<commit_message>
5 tables, (with hypothesis H1B, hopefully), Apr 8, 5pm
</commit_message>
<xml_diff>
--- a/stress-dev-tables.docx
+++ b/stress-dev-tables.docx
@@ -4973,6 +4973,2001 @@
         <w:tblLook w:firstRow="1" w:lastRow="0" w:firstColumn="0" w:lastColumn="0" w:noHBand="0" w:noVBand="1"/>
       </w:tblPr>
       <w:tblGrid>
+        <w:gridCol w:w="1694"/>
+        <w:gridCol w:w="591"/>
+        <w:gridCol w:w="324"/>
+        <w:gridCol w:w="800"/>
+        <w:gridCol w:w="800"/>
+        <w:gridCol w:w="1810"/>
+        <w:gridCol w:w="1596"/>
+        <w:gridCol w:w="982"/>
+        <w:gridCol w:w="538"/>
+        <w:gridCol w:w="1098"/>
+      </w:tblGrid>
+      <w:tr>
+        <w:trPr>
+          <w:cantSplit/>
+          <w:trHeight w:val="342" w:hRule="auto"/>
+          <w:tblHeader/>
+        </w:trPr>
+        <w:tc>
+          <w:tcPr>
+            <w:tcBorders>
+              <w:bottom w:val="single" w:sz="8" w:space="0" w:color="000000"/>
+              <w:top w:val="single" w:sz="8" w:space="0" w:color="000000"/>
+            </w:tcBorders>
+            <w:shd w:val="clear" w:color="auto" w:fill="FFFFFF"/>
+            <w:tcMar>
+              <w:top w:w="0" w:type="dxa"/>
+              <w:bottom w:w="0" w:type="dxa"/>
+              <w:left w:w="0" w:type="dxa"/>
+              <w:right w:w="0" w:type="dxa"/>
+            </w:tcMar>
+            <w:vAlign w:val="center"/>
+          </w:tcPr>
+          <w:p>
+            <w:pPr>
+              <w:jc w:val="left"/>
+              <w:spacing w:after="100" w:before="100" w:line="240"/>
+              <w:ind w:firstLine="0" w:left="100" w:right="100"/>
+            </w:pPr>
+            <w:r xmlns:w="http://schemas.openxmlformats.org/wordprocessingml/2006/main" xmlns:wp="http://schemas.openxmlformats.org/drawingml/2006/wordprocessingDrawing" xmlns:r="http://schemas.openxmlformats.org/officeDocument/2006/relationships" xmlns:w14="http://schemas.microsoft.com/office/word/2010/wordml">
+              <w:rPr>
+                <w:rFonts w:ascii="Helvetica" w:hAnsi="Helvetica" w:eastAsia="Helvetica" w:cs="Helvetica"/>
+                <w:sz w:val="8"/>
+                <w:szCs w:val="8"/>
+                <w:color w:val="000000"/>
+              </w:rPr>
+              <w:t xml:space="preserve">F2-isoprostanes and Child Development</w:t>
+            </w:r>
+          </w:p>
+        </w:tc>
+        <w:tc>
+          <w:tcPr>
+            <w:tcBorders>
+              <w:bottom w:val="single" w:sz="8" w:space="0" w:color="000000"/>
+              <w:top w:val="single" w:sz="8" w:space="0" w:color="000000"/>
+            </w:tcBorders>
+            <w:shd w:val="clear" w:color="auto" w:fill="FFFFFF"/>
+            <w:tcMar>
+              <w:top w:w="0" w:type="dxa"/>
+              <w:bottom w:w="0" w:type="dxa"/>
+              <w:left w:w="0" w:type="dxa"/>
+              <w:right w:w="0" w:type="dxa"/>
+            </w:tcMar>
+            <w:vAlign w:val="center"/>
+          </w:tcPr>
+          <w:p>
+            <w:pPr>
+              <w:jc w:val="left"/>
+              <w:spacing w:after="100" w:before="100" w:line="240"/>
+              <w:ind w:firstLine="0" w:left="100" w:right="100"/>
+            </w:pPr>
+            <w:r xmlns:w="http://schemas.openxmlformats.org/wordprocessingml/2006/main" xmlns:wp="http://schemas.openxmlformats.org/drawingml/2006/wordprocessingDrawing" xmlns:r="http://schemas.openxmlformats.org/officeDocument/2006/relationships" xmlns:w14="http://schemas.microsoft.com/office/word/2010/wordml">
+              <w:rPr>
+                <w:rFonts w:ascii="Helvetica" w:hAnsi="Helvetica" w:eastAsia="Helvetica" w:cs="Helvetica"/>
+                <w:sz w:val="8"/>
+                <w:szCs w:val="8"/>
+                <w:color w:val="000000"/>
+              </w:rPr>
+              <w:t xml:space="preserve">Outcome</w:t>
+            </w:r>
+          </w:p>
+        </w:tc>
+        <w:tc>
+          <w:tcPr>
+            <w:tcBorders>
+              <w:bottom w:val="single" w:sz="8" w:space="0" w:color="000000"/>
+              <w:top w:val="single" w:sz="8" w:space="0" w:color="000000"/>
+            </w:tcBorders>
+            <w:shd w:val="clear" w:color="auto" w:fill="FFFFFF"/>
+            <w:tcMar>
+              <w:top w:w="0" w:type="dxa"/>
+              <w:bottom w:w="0" w:type="dxa"/>
+              <w:left w:w="0" w:type="dxa"/>
+              <w:right w:w="0" w:type="dxa"/>
+            </w:tcMar>
+            <w:vAlign w:val="center"/>
+          </w:tcPr>
+          <w:p>
+            <w:pPr>
+              <w:jc w:val="center"/>
+              <w:spacing w:after="100" w:before="100" w:line="240"/>
+              <w:ind w:firstLine="0" w:left="100" w:right="100"/>
+            </w:pPr>
+            <w:r xmlns:w="http://schemas.openxmlformats.org/wordprocessingml/2006/main" xmlns:wp="http://schemas.openxmlformats.org/drawingml/2006/wordprocessingDrawing" xmlns:r="http://schemas.openxmlformats.org/officeDocument/2006/relationships" xmlns:w14="http://schemas.microsoft.com/office/word/2010/wordml">
+              <w:rPr>
+                <w:rFonts w:ascii="Helvetica" w:hAnsi="Helvetica" w:eastAsia="Helvetica" w:cs="Helvetica"/>
+                <w:sz w:val="8"/>
+                <w:szCs w:val="8"/>
+                <w:color w:val="000000"/>
+              </w:rPr>
+              <w:t xml:space="preserve">N</w:t>
+            </w:r>
+          </w:p>
+        </w:tc>
+        <w:tc>
+          <w:tcPr>
+            <w:tcBorders>
+              <w:bottom w:val="single" w:sz="8" w:space="0" w:color="000000"/>
+              <w:top w:val="single" w:sz="8" w:space="0" w:color="000000"/>
+            </w:tcBorders>
+            <w:shd w:val="clear" w:color="auto" w:fill="FFFFFF"/>
+            <w:tcMar>
+              <w:top w:w="0" w:type="dxa"/>
+              <w:bottom w:w="0" w:type="dxa"/>
+              <w:left w:w="0" w:type="dxa"/>
+              <w:right w:w="0" w:type="dxa"/>
+            </w:tcMar>
+            <w:vAlign w:val="center"/>
+          </w:tcPr>
+          <w:p>
+            <w:pPr>
+              <w:jc w:val="center"/>
+              <w:spacing w:after="100" w:before="100" w:line="240"/>
+              <w:ind w:firstLine="0" w:left="100" w:right="100"/>
+            </w:pPr>
+            <w:r xmlns:w="http://schemas.openxmlformats.org/wordprocessingml/2006/main" xmlns:wp="http://schemas.openxmlformats.org/drawingml/2006/wordprocessingDrawing" xmlns:r="http://schemas.openxmlformats.org/officeDocument/2006/relationships" xmlns:w14="http://schemas.microsoft.com/office/word/2010/wordml">
+              <w:rPr>
+                <w:rFonts w:ascii="Helvetica" w:hAnsi="Helvetica" w:eastAsia="Helvetica" w:cs="Helvetica"/>
+                <w:sz w:val="8"/>
+                <w:szCs w:val="8"/>
+                <w:color w:val="000000"/>
+              </w:rPr>
+              <w:t xml:space="preserve">25th Percentile</w:t>
+            </w:r>
+          </w:p>
+        </w:tc>
+        <w:tc>
+          <w:tcPr>
+            <w:tcBorders>
+              <w:bottom w:val="single" w:sz="8" w:space="0" w:color="000000"/>
+              <w:top w:val="single" w:sz="8" w:space="0" w:color="000000"/>
+            </w:tcBorders>
+            <w:shd w:val="clear" w:color="auto" w:fill="FFFFFF"/>
+            <w:tcMar>
+              <w:top w:w="0" w:type="dxa"/>
+              <w:bottom w:w="0" w:type="dxa"/>
+              <w:left w:w="0" w:type="dxa"/>
+              <w:right w:w="0" w:type="dxa"/>
+            </w:tcMar>
+            <w:vAlign w:val="center"/>
+          </w:tcPr>
+          <w:p>
+            <w:pPr>
+              <w:jc w:val="center"/>
+              <w:spacing w:after="100" w:before="100" w:line="240"/>
+              <w:ind w:firstLine="0" w:left="100" w:right="100"/>
+            </w:pPr>
+            <w:r xmlns:w="http://schemas.openxmlformats.org/wordprocessingml/2006/main" xmlns:wp="http://schemas.openxmlformats.org/drawingml/2006/wordprocessingDrawing" xmlns:r="http://schemas.openxmlformats.org/officeDocument/2006/relationships" xmlns:w14="http://schemas.microsoft.com/office/word/2010/wordml">
+              <w:rPr>
+                <w:rFonts w:ascii="Helvetica" w:hAnsi="Helvetica" w:eastAsia="Helvetica" w:cs="Helvetica"/>
+                <w:sz w:val="8"/>
+                <w:szCs w:val="8"/>
+                <w:color w:val="000000"/>
+              </w:rPr>
+              <w:t xml:space="preserve">75th Percentile</w:t>
+            </w:r>
+          </w:p>
+        </w:tc>
+        <w:tc>
+          <w:tcPr>
+            <w:gridSpan w:val="5"/>
+            <w:tcBorders>
+              <w:bottom w:val="single" w:sz="8" w:space="0" w:color="000000"/>
+              <w:top w:val="single" w:sz="8" w:space="0" w:color="000000"/>
+            </w:tcBorders>
+            <w:shd w:val="clear" w:color="auto" w:fill="FFFFFF"/>
+            <w:tcMar>
+              <w:top w:w="0" w:type="dxa"/>
+              <w:bottom w:w="0" w:type="dxa"/>
+              <w:left w:w="0" w:type="dxa"/>
+              <w:right w:w="0" w:type="dxa"/>
+            </w:tcMar>
+            <w:vAlign w:val="center"/>
+          </w:tcPr>
+          <w:p>
+            <w:pPr>
+              <w:jc w:val="center"/>
+              <w:spacing w:after="100" w:before="100" w:line="240"/>
+              <w:ind w:firstLine="0" w:left="100" w:right="100"/>
+            </w:pPr>
+            <w:r xmlns:w="http://schemas.openxmlformats.org/wordprocessingml/2006/main" xmlns:wp="http://schemas.openxmlformats.org/drawingml/2006/wordprocessingDrawing" xmlns:r="http://schemas.openxmlformats.org/officeDocument/2006/relationships" xmlns:w14="http://schemas.microsoft.com/office/word/2010/wordml">
+              <w:rPr>
+                <w:rFonts w:ascii="Helvetica" w:hAnsi="Helvetica" w:eastAsia="Helvetica" w:cs="Helvetica"/>
+                <w:sz w:val="8"/>
+                <w:szCs w:val="8"/>
+                <w:color w:val="000000"/>
+              </w:rPr>
+              <w:t xml:space="preserve">Outcome, 75th Percentile v. 25th Percentile</w:t>
+            </w:r>
+          </w:p>
+        </w:tc>
+      </w:tr>
+      <w:tr>
+        <w:trPr>
+          <w:cantSplit/>
+          <w:trHeight w:val="341" w:hRule="auto"/>
+          <w:tblHeader/>
+        </w:trPr>
+        <w:tc>
+          <w:tcPr>
+            <w:tcBorders>
+              <w:bottom w:val="single" w:sz="8" w:space="0" w:color="000000"/>
+              <w:top w:val="single" w:sz="8" w:space="0" w:color="000000"/>
+            </w:tcBorders>
+            <w:shd w:val="clear" w:color="auto" w:fill="FFFFFF"/>
+            <w:tcMar>
+              <w:top w:w="0" w:type="dxa"/>
+              <w:bottom w:w="0" w:type="dxa"/>
+              <w:left w:w="0" w:type="dxa"/>
+              <w:right w:w="0" w:type="dxa"/>
+            </w:tcMar>
+            <w:vAlign w:val="center"/>
+          </w:tcPr>
+          <w:p>
+            <w:pPr>
+              <w:jc w:val="left"/>
+              <w:spacing w:after="100" w:before="100" w:line="240"/>
+              <w:ind w:firstLine="0" w:left="100" w:right="100"/>
+            </w:pPr>
+            <w:r xmlns:w="http://schemas.openxmlformats.org/wordprocessingml/2006/main" xmlns:wp="http://schemas.openxmlformats.org/drawingml/2006/wordprocessingDrawing" xmlns:r="http://schemas.openxmlformats.org/officeDocument/2006/relationships" xmlns:w14="http://schemas.microsoft.com/office/word/2010/wordml">
+              <w:rPr>
+                <w:rFonts w:ascii="Helvetica" w:hAnsi="Helvetica" w:eastAsia="Helvetica" w:cs="Helvetica"/>
+                <w:sz w:val="8"/>
+                <w:szCs w:val="8"/>
+                <w:color w:val="000000"/>
+              </w:rPr>
+              <w:t xml:space="preserve"/>
+            </w:r>
+          </w:p>
+        </w:tc>
+        <w:tc>
+          <w:tcPr>
+            <w:tcBorders>
+              <w:bottom w:val="single" w:sz="8" w:space="0" w:color="000000"/>
+              <w:top w:val="single" w:sz="8" w:space="0" w:color="000000"/>
+            </w:tcBorders>
+            <w:shd w:val="clear" w:color="auto" w:fill="FFFFFF"/>
+            <w:tcMar>
+              <w:top w:w="0" w:type="dxa"/>
+              <w:bottom w:w="0" w:type="dxa"/>
+              <w:left w:w="0" w:type="dxa"/>
+              <w:right w:w="0" w:type="dxa"/>
+            </w:tcMar>
+            <w:vAlign w:val="center"/>
+          </w:tcPr>
+          <w:p>
+            <w:pPr>
+              <w:jc w:val="left"/>
+              <w:spacing w:after="100" w:before="100" w:line="240"/>
+              <w:ind w:firstLine="0" w:left="100" w:right="100"/>
+            </w:pPr>
+            <w:r xmlns:w="http://schemas.openxmlformats.org/wordprocessingml/2006/main" xmlns:wp="http://schemas.openxmlformats.org/drawingml/2006/wordprocessingDrawing" xmlns:r="http://schemas.openxmlformats.org/officeDocument/2006/relationships" xmlns:w14="http://schemas.microsoft.com/office/word/2010/wordml">
+              <w:rPr>
+                <w:rFonts w:ascii="Helvetica" w:hAnsi="Helvetica" w:eastAsia="Helvetica" w:cs="Helvetica"/>
+                <w:sz w:val="8"/>
+                <w:szCs w:val="8"/>
+                <w:color w:val="000000"/>
+              </w:rPr>
+              <w:t xml:space="preserve"/>
+            </w:r>
+          </w:p>
+        </w:tc>
+        <w:tc>
+          <w:tcPr>
+            <w:tcBorders>
+              <w:bottom w:val="single" w:sz="8" w:space="0" w:color="000000"/>
+              <w:top w:val="single" w:sz="8" w:space="0" w:color="000000"/>
+            </w:tcBorders>
+            <w:shd w:val="clear" w:color="auto" w:fill="FFFFFF"/>
+            <w:tcMar>
+              <w:top w:w="0" w:type="dxa"/>
+              <w:bottom w:w="0" w:type="dxa"/>
+              <w:left w:w="0" w:type="dxa"/>
+              <w:right w:w="0" w:type="dxa"/>
+            </w:tcMar>
+            <w:vAlign w:val="center"/>
+          </w:tcPr>
+          <w:p>
+            <w:pPr>
+              <w:jc w:val="center"/>
+              <w:spacing w:after="100" w:before="100" w:line="240"/>
+              <w:ind w:firstLine="0" w:left="100" w:right="100"/>
+            </w:pPr>
+            <w:r xmlns:w="http://schemas.openxmlformats.org/wordprocessingml/2006/main" xmlns:wp="http://schemas.openxmlformats.org/drawingml/2006/wordprocessingDrawing" xmlns:r="http://schemas.openxmlformats.org/officeDocument/2006/relationships" xmlns:w14="http://schemas.microsoft.com/office/word/2010/wordml">
+              <w:rPr>
+                <w:rFonts w:ascii="Helvetica" w:hAnsi="Helvetica" w:eastAsia="Helvetica" w:cs="Helvetica"/>
+                <w:sz w:val="8"/>
+                <w:szCs w:val="8"/>
+                <w:color w:val="000000"/>
+              </w:rPr>
+              <w:t xml:space="preserve"/>
+            </w:r>
+          </w:p>
+        </w:tc>
+        <w:tc>
+          <w:tcPr>
+            <w:tcBorders>
+              <w:bottom w:val="single" w:sz="8" w:space="0" w:color="000000"/>
+              <w:top w:val="single" w:sz="8" w:space="0" w:color="000000"/>
+            </w:tcBorders>
+            <w:shd w:val="clear" w:color="auto" w:fill="FFFFFF"/>
+            <w:tcMar>
+              <w:top w:w="0" w:type="dxa"/>
+              <w:bottom w:w="0" w:type="dxa"/>
+              <w:left w:w="0" w:type="dxa"/>
+              <w:right w:w="0" w:type="dxa"/>
+            </w:tcMar>
+            <w:vAlign w:val="center"/>
+          </w:tcPr>
+          <w:p>
+            <w:pPr>
+              <w:jc w:val="center"/>
+              <w:spacing w:after="100" w:before="100" w:line="240"/>
+              <w:ind w:firstLine="0" w:left="100" w:right="100"/>
+            </w:pPr>
+            <w:r xmlns:w="http://schemas.openxmlformats.org/wordprocessingml/2006/main" xmlns:wp="http://schemas.openxmlformats.org/drawingml/2006/wordprocessingDrawing" xmlns:r="http://schemas.openxmlformats.org/officeDocument/2006/relationships" xmlns:w14="http://schemas.microsoft.com/office/word/2010/wordml">
+              <w:rPr>
+                <w:rFonts w:ascii="Helvetica" w:hAnsi="Helvetica" w:eastAsia="Helvetica" w:cs="Helvetica"/>
+                <w:sz w:val="8"/>
+                <w:szCs w:val="8"/>
+                <w:color w:val="000000"/>
+              </w:rPr>
+              <w:t xml:space="preserve"/>
+            </w:r>
+          </w:p>
+        </w:tc>
+        <w:tc>
+          <w:tcPr>
+            <w:tcBorders>
+              <w:bottom w:val="single" w:sz="8" w:space="0" w:color="000000"/>
+              <w:top w:val="single" w:sz="8" w:space="0" w:color="000000"/>
+            </w:tcBorders>
+            <w:shd w:val="clear" w:color="auto" w:fill="FFFFFF"/>
+            <w:tcMar>
+              <w:top w:w="0" w:type="dxa"/>
+              <w:bottom w:w="0" w:type="dxa"/>
+              <w:left w:w="0" w:type="dxa"/>
+              <w:right w:w="0" w:type="dxa"/>
+            </w:tcMar>
+            <w:vAlign w:val="center"/>
+          </w:tcPr>
+          <w:p>
+            <w:pPr>
+              <w:jc w:val="center"/>
+              <w:spacing w:after="100" w:before="100" w:line="240"/>
+              <w:ind w:firstLine="0" w:left="100" w:right="100"/>
+            </w:pPr>
+            <w:r xmlns:w="http://schemas.openxmlformats.org/wordprocessingml/2006/main" xmlns:wp="http://schemas.openxmlformats.org/drawingml/2006/wordprocessingDrawing" xmlns:r="http://schemas.openxmlformats.org/officeDocument/2006/relationships" xmlns:w14="http://schemas.microsoft.com/office/word/2010/wordml">
+              <w:rPr>
+                <w:rFonts w:ascii="Helvetica" w:hAnsi="Helvetica" w:eastAsia="Helvetica" w:cs="Helvetica"/>
+                <w:sz w:val="8"/>
+                <w:szCs w:val="8"/>
+                <w:color w:val="000000"/>
+              </w:rPr>
+              <w:t xml:space="preserve"/>
+            </w:r>
+          </w:p>
+        </w:tc>
+        <w:tc>
+          <w:tcPr>
+            <w:gridSpan w:val="5"/>
+            <w:tcBorders>
+              <w:bottom w:val="single" w:sz="8" w:space="0" w:color="000000"/>
+              <w:top w:val="single" w:sz="8" w:space="0" w:color="000000"/>
+            </w:tcBorders>
+            <w:shd w:val="clear" w:color="auto" w:fill="FFFFFF"/>
+            <w:tcMar>
+              <w:top w:w="0" w:type="dxa"/>
+              <w:bottom w:w="0" w:type="dxa"/>
+              <w:left w:w="0" w:type="dxa"/>
+              <w:right w:w="0" w:type="dxa"/>
+            </w:tcMar>
+            <w:vAlign w:val="center"/>
+          </w:tcPr>
+          <w:p>
+            <w:pPr>
+              <w:jc w:val="center"/>
+              <w:spacing w:after="100" w:before="100" w:line="240"/>
+              <w:ind w:firstLine="0" w:left="100" w:right="100"/>
+            </w:pPr>
+            <w:r xmlns:w="http://schemas.openxmlformats.org/wordprocessingml/2006/main" xmlns:wp="http://schemas.openxmlformats.org/drawingml/2006/wordprocessingDrawing" xmlns:r="http://schemas.openxmlformats.org/officeDocument/2006/relationships" xmlns:w14="http://schemas.microsoft.com/office/word/2010/wordml">
+              <w:rPr>
+                <w:rFonts w:ascii="Helvetica" w:hAnsi="Helvetica" w:eastAsia="Helvetica" w:cs="Helvetica"/>
+                <w:sz w:val="8"/>
+                <w:szCs w:val="8"/>
+                <w:color w:val="000000"/>
+              </w:rPr>
+              <w:t xml:space="preserve">Adjusted</w:t>
+            </w:r>
+          </w:p>
+        </w:tc>
+      </w:tr>
+      <w:tr>
+        <w:trPr>
+          <w:cantSplit/>
+          <w:trHeight w:val="342" w:hRule="auto"/>
+          <w:tblHeader/>
+        </w:trPr>
+        <w:tc>
+          <w:tcPr>
+            <w:tcBorders>
+              <w:bottom w:val="single" w:sz="8" w:space="0" w:color="000000"/>
+              <w:top w:val="single" w:sz="8" w:space="0" w:color="000000"/>
+            </w:tcBorders>
+            <w:shd w:val="clear" w:color="auto" w:fill="FFFFFF"/>
+            <w:tcMar>
+              <w:top w:w="0" w:type="dxa"/>
+              <w:bottom w:w="0" w:type="dxa"/>
+              <w:left w:w="0" w:type="dxa"/>
+              <w:right w:w="0" w:type="dxa"/>
+            </w:tcMar>
+            <w:vAlign w:val="center"/>
+          </w:tcPr>
+          <w:p>
+            <w:pPr>
+              <w:jc w:val="left"/>
+              <w:spacing w:after="100" w:before="100" w:line="240"/>
+              <w:ind w:firstLine="0" w:left="100" w:right="100"/>
+            </w:pPr>
+            <w:r xmlns:w="http://schemas.openxmlformats.org/wordprocessingml/2006/main" xmlns:wp="http://schemas.openxmlformats.org/drawingml/2006/wordprocessingDrawing" xmlns:r="http://schemas.openxmlformats.org/officeDocument/2006/relationships" xmlns:w14="http://schemas.microsoft.com/office/word/2010/wordml">
+              <w:rPr>
+                <w:rFonts w:ascii="Helvetica" w:hAnsi="Helvetica" w:eastAsia="Helvetica" w:cs="Helvetica"/>
+                <w:sz w:val="8"/>
+                <w:szCs w:val="8"/>
+                <w:color w:val="000000"/>
+              </w:rPr>
+              <w:t xml:space="preserve"> </w:t>
+            </w:r>
+          </w:p>
+        </w:tc>
+        <w:tc>
+          <w:tcPr>
+            <w:tcBorders>
+              <w:bottom w:val="single" w:sz="8" w:space="0" w:color="000000"/>
+              <w:top w:val="single" w:sz="8" w:space="0" w:color="000000"/>
+            </w:tcBorders>
+            <w:shd w:val="clear" w:color="auto" w:fill="FFFFFF"/>
+            <w:tcMar>
+              <w:top w:w="0" w:type="dxa"/>
+              <w:bottom w:w="0" w:type="dxa"/>
+              <w:left w:w="0" w:type="dxa"/>
+              <w:right w:w="0" w:type="dxa"/>
+            </w:tcMar>
+            <w:vAlign w:val="center"/>
+          </w:tcPr>
+          <w:p>
+            <w:pPr>
+              <w:jc w:val="left"/>
+              <w:spacing w:after="100" w:before="100" w:line="240"/>
+              <w:ind w:firstLine="0" w:left="100" w:right="100"/>
+            </w:pPr>
+            <w:r xmlns:w="http://schemas.openxmlformats.org/wordprocessingml/2006/main" xmlns:wp="http://schemas.openxmlformats.org/drawingml/2006/wordprocessingDrawing" xmlns:r="http://schemas.openxmlformats.org/officeDocument/2006/relationships" xmlns:w14="http://schemas.microsoft.com/office/word/2010/wordml">
+              <w:rPr>
+                <w:rFonts w:ascii="Helvetica" w:hAnsi="Helvetica" w:eastAsia="Helvetica" w:cs="Helvetica"/>
+                <w:sz w:val="8"/>
+                <w:szCs w:val="8"/>
+                <w:color w:val="000000"/>
+              </w:rPr>
+              <w:t xml:space="preserve"> </w:t>
+            </w:r>
+          </w:p>
+        </w:tc>
+        <w:tc>
+          <w:tcPr>
+            <w:tcBorders>
+              <w:bottom w:val="single" w:sz="8" w:space="0" w:color="000000"/>
+              <w:top w:val="single" w:sz="8" w:space="0" w:color="000000"/>
+            </w:tcBorders>
+            <w:shd w:val="clear" w:color="auto" w:fill="FFFFFF"/>
+            <w:tcMar>
+              <w:top w:w="0" w:type="dxa"/>
+              <w:bottom w:w="0" w:type="dxa"/>
+              <w:left w:w="0" w:type="dxa"/>
+              <w:right w:w="0" w:type="dxa"/>
+            </w:tcMar>
+            <w:vAlign w:val="center"/>
+          </w:tcPr>
+          <w:p>
+            <w:pPr>
+              <w:jc w:val="center"/>
+              <w:spacing w:after="100" w:before="100" w:line="240"/>
+              <w:ind w:firstLine="0" w:left="100" w:right="100"/>
+            </w:pPr>
+            <w:r xmlns:w="http://schemas.openxmlformats.org/wordprocessingml/2006/main" xmlns:wp="http://schemas.openxmlformats.org/drawingml/2006/wordprocessingDrawing" xmlns:r="http://schemas.openxmlformats.org/officeDocument/2006/relationships" xmlns:w14="http://schemas.microsoft.com/office/word/2010/wordml">
+              <w:rPr>
+                <w:rFonts w:ascii="Helvetica" w:hAnsi="Helvetica" w:eastAsia="Helvetica" w:cs="Helvetica"/>
+                <w:sz w:val="8"/>
+                <w:szCs w:val="8"/>
+                <w:color w:val="000000"/>
+              </w:rPr>
+              <w:t xml:space="preserve"> </w:t>
+            </w:r>
+          </w:p>
+        </w:tc>
+        <w:tc>
+          <w:tcPr>
+            <w:tcBorders>
+              <w:bottom w:val="single" w:sz="8" w:space="0" w:color="000000"/>
+              <w:top w:val="single" w:sz="8" w:space="0" w:color="000000"/>
+            </w:tcBorders>
+            <w:shd w:val="clear" w:color="auto" w:fill="FFFFFF"/>
+            <w:tcMar>
+              <w:top w:w="0" w:type="dxa"/>
+              <w:bottom w:w="0" w:type="dxa"/>
+              <w:left w:w="0" w:type="dxa"/>
+              <w:right w:w="0" w:type="dxa"/>
+            </w:tcMar>
+            <w:vAlign w:val="center"/>
+          </w:tcPr>
+          <w:p>
+            <w:pPr>
+              <w:jc w:val="center"/>
+              <w:spacing w:after="100" w:before="100" w:line="240"/>
+              <w:ind w:firstLine="0" w:left="100" w:right="100"/>
+            </w:pPr>
+            <w:r xmlns:w="http://schemas.openxmlformats.org/wordprocessingml/2006/main" xmlns:wp="http://schemas.openxmlformats.org/drawingml/2006/wordprocessingDrawing" xmlns:r="http://schemas.openxmlformats.org/officeDocument/2006/relationships" xmlns:w14="http://schemas.microsoft.com/office/word/2010/wordml">
+              <w:rPr>
+                <w:rFonts w:ascii="Helvetica" w:hAnsi="Helvetica" w:eastAsia="Helvetica" w:cs="Helvetica"/>
+                <w:sz w:val="8"/>
+                <w:szCs w:val="8"/>
+                <w:color w:val="000000"/>
+              </w:rPr>
+              <w:t xml:space="preserve"> </w:t>
+            </w:r>
+          </w:p>
+        </w:tc>
+        <w:tc>
+          <w:tcPr>
+            <w:tcBorders>
+              <w:bottom w:val="single" w:sz="8" w:space="0" w:color="000000"/>
+              <w:top w:val="single" w:sz="8" w:space="0" w:color="000000"/>
+            </w:tcBorders>
+            <w:shd w:val="clear" w:color="auto" w:fill="FFFFFF"/>
+            <w:tcMar>
+              <w:top w:w="0" w:type="dxa"/>
+              <w:bottom w:w="0" w:type="dxa"/>
+              <w:left w:w="0" w:type="dxa"/>
+              <w:right w:w="0" w:type="dxa"/>
+            </w:tcMar>
+            <w:vAlign w:val="center"/>
+          </w:tcPr>
+          <w:p>
+            <w:pPr>
+              <w:jc w:val="center"/>
+              <w:spacing w:after="100" w:before="100" w:line="240"/>
+              <w:ind w:firstLine="0" w:left="100" w:right="100"/>
+            </w:pPr>
+            <w:r xmlns:w="http://schemas.openxmlformats.org/wordprocessingml/2006/main" xmlns:wp="http://schemas.openxmlformats.org/drawingml/2006/wordprocessingDrawing" xmlns:r="http://schemas.openxmlformats.org/officeDocument/2006/relationships" xmlns:w14="http://schemas.microsoft.com/office/word/2010/wordml">
+              <w:rPr>
+                <w:rFonts w:ascii="Helvetica" w:hAnsi="Helvetica" w:eastAsia="Helvetica" w:cs="Helvetica"/>
+                <w:sz w:val="8"/>
+                <w:szCs w:val="8"/>
+                <w:color w:val="000000"/>
+              </w:rPr>
+              <w:t xml:space="preserve"> </w:t>
+            </w:r>
+          </w:p>
+        </w:tc>
+        <w:tc>
+          <w:tcPr>
+            <w:tcBorders>
+              <w:bottom w:val="single" w:sz="8" w:space="0" w:color="000000"/>
+              <w:top w:val="single" w:sz="8" w:space="0" w:color="000000"/>
+            </w:tcBorders>
+            <w:shd w:val="clear" w:color="auto" w:fill="FFFFFF"/>
+            <w:tcMar>
+              <w:top w:w="0" w:type="dxa"/>
+              <w:bottom w:w="0" w:type="dxa"/>
+              <w:left w:w="0" w:type="dxa"/>
+              <w:right w:w="0" w:type="dxa"/>
+            </w:tcMar>
+            <w:vAlign w:val="center"/>
+          </w:tcPr>
+          <w:p>
+            <w:pPr>
+              <w:jc w:val="center"/>
+              <w:spacing w:after="100" w:before="100" w:line="240"/>
+              <w:ind w:firstLine="0" w:left="100" w:right="100"/>
+            </w:pPr>
+            <w:r xmlns:w="http://schemas.openxmlformats.org/wordprocessingml/2006/main" xmlns:wp="http://schemas.openxmlformats.org/drawingml/2006/wordprocessingDrawing" xmlns:r="http://schemas.openxmlformats.org/officeDocument/2006/relationships" xmlns:w14="http://schemas.microsoft.com/office/word/2010/wordml">
+              <w:rPr>
+                <w:rFonts w:ascii="Helvetica" w:hAnsi="Helvetica" w:eastAsia="Helvetica" w:cs="Helvetica"/>
+                <w:sz w:val="8"/>
+                <w:szCs w:val="8"/>
+                <w:color w:val="000000"/>
+              </w:rPr>
+              <w:t xml:space="preserve">Predicted Outcome at 25th Percentile</w:t>
+            </w:r>
+          </w:p>
+        </w:tc>
+        <w:tc>
+          <w:tcPr>
+            <w:tcBorders>
+              <w:bottom w:val="single" w:sz="8" w:space="0" w:color="000000"/>
+              <w:top w:val="single" w:sz="8" w:space="0" w:color="000000"/>
+            </w:tcBorders>
+            <w:shd w:val="clear" w:color="auto" w:fill="FFFFFF"/>
+            <w:tcMar>
+              <w:top w:w="0" w:type="dxa"/>
+              <w:bottom w:w="0" w:type="dxa"/>
+              <w:left w:w="0" w:type="dxa"/>
+              <w:right w:w="0" w:type="dxa"/>
+            </w:tcMar>
+            <w:vAlign w:val="center"/>
+          </w:tcPr>
+          <w:p>
+            <w:pPr>
+              <w:jc w:val="center"/>
+              <w:spacing w:after="100" w:before="100" w:line="240"/>
+              <w:ind w:firstLine="0" w:left="100" w:right="100"/>
+            </w:pPr>
+            <w:r xmlns:w="http://schemas.openxmlformats.org/wordprocessingml/2006/main" xmlns:wp="http://schemas.openxmlformats.org/drawingml/2006/wordprocessingDrawing" xmlns:r="http://schemas.openxmlformats.org/officeDocument/2006/relationships" xmlns:w14="http://schemas.microsoft.com/office/word/2010/wordml">
+              <w:rPr>
+                <w:rFonts w:ascii="Helvetica" w:hAnsi="Helvetica" w:eastAsia="Helvetica" w:cs="Helvetica"/>
+                <w:sz w:val="8"/>
+                <w:szCs w:val="8"/>
+                <w:color w:val="000000"/>
+              </w:rPr>
+              <w:t xml:space="preserve">Predicted Outcome at 75th Percentile</w:t>
+            </w:r>
+          </w:p>
+        </w:tc>
+        <w:tc>
+          <w:tcPr>
+            <w:tcBorders>
+              <w:bottom w:val="single" w:sz="8" w:space="0" w:color="000000"/>
+              <w:top w:val="single" w:sz="8" w:space="0" w:color="000000"/>
+            </w:tcBorders>
+            <w:shd w:val="clear" w:color="auto" w:fill="FFFFFF"/>
+            <w:tcMar>
+              <w:top w:w="0" w:type="dxa"/>
+              <w:bottom w:w="0" w:type="dxa"/>
+              <w:left w:w="0" w:type="dxa"/>
+              <w:right w:w="0" w:type="dxa"/>
+            </w:tcMar>
+            <w:vAlign w:val="center"/>
+          </w:tcPr>
+          <w:p>
+            <w:pPr>
+              <w:jc w:val="center"/>
+              <w:spacing w:after="100" w:before="100" w:line="240"/>
+              <w:ind w:firstLine="0" w:left="100" w:right="100"/>
+            </w:pPr>
+            <w:r xmlns:w="http://schemas.openxmlformats.org/wordprocessingml/2006/main" xmlns:wp="http://schemas.openxmlformats.org/drawingml/2006/wordprocessingDrawing" xmlns:r="http://schemas.openxmlformats.org/officeDocument/2006/relationships" xmlns:w14="http://schemas.microsoft.com/office/word/2010/wordml">
+              <w:rPr>
+                <w:rFonts w:ascii="Helvetica" w:hAnsi="Helvetica" w:eastAsia="Helvetica" w:cs="Helvetica"/>
+                <w:sz w:val="8"/>
+                <w:szCs w:val="8"/>
+                <w:color w:val="000000"/>
+              </w:rPr>
+              <w:t xml:space="preserve">Coefficient (95% CI)</w:t>
+            </w:r>
+          </w:p>
+        </w:tc>
+        <w:tc>
+          <w:tcPr>
+            <w:tcBorders>
+              <w:bottom w:val="single" w:sz="8" w:space="0" w:color="000000"/>
+              <w:top w:val="single" w:sz="8" w:space="0" w:color="000000"/>
+            </w:tcBorders>
+            <w:shd w:val="clear" w:color="auto" w:fill="FFFFFF"/>
+            <w:tcMar>
+              <w:top w:w="0" w:type="dxa"/>
+              <w:bottom w:w="0" w:type="dxa"/>
+              <w:left w:w="0" w:type="dxa"/>
+              <w:right w:w="0" w:type="dxa"/>
+            </w:tcMar>
+            <w:vAlign w:val="center"/>
+          </w:tcPr>
+          <w:p>
+            <w:pPr>
+              <w:jc w:val="center"/>
+              <w:spacing w:after="100" w:before="100" w:line="240"/>
+              <w:ind w:firstLine="0" w:left="100" w:right="100"/>
+            </w:pPr>
+            <w:r xmlns:w="http://schemas.openxmlformats.org/wordprocessingml/2006/main" xmlns:wp="http://schemas.openxmlformats.org/drawingml/2006/wordprocessingDrawing" xmlns:r="http://schemas.openxmlformats.org/officeDocument/2006/relationships" xmlns:w14="http://schemas.microsoft.com/office/word/2010/wordml">
+              <w:rPr>
+                <w:rFonts w:ascii="Helvetica" w:hAnsi="Helvetica" w:eastAsia="Helvetica" w:cs="Helvetica"/>
+                <w:sz w:val="8"/>
+                <w:szCs w:val="8"/>
+                <w:color w:val="000000"/>
+              </w:rPr>
+              <w:t xml:space="preserve">P-value</w:t>
+            </w:r>
+          </w:p>
+        </w:tc>
+        <w:tc>
+          <w:tcPr>
+            <w:tcBorders>
+              <w:bottom w:val="single" w:sz="8" w:space="0" w:color="000000"/>
+              <w:top w:val="single" w:sz="8" w:space="0" w:color="000000"/>
+            </w:tcBorders>
+            <w:shd w:val="clear" w:color="auto" w:fill="FFFFFF"/>
+            <w:tcMar>
+              <w:top w:w="0" w:type="dxa"/>
+              <w:bottom w:w="0" w:type="dxa"/>
+              <w:left w:w="0" w:type="dxa"/>
+              <w:right w:w="0" w:type="dxa"/>
+            </w:tcMar>
+            <w:vAlign w:val="center"/>
+          </w:tcPr>
+          <w:p>
+            <w:pPr>
+              <w:jc w:val="center"/>
+              <w:spacing w:after="100" w:before="100" w:line="240"/>
+              <w:ind w:firstLine="0" w:left="100" w:right="100"/>
+            </w:pPr>
+            <w:r xmlns:w="http://schemas.openxmlformats.org/wordprocessingml/2006/main" xmlns:wp="http://schemas.openxmlformats.org/drawingml/2006/wordprocessingDrawing" xmlns:r="http://schemas.openxmlformats.org/officeDocument/2006/relationships" xmlns:w14="http://schemas.microsoft.com/office/word/2010/wordml">
+              <w:rPr>
+                <w:rFonts w:ascii="Helvetica" w:hAnsi="Helvetica" w:eastAsia="Helvetica" w:cs="Helvetica"/>
+                <w:sz w:val="8"/>
+                <w:szCs w:val="8"/>
+                <w:color w:val="000000"/>
+              </w:rPr>
+              <w:t xml:space="preserve">FDR Corrected P-value</w:t>
+            </w:r>
+          </w:p>
+        </w:tc>
+      </w:tr>
+      <w:tr>
+        <w:trPr>
+          <w:cantSplit/>
+          <w:trHeight w:val="267" w:hRule="auto"/>
+        </w:trPr>
+        <w:tc>
+          <w:tcPr>
+            <w:tcBorders/>
+            <w:shd w:val="clear" w:color="auto" w:fill="FFFFFF"/>
+            <w:tcMar>
+              <w:top w:w="0" w:type="dxa"/>
+              <w:bottom w:w="0" w:type="dxa"/>
+              <w:left w:w="0" w:type="dxa"/>
+              <w:right w:w="0" w:type="dxa"/>
+            </w:tcMar>
+            <w:vAlign w:val="center"/>
+          </w:tcPr>
+          <w:p>
+            <w:pPr>
+              <w:jc w:val="left"/>
+              <w:spacing w:after="100" w:before="100" w:line="240"/>
+              <w:ind w:firstLine="0" w:left="100" w:right="100"/>
+            </w:pPr>
+            <w:r xmlns:w="http://schemas.openxmlformats.org/wordprocessingml/2006/main" xmlns:wp="http://schemas.openxmlformats.org/drawingml/2006/wordprocessingDrawing" xmlns:r="http://schemas.openxmlformats.org/officeDocument/2006/relationships" xmlns:w14="http://schemas.microsoft.com/office/word/2010/wordml">
+              <w:rPr>
+                <w:rFonts w:ascii="Helvetica" w:hAnsi="Helvetica" w:eastAsia="Helvetica" w:cs="Helvetica"/>
+                <w:sz w:val="8"/>
+                <w:szCs w:val="8"/>
+                <w:color w:val="000000"/>
+              </w:rPr>
+              <w:t xml:space="preserve"/>
+            </w:r>
+          </w:p>
+        </w:tc>
+        <w:tc>
+          <w:tcPr>
+            <w:tcBorders/>
+            <w:shd w:val="clear" w:color="auto" w:fill="FFFFFF"/>
+            <w:tcMar>
+              <w:top w:w="0" w:type="dxa"/>
+              <w:bottom w:w="0" w:type="dxa"/>
+              <w:left w:w="0" w:type="dxa"/>
+              <w:right w:w="0" w:type="dxa"/>
+            </w:tcMar>
+            <w:vAlign w:val="center"/>
+          </w:tcPr>
+          <w:p>
+            <w:pPr>
+              <w:jc w:val="left"/>
+              <w:spacing w:after="100" w:before="100" w:line="240"/>
+              <w:ind w:firstLine="0" w:left="100" w:right="100"/>
+            </w:pPr>
+            <w:r xmlns:w="http://schemas.openxmlformats.org/wordprocessingml/2006/main" xmlns:wp="http://schemas.openxmlformats.org/drawingml/2006/wordprocessingDrawing" xmlns:r="http://schemas.openxmlformats.org/officeDocument/2006/relationships" xmlns:w14="http://schemas.microsoft.com/office/word/2010/wordml">
+              <w:rPr>
+                <w:rFonts w:ascii="Helvetica" w:hAnsi="Helvetica" w:eastAsia="Helvetica" w:cs="Helvetica"/>
+                <w:sz w:val="8"/>
+                <w:szCs w:val="8"/>
+                <w:color w:val="000000"/>
+              </w:rPr>
+              <w:t xml:space="preserve"/>
+            </w:r>
+          </w:p>
+        </w:tc>
+        <w:tc>
+          <w:tcPr>
+            <w:tcBorders/>
+            <w:shd w:val="clear" w:color="auto" w:fill="FFFFFF"/>
+            <w:tcMar>
+              <w:top w:w="0" w:type="dxa"/>
+              <w:bottom w:w="0" w:type="dxa"/>
+              <w:left w:w="0" w:type="dxa"/>
+              <w:right w:w="0" w:type="dxa"/>
+            </w:tcMar>
+            <w:vAlign w:val="center"/>
+          </w:tcPr>
+          <w:p>
+            <w:pPr>
+              <w:jc w:val="center"/>
+              <w:spacing w:after="100" w:before="100" w:line="240"/>
+              <w:ind w:firstLine="0" w:left="100" w:right="100"/>
+            </w:pPr>
+            <w:r xmlns:w="http://schemas.openxmlformats.org/wordprocessingml/2006/main" xmlns:wp="http://schemas.openxmlformats.org/drawingml/2006/wordprocessingDrawing" xmlns:r="http://schemas.openxmlformats.org/officeDocument/2006/relationships" xmlns:w14="http://schemas.microsoft.com/office/word/2010/wordml">
+              <w:rPr>
+                <w:rFonts w:ascii="Helvetica" w:hAnsi="Helvetica" w:eastAsia="Helvetica" w:cs="Helvetica"/>
+                <w:sz w:val="8"/>
+                <w:szCs w:val="8"/>
+                <w:color w:val="000000"/>
+              </w:rPr>
+              <w:t xml:space="preserve"/>
+            </w:r>
+          </w:p>
+        </w:tc>
+        <w:tc>
+          <w:tcPr>
+            <w:tcBorders/>
+            <w:shd w:val="clear" w:color="auto" w:fill="FFFFFF"/>
+            <w:tcMar>
+              <w:top w:w="0" w:type="dxa"/>
+              <w:bottom w:w="0" w:type="dxa"/>
+              <w:left w:w="0" w:type="dxa"/>
+              <w:right w:w="0" w:type="dxa"/>
+            </w:tcMar>
+            <w:vAlign w:val="center"/>
+          </w:tcPr>
+          <w:p>
+            <w:pPr>
+              <w:jc w:val="center"/>
+              <w:spacing w:after="100" w:before="100" w:line="240"/>
+              <w:ind w:firstLine="0" w:left="100" w:right="100"/>
+            </w:pPr>
+            <w:r xmlns:w="http://schemas.openxmlformats.org/wordprocessingml/2006/main" xmlns:wp="http://schemas.openxmlformats.org/drawingml/2006/wordprocessingDrawing" xmlns:r="http://schemas.openxmlformats.org/officeDocument/2006/relationships" xmlns:w14="http://schemas.microsoft.com/office/word/2010/wordml">
+              <w:rPr>
+                <w:rFonts w:ascii="Helvetica" w:hAnsi="Helvetica" w:eastAsia="Helvetica" w:cs="Helvetica"/>
+                <w:sz w:val="8"/>
+                <w:szCs w:val="8"/>
+                <w:color w:val="000000"/>
+              </w:rPr>
+              <w:t xml:space="preserve"/>
+            </w:r>
+          </w:p>
+        </w:tc>
+        <w:tc>
+          <w:tcPr>
+            <w:tcBorders/>
+            <w:shd w:val="clear" w:color="auto" w:fill="FFFFFF"/>
+            <w:tcMar>
+              <w:top w:w="0" w:type="dxa"/>
+              <w:bottom w:w="0" w:type="dxa"/>
+              <w:left w:w="0" w:type="dxa"/>
+              <w:right w:w="0" w:type="dxa"/>
+            </w:tcMar>
+            <w:vAlign w:val="center"/>
+          </w:tcPr>
+          <w:p>
+            <w:pPr>
+              <w:jc w:val="center"/>
+              <w:spacing w:after="100" w:before="100" w:line="240"/>
+              <w:ind w:firstLine="0" w:left="100" w:right="100"/>
+            </w:pPr>
+            <w:r xmlns:w="http://schemas.openxmlformats.org/wordprocessingml/2006/main" xmlns:wp="http://schemas.openxmlformats.org/drawingml/2006/wordprocessingDrawing" xmlns:r="http://schemas.openxmlformats.org/officeDocument/2006/relationships" xmlns:w14="http://schemas.microsoft.com/office/word/2010/wordml">
+              <w:rPr>
+                <w:rFonts w:ascii="Helvetica" w:hAnsi="Helvetica" w:eastAsia="Helvetica" w:cs="Helvetica"/>
+                <w:sz w:val="8"/>
+                <w:szCs w:val="8"/>
+                <w:color w:val="000000"/>
+              </w:rPr>
+              <w:t xml:space="preserve"/>
+            </w:r>
+          </w:p>
+        </w:tc>
+        <w:tc>
+          <w:tcPr>
+            <w:tcBorders/>
+            <w:shd w:val="clear" w:color="auto" w:fill="FFFFFF"/>
+            <w:tcMar>
+              <w:top w:w="0" w:type="dxa"/>
+              <w:bottom w:w="0" w:type="dxa"/>
+              <w:left w:w="0" w:type="dxa"/>
+              <w:right w:w="0" w:type="dxa"/>
+            </w:tcMar>
+            <w:vAlign w:val="center"/>
+          </w:tcPr>
+          <w:p>
+            <w:pPr>
+              <w:jc w:val="center"/>
+              <w:spacing w:after="100" w:before="100" w:line="240"/>
+              <w:ind w:firstLine="0" w:left="100" w:right="100"/>
+            </w:pPr>
+            <w:r xmlns:w="http://schemas.openxmlformats.org/wordprocessingml/2006/main" xmlns:wp="http://schemas.openxmlformats.org/drawingml/2006/wordprocessingDrawing" xmlns:r="http://schemas.openxmlformats.org/officeDocument/2006/relationships" xmlns:w14="http://schemas.microsoft.com/office/word/2010/wordml">
+              <w:rPr>
+                <w:rFonts w:ascii="Helvetica" w:hAnsi="Helvetica" w:eastAsia="Helvetica" w:cs="Helvetica"/>
+                <w:sz w:val="8"/>
+                <w:szCs w:val="8"/>
+                <w:color w:val="000000"/>
+              </w:rPr>
+              <w:t xml:space="preserve"/>
+            </w:r>
+          </w:p>
+        </w:tc>
+        <w:tc>
+          <w:tcPr>
+            <w:tcBorders/>
+            <w:shd w:val="clear" w:color="auto" w:fill="FFFFFF"/>
+            <w:tcMar>
+              <w:top w:w="0" w:type="dxa"/>
+              <w:bottom w:w="0" w:type="dxa"/>
+              <w:left w:w="0" w:type="dxa"/>
+              <w:right w:w="0" w:type="dxa"/>
+            </w:tcMar>
+            <w:vAlign w:val="center"/>
+          </w:tcPr>
+          <w:p>
+            <w:pPr>
+              <w:jc w:val="center"/>
+              <w:spacing w:after="100" w:before="100" w:line="240"/>
+              <w:ind w:firstLine="0" w:left="100" w:right="100"/>
+            </w:pPr>
+            <w:r xmlns:w="http://schemas.openxmlformats.org/wordprocessingml/2006/main" xmlns:wp="http://schemas.openxmlformats.org/drawingml/2006/wordprocessingDrawing" xmlns:r="http://schemas.openxmlformats.org/officeDocument/2006/relationships" xmlns:w14="http://schemas.microsoft.com/office/word/2010/wordml">
+              <w:rPr>
+                <w:rFonts w:ascii="Helvetica" w:hAnsi="Helvetica" w:eastAsia="Helvetica" w:cs="Helvetica"/>
+                <w:sz w:val="8"/>
+                <w:szCs w:val="8"/>
+                <w:color w:val="000000"/>
+              </w:rPr>
+              <w:t xml:space="preserve"/>
+            </w:r>
+          </w:p>
+        </w:tc>
+        <w:tc>
+          <w:tcPr>
+            <w:tcBorders/>
+            <w:shd w:val="clear" w:color="auto" w:fill="FFFFFF"/>
+            <w:tcMar>
+              <w:top w:w="0" w:type="dxa"/>
+              <w:bottom w:w="0" w:type="dxa"/>
+              <w:left w:w="0" w:type="dxa"/>
+              <w:right w:w="0" w:type="dxa"/>
+            </w:tcMar>
+            <w:vAlign w:val="center"/>
+          </w:tcPr>
+          <w:p>
+            <w:pPr>
+              <w:jc w:val="center"/>
+              <w:spacing w:after="100" w:before="100" w:line="240"/>
+              <w:ind w:firstLine="0" w:left="100" w:right="100"/>
+            </w:pPr>
+            <w:r xmlns:w="http://schemas.openxmlformats.org/wordprocessingml/2006/main" xmlns:wp="http://schemas.openxmlformats.org/drawingml/2006/wordprocessingDrawing" xmlns:r="http://schemas.openxmlformats.org/officeDocument/2006/relationships" xmlns:w14="http://schemas.microsoft.com/office/word/2010/wordml">
+              <w:rPr>
+                <w:rFonts w:ascii="Helvetica" w:hAnsi="Helvetica" w:eastAsia="Helvetica" w:cs="Helvetica"/>
+                <w:sz w:val="8"/>
+                <w:szCs w:val="8"/>
+                <w:color w:val="000000"/>
+              </w:rPr>
+              <w:t xml:space="preserve"/>
+            </w:r>
+          </w:p>
+        </w:tc>
+        <w:tc>
+          <w:tcPr>
+            <w:tcBorders/>
+            <w:shd w:val="clear" w:color="auto" w:fill="FFFFFF"/>
+            <w:tcMar>
+              <w:top w:w="0" w:type="dxa"/>
+              <w:bottom w:w="0" w:type="dxa"/>
+              <w:left w:w="0" w:type="dxa"/>
+              <w:right w:w="0" w:type="dxa"/>
+            </w:tcMar>
+            <w:vAlign w:val="center"/>
+          </w:tcPr>
+          <w:p>
+            <w:pPr>
+              <w:jc w:val="center"/>
+              <w:spacing w:after="100" w:before="100" w:line="240"/>
+              <w:ind w:firstLine="0" w:left="100" w:right="100"/>
+            </w:pPr>
+            <w:r xmlns:w="http://schemas.openxmlformats.org/wordprocessingml/2006/main" xmlns:wp="http://schemas.openxmlformats.org/drawingml/2006/wordprocessingDrawing" xmlns:r="http://schemas.openxmlformats.org/officeDocument/2006/relationships" xmlns:w14="http://schemas.microsoft.com/office/word/2010/wordml">
+              <w:rPr>
+                <w:rFonts w:ascii="Helvetica" w:hAnsi="Helvetica" w:eastAsia="Helvetica" w:cs="Helvetica"/>
+                <w:sz w:val="8"/>
+                <w:szCs w:val="8"/>
+                <w:color w:val="000000"/>
+              </w:rPr>
+              <w:t xml:space="preserve"/>
+            </w:r>
+          </w:p>
+        </w:tc>
+        <w:tc>
+          <w:tcPr>
+            <w:tcBorders/>
+            <w:shd w:val="clear" w:color="auto" w:fill="FFFFFF"/>
+            <w:tcMar>
+              <w:top w:w="0" w:type="dxa"/>
+              <w:bottom w:w="0" w:type="dxa"/>
+              <w:left w:w="0" w:type="dxa"/>
+              <w:right w:w="0" w:type="dxa"/>
+            </w:tcMar>
+            <w:vAlign w:val="center"/>
+          </w:tcPr>
+          <w:p>
+            <w:pPr>
+              <w:jc w:val="center"/>
+              <w:spacing w:after="100" w:before="100" w:line="240"/>
+              <w:ind w:firstLine="0" w:left="100" w:right="100"/>
+            </w:pPr>
+            <w:r xmlns:w="http://schemas.openxmlformats.org/wordprocessingml/2006/main" xmlns:wp="http://schemas.openxmlformats.org/drawingml/2006/wordprocessingDrawing" xmlns:r="http://schemas.openxmlformats.org/officeDocument/2006/relationships" xmlns:w14="http://schemas.microsoft.com/office/word/2010/wordml">
+              <w:rPr>
+                <w:rFonts w:ascii="Helvetica" w:hAnsi="Helvetica" w:eastAsia="Helvetica" w:cs="Helvetica"/>
+                <w:sz w:val="8"/>
+                <w:szCs w:val="8"/>
+                <w:color w:val="000000"/>
+              </w:rPr>
+              <w:t xml:space="preserve"/>
+            </w:r>
+          </w:p>
+        </w:tc>
+      </w:tr>
+      <w:tr>
+        <w:trPr>
+          <w:cantSplit/>
+          <w:trHeight w:val="267" w:hRule="auto"/>
+        </w:trPr>
+        <w:tc>
+          <w:tcPr>
+            <w:tcBorders/>
+            <w:shd w:val="clear" w:color="auto" w:fill="FFFFFF"/>
+            <w:tcMar>
+              <w:top w:w="0" w:type="dxa"/>
+              <w:bottom w:w="0" w:type="dxa"/>
+              <w:left w:w="0" w:type="dxa"/>
+              <w:right w:w="0" w:type="dxa"/>
+            </w:tcMar>
+            <w:vAlign w:val="center"/>
+          </w:tcPr>
+          <w:p>
+            <w:pPr>
+              <w:jc w:val="left"/>
+              <w:spacing w:after="100" w:before="100" w:line="240"/>
+              <w:ind w:firstLine="0" w:left="100" w:right="100"/>
+            </w:pPr>
+            <w:r xmlns:w="http://schemas.openxmlformats.org/wordprocessingml/2006/main" xmlns:wp="http://schemas.openxmlformats.org/drawingml/2006/wordprocessingDrawing" xmlns:r="http://schemas.openxmlformats.org/officeDocument/2006/relationships" xmlns:w14="http://schemas.microsoft.com/office/word/2010/wordml">
+              <w:rPr>
+                <w:rFonts w:ascii="Helvetica" w:hAnsi="Helvetica" w:eastAsia="Helvetica" w:cs="Helvetica"/>
+                <w:sz w:val="8"/>
+                <w:szCs w:val="8"/>
+                <w:color w:val="000000"/>
+              </w:rPr>
+              <w:t xml:space="preserve"/>
+            </w:r>
+          </w:p>
+        </w:tc>
+        <w:tc>
+          <w:tcPr>
+            <w:tcBorders/>
+            <w:shd w:val="clear" w:color="auto" w:fill="FFFFFF"/>
+            <w:tcMar>
+              <w:top w:w="0" w:type="dxa"/>
+              <w:bottom w:w="0" w:type="dxa"/>
+              <w:left w:w="0" w:type="dxa"/>
+              <w:right w:w="0" w:type="dxa"/>
+            </w:tcMar>
+            <w:vAlign w:val="center"/>
+          </w:tcPr>
+          <w:p>
+            <w:pPr>
+              <w:jc w:val="left"/>
+              <w:spacing w:after="100" w:before="100" w:line="240"/>
+              <w:ind w:firstLine="0" w:left="100" w:right="100"/>
+            </w:pPr>
+            <w:r xmlns:w="http://schemas.openxmlformats.org/wordprocessingml/2006/main" xmlns:wp="http://schemas.openxmlformats.org/drawingml/2006/wordprocessingDrawing" xmlns:r="http://schemas.openxmlformats.org/officeDocument/2006/relationships" xmlns:w14="http://schemas.microsoft.com/office/word/2010/wordml">
+              <w:rPr>
+                <w:rFonts w:ascii="Helvetica" w:hAnsi="Helvetica" w:eastAsia="Helvetica" w:cs="Helvetica"/>
+                <w:sz w:val="8"/>
+                <w:szCs w:val="8"/>
+                <w:color w:val="000000"/>
+              </w:rPr>
+              <w:t xml:space="preserve"/>
+            </w:r>
+          </w:p>
+        </w:tc>
+        <w:tc>
+          <w:tcPr>
+            <w:tcBorders/>
+            <w:shd w:val="clear" w:color="auto" w:fill="FFFFFF"/>
+            <w:tcMar>
+              <w:top w:w="0" w:type="dxa"/>
+              <w:bottom w:w="0" w:type="dxa"/>
+              <w:left w:w="0" w:type="dxa"/>
+              <w:right w:w="0" w:type="dxa"/>
+            </w:tcMar>
+            <w:vAlign w:val="center"/>
+          </w:tcPr>
+          <w:p>
+            <w:pPr>
+              <w:jc w:val="center"/>
+              <w:spacing w:after="100" w:before="100" w:line="240"/>
+              <w:ind w:firstLine="0" w:left="100" w:right="100"/>
+            </w:pPr>
+            <w:r xmlns:w="http://schemas.openxmlformats.org/wordprocessingml/2006/main" xmlns:wp="http://schemas.openxmlformats.org/drawingml/2006/wordprocessingDrawing" xmlns:r="http://schemas.openxmlformats.org/officeDocument/2006/relationships" xmlns:w14="http://schemas.microsoft.com/office/word/2010/wordml">
+              <w:rPr>
+                <w:rFonts w:ascii="Helvetica" w:hAnsi="Helvetica" w:eastAsia="Helvetica" w:cs="Helvetica"/>
+                <w:sz w:val="8"/>
+                <w:szCs w:val="8"/>
+                <w:color w:val="000000"/>
+              </w:rPr>
+              <w:t xml:space="preserve"/>
+            </w:r>
+          </w:p>
+        </w:tc>
+        <w:tc>
+          <w:tcPr>
+            <w:tcBorders/>
+            <w:shd w:val="clear" w:color="auto" w:fill="FFFFFF"/>
+            <w:tcMar>
+              <w:top w:w="0" w:type="dxa"/>
+              <w:bottom w:w="0" w:type="dxa"/>
+              <w:left w:w="0" w:type="dxa"/>
+              <w:right w:w="0" w:type="dxa"/>
+            </w:tcMar>
+            <w:vAlign w:val="center"/>
+          </w:tcPr>
+          <w:p>
+            <w:pPr>
+              <w:jc w:val="center"/>
+              <w:spacing w:after="100" w:before="100" w:line="240"/>
+              <w:ind w:firstLine="0" w:left="100" w:right="100"/>
+            </w:pPr>
+            <w:r xmlns:w="http://schemas.openxmlformats.org/wordprocessingml/2006/main" xmlns:wp="http://schemas.openxmlformats.org/drawingml/2006/wordprocessingDrawing" xmlns:r="http://schemas.openxmlformats.org/officeDocument/2006/relationships" xmlns:w14="http://schemas.microsoft.com/office/word/2010/wordml">
+              <w:rPr>
+                <w:rFonts w:ascii="Helvetica" w:hAnsi="Helvetica" w:eastAsia="Helvetica" w:cs="Helvetica"/>
+                <w:sz w:val="8"/>
+                <w:szCs w:val="8"/>
+                <w:color w:val="000000"/>
+              </w:rPr>
+              <w:t xml:space="preserve"/>
+            </w:r>
+          </w:p>
+        </w:tc>
+        <w:tc>
+          <w:tcPr>
+            <w:tcBorders/>
+            <w:shd w:val="clear" w:color="auto" w:fill="FFFFFF"/>
+            <w:tcMar>
+              <w:top w:w="0" w:type="dxa"/>
+              <w:bottom w:w="0" w:type="dxa"/>
+              <w:left w:w="0" w:type="dxa"/>
+              <w:right w:w="0" w:type="dxa"/>
+            </w:tcMar>
+            <w:vAlign w:val="center"/>
+          </w:tcPr>
+          <w:p>
+            <w:pPr>
+              <w:jc w:val="center"/>
+              <w:spacing w:after="100" w:before="100" w:line="240"/>
+              <w:ind w:firstLine="0" w:left="100" w:right="100"/>
+            </w:pPr>
+            <w:r xmlns:w="http://schemas.openxmlformats.org/wordprocessingml/2006/main" xmlns:wp="http://schemas.openxmlformats.org/drawingml/2006/wordprocessingDrawing" xmlns:r="http://schemas.openxmlformats.org/officeDocument/2006/relationships" xmlns:w14="http://schemas.microsoft.com/office/word/2010/wordml">
+              <w:rPr>
+                <w:rFonts w:ascii="Helvetica" w:hAnsi="Helvetica" w:eastAsia="Helvetica" w:cs="Helvetica"/>
+                <w:sz w:val="8"/>
+                <w:szCs w:val="8"/>
+                <w:color w:val="000000"/>
+              </w:rPr>
+              <w:t xml:space="preserve"/>
+            </w:r>
+          </w:p>
+        </w:tc>
+        <w:tc>
+          <w:tcPr>
+            <w:tcBorders/>
+            <w:shd w:val="clear" w:color="auto" w:fill="FFFFFF"/>
+            <w:tcMar>
+              <w:top w:w="0" w:type="dxa"/>
+              <w:bottom w:w="0" w:type="dxa"/>
+              <w:left w:w="0" w:type="dxa"/>
+              <w:right w:w="0" w:type="dxa"/>
+            </w:tcMar>
+            <w:vAlign w:val="center"/>
+          </w:tcPr>
+          <w:p>
+            <w:pPr>
+              <w:jc w:val="center"/>
+              <w:spacing w:after="100" w:before="100" w:line="240"/>
+              <w:ind w:firstLine="0" w:left="100" w:right="100"/>
+            </w:pPr>
+            <w:r xmlns:w="http://schemas.openxmlformats.org/wordprocessingml/2006/main" xmlns:wp="http://schemas.openxmlformats.org/drawingml/2006/wordprocessingDrawing" xmlns:r="http://schemas.openxmlformats.org/officeDocument/2006/relationships" xmlns:w14="http://schemas.microsoft.com/office/word/2010/wordml">
+              <w:rPr>
+                <w:rFonts w:ascii="Helvetica" w:hAnsi="Helvetica" w:eastAsia="Helvetica" w:cs="Helvetica"/>
+                <w:sz w:val="8"/>
+                <w:szCs w:val="8"/>
+                <w:color w:val="000000"/>
+              </w:rPr>
+              <w:t xml:space="preserve"/>
+            </w:r>
+          </w:p>
+        </w:tc>
+        <w:tc>
+          <w:tcPr>
+            <w:tcBorders/>
+            <w:shd w:val="clear" w:color="auto" w:fill="FFFFFF"/>
+            <w:tcMar>
+              <w:top w:w="0" w:type="dxa"/>
+              <w:bottom w:w="0" w:type="dxa"/>
+              <w:left w:w="0" w:type="dxa"/>
+              <w:right w:w="0" w:type="dxa"/>
+            </w:tcMar>
+            <w:vAlign w:val="center"/>
+          </w:tcPr>
+          <w:p>
+            <w:pPr>
+              <w:jc w:val="center"/>
+              <w:spacing w:after="100" w:before="100" w:line="240"/>
+              <w:ind w:firstLine="0" w:left="100" w:right="100"/>
+            </w:pPr>
+            <w:r xmlns:w="http://schemas.openxmlformats.org/wordprocessingml/2006/main" xmlns:wp="http://schemas.openxmlformats.org/drawingml/2006/wordprocessingDrawing" xmlns:r="http://schemas.openxmlformats.org/officeDocument/2006/relationships" xmlns:w14="http://schemas.microsoft.com/office/word/2010/wordml">
+              <w:rPr>
+                <w:rFonts w:ascii="Helvetica" w:hAnsi="Helvetica" w:eastAsia="Helvetica" w:cs="Helvetica"/>
+                <w:sz w:val="8"/>
+                <w:szCs w:val="8"/>
+                <w:color w:val="000000"/>
+              </w:rPr>
+              <w:t xml:space="preserve"/>
+            </w:r>
+          </w:p>
+        </w:tc>
+        <w:tc>
+          <w:tcPr>
+            <w:tcBorders/>
+            <w:shd w:val="clear" w:color="auto" w:fill="FFFFFF"/>
+            <w:tcMar>
+              <w:top w:w="0" w:type="dxa"/>
+              <w:bottom w:w="0" w:type="dxa"/>
+              <w:left w:w="0" w:type="dxa"/>
+              <w:right w:w="0" w:type="dxa"/>
+            </w:tcMar>
+            <w:vAlign w:val="center"/>
+          </w:tcPr>
+          <w:p>
+            <w:pPr>
+              <w:jc w:val="center"/>
+              <w:spacing w:after="100" w:before="100" w:line="240"/>
+              <w:ind w:firstLine="0" w:left="100" w:right="100"/>
+            </w:pPr>
+            <w:r xmlns:w="http://schemas.openxmlformats.org/wordprocessingml/2006/main" xmlns:wp="http://schemas.openxmlformats.org/drawingml/2006/wordprocessingDrawing" xmlns:r="http://schemas.openxmlformats.org/officeDocument/2006/relationships" xmlns:w14="http://schemas.microsoft.com/office/word/2010/wordml">
+              <w:rPr>
+                <w:rFonts w:ascii="Helvetica" w:hAnsi="Helvetica" w:eastAsia="Helvetica" w:cs="Helvetica"/>
+                <w:sz w:val="8"/>
+                <w:szCs w:val="8"/>
+                <w:color w:val="000000"/>
+              </w:rPr>
+              <w:t xml:space="preserve"/>
+            </w:r>
+          </w:p>
+        </w:tc>
+        <w:tc>
+          <w:tcPr>
+            <w:tcBorders/>
+            <w:shd w:val="clear" w:color="auto" w:fill="FFFFFF"/>
+            <w:tcMar>
+              <w:top w:w="0" w:type="dxa"/>
+              <w:bottom w:w="0" w:type="dxa"/>
+              <w:left w:w="0" w:type="dxa"/>
+              <w:right w:w="0" w:type="dxa"/>
+            </w:tcMar>
+            <w:vAlign w:val="center"/>
+          </w:tcPr>
+          <w:p>
+            <w:pPr>
+              <w:jc w:val="center"/>
+              <w:spacing w:after="100" w:before="100" w:line="240"/>
+              <w:ind w:firstLine="0" w:left="100" w:right="100"/>
+            </w:pPr>
+            <w:r xmlns:w="http://schemas.openxmlformats.org/wordprocessingml/2006/main" xmlns:wp="http://schemas.openxmlformats.org/drawingml/2006/wordprocessingDrawing" xmlns:r="http://schemas.openxmlformats.org/officeDocument/2006/relationships" xmlns:w14="http://schemas.microsoft.com/office/word/2010/wordml">
+              <w:rPr>
+                <w:rFonts w:ascii="Helvetica" w:hAnsi="Helvetica" w:eastAsia="Helvetica" w:cs="Helvetica"/>
+                <w:sz w:val="8"/>
+                <w:szCs w:val="8"/>
+                <w:color w:val="000000"/>
+              </w:rPr>
+              <w:t xml:space="preserve"/>
+            </w:r>
+          </w:p>
+        </w:tc>
+        <w:tc>
+          <w:tcPr>
+            <w:tcBorders/>
+            <w:shd w:val="clear" w:color="auto" w:fill="FFFFFF"/>
+            <w:tcMar>
+              <w:top w:w="0" w:type="dxa"/>
+              <w:bottom w:w="0" w:type="dxa"/>
+              <w:left w:w="0" w:type="dxa"/>
+              <w:right w:w="0" w:type="dxa"/>
+            </w:tcMar>
+            <w:vAlign w:val="center"/>
+          </w:tcPr>
+          <w:p>
+            <w:pPr>
+              <w:jc w:val="center"/>
+              <w:spacing w:after="100" w:before="100" w:line="240"/>
+              <w:ind w:firstLine="0" w:left="100" w:right="100"/>
+            </w:pPr>
+            <w:r xmlns:w="http://schemas.openxmlformats.org/wordprocessingml/2006/main" xmlns:wp="http://schemas.openxmlformats.org/drawingml/2006/wordprocessingDrawing" xmlns:r="http://schemas.openxmlformats.org/officeDocument/2006/relationships" xmlns:w14="http://schemas.microsoft.com/office/word/2010/wordml">
+              <w:rPr>
+                <w:rFonts w:ascii="Helvetica" w:hAnsi="Helvetica" w:eastAsia="Helvetica" w:cs="Helvetica"/>
+                <w:sz w:val="8"/>
+                <w:szCs w:val="8"/>
+                <w:color w:val="000000"/>
+              </w:rPr>
+              <w:t xml:space="preserve"/>
+            </w:r>
+          </w:p>
+        </w:tc>
+      </w:tr>
+      <w:tr>
+        <w:trPr>
+          <w:cantSplit/>
+          <w:trHeight w:val="267" w:hRule="auto"/>
+        </w:trPr>
+        <w:tc>
+          <w:tcPr>
+            <w:tcBorders/>
+            <w:shd w:val="clear" w:color="auto" w:fill="FFFFFF"/>
+            <w:tcMar>
+              <w:top w:w="0" w:type="dxa"/>
+              <w:bottom w:w="0" w:type="dxa"/>
+              <w:left w:w="0" w:type="dxa"/>
+              <w:right w:w="0" w:type="dxa"/>
+            </w:tcMar>
+            <w:vAlign w:val="center"/>
+          </w:tcPr>
+          <w:p>
+            <w:pPr>
+              <w:jc w:val="left"/>
+              <w:spacing w:after="100" w:before="100" w:line="240"/>
+              <w:ind w:firstLine="0" w:left="100" w:right="100"/>
+            </w:pPr>
+            <w:r xmlns:w="http://schemas.openxmlformats.org/wordprocessingml/2006/main" xmlns:wp="http://schemas.openxmlformats.org/drawingml/2006/wordprocessingDrawing" xmlns:r="http://schemas.openxmlformats.org/officeDocument/2006/relationships" xmlns:w14="http://schemas.microsoft.com/office/word/2010/wordml">
+              <w:rPr>
+                <w:rFonts w:ascii="Helvetica" w:hAnsi="Helvetica" w:eastAsia="Helvetica" w:cs="Helvetica"/>
+                <w:sz w:val="8"/>
+                <w:szCs w:val="8"/>
+                <w:color w:val="000000"/>
+              </w:rPr>
+              <w:t xml:space="preserve"/>
+            </w:r>
+          </w:p>
+        </w:tc>
+        <w:tc>
+          <w:tcPr>
+            <w:tcBorders/>
+            <w:shd w:val="clear" w:color="auto" w:fill="FFFFFF"/>
+            <w:tcMar>
+              <w:top w:w="0" w:type="dxa"/>
+              <w:bottom w:w="0" w:type="dxa"/>
+              <w:left w:w="0" w:type="dxa"/>
+              <w:right w:w="0" w:type="dxa"/>
+            </w:tcMar>
+            <w:vAlign w:val="center"/>
+          </w:tcPr>
+          <w:p>
+            <w:pPr>
+              <w:jc w:val="left"/>
+              <w:spacing w:after="100" w:before="100" w:line="240"/>
+              <w:ind w:firstLine="0" w:left="100" w:right="100"/>
+            </w:pPr>
+            <w:r xmlns:w="http://schemas.openxmlformats.org/wordprocessingml/2006/main" xmlns:wp="http://schemas.openxmlformats.org/drawingml/2006/wordprocessingDrawing" xmlns:r="http://schemas.openxmlformats.org/officeDocument/2006/relationships" xmlns:w14="http://schemas.microsoft.com/office/word/2010/wordml">
+              <w:rPr>
+                <w:rFonts w:ascii="Helvetica" w:hAnsi="Helvetica" w:eastAsia="Helvetica" w:cs="Helvetica"/>
+                <w:sz w:val="8"/>
+                <w:szCs w:val="8"/>
+                <w:color w:val="000000"/>
+              </w:rPr>
+              <w:t xml:space="preserve"/>
+            </w:r>
+          </w:p>
+        </w:tc>
+        <w:tc>
+          <w:tcPr>
+            <w:tcBorders/>
+            <w:shd w:val="clear" w:color="auto" w:fill="FFFFFF"/>
+            <w:tcMar>
+              <w:top w:w="0" w:type="dxa"/>
+              <w:bottom w:w="0" w:type="dxa"/>
+              <w:left w:w="0" w:type="dxa"/>
+              <w:right w:w="0" w:type="dxa"/>
+            </w:tcMar>
+            <w:vAlign w:val="center"/>
+          </w:tcPr>
+          <w:p>
+            <w:pPr>
+              <w:jc w:val="center"/>
+              <w:spacing w:after="100" w:before="100" w:line="240"/>
+              <w:ind w:firstLine="0" w:left="100" w:right="100"/>
+            </w:pPr>
+            <w:r xmlns:w="http://schemas.openxmlformats.org/wordprocessingml/2006/main" xmlns:wp="http://schemas.openxmlformats.org/drawingml/2006/wordprocessingDrawing" xmlns:r="http://schemas.openxmlformats.org/officeDocument/2006/relationships" xmlns:w14="http://schemas.microsoft.com/office/word/2010/wordml">
+              <w:rPr>
+                <w:rFonts w:ascii="Helvetica" w:hAnsi="Helvetica" w:eastAsia="Helvetica" w:cs="Helvetica"/>
+                <w:sz w:val="8"/>
+                <w:szCs w:val="8"/>
+                <w:color w:val="000000"/>
+              </w:rPr>
+              <w:t xml:space="preserve"/>
+            </w:r>
+          </w:p>
+        </w:tc>
+        <w:tc>
+          <w:tcPr>
+            <w:tcBorders/>
+            <w:shd w:val="clear" w:color="auto" w:fill="FFFFFF"/>
+            <w:tcMar>
+              <w:top w:w="0" w:type="dxa"/>
+              <w:bottom w:w="0" w:type="dxa"/>
+              <w:left w:w="0" w:type="dxa"/>
+              <w:right w:w="0" w:type="dxa"/>
+            </w:tcMar>
+            <w:vAlign w:val="center"/>
+          </w:tcPr>
+          <w:p>
+            <w:pPr>
+              <w:jc w:val="center"/>
+              <w:spacing w:after="100" w:before="100" w:line="240"/>
+              <w:ind w:firstLine="0" w:left="100" w:right="100"/>
+            </w:pPr>
+            <w:r xmlns:w="http://schemas.openxmlformats.org/wordprocessingml/2006/main" xmlns:wp="http://schemas.openxmlformats.org/drawingml/2006/wordprocessingDrawing" xmlns:r="http://schemas.openxmlformats.org/officeDocument/2006/relationships" xmlns:w14="http://schemas.microsoft.com/office/word/2010/wordml">
+              <w:rPr>
+                <w:rFonts w:ascii="Helvetica" w:hAnsi="Helvetica" w:eastAsia="Helvetica" w:cs="Helvetica"/>
+                <w:sz w:val="8"/>
+                <w:szCs w:val="8"/>
+                <w:color w:val="000000"/>
+              </w:rPr>
+              <w:t xml:space="preserve"/>
+            </w:r>
+          </w:p>
+        </w:tc>
+        <w:tc>
+          <w:tcPr>
+            <w:tcBorders/>
+            <w:shd w:val="clear" w:color="auto" w:fill="FFFFFF"/>
+            <w:tcMar>
+              <w:top w:w="0" w:type="dxa"/>
+              <w:bottom w:w="0" w:type="dxa"/>
+              <w:left w:w="0" w:type="dxa"/>
+              <w:right w:w="0" w:type="dxa"/>
+            </w:tcMar>
+            <w:vAlign w:val="center"/>
+          </w:tcPr>
+          <w:p>
+            <w:pPr>
+              <w:jc w:val="center"/>
+              <w:spacing w:after="100" w:before="100" w:line="240"/>
+              <w:ind w:firstLine="0" w:left="100" w:right="100"/>
+            </w:pPr>
+            <w:r xmlns:w="http://schemas.openxmlformats.org/wordprocessingml/2006/main" xmlns:wp="http://schemas.openxmlformats.org/drawingml/2006/wordprocessingDrawing" xmlns:r="http://schemas.openxmlformats.org/officeDocument/2006/relationships" xmlns:w14="http://schemas.microsoft.com/office/word/2010/wordml">
+              <w:rPr>
+                <w:rFonts w:ascii="Helvetica" w:hAnsi="Helvetica" w:eastAsia="Helvetica" w:cs="Helvetica"/>
+                <w:sz w:val="8"/>
+                <w:szCs w:val="8"/>
+                <w:color w:val="000000"/>
+              </w:rPr>
+              <w:t xml:space="preserve"/>
+            </w:r>
+          </w:p>
+        </w:tc>
+        <w:tc>
+          <w:tcPr>
+            <w:tcBorders/>
+            <w:shd w:val="clear" w:color="auto" w:fill="FFFFFF"/>
+            <w:tcMar>
+              <w:top w:w="0" w:type="dxa"/>
+              <w:bottom w:w="0" w:type="dxa"/>
+              <w:left w:w="0" w:type="dxa"/>
+              <w:right w:w="0" w:type="dxa"/>
+            </w:tcMar>
+            <w:vAlign w:val="center"/>
+          </w:tcPr>
+          <w:p>
+            <w:pPr>
+              <w:jc w:val="center"/>
+              <w:spacing w:after="100" w:before="100" w:line="240"/>
+              <w:ind w:firstLine="0" w:left="100" w:right="100"/>
+            </w:pPr>
+            <w:r xmlns:w="http://schemas.openxmlformats.org/wordprocessingml/2006/main" xmlns:wp="http://schemas.openxmlformats.org/drawingml/2006/wordprocessingDrawing" xmlns:r="http://schemas.openxmlformats.org/officeDocument/2006/relationships" xmlns:w14="http://schemas.microsoft.com/office/word/2010/wordml">
+              <w:rPr>
+                <w:rFonts w:ascii="Helvetica" w:hAnsi="Helvetica" w:eastAsia="Helvetica" w:cs="Helvetica"/>
+                <w:sz w:val="8"/>
+                <w:szCs w:val="8"/>
+                <w:color w:val="000000"/>
+              </w:rPr>
+              <w:t xml:space="preserve"/>
+            </w:r>
+          </w:p>
+        </w:tc>
+        <w:tc>
+          <w:tcPr>
+            <w:tcBorders/>
+            <w:shd w:val="clear" w:color="auto" w:fill="FFFFFF"/>
+            <w:tcMar>
+              <w:top w:w="0" w:type="dxa"/>
+              <w:bottom w:w="0" w:type="dxa"/>
+              <w:left w:w="0" w:type="dxa"/>
+              <w:right w:w="0" w:type="dxa"/>
+            </w:tcMar>
+            <w:vAlign w:val="center"/>
+          </w:tcPr>
+          <w:p>
+            <w:pPr>
+              <w:jc w:val="center"/>
+              <w:spacing w:after="100" w:before="100" w:line="240"/>
+              <w:ind w:firstLine="0" w:left="100" w:right="100"/>
+            </w:pPr>
+            <w:r xmlns:w="http://schemas.openxmlformats.org/wordprocessingml/2006/main" xmlns:wp="http://schemas.openxmlformats.org/drawingml/2006/wordprocessingDrawing" xmlns:r="http://schemas.openxmlformats.org/officeDocument/2006/relationships" xmlns:w14="http://schemas.microsoft.com/office/word/2010/wordml">
+              <w:rPr>
+                <w:rFonts w:ascii="Helvetica" w:hAnsi="Helvetica" w:eastAsia="Helvetica" w:cs="Helvetica"/>
+                <w:sz w:val="8"/>
+                <w:szCs w:val="8"/>
+                <w:color w:val="000000"/>
+              </w:rPr>
+              <w:t xml:space="preserve"/>
+            </w:r>
+          </w:p>
+        </w:tc>
+        <w:tc>
+          <w:tcPr>
+            <w:tcBorders/>
+            <w:shd w:val="clear" w:color="auto" w:fill="FFFFFF"/>
+            <w:tcMar>
+              <w:top w:w="0" w:type="dxa"/>
+              <w:bottom w:w="0" w:type="dxa"/>
+              <w:left w:w="0" w:type="dxa"/>
+              <w:right w:w="0" w:type="dxa"/>
+            </w:tcMar>
+            <w:vAlign w:val="center"/>
+          </w:tcPr>
+          <w:p>
+            <w:pPr>
+              <w:jc w:val="center"/>
+              <w:spacing w:after="100" w:before="100" w:line="240"/>
+              <w:ind w:firstLine="0" w:left="100" w:right="100"/>
+            </w:pPr>
+            <w:r xmlns:w="http://schemas.openxmlformats.org/wordprocessingml/2006/main" xmlns:wp="http://schemas.openxmlformats.org/drawingml/2006/wordprocessingDrawing" xmlns:r="http://schemas.openxmlformats.org/officeDocument/2006/relationships" xmlns:w14="http://schemas.microsoft.com/office/word/2010/wordml">
+              <w:rPr>
+                <w:rFonts w:ascii="Helvetica" w:hAnsi="Helvetica" w:eastAsia="Helvetica" w:cs="Helvetica"/>
+                <w:sz w:val="8"/>
+                <w:szCs w:val="8"/>
+                <w:color w:val="000000"/>
+              </w:rPr>
+              <w:t xml:space="preserve"/>
+            </w:r>
+          </w:p>
+        </w:tc>
+        <w:tc>
+          <w:tcPr>
+            <w:tcBorders/>
+            <w:shd w:val="clear" w:color="auto" w:fill="FFFFFF"/>
+            <w:tcMar>
+              <w:top w:w="0" w:type="dxa"/>
+              <w:bottom w:w="0" w:type="dxa"/>
+              <w:left w:w="0" w:type="dxa"/>
+              <w:right w:w="0" w:type="dxa"/>
+            </w:tcMar>
+            <w:vAlign w:val="center"/>
+          </w:tcPr>
+          <w:p>
+            <w:pPr>
+              <w:jc w:val="center"/>
+              <w:spacing w:after="100" w:before="100" w:line="240"/>
+              <w:ind w:firstLine="0" w:left="100" w:right="100"/>
+            </w:pPr>
+            <w:r xmlns:w="http://schemas.openxmlformats.org/wordprocessingml/2006/main" xmlns:wp="http://schemas.openxmlformats.org/drawingml/2006/wordprocessingDrawing" xmlns:r="http://schemas.openxmlformats.org/officeDocument/2006/relationships" xmlns:w14="http://schemas.microsoft.com/office/word/2010/wordml">
+              <w:rPr>
+                <w:rFonts w:ascii="Helvetica" w:hAnsi="Helvetica" w:eastAsia="Helvetica" w:cs="Helvetica"/>
+                <w:sz w:val="8"/>
+                <w:szCs w:val="8"/>
+                <w:color w:val="000000"/>
+              </w:rPr>
+              <w:t xml:space="preserve"/>
+            </w:r>
+          </w:p>
+        </w:tc>
+        <w:tc>
+          <w:tcPr>
+            <w:tcBorders/>
+            <w:shd w:val="clear" w:color="auto" w:fill="FFFFFF"/>
+            <w:tcMar>
+              <w:top w:w="0" w:type="dxa"/>
+              <w:bottom w:w="0" w:type="dxa"/>
+              <w:left w:w="0" w:type="dxa"/>
+              <w:right w:w="0" w:type="dxa"/>
+            </w:tcMar>
+            <w:vAlign w:val="center"/>
+          </w:tcPr>
+          <w:p>
+            <w:pPr>
+              <w:jc w:val="center"/>
+              <w:spacing w:after="100" w:before="100" w:line="240"/>
+              <w:ind w:firstLine="0" w:left="100" w:right="100"/>
+            </w:pPr>
+            <w:r xmlns:w="http://schemas.openxmlformats.org/wordprocessingml/2006/main" xmlns:wp="http://schemas.openxmlformats.org/drawingml/2006/wordprocessingDrawing" xmlns:r="http://schemas.openxmlformats.org/officeDocument/2006/relationships" xmlns:w14="http://schemas.microsoft.com/office/word/2010/wordml">
+              <w:rPr>
+                <w:rFonts w:ascii="Helvetica" w:hAnsi="Helvetica" w:eastAsia="Helvetica" w:cs="Helvetica"/>
+                <w:sz w:val="8"/>
+                <w:szCs w:val="8"/>
+                <w:color w:val="000000"/>
+              </w:rPr>
+              <w:t xml:space="preserve"/>
+            </w:r>
+          </w:p>
+        </w:tc>
+      </w:tr>
+      <w:tr>
+        <w:trPr>
+          <w:cantSplit/>
+          <w:trHeight w:val="267" w:hRule="auto"/>
+        </w:trPr>
+        <w:tc>
+          <w:tcPr>
+            <w:tcBorders>
+              <w:bottom w:val="single" w:sz="8" w:space="0" w:color="000000"/>
+            </w:tcBorders>
+            <w:shd w:val="clear" w:color="auto" w:fill="FFFFFF"/>
+            <w:tcMar>
+              <w:top w:w="0" w:type="dxa"/>
+              <w:bottom w:w="0" w:type="dxa"/>
+              <w:left w:w="0" w:type="dxa"/>
+              <w:right w:w="0" w:type="dxa"/>
+            </w:tcMar>
+            <w:vAlign w:val="center"/>
+          </w:tcPr>
+          <w:p>
+            <w:pPr>
+              <w:jc w:val="left"/>
+              <w:spacing w:after="100" w:before="100" w:line="240"/>
+              <w:ind w:firstLine="0" w:left="100" w:right="100"/>
+            </w:pPr>
+            <w:r xmlns:w="http://schemas.openxmlformats.org/wordprocessingml/2006/main" xmlns:wp="http://schemas.openxmlformats.org/drawingml/2006/wordprocessingDrawing" xmlns:r="http://schemas.openxmlformats.org/officeDocument/2006/relationships" xmlns:w14="http://schemas.microsoft.com/office/word/2010/wordml">
+              <w:rPr>
+                <w:rFonts w:ascii="Helvetica" w:hAnsi="Helvetica" w:eastAsia="Helvetica" w:cs="Helvetica"/>
+                <w:sz w:val="8"/>
+                <w:szCs w:val="8"/>
+                <w:color w:val="000000"/>
+              </w:rPr>
+              <w:t xml:space="preserve"/>
+            </w:r>
+          </w:p>
+        </w:tc>
+        <w:tc>
+          <w:tcPr>
+            <w:tcBorders>
+              <w:bottom w:val="single" w:sz="8" w:space="0" w:color="000000"/>
+            </w:tcBorders>
+            <w:shd w:val="clear" w:color="auto" w:fill="FFFFFF"/>
+            <w:tcMar>
+              <w:top w:w="0" w:type="dxa"/>
+              <w:bottom w:w="0" w:type="dxa"/>
+              <w:left w:w="0" w:type="dxa"/>
+              <w:right w:w="0" w:type="dxa"/>
+            </w:tcMar>
+            <w:vAlign w:val="center"/>
+          </w:tcPr>
+          <w:p>
+            <w:pPr>
+              <w:jc w:val="left"/>
+              <w:spacing w:after="100" w:before="100" w:line="240"/>
+              <w:ind w:firstLine="0" w:left="100" w:right="100"/>
+            </w:pPr>
+            <w:r xmlns:w="http://schemas.openxmlformats.org/wordprocessingml/2006/main" xmlns:wp="http://schemas.openxmlformats.org/drawingml/2006/wordprocessingDrawing" xmlns:r="http://schemas.openxmlformats.org/officeDocument/2006/relationships" xmlns:w14="http://schemas.microsoft.com/office/word/2010/wordml">
+              <w:rPr>
+                <w:rFonts w:ascii="Helvetica" w:hAnsi="Helvetica" w:eastAsia="Helvetica" w:cs="Helvetica"/>
+                <w:sz w:val="8"/>
+                <w:szCs w:val="8"/>
+                <w:color w:val="000000"/>
+              </w:rPr>
+              <w:t xml:space="preserve"/>
+            </w:r>
+          </w:p>
+        </w:tc>
+        <w:tc>
+          <w:tcPr>
+            <w:tcBorders>
+              <w:bottom w:val="single" w:sz="8" w:space="0" w:color="000000"/>
+            </w:tcBorders>
+            <w:shd w:val="clear" w:color="auto" w:fill="FFFFFF"/>
+            <w:tcMar>
+              <w:top w:w="0" w:type="dxa"/>
+              <w:bottom w:w="0" w:type="dxa"/>
+              <w:left w:w="0" w:type="dxa"/>
+              <w:right w:w="0" w:type="dxa"/>
+            </w:tcMar>
+            <w:vAlign w:val="center"/>
+          </w:tcPr>
+          <w:p>
+            <w:pPr>
+              <w:jc w:val="center"/>
+              <w:spacing w:after="100" w:before="100" w:line="240"/>
+              <w:ind w:firstLine="0" w:left="100" w:right="100"/>
+            </w:pPr>
+            <w:r xmlns:w="http://schemas.openxmlformats.org/wordprocessingml/2006/main" xmlns:wp="http://schemas.openxmlformats.org/drawingml/2006/wordprocessingDrawing" xmlns:r="http://schemas.openxmlformats.org/officeDocument/2006/relationships" xmlns:w14="http://schemas.microsoft.com/office/word/2010/wordml">
+              <w:rPr>
+                <w:rFonts w:ascii="Helvetica" w:hAnsi="Helvetica" w:eastAsia="Helvetica" w:cs="Helvetica"/>
+                <w:sz w:val="8"/>
+                <w:szCs w:val="8"/>
+                <w:color w:val="000000"/>
+              </w:rPr>
+              <w:t xml:space="preserve"/>
+            </w:r>
+          </w:p>
+        </w:tc>
+        <w:tc>
+          <w:tcPr>
+            <w:tcBorders>
+              <w:bottom w:val="single" w:sz="8" w:space="0" w:color="000000"/>
+            </w:tcBorders>
+            <w:shd w:val="clear" w:color="auto" w:fill="FFFFFF"/>
+            <w:tcMar>
+              <w:top w:w="0" w:type="dxa"/>
+              <w:bottom w:w="0" w:type="dxa"/>
+              <w:left w:w="0" w:type="dxa"/>
+              <w:right w:w="0" w:type="dxa"/>
+            </w:tcMar>
+            <w:vAlign w:val="center"/>
+          </w:tcPr>
+          <w:p>
+            <w:pPr>
+              <w:jc w:val="center"/>
+              <w:spacing w:after="100" w:before="100" w:line="240"/>
+              <w:ind w:firstLine="0" w:left="100" w:right="100"/>
+            </w:pPr>
+            <w:r xmlns:w="http://schemas.openxmlformats.org/wordprocessingml/2006/main" xmlns:wp="http://schemas.openxmlformats.org/drawingml/2006/wordprocessingDrawing" xmlns:r="http://schemas.openxmlformats.org/officeDocument/2006/relationships" xmlns:w14="http://schemas.microsoft.com/office/word/2010/wordml">
+              <w:rPr>
+                <w:rFonts w:ascii="Helvetica" w:hAnsi="Helvetica" w:eastAsia="Helvetica" w:cs="Helvetica"/>
+                <w:sz w:val="8"/>
+                <w:szCs w:val="8"/>
+                <w:color w:val="000000"/>
+              </w:rPr>
+              <w:t xml:space="preserve"/>
+            </w:r>
+          </w:p>
+        </w:tc>
+        <w:tc>
+          <w:tcPr>
+            <w:tcBorders>
+              <w:bottom w:val="single" w:sz="8" w:space="0" w:color="000000"/>
+            </w:tcBorders>
+            <w:shd w:val="clear" w:color="auto" w:fill="FFFFFF"/>
+            <w:tcMar>
+              <w:top w:w="0" w:type="dxa"/>
+              <w:bottom w:w="0" w:type="dxa"/>
+              <w:left w:w="0" w:type="dxa"/>
+              <w:right w:w="0" w:type="dxa"/>
+            </w:tcMar>
+            <w:vAlign w:val="center"/>
+          </w:tcPr>
+          <w:p>
+            <w:pPr>
+              <w:jc w:val="center"/>
+              <w:spacing w:after="100" w:before="100" w:line="240"/>
+              <w:ind w:firstLine="0" w:left="100" w:right="100"/>
+            </w:pPr>
+            <w:r xmlns:w="http://schemas.openxmlformats.org/wordprocessingml/2006/main" xmlns:wp="http://schemas.openxmlformats.org/drawingml/2006/wordprocessingDrawing" xmlns:r="http://schemas.openxmlformats.org/officeDocument/2006/relationships" xmlns:w14="http://schemas.microsoft.com/office/word/2010/wordml">
+              <w:rPr>
+                <w:rFonts w:ascii="Helvetica" w:hAnsi="Helvetica" w:eastAsia="Helvetica" w:cs="Helvetica"/>
+                <w:sz w:val="8"/>
+                <w:szCs w:val="8"/>
+                <w:color w:val="000000"/>
+              </w:rPr>
+              <w:t xml:space="preserve"/>
+            </w:r>
+          </w:p>
+        </w:tc>
+        <w:tc>
+          <w:tcPr>
+            <w:tcBorders>
+              <w:bottom w:val="single" w:sz="8" w:space="0" w:color="000000"/>
+            </w:tcBorders>
+            <w:shd w:val="clear" w:color="auto" w:fill="FFFFFF"/>
+            <w:tcMar>
+              <w:top w:w="0" w:type="dxa"/>
+              <w:bottom w:w="0" w:type="dxa"/>
+              <w:left w:w="0" w:type="dxa"/>
+              <w:right w:w="0" w:type="dxa"/>
+            </w:tcMar>
+            <w:vAlign w:val="center"/>
+          </w:tcPr>
+          <w:p>
+            <w:pPr>
+              <w:jc w:val="center"/>
+              <w:spacing w:after="100" w:before="100" w:line="240"/>
+              <w:ind w:firstLine="0" w:left="100" w:right="100"/>
+            </w:pPr>
+            <w:r xmlns:w="http://schemas.openxmlformats.org/wordprocessingml/2006/main" xmlns:wp="http://schemas.openxmlformats.org/drawingml/2006/wordprocessingDrawing" xmlns:r="http://schemas.openxmlformats.org/officeDocument/2006/relationships" xmlns:w14="http://schemas.microsoft.com/office/word/2010/wordml">
+              <w:rPr>
+                <w:rFonts w:ascii="Helvetica" w:hAnsi="Helvetica" w:eastAsia="Helvetica" w:cs="Helvetica"/>
+                <w:sz w:val="8"/>
+                <w:szCs w:val="8"/>
+                <w:color w:val="000000"/>
+              </w:rPr>
+              <w:t xml:space="preserve"/>
+            </w:r>
+          </w:p>
+        </w:tc>
+        <w:tc>
+          <w:tcPr>
+            <w:tcBorders>
+              <w:bottom w:val="single" w:sz="8" w:space="0" w:color="000000"/>
+            </w:tcBorders>
+            <w:shd w:val="clear" w:color="auto" w:fill="FFFFFF"/>
+            <w:tcMar>
+              <w:top w:w="0" w:type="dxa"/>
+              <w:bottom w:w="0" w:type="dxa"/>
+              <w:left w:w="0" w:type="dxa"/>
+              <w:right w:w="0" w:type="dxa"/>
+            </w:tcMar>
+            <w:vAlign w:val="center"/>
+          </w:tcPr>
+          <w:p>
+            <w:pPr>
+              <w:jc w:val="center"/>
+              <w:spacing w:after="100" w:before="100" w:line="240"/>
+              <w:ind w:firstLine="0" w:left="100" w:right="100"/>
+            </w:pPr>
+            <w:r xmlns:w="http://schemas.openxmlformats.org/wordprocessingml/2006/main" xmlns:wp="http://schemas.openxmlformats.org/drawingml/2006/wordprocessingDrawing" xmlns:r="http://schemas.openxmlformats.org/officeDocument/2006/relationships" xmlns:w14="http://schemas.microsoft.com/office/word/2010/wordml">
+              <w:rPr>
+                <w:rFonts w:ascii="Helvetica" w:hAnsi="Helvetica" w:eastAsia="Helvetica" w:cs="Helvetica"/>
+                <w:sz w:val="8"/>
+                <w:szCs w:val="8"/>
+                <w:color w:val="000000"/>
+              </w:rPr>
+              <w:t xml:space="preserve"/>
+            </w:r>
+          </w:p>
+        </w:tc>
+        <w:tc>
+          <w:tcPr>
+            <w:tcBorders>
+              <w:bottom w:val="single" w:sz="8" w:space="0" w:color="000000"/>
+            </w:tcBorders>
+            <w:shd w:val="clear" w:color="auto" w:fill="FFFFFF"/>
+            <w:tcMar>
+              <w:top w:w="0" w:type="dxa"/>
+              <w:bottom w:w="0" w:type="dxa"/>
+              <w:left w:w="0" w:type="dxa"/>
+              <w:right w:w="0" w:type="dxa"/>
+            </w:tcMar>
+            <w:vAlign w:val="center"/>
+          </w:tcPr>
+          <w:p>
+            <w:pPr>
+              <w:jc w:val="center"/>
+              <w:spacing w:after="100" w:before="100" w:line="240"/>
+              <w:ind w:firstLine="0" w:left="100" w:right="100"/>
+            </w:pPr>
+            <w:r xmlns:w="http://schemas.openxmlformats.org/wordprocessingml/2006/main" xmlns:wp="http://schemas.openxmlformats.org/drawingml/2006/wordprocessingDrawing" xmlns:r="http://schemas.openxmlformats.org/officeDocument/2006/relationships" xmlns:w14="http://schemas.microsoft.com/office/word/2010/wordml">
+              <w:rPr>
+                <w:rFonts w:ascii="Helvetica" w:hAnsi="Helvetica" w:eastAsia="Helvetica" w:cs="Helvetica"/>
+                <w:sz w:val="8"/>
+                <w:szCs w:val="8"/>
+                <w:color w:val="000000"/>
+              </w:rPr>
+              <w:t xml:space="preserve"/>
+            </w:r>
+          </w:p>
+        </w:tc>
+        <w:tc>
+          <w:tcPr>
+            <w:tcBorders>
+              <w:bottom w:val="single" w:sz="8" w:space="0" w:color="000000"/>
+            </w:tcBorders>
+            <w:shd w:val="clear" w:color="auto" w:fill="FFFFFF"/>
+            <w:tcMar>
+              <w:top w:w="0" w:type="dxa"/>
+              <w:bottom w:w="0" w:type="dxa"/>
+              <w:left w:w="0" w:type="dxa"/>
+              <w:right w:w="0" w:type="dxa"/>
+            </w:tcMar>
+            <w:vAlign w:val="center"/>
+          </w:tcPr>
+          <w:p>
+            <w:pPr>
+              <w:jc w:val="center"/>
+              <w:spacing w:after="100" w:before="100" w:line="240"/>
+              <w:ind w:firstLine="0" w:left="100" w:right="100"/>
+            </w:pPr>
+            <w:r xmlns:w="http://schemas.openxmlformats.org/wordprocessingml/2006/main" xmlns:wp="http://schemas.openxmlformats.org/drawingml/2006/wordprocessingDrawing" xmlns:r="http://schemas.openxmlformats.org/officeDocument/2006/relationships" xmlns:w14="http://schemas.microsoft.com/office/word/2010/wordml">
+              <w:rPr>
+                <w:rFonts w:ascii="Helvetica" w:hAnsi="Helvetica" w:eastAsia="Helvetica" w:cs="Helvetica"/>
+                <w:sz w:val="8"/>
+                <w:szCs w:val="8"/>
+                <w:color w:val="000000"/>
+              </w:rPr>
+              <w:t xml:space="preserve"/>
+            </w:r>
+          </w:p>
+        </w:tc>
+        <w:tc>
+          <w:tcPr>
+            <w:tcBorders>
+              <w:bottom w:val="single" w:sz="8" w:space="0" w:color="000000"/>
+            </w:tcBorders>
+            <w:shd w:val="clear" w:color="auto" w:fill="FFFFFF"/>
+            <w:tcMar>
+              <w:top w:w="0" w:type="dxa"/>
+              <w:bottom w:w="0" w:type="dxa"/>
+              <w:left w:w="0" w:type="dxa"/>
+              <w:right w:w="0" w:type="dxa"/>
+            </w:tcMar>
+            <w:vAlign w:val="center"/>
+          </w:tcPr>
+          <w:p>
+            <w:pPr>
+              <w:jc w:val="center"/>
+              <w:spacing w:after="100" w:before="100" w:line="240"/>
+              <w:ind w:firstLine="0" w:left="100" w:right="100"/>
+            </w:pPr>
+            <w:r xmlns:w="http://schemas.openxmlformats.org/wordprocessingml/2006/main" xmlns:wp="http://schemas.openxmlformats.org/drawingml/2006/wordprocessingDrawing" xmlns:r="http://schemas.openxmlformats.org/officeDocument/2006/relationships" xmlns:w14="http://schemas.microsoft.com/office/word/2010/wordml">
+              <w:rPr>
+                <w:rFonts w:ascii="Helvetica" w:hAnsi="Helvetica" w:eastAsia="Helvetica" w:cs="Helvetica"/>
+                <w:sz w:val="8"/>
+                <w:szCs w:val="8"/>
+                <w:color w:val="000000"/>
+              </w:rPr>
+              <w:t xml:space="preserve"/>
+            </w:r>
+          </w:p>
+        </w:tc>
+      </w:tr>
+      <w:tr>
+        <w:trPr>
+          <w:cantSplit/>
+          <w:trHeight w:val="360" w:hRule="auto"/>
+        </w:trPr>
+        <w:tc>
+          <w:tcPr>
+            <w:gridSpan w:val="10"/>
+            <w:tcBorders/>
+            <w:shd w:val="clear" w:color="auto" w:fill="FFFFFF"/>
+            <w:tcMar>
+              <w:top w:w="0" w:type="dxa"/>
+              <w:bottom w:w="0" w:type="dxa"/>
+              <w:left w:w="0" w:type="dxa"/>
+              <w:right w:w="0" w:type="dxa"/>
+            </w:tcMar>
+            <w:vAlign w:val="center"/>
+          </w:tcPr>
+          <w:p>
+            <w:pPr>
+              <w:jc w:val="left"/>
+              <w:spacing w:after="100" w:before="100" w:line="240"/>
+              <w:ind w:firstLine="0" w:left="100" w:right="100"/>
+            </w:pPr>
+            <w:r xmlns:w="http://schemas.openxmlformats.org/wordprocessingml/2006/main" xmlns:wp="http://schemas.openxmlformats.org/drawingml/2006/wordprocessingDrawing" xmlns:r="http://schemas.openxmlformats.org/officeDocument/2006/relationships" xmlns:w14="http://schemas.microsoft.com/office/word/2010/wordml">
+              <w:rPr>
+                <w:rFonts w:ascii="Helvetica" w:hAnsi="Helvetica" w:eastAsia="Helvetica" w:cs="Helvetica"/>
+                <w:sz w:val="22"/>
+                <w:szCs w:val="22"/>
+                <w:color w:val="000000"/>
+              </w:rPr>
+              <w:t xml:space="preserve">N, 25th Percentile, and 75th Percentile are from the adjusted analyses</w:t>
+            </w:r>
+          </w:p>
+        </w:tc>
+      </w:tr>
+    </w:tbl>
+    <w:p xmlns:w="http://schemas.openxmlformats.org/wordprocessingml/2006/main" xmlns:wp="http://schemas.openxmlformats.org/drawingml/2006/wordprocessingDrawing" xmlns:r="http://schemas.openxmlformats.org/officeDocument/2006/relationships" xmlns:w14="http://schemas.microsoft.com/office/word/2010/wordml">
+      <w:pPr>
+        <w:pStyle w:val="Titre2"/>
+      </w:pPr>
+      <w:r>
+        <w:t xml:space="preserve">Table 3</w:t>
+      </w:r>
+    </w:p>
+    <w:tbl xmlns:w="http://schemas.openxmlformats.org/wordprocessingml/2006/main" xmlns:r="http://schemas.openxmlformats.org/officeDocument/2006/relationships" xmlns:w14="http://schemas.microsoft.com/office/word/2010/wordml" xmlns:wp="http://schemas.openxmlformats.org/drawingml/2006/wordprocessingDrawing" xmlns:a="http://schemas.openxmlformats.org/drawingml/2006/main" xmlns:pic="http://schemas.openxmlformats.org/drawingml/2006/picture">
+      <w:tblPr>
+        NA"/&gt;
+        <w:tblLayout w:type="fixed"/>
+        <w:jc w:val="center"/>
+        <w:tblLook w:firstRow="1" w:lastRow="0" w:firstColumn="0" w:lastColumn="0" w:noHBand="0" w:noVBand="1"/>
+      </w:tblPr>
+      <w:tblGrid>
         <w:gridCol w:w="1614"/>
         <w:gridCol w:w="1351"/>
         <w:gridCol w:w="367"/>
@@ -10805,7 +12800,7 @@
         <w:pStyle w:val="Titre2"/>
       </w:pPr>
       <w:r>
-        <w:t xml:space="preserve">Table 3</w:t>
+        <w:t xml:space="preserve">Table 4</w:t>
       </w:r>
     </w:p>
     <w:tbl xmlns:w="http://schemas.openxmlformats.org/wordprocessingml/2006/main" xmlns:r="http://schemas.openxmlformats.org/officeDocument/2006/relationships" xmlns:w14="http://schemas.microsoft.com/office/word/2010/wordml" xmlns:wp="http://schemas.openxmlformats.org/drawingml/2006/wordprocessingDrawing" xmlns:a="http://schemas.openxmlformats.org/drawingml/2006/main" xmlns:pic="http://schemas.openxmlformats.org/drawingml/2006/picture">
@@ -13047,2297 +15042,6 @@
                 <w:rFonts w:ascii="Helvetica" w:hAnsi="Helvetica" w:eastAsia="Helvetica" w:cs="Helvetica"/>
                 <w:sz w:val="8"/>
                 <w:szCs w:val="8"/>
-                <w:color w:val="000000"/>
-              </w:rPr>
-              <w:t xml:space="preserve">0.96</w:t>
-            </w:r>
-          </w:p>
-        </w:tc>
-      </w:tr>
-      <w:tr>
-        <w:trPr>
-          <w:cantSplit/>
-          <w:trHeight w:val="360" w:hRule="auto"/>
-        </w:trPr>
-        <w:tc>
-          <w:tcPr>
-            <w:gridSpan w:val="10"/>
-            <w:tcBorders/>
-            <w:shd w:val="clear" w:color="auto" w:fill="FFFFFF"/>
-            <w:tcMar>
-              <w:top w:w="0" w:type="dxa"/>
-              <w:bottom w:w="0" w:type="dxa"/>
-              <w:left w:w="0" w:type="dxa"/>
-              <w:right w:w="0" w:type="dxa"/>
-            </w:tcMar>
-            <w:vAlign w:val="center"/>
-          </w:tcPr>
-          <w:p>
-            <w:pPr>
-              <w:jc w:val="left"/>
-              <w:spacing w:after="100" w:before="100" w:line="240"/>
-              <w:ind w:firstLine="0" w:left="100" w:right="100"/>
-            </w:pPr>
-            <w:r xmlns:w="http://schemas.openxmlformats.org/wordprocessingml/2006/main" xmlns:wp="http://schemas.openxmlformats.org/drawingml/2006/wordprocessingDrawing" xmlns:r="http://schemas.openxmlformats.org/officeDocument/2006/relationships" xmlns:w14="http://schemas.microsoft.com/office/word/2010/wordml">
-              <w:rPr>
-                <w:rFonts w:ascii="Helvetica" w:hAnsi="Helvetica" w:eastAsia="Helvetica" w:cs="Helvetica"/>
-                <w:sz w:val="22"/>
-                <w:szCs w:val="22"/>
-                <w:color w:val="000000"/>
-              </w:rPr>
-              <w:t xml:space="preserve">N, 25th Percentile, and 75th Percentile are from the adjusted analyses</w:t>
-            </w:r>
-          </w:p>
-        </w:tc>
-      </w:tr>
-    </w:tbl>
-    <w:p xmlns:w="http://schemas.openxmlformats.org/wordprocessingml/2006/main" xmlns:wp="http://schemas.openxmlformats.org/drawingml/2006/wordprocessingDrawing" xmlns:r="http://schemas.openxmlformats.org/officeDocument/2006/relationships" xmlns:w14="http://schemas.microsoft.com/office/word/2010/wordml">
-      <w:pPr>
-        <w:pStyle w:val="Titre2"/>
-      </w:pPr>
-      <w:r>
-        <w:t xml:space="preserve">Table 4</w:t>
-      </w:r>
-    </w:p>
-    <w:tbl xmlns:w="http://schemas.openxmlformats.org/wordprocessingml/2006/main" xmlns:r="http://schemas.openxmlformats.org/officeDocument/2006/relationships" xmlns:w14="http://schemas.microsoft.com/office/word/2010/wordml" xmlns:wp="http://schemas.openxmlformats.org/drawingml/2006/wordprocessingDrawing" xmlns:a="http://schemas.openxmlformats.org/drawingml/2006/main" xmlns:pic="http://schemas.openxmlformats.org/drawingml/2006/picture">
-      <w:tblPr>
-        NA"/&gt;
-        <w:tblLayout w:type="fixed"/>
-        <w:jc w:val="center"/>
-        <w:tblLook w:firstRow="1" w:lastRow="0" w:firstColumn="0" w:lastColumn="0" w:noHBand="0" w:noVBand="1"/>
-      </w:tblPr>
-      <w:tblGrid>
-        <w:gridCol w:w="1847"/>
-        <w:gridCol w:w="1351"/>
-        <w:gridCol w:w="367"/>
-        <w:gridCol w:w="667"/>
-        <w:gridCol w:w="667"/>
-        <w:gridCol w:w="1424"/>
-        <w:gridCol w:w="1264"/>
-        <w:gridCol w:w="804"/>
-        <w:gridCol w:w="470"/>
-        <w:gridCol w:w="890"/>
-      </w:tblGrid>
-      <w:tr>
-        <w:trPr>
-          <w:cantSplit/>
-          <w:trHeight w:val="324" w:hRule="auto"/>
-          <w:tblHeader/>
-        </w:trPr>
-        <w:tc>
-          <w:tcPr>
-            <w:tcBorders>
-              <w:bottom w:val="single" w:sz="8" w:space="0" w:color="000000"/>
-              <w:top w:val="single" w:sz="8" w:space="0" w:color="000000"/>
-            </w:tcBorders>
-            <w:shd w:val="clear" w:color="auto" w:fill="FFFFFF"/>
-            <w:tcMar>
-              <w:top w:w="0" w:type="dxa"/>
-              <w:bottom w:w="0" w:type="dxa"/>
-              <w:left w:w="0" w:type="dxa"/>
-              <w:right w:w="0" w:type="dxa"/>
-            </w:tcMar>
-            <w:vAlign w:val="center"/>
-          </w:tcPr>
-          <w:p>
-            <w:pPr>
-              <w:jc w:val="left"/>
-              <w:spacing w:after="100" w:before="100" w:line="240"/>
-              <w:ind w:firstLine="0" w:left="100" w:right="100"/>
-            </w:pPr>
-            <w:r xmlns:w="http://schemas.openxmlformats.org/wordprocessingml/2006/main" xmlns:wp="http://schemas.openxmlformats.org/drawingml/2006/wordprocessingDrawing" xmlns:r="http://schemas.openxmlformats.org/officeDocument/2006/relationships" xmlns:w14="http://schemas.microsoft.com/office/word/2010/wordml">
-              <w:rPr>
-                <w:rFonts w:ascii="Helvetica" w:hAnsi="Helvetica" w:eastAsia="Helvetica" w:cs="Helvetica"/>
-                <w:sz w:val="6"/>
-                <w:szCs w:val="6"/>
-                <w:color w:val="000000"/>
-              </w:rPr>
-              <w:t xml:space="preserve">Glucocorticoid receptor methylation and Child Development</w:t>
-            </w:r>
-          </w:p>
-        </w:tc>
-        <w:tc>
-          <w:tcPr>
-            <w:tcBorders>
-              <w:bottom w:val="single" w:sz="8" w:space="0" w:color="000000"/>
-              <w:top w:val="single" w:sz="8" w:space="0" w:color="000000"/>
-            </w:tcBorders>
-            <w:shd w:val="clear" w:color="auto" w:fill="FFFFFF"/>
-            <w:tcMar>
-              <w:top w:w="0" w:type="dxa"/>
-              <w:bottom w:w="0" w:type="dxa"/>
-              <w:left w:w="0" w:type="dxa"/>
-              <w:right w:w="0" w:type="dxa"/>
-            </w:tcMar>
-            <w:vAlign w:val="center"/>
-          </w:tcPr>
-          <w:p>
-            <w:pPr>
-              <w:jc w:val="left"/>
-              <w:spacing w:after="100" w:before="100" w:line="240"/>
-              <w:ind w:firstLine="0" w:left="100" w:right="100"/>
-            </w:pPr>
-            <w:r xmlns:w="http://schemas.openxmlformats.org/wordprocessingml/2006/main" xmlns:wp="http://schemas.openxmlformats.org/drawingml/2006/wordprocessingDrawing" xmlns:r="http://schemas.openxmlformats.org/officeDocument/2006/relationships" xmlns:w14="http://schemas.microsoft.com/office/word/2010/wordml">
-              <w:rPr>
-                <w:rFonts w:ascii="Helvetica" w:hAnsi="Helvetica" w:eastAsia="Helvetica" w:cs="Helvetica"/>
-                <w:sz w:val="6"/>
-                <w:szCs w:val="6"/>
-                <w:color w:val="000000"/>
-              </w:rPr>
-              <w:t xml:space="preserve">Outcome</w:t>
-            </w:r>
-          </w:p>
-        </w:tc>
-        <w:tc>
-          <w:tcPr>
-            <w:tcBorders>
-              <w:bottom w:val="single" w:sz="8" w:space="0" w:color="000000"/>
-              <w:top w:val="single" w:sz="8" w:space="0" w:color="000000"/>
-            </w:tcBorders>
-            <w:shd w:val="clear" w:color="auto" w:fill="FFFFFF"/>
-            <w:tcMar>
-              <w:top w:w="0" w:type="dxa"/>
-              <w:bottom w:w="0" w:type="dxa"/>
-              <w:left w:w="0" w:type="dxa"/>
-              <w:right w:w="0" w:type="dxa"/>
-            </w:tcMar>
-            <w:vAlign w:val="center"/>
-          </w:tcPr>
-          <w:p>
-            <w:pPr>
-              <w:jc w:val="center"/>
-              <w:spacing w:after="100" w:before="100" w:line="240"/>
-              <w:ind w:firstLine="0" w:left="100" w:right="100"/>
-            </w:pPr>
-            <w:r xmlns:w="http://schemas.openxmlformats.org/wordprocessingml/2006/main" xmlns:wp="http://schemas.openxmlformats.org/drawingml/2006/wordprocessingDrawing" xmlns:r="http://schemas.openxmlformats.org/officeDocument/2006/relationships" xmlns:w14="http://schemas.microsoft.com/office/word/2010/wordml">
-              <w:rPr>
-                <w:rFonts w:ascii="Helvetica" w:hAnsi="Helvetica" w:eastAsia="Helvetica" w:cs="Helvetica"/>
-                <w:sz w:val="6"/>
-                <w:szCs w:val="6"/>
-                <w:color w:val="000000"/>
-              </w:rPr>
-              <w:t xml:space="preserve">N</w:t>
-            </w:r>
-          </w:p>
-        </w:tc>
-        <w:tc>
-          <w:tcPr>
-            <w:tcBorders>
-              <w:bottom w:val="single" w:sz="8" w:space="0" w:color="000000"/>
-              <w:top w:val="single" w:sz="8" w:space="0" w:color="000000"/>
-            </w:tcBorders>
-            <w:shd w:val="clear" w:color="auto" w:fill="FFFFFF"/>
-            <w:tcMar>
-              <w:top w:w="0" w:type="dxa"/>
-              <w:bottom w:w="0" w:type="dxa"/>
-              <w:left w:w="0" w:type="dxa"/>
-              <w:right w:w="0" w:type="dxa"/>
-            </w:tcMar>
-            <w:vAlign w:val="center"/>
-          </w:tcPr>
-          <w:p>
-            <w:pPr>
-              <w:jc w:val="center"/>
-              <w:spacing w:after="100" w:before="100" w:line="240"/>
-              <w:ind w:firstLine="0" w:left="100" w:right="100"/>
-            </w:pPr>
-            <w:r xmlns:w="http://schemas.openxmlformats.org/wordprocessingml/2006/main" xmlns:wp="http://schemas.openxmlformats.org/drawingml/2006/wordprocessingDrawing" xmlns:r="http://schemas.openxmlformats.org/officeDocument/2006/relationships" xmlns:w14="http://schemas.microsoft.com/office/word/2010/wordml">
-              <w:rPr>
-                <w:rFonts w:ascii="Helvetica" w:hAnsi="Helvetica" w:eastAsia="Helvetica" w:cs="Helvetica"/>
-                <w:sz w:val="6"/>
-                <w:szCs w:val="6"/>
-                <w:color w:val="000000"/>
-              </w:rPr>
-              <w:t xml:space="preserve">25th Percentile</w:t>
-            </w:r>
-          </w:p>
-        </w:tc>
-        <w:tc>
-          <w:tcPr>
-            <w:tcBorders>
-              <w:bottom w:val="single" w:sz="8" w:space="0" w:color="000000"/>
-              <w:top w:val="single" w:sz="8" w:space="0" w:color="000000"/>
-            </w:tcBorders>
-            <w:shd w:val="clear" w:color="auto" w:fill="FFFFFF"/>
-            <w:tcMar>
-              <w:top w:w="0" w:type="dxa"/>
-              <w:bottom w:w="0" w:type="dxa"/>
-              <w:left w:w="0" w:type="dxa"/>
-              <w:right w:w="0" w:type="dxa"/>
-            </w:tcMar>
-            <w:vAlign w:val="center"/>
-          </w:tcPr>
-          <w:p>
-            <w:pPr>
-              <w:jc w:val="center"/>
-              <w:spacing w:after="100" w:before="100" w:line="240"/>
-              <w:ind w:firstLine="0" w:left="100" w:right="100"/>
-            </w:pPr>
-            <w:r xmlns:w="http://schemas.openxmlformats.org/wordprocessingml/2006/main" xmlns:wp="http://schemas.openxmlformats.org/drawingml/2006/wordprocessingDrawing" xmlns:r="http://schemas.openxmlformats.org/officeDocument/2006/relationships" xmlns:w14="http://schemas.microsoft.com/office/word/2010/wordml">
-              <w:rPr>
-                <w:rFonts w:ascii="Helvetica" w:hAnsi="Helvetica" w:eastAsia="Helvetica" w:cs="Helvetica"/>
-                <w:sz w:val="6"/>
-                <w:szCs w:val="6"/>
-                <w:color w:val="000000"/>
-              </w:rPr>
-              <w:t xml:space="preserve">75th Percentile</w:t>
-            </w:r>
-          </w:p>
-        </w:tc>
-        <w:tc>
-          <w:tcPr>
-            <w:gridSpan w:val="5"/>
-            <w:tcBorders>
-              <w:bottom w:val="single" w:sz="8" w:space="0" w:color="000000"/>
-              <w:top w:val="single" w:sz="8" w:space="0" w:color="000000"/>
-            </w:tcBorders>
-            <w:shd w:val="clear" w:color="auto" w:fill="FFFFFF"/>
-            <w:tcMar>
-              <w:top w:w="0" w:type="dxa"/>
-              <w:bottom w:w="0" w:type="dxa"/>
-              <w:left w:w="0" w:type="dxa"/>
-              <w:right w:w="0" w:type="dxa"/>
-            </w:tcMar>
-            <w:vAlign w:val="center"/>
-          </w:tcPr>
-          <w:p>
-            <w:pPr>
-              <w:jc w:val="center"/>
-              <w:spacing w:after="100" w:before="100" w:line="240"/>
-              <w:ind w:firstLine="0" w:left="100" w:right="100"/>
-            </w:pPr>
-            <w:r xmlns:w="http://schemas.openxmlformats.org/wordprocessingml/2006/main" xmlns:wp="http://schemas.openxmlformats.org/drawingml/2006/wordprocessingDrawing" xmlns:r="http://schemas.openxmlformats.org/officeDocument/2006/relationships" xmlns:w14="http://schemas.microsoft.com/office/word/2010/wordml">
-              <w:rPr>
-                <w:rFonts w:ascii="Helvetica" w:hAnsi="Helvetica" w:eastAsia="Helvetica" w:cs="Helvetica"/>
-                <w:sz w:val="6"/>
-                <w:szCs w:val="6"/>
-                <w:color w:val="000000"/>
-              </w:rPr>
-              <w:t xml:space="preserve">Outcome, 75th Percentile v. 25th Percentile</w:t>
-            </w:r>
-          </w:p>
-        </w:tc>
-      </w:tr>
-      <w:tr>
-        <w:trPr>
-          <w:cantSplit/>
-          <w:trHeight w:val="323" w:hRule="auto"/>
-          <w:tblHeader/>
-        </w:trPr>
-        <w:tc>
-          <w:tcPr>
-            <w:tcBorders>
-              <w:bottom w:val="single" w:sz="8" w:space="0" w:color="000000"/>
-              <w:top w:val="single" w:sz="8" w:space="0" w:color="000000"/>
-            </w:tcBorders>
-            <w:shd w:val="clear" w:color="auto" w:fill="FFFFFF"/>
-            <w:tcMar>
-              <w:top w:w="0" w:type="dxa"/>
-              <w:bottom w:w="0" w:type="dxa"/>
-              <w:left w:w="0" w:type="dxa"/>
-              <w:right w:w="0" w:type="dxa"/>
-            </w:tcMar>
-            <w:vAlign w:val="center"/>
-          </w:tcPr>
-          <w:p>
-            <w:pPr>
-              <w:jc w:val="left"/>
-              <w:spacing w:after="100" w:before="100" w:line="240"/>
-              <w:ind w:firstLine="0" w:left="100" w:right="100"/>
-            </w:pPr>
-            <w:r xmlns:w="http://schemas.openxmlformats.org/wordprocessingml/2006/main" xmlns:wp="http://schemas.openxmlformats.org/drawingml/2006/wordprocessingDrawing" xmlns:r="http://schemas.openxmlformats.org/officeDocument/2006/relationships" xmlns:w14="http://schemas.microsoft.com/office/word/2010/wordml">
-              <w:rPr>
-                <w:rFonts w:ascii="Helvetica" w:hAnsi="Helvetica" w:eastAsia="Helvetica" w:cs="Helvetica"/>
-                <w:sz w:val="6"/>
-                <w:szCs w:val="6"/>
-                <w:color w:val="000000"/>
-              </w:rPr>
-              <w:t xml:space="preserve"/>
-            </w:r>
-          </w:p>
-        </w:tc>
-        <w:tc>
-          <w:tcPr>
-            <w:tcBorders>
-              <w:bottom w:val="single" w:sz="8" w:space="0" w:color="000000"/>
-              <w:top w:val="single" w:sz="8" w:space="0" w:color="000000"/>
-            </w:tcBorders>
-            <w:shd w:val="clear" w:color="auto" w:fill="FFFFFF"/>
-            <w:tcMar>
-              <w:top w:w="0" w:type="dxa"/>
-              <w:bottom w:w="0" w:type="dxa"/>
-              <w:left w:w="0" w:type="dxa"/>
-              <w:right w:w="0" w:type="dxa"/>
-            </w:tcMar>
-            <w:vAlign w:val="center"/>
-          </w:tcPr>
-          <w:p>
-            <w:pPr>
-              <w:jc w:val="left"/>
-              <w:spacing w:after="100" w:before="100" w:line="240"/>
-              <w:ind w:firstLine="0" w:left="100" w:right="100"/>
-            </w:pPr>
-            <w:r xmlns:w="http://schemas.openxmlformats.org/wordprocessingml/2006/main" xmlns:wp="http://schemas.openxmlformats.org/drawingml/2006/wordprocessingDrawing" xmlns:r="http://schemas.openxmlformats.org/officeDocument/2006/relationships" xmlns:w14="http://schemas.microsoft.com/office/word/2010/wordml">
-              <w:rPr>
-                <w:rFonts w:ascii="Helvetica" w:hAnsi="Helvetica" w:eastAsia="Helvetica" w:cs="Helvetica"/>
-                <w:sz w:val="6"/>
-                <w:szCs w:val="6"/>
-                <w:color w:val="000000"/>
-              </w:rPr>
-              <w:t xml:space="preserve"/>
-            </w:r>
-          </w:p>
-        </w:tc>
-        <w:tc>
-          <w:tcPr>
-            <w:tcBorders>
-              <w:bottom w:val="single" w:sz="8" w:space="0" w:color="000000"/>
-              <w:top w:val="single" w:sz="8" w:space="0" w:color="000000"/>
-            </w:tcBorders>
-            <w:shd w:val="clear" w:color="auto" w:fill="FFFFFF"/>
-            <w:tcMar>
-              <w:top w:w="0" w:type="dxa"/>
-              <w:bottom w:w="0" w:type="dxa"/>
-              <w:left w:w="0" w:type="dxa"/>
-              <w:right w:w="0" w:type="dxa"/>
-            </w:tcMar>
-            <w:vAlign w:val="center"/>
-          </w:tcPr>
-          <w:p>
-            <w:pPr>
-              <w:jc w:val="center"/>
-              <w:spacing w:after="100" w:before="100" w:line="240"/>
-              <w:ind w:firstLine="0" w:left="100" w:right="100"/>
-            </w:pPr>
-            <w:r xmlns:w="http://schemas.openxmlformats.org/wordprocessingml/2006/main" xmlns:wp="http://schemas.openxmlformats.org/drawingml/2006/wordprocessingDrawing" xmlns:r="http://schemas.openxmlformats.org/officeDocument/2006/relationships" xmlns:w14="http://schemas.microsoft.com/office/word/2010/wordml">
-              <w:rPr>
-                <w:rFonts w:ascii="Helvetica" w:hAnsi="Helvetica" w:eastAsia="Helvetica" w:cs="Helvetica"/>
-                <w:sz w:val="6"/>
-                <w:szCs w:val="6"/>
-                <w:color w:val="000000"/>
-              </w:rPr>
-              <w:t xml:space="preserve"/>
-            </w:r>
-          </w:p>
-        </w:tc>
-        <w:tc>
-          <w:tcPr>
-            <w:tcBorders>
-              <w:bottom w:val="single" w:sz="8" w:space="0" w:color="000000"/>
-              <w:top w:val="single" w:sz="8" w:space="0" w:color="000000"/>
-            </w:tcBorders>
-            <w:shd w:val="clear" w:color="auto" w:fill="FFFFFF"/>
-            <w:tcMar>
-              <w:top w:w="0" w:type="dxa"/>
-              <w:bottom w:w="0" w:type="dxa"/>
-              <w:left w:w="0" w:type="dxa"/>
-              <w:right w:w="0" w:type="dxa"/>
-            </w:tcMar>
-            <w:vAlign w:val="center"/>
-          </w:tcPr>
-          <w:p>
-            <w:pPr>
-              <w:jc w:val="center"/>
-              <w:spacing w:after="100" w:before="100" w:line="240"/>
-              <w:ind w:firstLine="0" w:left="100" w:right="100"/>
-            </w:pPr>
-            <w:r xmlns:w="http://schemas.openxmlformats.org/wordprocessingml/2006/main" xmlns:wp="http://schemas.openxmlformats.org/drawingml/2006/wordprocessingDrawing" xmlns:r="http://schemas.openxmlformats.org/officeDocument/2006/relationships" xmlns:w14="http://schemas.microsoft.com/office/word/2010/wordml">
-              <w:rPr>
-                <w:rFonts w:ascii="Helvetica" w:hAnsi="Helvetica" w:eastAsia="Helvetica" w:cs="Helvetica"/>
-                <w:sz w:val="6"/>
-                <w:szCs w:val="6"/>
-                <w:color w:val="000000"/>
-              </w:rPr>
-              <w:t xml:space="preserve"/>
-            </w:r>
-          </w:p>
-        </w:tc>
-        <w:tc>
-          <w:tcPr>
-            <w:tcBorders>
-              <w:bottom w:val="single" w:sz="8" w:space="0" w:color="000000"/>
-              <w:top w:val="single" w:sz="8" w:space="0" w:color="000000"/>
-            </w:tcBorders>
-            <w:shd w:val="clear" w:color="auto" w:fill="FFFFFF"/>
-            <w:tcMar>
-              <w:top w:w="0" w:type="dxa"/>
-              <w:bottom w:w="0" w:type="dxa"/>
-              <w:left w:w="0" w:type="dxa"/>
-              <w:right w:w="0" w:type="dxa"/>
-            </w:tcMar>
-            <w:vAlign w:val="center"/>
-          </w:tcPr>
-          <w:p>
-            <w:pPr>
-              <w:jc w:val="center"/>
-              <w:spacing w:after="100" w:before="100" w:line="240"/>
-              <w:ind w:firstLine="0" w:left="100" w:right="100"/>
-            </w:pPr>
-            <w:r xmlns:w="http://schemas.openxmlformats.org/wordprocessingml/2006/main" xmlns:wp="http://schemas.openxmlformats.org/drawingml/2006/wordprocessingDrawing" xmlns:r="http://schemas.openxmlformats.org/officeDocument/2006/relationships" xmlns:w14="http://schemas.microsoft.com/office/word/2010/wordml">
-              <w:rPr>
-                <w:rFonts w:ascii="Helvetica" w:hAnsi="Helvetica" w:eastAsia="Helvetica" w:cs="Helvetica"/>
-                <w:sz w:val="6"/>
-                <w:szCs w:val="6"/>
-                <w:color w:val="000000"/>
-              </w:rPr>
-              <w:t xml:space="preserve"/>
-            </w:r>
-          </w:p>
-        </w:tc>
-        <w:tc>
-          <w:tcPr>
-            <w:gridSpan w:val="5"/>
-            <w:tcBorders>
-              <w:bottom w:val="single" w:sz="8" w:space="0" w:color="000000"/>
-              <w:top w:val="single" w:sz="8" w:space="0" w:color="000000"/>
-            </w:tcBorders>
-            <w:shd w:val="clear" w:color="auto" w:fill="FFFFFF"/>
-            <w:tcMar>
-              <w:top w:w="0" w:type="dxa"/>
-              <w:bottom w:w="0" w:type="dxa"/>
-              <w:left w:w="0" w:type="dxa"/>
-              <w:right w:w="0" w:type="dxa"/>
-            </w:tcMar>
-            <w:vAlign w:val="center"/>
-          </w:tcPr>
-          <w:p>
-            <w:pPr>
-              <w:jc w:val="center"/>
-              <w:spacing w:after="100" w:before="100" w:line="240"/>
-              <w:ind w:firstLine="0" w:left="100" w:right="100"/>
-            </w:pPr>
-            <w:r xmlns:w="http://schemas.openxmlformats.org/wordprocessingml/2006/main" xmlns:wp="http://schemas.openxmlformats.org/drawingml/2006/wordprocessingDrawing" xmlns:r="http://schemas.openxmlformats.org/officeDocument/2006/relationships" xmlns:w14="http://schemas.microsoft.com/office/word/2010/wordml">
-              <w:rPr>
-                <w:rFonts w:ascii="Helvetica" w:hAnsi="Helvetica" w:eastAsia="Helvetica" w:cs="Helvetica"/>
-                <w:sz w:val="6"/>
-                <w:szCs w:val="6"/>
-                <w:color w:val="000000"/>
-              </w:rPr>
-              <w:t xml:space="preserve">Adjusted</w:t>
-            </w:r>
-          </w:p>
-        </w:tc>
-      </w:tr>
-      <w:tr>
-        <w:trPr>
-          <w:cantSplit/>
-          <w:trHeight w:val="323" w:hRule="auto"/>
-          <w:tblHeader/>
-        </w:trPr>
-        <w:tc>
-          <w:tcPr>
-            <w:tcBorders>
-              <w:bottom w:val="single" w:sz="8" w:space="0" w:color="000000"/>
-              <w:top w:val="single" w:sz="8" w:space="0" w:color="000000"/>
-            </w:tcBorders>
-            <w:shd w:val="clear" w:color="auto" w:fill="FFFFFF"/>
-            <w:tcMar>
-              <w:top w:w="0" w:type="dxa"/>
-              <w:bottom w:w="0" w:type="dxa"/>
-              <w:left w:w="0" w:type="dxa"/>
-              <w:right w:w="0" w:type="dxa"/>
-            </w:tcMar>
-            <w:vAlign w:val="center"/>
-          </w:tcPr>
-          <w:p>
-            <w:pPr>
-              <w:jc w:val="left"/>
-              <w:spacing w:after="100" w:before="100" w:line="240"/>
-              <w:ind w:firstLine="0" w:left="100" w:right="100"/>
-            </w:pPr>
-            <w:r xmlns:w="http://schemas.openxmlformats.org/wordprocessingml/2006/main" xmlns:wp="http://schemas.openxmlformats.org/drawingml/2006/wordprocessingDrawing" xmlns:r="http://schemas.openxmlformats.org/officeDocument/2006/relationships" xmlns:w14="http://schemas.microsoft.com/office/word/2010/wordml">
-              <w:rPr>
-                <w:rFonts w:ascii="Helvetica" w:hAnsi="Helvetica" w:eastAsia="Helvetica" w:cs="Helvetica"/>
-                <w:sz w:val="6"/>
-                <w:szCs w:val="6"/>
-                <w:color w:val="000000"/>
-              </w:rPr>
-              <w:t xml:space="preserve"> </w:t>
-            </w:r>
-          </w:p>
-        </w:tc>
-        <w:tc>
-          <w:tcPr>
-            <w:tcBorders>
-              <w:bottom w:val="single" w:sz="8" w:space="0" w:color="000000"/>
-              <w:top w:val="single" w:sz="8" w:space="0" w:color="000000"/>
-            </w:tcBorders>
-            <w:shd w:val="clear" w:color="auto" w:fill="FFFFFF"/>
-            <w:tcMar>
-              <w:top w:w="0" w:type="dxa"/>
-              <w:bottom w:w="0" w:type="dxa"/>
-              <w:left w:w="0" w:type="dxa"/>
-              <w:right w:w="0" w:type="dxa"/>
-            </w:tcMar>
-            <w:vAlign w:val="center"/>
-          </w:tcPr>
-          <w:p>
-            <w:pPr>
-              <w:jc w:val="left"/>
-              <w:spacing w:after="100" w:before="100" w:line="240"/>
-              <w:ind w:firstLine="0" w:left="100" w:right="100"/>
-            </w:pPr>
-            <w:r xmlns:w="http://schemas.openxmlformats.org/wordprocessingml/2006/main" xmlns:wp="http://schemas.openxmlformats.org/drawingml/2006/wordprocessingDrawing" xmlns:r="http://schemas.openxmlformats.org/officeDocument/2006/relationships" xmlns:w14="http://schemas.microsoft.com/office/word/2010/wordml">
-              <w:rPr>
-                <w:rFonts w:ascii="Helvetica" w:hAnsi="Helvetica" w:eastAsia="Helvetica" w:cs="Helvetica"/>
-                <w:sz w:val="6"/>
-                <w:szCs w:val="6"/>
-                <w:color w:val="000000"/>
-              </w:rPr>
-              <w:t xml:space="preserve"> </w:t>
-            </w:r>
-          </w:p>
-        </w:tc>
-        <w:tc>
-          <w:tcPr>
-            <w:tcBorders>
-              <w:bottom w:val="single" w:sz="8" w:space="0" w:color="000000"/>
-              <w:top w:val="single" w:sz="8" w:space="0" w:color="000000"/>
-            </w:tcBorders>
-            <w:shd w:val="clear" w:color="auto" w:fill="FFFFFF"/>
-            <w:tcMar>
-              <w:top w:w="0" w:type="dxa"/>
-              <w:bottom w:w="0" w:type="dxa"/>
-              <w:left w:w="0" w:type="dxa"/>
-              <w:right w:w="0" w:type="dxa"/>
-            </w:tcMar>
-            <w:vAlign w:val="center"/>
-          </w:tcPr>
-          <w:p>
-            <w:pPr>
-              <w:jc w:val="center"/>
-              <w:spacing w:after="100" w:before="100" w:line="240"/>
-              <w:ind w:firstLine="0" w:left="100" w:right="100"/>
-            </w:pPr>
-            <w:r xmlns:w="http://schemas.openxmlformats.org/wordprocessingml/2006/main" xmlns:wp="http://schemas.openxmlformats.org/drawingml/2006/wordprocessingDrawing" xmlns:r="http://schemas.openxmlformats.org/officeDocument/2006/relationships" xmlns:w14="http://schemas.microsoft.com/office/word/2010/wordml">
-              <w:rPr>
-                <w:rFonts w:ascii="Helvetica" w:hAnsi="Helvetica" w:eastAsia="Helvetica" w:cs="Helvetica"/>
-                <w:sz w:val="6"/>
-                <w:szCs w:val="6"/>
-                <w:color w:val="000000"/>
-              </w:rPr>
-              <w:t xml:space="preserve"> </w:t>
-            </w:r>
-          </w:p>
-        </w:tc>
-        <w:tc>
-          <w:tcPr>
-            <w:tcBorders>
-              <w:bottom w:val="single" w:sz="8" w:space="0" w:color="000000"/>
-              <w:top w:val="single" w:sz="8" w:space="0" w:color="000000"/>
-            </w:tcBorders>
-            <w:shd w:val="clear" w:color="auto" w:fill="FFFFFF"/>
-            <w:tcMar>
-              <w:top w:w="0" w:type="dxa"/>
-              <w:bottom w:w="0" w:type="dxa"/>
-              <w:left w:w="0" w:type="dxa"/>
-              <w:right w:w="0" w:type="dxa"/>
-            </w:tcMar>
-            <w:vAlign w:val="center"/>
-          </w:tcPr>
-          <w:p>
-            <w:pPr>
-              <w:jc w:val="center"/>
-              <w:spacing w:after="100" w:before="100" w:line="240"/>
-              <w:ind w:firstLine="0" w:left="100" w:right="100"/>
-            </w:pPr>
-            <w:r xmlns:w="http://schemas.openxmlformats.org/wordprocessingml/2006/main" xmlns:wp="http://schemas.openxmlformats.org/drawingml/2006/wordprocessingDrawing" xmlns:r="http://schemas.openxmlformats.org/officeDocument/2006/relationships" xmlns:w14="http://schemas.microsoft.com/office/word/2010/wordml">
-              <w:rPr>
-                <w:rFonts w:ascii="Helvetica" w:hAnsi="Helvetica" w:eastAsia="Helvetica" w:cs="Helvetica"/>
-                <w:sz w:val="6"/>
-                <w:szCs w:val="6"/>
-                <w:color w:val="000000"/>
-              </w:rPr>
-              <w:t xml:space="preserve"> </w:t>
-            </w:r>
-          </w:p>
-        </w:tc>
-        <w:tc>
-          <w:tcPr>
-            <w:tcBorders>
-              <w:bottom w:val="single" w:sz="8" w:space="0" w:color="000000"/>
-              <w:top w:val="single" w:sz="8" w:space="0" w:color="000000"/>
-            </w:tcBorders>
-            <w:shd w:val="clear" w:color="auto" w:fill="FFFFFF"/>
-            <w:tcMar>
-              <w:top w:w="0" w:type="dxa"/>
-              <w:bottom w:w="0" w:type="dxa"/>
-              <w:left w:w="0" w:type="dxa"/>
-              <w:right w:w="0" w:type="dxa"/>
-            </w:tcMar>
-            <w:vAlign w:val="center"/>
-          </w:tcPr>
-          <w:p>
-            <w:pPr>
-              <w:jc w:val="center"/>
-              <w:spacing w:after="100" w:before="100" w:line="240"/>
-              <w:ind w:firstLine="0" w:left="100" w:right="100"/>
-            </w:pPr>
-            <w:r xmlns:w="http://schemas.openxmlformats.org/wordprocessingml/2006/main" xmlns:wp="http://schemas.openxmlformats.org/drawingml/2006/wordprocessingDrawing" xmlns:r="http://schemas.openxmlformats.org/officeDocument/2006/relationships" xmlns:w14="http://schemas.microsoft.com/office/word/2010/wordml">
-              <w:rPr>
-                <w:rFonts w:ascii="Helvetica" w:hAnsi="Helvetica" w:eastAsia="Helvetica" w:cs="Helvetica"/>
-                <w:sz w:val="6"/>
-                <w:szCs w:val="6"/>
-                <w:color w:val="000000"/>
-              </w:rPr>
-              <w:t xml:space="preserve"> </w:t>
-            </w:r>
-          </w:p>
-        </w:tc>
-        <w:tc>
-          <w:tcPr>
-            <w:tcBorders>
-              <w:bottom w:val="single" w:sz="8" w:space="0" w:color="000000"/>
-              <w:top w:val="single" w:sz="8" w:space="0" w:color="000000"/>
-            </w:tcBorders>
-            <w:shd w:val="clear" w:color="auto" w:fill="FFFFFF"/>
-            <w:tcMar>
-              <w:top w:w="0" w:type="dxa"/>
-              <w:bottom w:w="0" w:type="dxa"/>
-              <w:left w:w="0" w:type="dxa"/>
-              <w:right w:w="0" w:type="dxa"/>
-            </w:tcMar>
-            <w:vAlign w:val="center"/>
-          </w:tcPr>
-          <w:p>
-            <w:pPr>
-              <w:jc w:val="center"/>
-              <w:spacing w:after="100" w:before="100" w:line="240"/>
-              <w:ind w:firstLine="0" w:left="100" w:right="100"/>
-            </w:pPr>
-            <w:r xmlns:w="http://schemas.openxmlformats.org/wordprocessingml/2006/main" xmlns:wp="http://schemas.openxmlformats.org/drawingml/2006/wordprocessingDrawing" xmlns:r="http://schemas.openxmlformats.org/officeDocument/2006/relationships" xmlns:w14="http://schemas.microsoft.com/office/word/2010/wordml">
-              <w:rPr>
-                <w:rFonts w:ascii="Helvetica" w:hAnsi="Helvetica" w:eastAsia="Helvetica" w:cs="Helvetica"/>
-                <w:sz w:val="6"/>
-                <w:szCs w:val="6"/>
-                <w:color w:val="000000"/>
-              </w:rPr>
-              <w:t xml:space="preserve">Predicted Outcome at 25th Percentile</w:t>
-            </w:r>
-          </w:p>
-        </w:tc>
-        <w:tc>
-          <w:tcPr>
-            <w:tcBorders>
-              <w:bottom w:val="single" w:sz="8" w:space="0" w:color="000000"/>
-              <w:top w:val="single" w:sz="8" w:space="0" w:color="000000"/>
-            </w:tcBorders>
-            <w:shd w:val="clear" w:color="auto" w:fill="FFFFFF"/>
-            <w:tcMar>
-              <w:top w:w="0" w:type="dxa"/>
-              <w:bottom w:w="0" w:type="dxa"/>
-              <w:left w:w="0" w:type="dxa"/>
-              <w:right w:w="0" w:type="dxa"/>
-            </w:tcMar>
-            <w:vAlign w:val="center"/>
-          </w:tcPr>
-          <w:p>
-            <w:pPr>
-              <w:jc w:val="center"/>
-              <w:spacing w:after="100" w:before="100" w:line="240"/>
-              <w:ind w:firstLine="0" w:left="100" w:right="100"/>
-            </w:pPr>
-            <w:r xmlns:w="http://schemas.openxmlformats.org/wordprocessingml/2006/main" xmlns:wp="http://schemas.openxmlformats.org/drawingml/2006/wordprocessingDrawing" xmlns:r="http://schemas.openxmlformats.org/officeDocument/2006/relationships" xmlns:w14="http://schemas.microsoft.com/office/word/2010/wordml">
-              <w:rPr>
-                <w:rFonts w:ascii="Helvetica" w:hAnsi="Helvetica" w:eastAsia="Helvetica" w:cs="Helvetica"/>
-                <w:sz w:val="6"/>
-                <w:szCs w:val="6"/>
-                <w:color w:val="000000"/>
-              </w:rPr>
-              <w:t xml:space="preserve">Predicted Outcome at 75th Percentile</w:t>
-            </w:r>
-          </w:p>
-        </w:tc>
-        <w:tc>
-          <w:tcPr>
-            <w:tcBorders>
-              <w:bottom w:val="single" w:sz="8" w:space="0" w:color="000000"/>
-              <w:top w:val="single" w:sz="8" w:space="0" w:color="000000"/>
-            </w:tcBorders>
-            <w:shd w:val="clear" w:color="auto" w:fill="FFFFFF"/>
-            <w:tcMar>
-              <w:top w:w="0" w:type="dxa"/>
-              <w:bottom w:w="0" w:type="dxa"/>
-              <w:left w:w="0" w:type="dxa"/>
-              <w:right w:w="0" w:type="dxa"/>
-            </w:tcMar>
-            <w:vAlign w:val="center"/>
-          </w:tcPr>
-          <w:p>
-            <w:pPr>
-              <w:jc w:val="center"/>
-              <w:spacing w:after="100" w:before="100" w:line="240"/>
-              <w:ind w:firstLine="0" w:left="100" w:right="100"/>
-            </w:pPr>
-            <w:r xmlns:w="http://schemas.openxmlformats.org/wordprocessingml/2006/main" xmlns:wp="http://schemas.openxmlformats.org/drawingml/2006/wordprocessingDrawing" xmlns:r="http://schemas.openxmlformats.org/officeDocument/2006/relationships" xmlns:w14="http://schemas.microsoft.com/office/word/2010/wordml">
-              <w:rPr>
-                <w:rFonts w:ascii="Helvetica" w:hAnsi="Helvetica" w:eastAsia="Helvetica" w:cs="Helvetica"/>
-                <w:sz w:val="6"/>
-                <w:szCs w:val="6"/>
-                <w:color w:val="000000"/>
-              </w:rPr>
-              <w:t xml:space="preserve">Coefficient (95% CI)</w:t>
-            </w:r>
-          </w:p>
-        </w:tc>
-        <w:tc>
-          <w:tcPr>
-            <w:tcBorders>
-              <w:bottom w:val="single" w:sz="8" w:space="0" w:color="000000"/>
-              <w:top w:val="single" w:sz="8" w:space="0" w:color="000000"/>
-            </w:tcBorders>
-            <w:shd w:val="clear" w:color="auto" w:fill="FFFFFF"/>
-            <w:tcMar>
-              <w:top w:w="0" w:type="dxa"/>
-              <w:bottom w:w="0" w:type="dxa"/>
-              <w:left w:w="0" w:type="dxa"/>
-              <w:right w:w="0" w:type="dxa"/>
-            </w:tcMar>
-            <w:vAlign w:val="center"/>
-          </w:tcPr>
-          <w:p>
-            <w:pPr>
-              <w:jc w:val="center"/>
-              <w:spacing w:after="100" w:before="100" w:line="240"/>
-              <w:ind w:firstLine="0" w:left="100" w:right="100"/>
-            </w:pPr>
-            <w:r xmlns:w="http://schemas.openxmlformats.org/wordprocessingml/2006/main" xmlns:wp="http://schemas.openxmlformats.org/drawingml/2006/wordprocessingDrawing" xmlns:r="http://schemas.openxmlformats.org/officeDocument/2006/relationships" xmlns:w14="http://schemas.microsoft.com/office/word/2010/wordml">
-              <w:rPr>
-                <w:rFonts w:ascii="Helvetica" w:hAnsi="Helvetica" w:eastAsia="Helvetica" w:cs="Helvetica"/>
-                <w:sz w:val="6"/>
-                <w:szCs w:val="6"/>
-                <w:color w:val="000000"/>
-              </w:rPr>
-              <w:t xml:space="preserve">P-value</w:t>
-            </w:r>
-          </w:p>
-        </w:tc>
-        <w:tc>
-          <w:tcPr>
-            <w:tcBorders>
-              <w:bottom w:val="single" w:sz="8" w:space="0" w:color="000000"/>
-              <w:top w:val="single" w:sz="8" w:space="0" w:color="000000"/>
-            </w:tcBorders>
-            <w:shd w:val="clear" w:color="auto" w:fill="FFFFFF"/>
-            <w:tcMar>
-              <w:top w:w="0" w:type="dxa"/>
-              <w:bottom w:w="0" w:type="dxa"/>
-              <w:left w:w="0" w:type="dxa"/>
-              <w:right w:w="0" w:type="dxa"/>
-            </w:tcMar>
-            <w:vAlign w:val="center"/>
-          </w:tcPr>
-          <w:p>
-            <w:pPr>
-              <w:jc w:val="center"/>
-              <w:spacing w:after="100" w:before="100" w:line="240"/>
-              <w:ind w:firstLine="0" w:left="100" w:right="100"/>
-            </w:pPr>
-            <w:r xmlns:w="http://schemas.openxmlformats.org/wordprocessingml/2006/main" xmlns:wp="http://schemas.openxmlformats.org/drawingml/2006/wordprocessingDrawing" xmlns:r="http://schemas.openxmlformats.org/officeDocument/2006/relationships" xmlns:w14="http://schemas.microsoft.com/office/word/2010/wordml">
-              <w:rPr>
-                <w:rFonts w:ascii="Helvetica" w:hAnsi="Helvetica" w:eastAsia="Helvetica" w:cs="Helvetica"/>
-                <w:sz w:val="6"/>
-                <w:szCs w:val="6"/>
-                <w:color w:val="000000"/>
-              </w:rPr>
-              <w:t xml:space="preserve">FDR Corrected P-value</w:t>
-            </w:r>
-          </w:p>
-        </w:tc>
-      </w:tr>
-      <w:tr>
-        <w:trPr>
-          <w:cantSplit/>
-          <w:trHeight w:val="324" w:hRule="auto"/>
-        </w:trPr>
-        <w:tc>
-          <w:tcPr>
-            <w:tcBorders/>
-            <w:shd w:val="clear" w:color="auto" w:fill="FFFFFF"/>
-            <w:tcMar>
-              <w:top w:w="0" w:type="dxa"/>
-              <w:bottom w:w="0" w:type="dxa"/>
-              <w:left w:w="0" w:type="dxa"/>
-              <w:right w:w="0" w:type="dxa"/>
-            </w:tcMar>
-            <w:vAlign w:val="center"/>
-          </w:tcPr>
-          <w:p>
-            <w:pPr>
-              <w:jc w:val="left"/>
-              <w:spacing w:after="100" w:before="100" w:line="240"/>
-              <w:ind w:firstLine="0" w:left="100" w:right="100"/>
-            </w:pPr>
-            <w:r xmlns:w="http://schemas.openxmlformats.org/wordprocessingml/2006/main" xmlns:wp="http://schemas.openxmlformats.org/drawingml/2006/wordprocessingDrawing" xmlns:r="http://schemas.openxmlformats.org/officeDocument/2006/relationships" xmlns:w14="http://schemas.microsoft.com/office/word/2010/wordml">
-              <w:rPr>
-                <w:rFonts w:ascii="Helvetica" w:hAnsi="Helvetica" w:eastAsia="Helvetica" w:cs="Helvetica"/>
-                <w:sz w:val="6"/>
-                <w:szCs w:val="6"/>
-                <w:color w:val="000000"/>
-              </w:rPr>
-              <w:t xml:space="preserve">Entire promoter region (39 assayed CpG sites)</w:t>
-            </w:r>
-          </w:p>
-        </w:tc>
-        <w:tc>
-          <w:tcPr>
-            <w:tcBorders/>
-            <w:shd w:val="clear" w:color="auto" w:fill="FFFFFF"/>
-            <w:tcMar>
-              <w:top w:w="0" w:type="dxa"/>
-              <w:bottom w:w="0" w:type="dxa"/>
-              <w:left w:w="0" w:type="dxa"/>
-              <w:right w:w="0" w:type="dxa"/>
-            </w:tcMar>
-            <w:vAlign w:val="center"/>
-          </w:tcPr>
-          <w:p>
-            <w:pPr>
-              <w:jc w:val="left"/>
-              <w:spacing w:after="100" w:before="100" w:line="240"/>
-              <w:ind w:firstLine="0" w:left="100" w:right="100"/>
-            </w:pPr>
-            <w:r xmlns:w="http://schemas.openxmlformats.org/wordprocessingml/2006/main" xmlns:wp="http://schemas.openxmlformats.org/drawingml/2006/wordprocessingDrawing" xmlns:r="http://schemas.openxmlformats.org/officeDocument/2006/relationships" xmlns:w14="http://schemas.microsoft.com/office/word/2010/wordml">
-              <w:rPr>
-                <w:rFonts w:ascii="Helvetica" w:hAnsi="Helvetica" w:eastAsia="Helvetica" w:cs="Helvetica"/>
-                <w:sz w:val="6"/>
-                <w:szCs w:val="6"/>
-                <w:color w:val="000000"/>
-              </w:rPr>
-              <w:t xml:space="preserve">CDI expressive language Z-score Year 2</w:t>
-            </w:r>
-          </w:p>
-        </w:tc>
-        <w:tc>
-          <w:tcPr>
-            <w:tcBorders/>
-            <w:shd w:val="clear" w:color="auto" w:fill="FFFFFF"/>
-            <w:tcMar>
-              <w:top w:w="0" w:type="dxa"/>
-              <w:bottom w:w="0" w:type="dxa"/>
-              <w:left w:w="0" w:type="dxa"/>
-              <w:right w:w="0" w:type="dxa"/>
-            </w:tcMar>
-            <w:vAlign w:val="center"/>
-          </w:tcPr>
-          <w:p>
-            <w:pPr>
-              <w:jc w:val="center"/>
-              <w:spacing w:after="100" w:before="100" w:line="240"/>
-              <w:ind w:firstLine="0" w:left="100" w:right="100"/>
-            </w:pPr>
-            <w:r xmlns:w="http://schemas.openxmlformats.org/wordprocessingml/2006/main" xmlns:wp="http://schemas.openxmlformats.org/drawingml/2006/wordprocessingDrawing" xmlns:r="http://schemas.openxmlformats.org/officeDocument/2006/relationships" xmlns:w14="http://schemas.microsoft.com/office/word/2010/wordml">
-              <w:rPr>
-                <w:rFonts w:ascii="Helvetica" w:hAnsi="Helvetica" w:eastAsia="Helvetica" w:cs="Helvetica"/>
-                <w:sz w:val="6"/>
-                <w:szCs w:val="6"/>
-                <w:color w:val="000000"/>
-              </w:rPr>
-              <w:t xml:space="preserve">607</w:t>
-            </w:r>
-          </w:p>
-        </w:tc>
-        <w:tc>
-          <w:tcPr>
-            <w:tcBorders/>
-            <w:shd w:val="clear" w:color="auto" w:fill="FFFFFF"/>
-            <w:tcMar>
-              <w:top w:w="0" w:type="dxa"/>
-              <w:bottom w:w="0" w:type="dxa"/>
-              <w:left w:w="0" w:type="dxa"/>
-              <w:right w:w="0" w:type="dxa"/>
-            </w:tcMar>
-            <w:vAlign w:val="center"/>
-          </w:tcPr>
-          <w:p>
-            <w:pPr>
-              <w:jc w:val="center"/>
-              <w:spacing w:after="100" w:before="100" w:line="240"/>
-              <w:ind w:firstLine="0" w:left="100" w:right="100"/>
-            </w:pPr>
-            <w:r xmlns:w="http://schemas.openxmlformats.org/wordprocessingml/2006/main" xmlns:wp="http://schemas.openxmlformats.org/drawingml/2006/wordprocessingDrawing" xmlns:r="http://schemas.openxmlformats.org/officeDocument/2006/relationships" xmlns:w14="http://schemas.microsoft.com/office/word/2010/wordml">
-              <w:rPr>
-                <w:rFonts w:ascii="Helvetica" w:hAnsi="Helvetica" w:eastAsia="Helvetica" w:cs="Helvetica"/>
-                <w:sz w:val="6"/>
-                <w:szCs w:val="6"/>
-                <w:color w:val="000000"/>
-              </w:rPr>
-              <w:t xml:space="preserve">0.22</w:t>
-            </w:r>
-          </w:p>
-        </w:tc>
-        <w:tc>
-          <w:tcPr>
-            <w:tcBorders/>
-            <w:shd w:val="clear" w:color="auto" w:fill="FFFFFF"/>
-            <w:tcMar>
-              <w:top w:w="0" w:type="dxa"/>
-              <w:bottom w:w="0" w:type="dxa"/>
-              <w:left w:w="0" w:type="dxa"/>
-              <w:right w:w="0" w:type="dxa"/>
-            </w:tcMar>
-            <w:vAlign w:val="center"/>
-          </w:tcPr>
-          <w:p>
-            <w:pPr>
-              <w:jc w:val="center"/>
-              <w:spacing w:after="100" w:before="100" w:line="240"/>
-              <w:ind w:firstLine="0" w:left="100" w:right="100"/>
-            </w:pPr>
-            <w:r xmlns:w="http://schemas.openxmlformats.org/wordprocessingml/2006/main" xmlns:wp="http://schemas.openxmlformats.org/drawingml/2006/wordprocessingDrawing" xmlns:r="http://schemas.openxmlformats.org/officeDocument/2006/relationships" xmlns:w14="http://schemas.microsoft.com/office/word/2010/wordml">
-              <w:rPr>
-                <w:rFonts w:ascii="Helvetica" w:hAnsi="Helvetica" w:eastAsia="Helvetica" w:cs="Helvetica"/>
-                <w:sz w:val="6"/>
-                <w:szCs w:val="6"/>
-                <w:color w:val="000000"/>
-              </w:rPr>
-              <w:t xml:space="preserve">0.49</w:t>
-            </w:r>
-          </w:p>
-        </w:tc>
-        <w:tc>
-          <w:tcPr>
-            <w:tcBorders/>
-            <w:shd w:val="clear" w:color="auto" w:fill="FFFFFF"/>
-            <w:tcMar>
-              <w:top w:w="0" w:type="dxa"/>
-              <w:bottom w:w="0" w:type="dxa"/>
-              <w:left w:w="0" w:type="dxa"/>
-              <w:right w:w="0" w:type="dxa"/>
-            </w:tcMar>
-            <w:vAlign w:val="center"/>
-          </w:tcPr>
-          <w:p>
-            <w:pPr>
-              <w:jc w:val="center"/>
-              <w:spacing w:after="100" w:before="100" w:line="240"/>
-              <w:ind w:firstLine="0" w:left="100" w:right="100"/>
-            </w:pPr>
-            <w:r xmlns:w="http://schemas.openxmlformats.org/wordprocessingml/2006/main" xmlns:wp="http://schemas.openxmlformats.org/drawingml/2006/wordprocessingDrawing" xmlns:r="http://schemas.openxmlformats.org/officeDocument/2006/relationships" xmlns:w14="http://schemas.microsoft.com/office/word/2010/wordml">
-              <w:rPr>
-                <w:rFonts w:ascii="Helvetica" w:hAnsi="Helvetica" w:eastAsia="Helvetica" w:cs="Helvetica"/>
-                <w:sz w:val="6"/>
-                <w:szCs w:val="6"/>
-                <w:color w:val="000000"/>
-              </w:rPr>
-              <w:t xml:space="preserve">0.16</w:t>
-            </w:r>
-          </w:p>
-        </w:tc>
-        <w:tc>
-          <w:tcPr>
-            <w:tcBorders/>
-            <w:shd w:val="clear" w:color="auto" w:fill="FFFFFF"/>
-            <w:tcMar>
-              <w:top w:w="0" w:type="dxa"/>
-              <w:bottom w:w="0" w:type="dxa"/>
-              <w:left w:w="0" w:type="dxa"/>
-              <w:right w:w="0" w:type="dxa"/>
-            </w:tcMar>
-            <w:vAlign w:val="center"/>
-          </w:tcPr>
-          <w:p>
-            <w:pPr>
-              <w:jc w:val="center"/>
-              <w:spacing w:after="100" w:before="100" w:line="240"/>
-              <w:ind w:firstLine="0" w:left="100" w:right="100"/>
-            </w:pPr>
-            <w:r xmlns:w="http://schemas.openxmlformats.org/wordprocessingml/2006/main" xmlns:wp="http://schemas.openxmlformats.org/drawingml/2006/wordprocessingDrawing" xmlns:r="http://schemas.openxmlformats.org/officeDocument/2006/relationships" xmlns:w14="http://schemas.microsoft.com/office/word/2010/wordml">
-              <w:rPr>
-                <w:rFonts w:ascii="Helvetica" w:hAnsi="Helvetica" w:eastAsia="Helvetica" w:cs="Helvetica"/>
-                <w:sz w:val="6"/>
-                <w:szCs w:val="6"/>
-                <w:color w:val="000000"/>
-              </w:rPr>
-              <w:t xml:space="preserve">0.04</w:t>
-            </w:r>
-          </w:p>
-        </w:tc>
-        <w:tc>
-          <w:tcPr>
-            <w:tcBorders/>
-            <w:shd w:val="clear" w:color="auto" w:fill="FFFFFF"/>
-            <w:tcMar>
-              <w:top w:w="0" w:type="dxa"/>
-              <w:bottom w:w="0" w:type="dxa"/>
-              <w:left w:w="0" w:type="dxa"/>
-              <w:right w:w="0" w:type="dxa"/>
-            </w:tcMar>
-            <w:vAlign w:val="center"/>
-          </w:tcPr>
-          <w:p>
-            <w:pPr>
-              <w:jc w:val="center"/>
-              <w:spacing w:after="100" w:before="100" w:line="240"/>
-              <w:ind w:firstLine="0" w:left="100" w:right="100"/>
-            </w:pPr>
-            <w:r xmlns:w="http://schemas.openxmlformats.org/wordprocessingml/2006/main" xmlns:wp="http://schemas.openxmlformats.org/drawingml/2006/wordprocessingDrawing" xmlns:r="http://schemas.openxmlformats.org/officeDocument/2006/relationships" xmlns:w14="http://schemas.microsoft.com/office/word/2010/wordml">
-              <w:rPr>
-                <w:rFonts w:ascii="Helvetica" w:hAnsi="Helvetica" w:eastAsia="Helvetica" w:cs="Helvetica"/>
-                <w:sz w:val="6"/>
-                <w:szCs w:val="6"/>
-                <w:color w:val="000000"/>
-              </w:rPr>
-              <w:t xml:space="preserve">-0.12 (-0.33, 0.08)</w:t>
-            </w:r>
-          </w:p>
-        </w:tc>
-        <w:tc>
-          <w:tcPr>
-            <w:tcBorders/>
-            <w:shd w:val="clear" w:color="auto" w:fill="FFFFFF"/>
-            <w:tcMar>
-              <w:top w:w="0" w:type="dxa"/>
-              <w:bottom w:w="0" w:type="dxa"/>
-              <w:left w:w="0" w:type="dxa"/>
-              <w:right w:w="0" w:type="dxa"/>
-            </w:tcMar>
-            <w:vAlign w:val="center"/>
-          </w:tcPr>
-          <w:p>
-            <w:pPr>
-              <w:jc w:val="center"/>
-              <w:spacing w:after="100" w:before="100" w:line="240"/>
-              <w:ind w:firstLine="0" w:left="100" w:right="100"/>
-            </w:pPr>
-            <w:r xmlns:w="http://schemas.openxmlformats.org/wordprocessingml/2006/main" xmlns:wp="http://schemas.openxmlformats.org/drawingml/2006/wordprocessingDrawing" xmlns:r="http://schemas.openxmlformats.org/officeDocument/2006/relationships" xmlns:w14="http://schemas.microsoft.com/office/word/2010/wordml">
-              <w:rPr>
-                <w:rFonts w:ascii="Helvetica" w:hAnsi="Helvetica" w:eastAsia="Helvetica" w:cs="Helvetica"/>
-                <w:sz w:val="6"/>
-                <w:szCs w:val="6"/>
-                <w:color w:val="000000"/>
-              </w:rPr>
-              <w:t xml:space="preserve">0.24</w:t>
-            </w:r>
-          </w:p>
-        </w:tc>
-        <w:tc>
-          <w:tcPr>
-            <w:tcBorders/>
-            <w:shd w:val="clear" w:color="auto" w:fill="FFFFFF"/>
-            <w:tcMar>
-              <w:top w:w="0" w:type="dxa"/>
-              <w:bottom w:w="0" w:type="dxa"/>
-              <w:left w:w="0" w:type="dxa"/>
-              <w:right w:w="0" w:type="dxa"/>
-            </w:tcMar>
-            <w:vAlign w:val="center"/>
-          </w:tcPr>
-          <w:p>
-            <w:pPr>
-              <w:jc w:val="center"/>
-              <w:spacing w:after="100" w:before="100" w:line="240"/>
-              <w:ind w:firstLine="0" w:left="100" w:right="100"/>
-            </w:pPr>
-            <w:r xmlns:w="http://schemas.openxmlformats.org/wordprocessingml/2006/main" xmlns:wp="http://schemas.openxmlformats.org/drawingml/2006/wordprocessingDrawing" xmlns:r="http://schemas.openxmlformats.org/officeDocument/2006/relationships" xmlns:w14="http://schemas.microsoft.com/office/word/2010/wordml">
-              <w:rPr>
-                <w:rFonts w:ascii="Helvetica" w:hAnsi="Helvetica" w:eastAsia="Helvetica" w:cs="Helvetica"/>
-                <w:sz w:val="6"/>
-                <w:szCs w:val="6"/>
-                <w:color w:val="000000"/>
-              </w:rPr>
-              <w:t xml:space="preserve">0.96</w:t>
-            </w:r>
-          </w:p>
-        </w:tc>
-      </w:tr>
-      <w:tr>
-        <w:trPr>
-          <w:cantSplit/>
-          <w:trHeight w:val="323" w:hRule="auto"/>
-        </w:trPr>
-        <w:tc>
-          <w:tcPr>
-            <w:tcBorders/>
-            <w:shd w:val="clear" w:color="auto" w:fill="FFFFFF"/>
-            <w:tcMar>
-              <w:top w:w="0" w:type="dxa"/>
-              <w:bottom w:w="0" w:type="dxa"/>
-              <w:left w:w="0" w:type="dxa"/>
-              <w:right w:w="0" w:type="dxa"/>
-            </w:tcMar>
-            <w:vAlign w:val="center"/>
-          </w:tcPr>
-          <w:p>
-            <w:pPr>
-              <w:jc w:val="left"/>
-              <w:spacing w:after="100" w:before="100" w:line="240"/>
-              <w:ind w:firstLine="0" w:left="100" w:right="100"/>
-            </w:pPr>
-            <w:r xmlns:w="http://schemas.openxmlformats.org/wordprocessingml/2006/main" xmlns:wp="http://schemas.openxmlformats.org/drawingml/2006/wordprocessingDrawing" xmlns:r="http://schemas.openxmlformats.org/officeDocument/2006/relationships" xmlns:w14="http://schemas.microsoft.com/office/word/2010/wordml">
-              <w:rPr>
-                <w:rFonts w:ascii="Helvetica" w:hAnsi="Helvetica" w:eastAsia="Helvetica" w:cs="Helvetica"/>
-                <w:sz w:val="6"/>
-                <w:szCs w:val="6"/>
-                <w:color w:val="000000"/>
-              </w:rPr>
-              <w:t xml:space="preserve"> </w:t>
-            </w:r>
-          </w:p>
-        </w:tc>
-        <w:tc>
-          <w:tcPr>
-            <w:tcBorders/>
-            <w:shd w:val="clear" w:color="auto" w:fill="FFFFFF"/>
-            <w:tcMar>
-              <w:top w:w="0" w:type="dxa"/>
-              <w:bottom w:w="0" w:type="dxa"/>
-              <w:left w:w="0" w:type="dxa"/>
-              <w:right w:w="0" w:type="dxa"/>
-            </w:tcMar>
-            <w:vAlign w:val="center"/>
-          </w:tcPr>
-          <w:p>
-            <w:pPr>
-              <w:jc w:val="left"/>
-              <w:spacing w:after="100" w:before="100" w:line="240"/>
-              <w:ind w:firstLine="0" w:left="100" w:right="100"/>
-            </w:pPr>
-            <w:r xmlns:w="http://schemas.openxmlformats.org/wordprocessingml/2006/main" xmlns:wp="http://schemas.openxmlformats.org/drawingml/2006/wordprocessingDrawing" xmlns:r="http://schemas.openxmlformats.org/officeDocument/2006/relationships" xmlns:w14="http://schemas.microsoft.com/office/word/2010/wordml">
-              <w:rPr>
-                <w:rFonts w:ascii="Helvetica" w:hAnsi="Helvetica" w:eastAsia="Helvetica" w:cs="Helvetica"/>
-                <w:sz w:val="6"/>
-                <w:szCs w:val="6"/>
-                <w:color w:val="000000"/>
-              </w:rPr>
-              <w:t xml:space="preserve">CDI comprehension Z-score Year 2</w:t>
-            </w:r>
-          </w:p>
-        </w:tc>
-        <w:tc>
-          <w:tcPr>
-            <w:tcBorders/>
-            <w:shd w:val="clear" w:color="auto" w:fill="FFFFFF"/>
-            <w:tcMar>
-              <w:top w:w="0" w:type="dxa"/>
-              <w:bottom w:w="0" w:type="dxa"/>
-              <w:left w:w="0" w:type="dxa"/>
-              <w:right w:w="0" w:type="dxa"/>
-            </w:tcMar>
-            <w:vAlign w:val="center"/>
-          </w:tcPr>
-          <w:p>
-            <w:pPr>
-              <w:jc w:val="center"/>
-              <w:spacing w:after="100" w:before="100" w:line="240"/>
-              <w:ind w:firstLine="0" w:left="100" w:right="100"/>
-            </w:pPr>
-            <w:r xmlns:w="http://schemas.openxmlformats.org/wordprocessingml/2006/main" xmlns:wp="http://schemas.openxmlformats.org/drawingml/2006/wordprocessingDrawing" xmlns:r="http://schemas.openxmlformats.org/officeDocument/2006/relationships" xmlns:w14="http://schemas.microsoft.com/office/word/2010/wordml">
-              <w:rPr>
-                <w:rFonts w:ascii="Helvetica" w:hAnsi="Helvetica" w:eastAsia="Helvetica" w:cs="Helvetica"/>
-                <w:sz w:val="6"/>
-                <w:szCs w:val="6"/>
-                <w:color w:val="000000"/>
-              </w:rPr>
-              <w:t xml:space="preserve">603</w:t>
-            </w:r>
-          </w:p>
-        </w:tc>
-        <w:tc>
-          <w:tcPr>
-            <w:tcBorders/>
-            <w:shd w:val="clear" w:color="auto" w:fill="FFFFFF"/>
-            <w:tcMar>
-              <w:top w:w="0" w:type="dxa"/>
-              <w:bottom w:w="0" w:type="dxa"/>
-              <w:left w:w="0" w:type="dxa"/>
-              <w:right w:w="0" w:type="dxa"/>
-            </w:tcMar>
-            <w:vAlign w:val="center"/>
-          </w:tcPr>
-          <w:p>
-            <w:pPr>
-              <w:jc w:val="center"/>
-              <w:spacing w:after="100" w:before="100" w:line="240"/>
-              <w:ind w:firstLine="0" w:left="100" w:right="100"/>
-            </w:pPr>
-            <w:r xmlns:w="http://schemas.openxmlformats.org/wordprocessingml/2006/main" xmlns:wp="http://schemas.openxmlformats.org/drawingml/2006/wordprocessingDrawing" xmlns:r="http://schemas.openxmlformats.org/officeDocument/2006/relationships" xmlns:w14="http://schemas.microsoft.com/office/word/2010/wordml">
-              <w:rPr>
-                <w:rFonts w:ascii="Helvetica" w:hAnsi="Helvetica" w:eastAsia="Helvetica" w:cs="Helvetica"/>
-                <w:sz w:val="6"/>
-                <w:szCs w:val="6"/>
-                <w:color w:val="000000"/>
-              </w:rPr>
-              <w:t xml:space="preserve">0.22</w:t>
-            </w:r>
-          </w:p>
-        </w:tc>
-        <w:tc>
-          <w:tcPr>
-            <w:tcBorders/>
-            <w:shd w:val="clear" w:color="auto" w:fill="FFFFFF"/>
-            <w:tcMar>
-              <w:top w:w="0" w:type="dxa"/>
-              <w:bottom w:w="0" w:type="dxa"/>
-              <w:left w:w="0" w:type="dxa"/>
-              <w:right w:w="0" w:type="dxa"/>
-            </w:tcMar>
-            <w:vAlign w:val="center"/>
-          </w:tcPr>
-          <w:p>
-            <w:pPr>
-              <w:jc w:val="center"/>
-              <w:spacing w:after="100" w:before="100" w:line="240"/>
-              <w:ind w:firstLine="0" w:left="100" w:right="100"/>
-            </w:pPr>
-            <w:r xmlns:w="http://schemas.openxmlformats.org/wordprocessingml/2006/main" xmlns:wp="http://schemas.openxmlformats.org/drawingml/2006/wordprocessingDrawing" xmlns:r="http://schemas.openxmlformats.org/officeDocument/2006/relationships" xmlns:w14="http://schemas.microsoft.com/office/word/2010/wordml">
-              <w:rPr>
-                <w:rFonts w:ascii="Helvetica" w:hAnsi="Helvetica" w:eastAsia="Helvetica" w:cs="Helvetica"/>
-                <w:sz w:val="6"/>
-                <w:szCs w:val="6"/>
-                <w:color w:val="000000"/>
-              </w:rPr>
-              <w:t xml:space="preserve">0.49</w:t>
-            </w:r>
-          </w:p>
-        </w:tc>
-        <w:tc>
-          <w:tcPr>
-            <w:tcBorders/>
-            <w:shd w:val="clear" w:color="auto" w:fill="FFFFFF"/>
-            <w:tcMar>
-              <w:top w:w="0" w:type="dxa"/>
-              <w:bottom w:w="0" w:type="dxa"/>
-              <w:left w:w="0" w:type="dxa"/>
-              <w:right w:w="0" w:type="dxa"/>
-            </w:tcMar>
-            <w:vAlign w:val="center"/>
-          </w:tcPr>
-          <w:p>
-            <w:pPr>
-              <w:jc w:val="center"/>
-              <w:spacing w:after="100" w:before="100" w:line="240"/>
-              <w:ind w:firstLine="0" w:left="100" w:right="100"/>
-            </w:pPr>
-            <w:r xmlns:w="http://schemas.openxmlformats.org/wordprocessingml/2006/main" xmlns:wp="http://schemas.openxmlformats.org/drawingml/2006/wordprocessingDrawing" xmlns:r="http://schemas.openxmlformats.org/officeDocument/2006/relationships" xmlns:w14="http://schemas.microsoft.com/office/word/2010/wordml">
-              <w:rPr>
-                <w:rFonts w:ascii="Helvetica" w:hAnsi="Helvetica" w:eastAsia="Helvetica" w:cs="Helvetica"/>
-                <w:sz w:val="6"/>
-                <w:szCs w:val="6"/>
-                <w:color w:val="000000"/>
-              </w:rPr>
-              <w:t xml:space="preserve">-0.03</w:t>
-            </w:r>
-          </w:p>
-        </w:tc>
-        <w:tc>
-          <w:tcPr>
-            <w:tcBorders/>
-            <w:shd w:val="clear" w:color="auto" w:fill="FFFFFF"/>
-            <w:tcMar>
-              <w:top w:w="0" w:type="dxa"/>
-              <w:bottom w:w="0" w:type="dxa"/>
-              <w:left w:w="0" w:type="dxa"/>
-              <w:right w:w="0" w:type="dxa"/>
-            </w:tcMar>
-            <w:vAlign w:val="center"/>
-          </w:tcPr>
-          <w:p>
-            <w:pPr>
-              <w:jc w:val="center"/>
-              <w:spacing w:after="100" w:before="100" w:line="240"/>
-              <w:ind w:firstLine="0" w:left="100" w:right="100"/>
-            </w:pPr>
-            <w:r xmlns:w="http://schemas.openxmlformats.org/wordprocessingml/2006/main" xmlns:wp="http://schemas.openxmlformats.org/drawingml/2006/wordprocessingDrawing" xmlns:r="http://schemas.openxmlformats.org/officeDocument/2006/relationships" xmlns:w14="http://schemas.microsoft.com/office/word/2010/wordml">
-              <w:rPr>
-                <w:rFonts w:ascii="Helvetica" w:hAnsi="Helvetica" w:eastAsia="Helvetica" w:cs="Helvetica"/>
-                <w:sz w:val="6"/>
-                <w:szCs w:val="6"/>
-                <w:color w:val="000000"/>
-              </w:rPr>
-              <w:t xml:space="preserve">-0.07</w:t>
-            </w:r>
-          </w:p>
-        </w:tc>
-        <w:tc>
-          <w:tcPr>
-            <w:tcBorders/>
-            <w:shd w:val="clear" w:color="auto" w:fill="FFFFFF"/>
-            <w:tcMar>
-              <w:top w:w="0" w:type="dxa"/>
-              <w:bottom w:w="0" w:type="dxa"/>
-              <w:left w:w="0" w:type="dxa"/>
-              <w:right w:w="0" w:type="dxa"/>
-            </w:tcMar>
-            <w:vAlign w:val="center"/>
-          </w:tcPr>
-          <w:p>
-            <w:pPr>
-              <w:jc w:val="center"/>
-              <w:spacing w:after="100" w:before="100" w:line="240"/>
-              <w:ind w:firstLine="0" w:left="100" w:right="100"/>
-            </w:pPr>
-            <w:r xmlns:w="http://schemas.openxmlformats.org/wordprocessingml/2006/main" xmlns:wp="http://schemas.openxmlformats.org/drawingml/2006/wordprocessingDrawing" xmlns:r="http://schemas.openxmlformats.org/officeDocument/2006/relationships" xmlns:w14="http://schemas.microsoft.com/office/word/2010/wordml">
-              <w:rPr>
-                <w:rFonts w:ascii="Helvetica" w:hAnsi="Helvetica" w:eastAsia="Helvetica" w:cs="Helvetica"/>
-                <w:sz w:val="6"/>
-                <w:szCs w:val="6"/>
-                <w:color w:val="000000"/>
-              </w:rPr>
-              <w:t xml:space="preserve">-0.04 (-0.26, 0.18)</w:t>
-            </w:r>
-          </w:p>
-        </w:tc>
-        <w:tc>
-          <w:tcPr>
-            <w:tcBorders/>
-            <w:shd w:val="clear" w:color="auto" w:fill="FFFFFF"/>
-            <w:tcMar>
-              <w:top w:w="0" w:type="dxa"/>
-              <w:bottom w:w="0" w:type="dxa"/>
-              <w:left w:w="0" w:type="dxa"/>
-              <w:right w:w="0" w:type="dxa"/>
-            </w:tcMar>
-            <w:vAlign w:val="center"/>
-          </w:tcPr>
-          <w:p>
-            <w:pPr>
-              <w:jc w:val="center"/>
-              <w:spacing w:after="100" w:before="100" w:line="240"/>
-              <w:ind w:firstLine="0" w:left="100" w:right="100"/>
-            </w:pPr>
-            <w:r xmlns:w="http://schemas.openxmlformats.org/wordprocessingml/2006/main" xmlns:wp="http://schemas.openxmlformats.org/drawingml/2006/wordprocessingDrawing" xmlns:r="http://schemas.openxmlformats.org/officeDocument/2006/relationships" xmlns:w14="http://schemas.microsoft.com/office/word/2010/wordml">
-              <w:rPr>
-                <w:rFonts w:ascii="Helvetica" w:hAnsi="Helvetica" w:eastAsia="Helvetica" w:cs="Helvetica"/>
-                <w:sz w:val="6"/>
-                <w:szCs w:val="6"/>
-                <w:color w:val="000000"/>
-              </w:rPr>
-              <w:t xml:space="preserve">0.74</w:t>
-            </w:r>
-          </w:p>
-        </w:tc>
-        <w:tc>
-          <w:tcPr>
-            <w:tcBorders/>
-            <w:shd w:val="clear" w:color="auto" w:fill="FFFFFF"/>
-            <w:tcMar>
-              <w:top w:w="0" w:type="dxa"/>
-              <w:bottom w:w="0" w:type="dxa"/>
-              <w:left w:w="0" w:type="dxa"/>
-              <w:right w:w="0" w:type="dxa"/>
-            </w:tcMar>
-            <w:vAlign w:val="center"/>
-          </w:tcPr>
-          <w:p>
-            <w:pPr>
-              <w:jc w:val="center"/>
-              <w:spacing w:after="100" w:before="100" w:line="240"/>
-              <w:ind w:firstLine="0" w:left="100" w:right="100"/>
-            </w:pPr>
-            <w:r xmlns:w="http://schemas.openxmlformats.org/wordprocessingml/2006/main" xmlns:wp="http://schemas.openxmlformats.org/drawingml/2006/wordprocessingDrawing" xmlns:r="http://schemas.openxmlformats.org/officeDocument/2006/relationships" xmlns:w14="http://schemas.microsoft.com/office/word/2010/wordml">
-              <w:rPr>
-                <w:rFonts w:ascii="Helvetica" w:hAnsi="Helvetica" w:eastAsia="Helvetica" w:cs="Helvetica"/>
-                <w:sz w:val="6"/>
-                <w:szCs w:val="6"/>
-                <w:color w:val="000000"/>
-              </w:rPr>
-              <w:t xml:space="preserve">0.96</w:t>
-            </w:r>
-          </w:p>
-        </w:tc>
-      </w:tr>
-      <w:tr>
-        <w:trPr>
-          <w:cantSplit/>
-          <w:trHeight w:val="267" w:hRule="auto"/>
-        </w:trPr>
-        <w:tc>
-          <w:tcPr>
-            <w:tcBorders/>
-            <w:shd w:val="clear" w:color="auto" w:fill="FFFFFF"/>
-            <w:tcMar>
-              <w:top w:w="0" w:type="dxa"/>
-              <w:bottom w:w="0" w:type="dxa"/>
-              <w:left w:w="0" w:type="dxa"/>
-              <w:right w:w="0" w:type="dxa"/>
-            </w:tcMar>
-            <w:vAlign w:val="center"/>
-          </w:tcPr>
-          <w:p>
-            <w:pPr>
-              <w:jc w:val="left"/>
-              <w:spacing w:after="100" w:before="100" w:line="240"/>
-              <w:ind w:firstLine="0" w:left="100" w:right="100"/>
-            </w:pPr>
-            <w:r xmlns:w="http://schemas.openxmlformats.org/wordprocessingml/2006/main" xmlns:wp="http://schemas.openxmlformats.org/drawingml/2006/wordprocessingDrawing" xmlns:r="http://schemas.openxmlformats.org/officeDocument/2006/relationships" xmlns:w14="http://schemas.microsoft.com/office/word/2010/wordml">
-              <w:rPr>
-                <w:rFonts w:ascii="Helvetica" w:hAnsi="Helvetica" w:eastAsia="Helvetica" w:cs="Helvetica"/>
-                <w:sz w:val="6"/>
-                <w:szCs w:val="6"/>
-                <w:color w:val="000000"/>
-              </w:rPr>
-              <w:t xml:space="preserve"/>
-            </w:r>
-          </w:p>
-        </w:tc>
-        <w:tc>
-          <w:tcPr>
-            <w:tcBorders/>
-            <w:shd w:val="clear" w:color="auto" w:fill="FFFFFF"/>
-            <w:tcMar>
-              <w:top w:w="0" w:type="dxa"/>
-              <w:bottom w:w="0" w:type="dxa"/>
-              <w:left w:w="0" w:type="dxa"/>
-              <w:right w:w="0" w:type="dxa"/>
-            </w:tcMar>
-            <w:vAlign w:val="center"/>
-          </w:tcPr>
-          <w:p>
-            <w:pPr>
-              <w:jc w:val="left"/>
-              <w:spacing w:after="100" w:before="100" w:line="240"/>
-              <w:ind w:firstLine="0" w:left="100" w:right="100"/>
-            </w:pPr>
-            <w:r xmlns:w="http://schemas.openxmlformats.org/wordprocessingml/2006/main" xmlns:wp="http://schemas.openxmlformats.org/drawingml/2006/wordprocessingDrawing" xmlns:r="http://schemas.openxmlformats.org/officeDocument/2006/relationships" xmlns:w14="http://schemas.microsoft.com/office/word/2010/wordml">
-              <w:rPr>
-                <w:rFonts w:ascii="Helvetica" w:hAnsi="Helvetica" w:eastAsia="Helvetica" w:cs="Helvetica"/>
-                <w:sz w:val="6"/>
-                <w:szCs w:val="6"/>
-                <w:color w:val="000000"/>
-              </w:rPr>
-              <w:t xml:space="preserve"/>
-            </w:r>
-          </w:p>
-        </w:tc>
-        <w:tc>
-          <w:tcPr>
-            <w:tcBorders/>
-            <w:shd w:val="clear" w:color="auto" w:fill="FFFFFF"/>
-            <w:tcMar>
-              <w:top w:w="0" w:type="dxa"/>
-              <w:bottom w:w="0" w:type="dxa"/>
-              <w:left w:w="0" w:type="dxa"/>
-              <w:right w:w="0" w:type="dxa"/>
-            </w:tcMar>
-            <w:vAlign w:val="center"/>
-          </w:tcPr>
-          <w:p>
-            <w:pPr>
-              <w:jc w:val="center"/>
-              <w:spacing w:after="100" w:before="100" w:line="240"/>
-              <w:ind w:firstLine="0" w:left="100" w:right="100"/>
-            </w:pPr>
-            <w:r xmlns:w="http://schemas.openxmlformats.org/wordprocessingml/2006/main" xmlns:wp="http://schemas.openxmlformats.org/drawingml/2006/wordprocessingDrawing" xmlns:r="http://schemas.openxmlformats.org/officeDocument/2006/relationships" xmlns:w14="http://schemas.microsoft.com/office/word/2010/wordml">
-              <w:rPr>
-                <w:rFonts w:ascii="Helvetica" w:hAnsi="Helvetica" w:eastAsia="Helvetica" w:cs="Helvetica"/>
-                <w:sz w:val="6"/>
-                <w:szCs w:val="6"/>
-                <w:color w:val="000000"/>
-              </w:rPr>
-              <w:t xml:space="preserve"/>
-            </w:r>
-          </w:p>
-        </w:tc>
-        <w:tc>
-          <w:tcPr>
-            <w:tcBorders/>
-            <w:shd w:val="clear" w:color="auto" w:fill="FFFFFF"/>
-            <w:tcMar>
-              <w:top w:w="0" w:type="dxa"/>
-              <w:bottom w:w="0" w:type="dxa"/>
-              <w:left w:w="0" w:type="dxa"/>
-              <w:right w:w="0" w:type="dxa"/>
-            </w:tcMar>
-            <w:vAlign w:val="center"/>
-          </w:tcPr>
-          <w:p>
-            <w:pPr>
-              <w:jc w:val="center"/>
-              <w:spacing w:after="100" w:before="100" w:line="240"/>
-              <w:ind w:firstLine="0" w:left="100" w:right="100"/>
-            </w:pPr>
-            <w:r xmlns:w="http://schemas.openxmlformats.org/wordprocessingml/2006/main" xmlns:wp="http://schemas.openxmlformats.org/drawingml/2006/wordprocessingDrawing" xmlns:r="http://schemas.openxmlformats.org/officeDocument/2006/relationships" xmlns:w14="http://schemas.microsoft.com/office/word/2010/wordml">
-              <w:rPr>
-                <w:rFonts w:ascii="Helvetica" w:hAnsi="Helvetica" w:eastAsia="Helvetica" w:cs="Helvetica"/>
-                <w:sz w:val="6"/>
-                <w:szCs w:val="6"/>
-                <w:color w:val="000000"/>
-              </w:rPr>
-              <w:t xml:space="preserve"/>
-            </w:r>
-          </w:p>
-        </w:tc>
-        <w:tc>
-          <w:tcPr>
-            <w:tcBorders/>
-            <w:shd w:val="clear" w:color="auto" w:fill="FFFFFF"/>
-            <w:tcMar>
-              <w:top w:w="0" w:type="dxa"/>
-              <w:bottom w:w="0" w:type="dxa"/>
-              <w:left w:w="0" w:type="dxa"/>
-              <w:right w:w="0" w:type="dxa"/>
-            </w:tcMar>
-            <w:vAlign w:val="center"/>
-          </w:tcPr>
-          <w:p>
-            <w:pPr>
-              <w:jc w:val="center"/>
-              <w:spacing w:after="100" w:before="100" w:line="240"/>
-              <w:ind w:firstLine="0" w:left="100" w:right="100"/>
-            </w:pPr>
-            <w:r xmlns:w="http://schemas.openxmlformats.org/wordprocessingml/2006/main" xmlns:wp="http://schemas.openxmlformats.org/drawingml/2006/wordprocessingDrawing" xmlns:r="http://schemas.openxmlformats.org/officeDocument/2006/relationships" xmlns:w14="http://schemas.microsoft.com/office/word/2010/wordml">
-              <w:rPr>
-                <w:rFonts w:ascii="Helvetica" w:hAnsi="Helvetica" w:eastAsia="Helvetica" w:cs="Helvetica"/>
-                <w:sz w:val="6"/>
-                <w:szCs w:val="6"/>
-                <w:color w:val="000000"/>
-              </w:rPr>
-              <w:t xml:space="preserve"/>
-            </w:r>
-          </w:p>
-        </w:tc>
-        <w:tc>
-          <w:tcPr>
-            <w:tcBorders/>
-            <w:shd w:val="clear" w:color="auto" w:fill="FFFFFF"/>
-            <w:tcMar>
-              <w:top w:w="0" w:type="dxa"/>
-              <w:bottom w:w="0" w:type="dxa"/>
-              <w:left w:w="0" w:type="dxa"/>
-              <w:right w:w="0" w:type="dxa"/>
-            </w:tcMar>
-            <w:vAlign w:val="center"/>
-          </w:tcPr>
-          <w:p>
-            <w:pPr>
-              <w:jc w:val="center"/>
-              <w:spacing w:after="100" w:before="100" w:line="240"/>
-              <w:ind w:firstLine="0" w:left="100" w:right="100"/>
-            </w:pPr>
-            <w:r xmlns:w="http://schemas.openxmlformats.org/wordprocessingml/2006/main" xmlns:wp="http://schemas.openxmlformats.org/drawingml/2006/wordprocessingDrawing" xmlns:r="http://schemas.openxmlformats.org/officeDocument/2006/relationships" xmlns:w14="http://schemas.microsoft.com/office/word/2010/wordml">
-              <w:rPr>
-                <w:rFonts w:ascii="Helvetica" w:hAnsi="Helvetica" w:eastAsia="Helvetica" w:cs="Helvetica"/>
-                <w:sz w:val="6"/>
-                <w:szCs w:val="6"/>
-                <w:color w:val="000000"/>
-              </w:rPr>
-              <w:t xml:space="preserve"/>
-            </w:r>
-          </w:p>
-        </w:tc>
-        <w:tc>
-          <w:tcPr>
-            <w:tcBorders/>
-            <w:shd w:val="clear" w:color="auto" w:fill="FFFFFF"/>
-            <w:tcMar>
-              <w:top w:w="0" w:type="dxa"/>
-              <w:bottom w:w="0" w:type="dxa"/>
-              <w:left w:w="0" w:type="dxa"/>
-              <w:right w:w="0" w:type="dxa"/>
-            </w:tcMar>
-            <w:vAlign w:val="center"/>
-          </w:tcPr>
-          <w:p>
-            <w:pPr>
-              <w:jc w:val="center"/>
-              <w:spacing w:after="100" w:before="100" w:line="240"/>
-              <w:ind w:firstLine="0" w:left="100" w:right="100"/>
-            </w:pPr>
-            <w:r xmlns:w="http://schemas.openxmlformats.org/wordprocessingml/2006/main" xmlns:wp="http://schemas.openxmlformats.org/drawingml/2006/wordprocessingDrawing" xmlns:r="http://schemas.openxmlformats.org/officeDocument/2006/relationships" xmlns:w14="http://schemas.microsoft.com/office/word/2010/wordml">
-              <w:rPr>
-                <w:rFonts w:ascii="Helvetica" w:hAnsi="Helvetica" w:eastAsia="Helvetica" w:cs="Helvetica"/>
-                <w:sz w:val="6"/>
-                <w:szCs w:val="6"/>
-                <w:color w:val="000000"/>
-              </w:rPr>
-              <w:t xml:space="preserve"/>
-            </w:r>
-          </w:p>
-        </w:tc>
-        <w:tc>
-          <w:tcPr>
-            <w:tcBorders/>
-            <w:shd w:val="clear" w:color="auto" w:fill="FFFFFF"/>
-            <w:tcMar>
-              <w:top w:w="0" w:type="dxa"/>
-              <w:bottom w:w="0" w:type="dxa"/>
-              <w:left w:w="0" w:type="dxa"/>
-              <w:right w:w="0" w:type="dxa"/>
-            </w:tcMar>
-            <w:vAlign w:val="center"/>
-          </w:tcPr>
-          <w:p>
-            <w:pPr>
-              <w:jc w:val="center"/>
-              <w:spacing w:after="100" w:before="100" w:line="240"/>
-              <w:ind w:firstLine="0" w:left="100" w:right="100"/>
-            </w:pPr>
-            <w:r xmlns:w="http://schemas.openxmlformats.org/wordprocessingml/2006/main" xmlns:wp="http://schemas.openxmlformats.org/drawingml/2006/wordprocessingDrawing" xmlns:r="http://schemas.openxmlformats.org/officeDocument/2006/relationships" xmlns:w14="http://schemas.microsoft.com/office/word/2010/wordml">
-              <w:rPr>
-                <w:rFonts w:ascii="Helvetica" w:hAnsi="Helvetica" w:eastAsia="Helvetica" w:cs="Helvetica"/>
-                <w:sz w:val="6"/>
-                <w:szCs w:val="6"/>
-                <w:color w:val="000000"/>
-              </w:rPr>
-              <w:t xml:space="preserve"/>
-            </w:r>
-          </w:p>
-        </w:tc>
-        <w:tc>
-          <w:tcPr>
-            <w:tcBorders/>
-            <w:shd w:val="clear" w:color="auto" w:fill="FFFFFF"/>
-            <w:tcMar>
-              <w:top w:w="0" w:type="dxa"/>
-              <w:bottom w:w="0" w:type="dxa"/>
-              <w:left w:w="0" w:type="dxa"/>
-              <w:right w:w="0" w:type="dxa"/>
-            </w:tcMar>
-            <w:vAlign w:val="center"/>
-          </w:tcPr>
-          <w:p>
-            <w:pPr>
-              <w:jc w:val="center"/>
-              <w:spacing w:after="100" w:before="100" w:line="240"/>
-              <w:ind w:firstLine="0" w:left="100" w:right="100"/>
-            </w:pPr>
-            <w:r xmlns:w="http://schemas.openxmlformats.org/wordprocessingml/2006/main" xmlns:wp="http://schemas.openxmlformats.org/drawingml/2006/wordprocessingDrawing" xmlns:r="http://schemas.openxmlformats.org/officeDocument/2006/relationships" xmlns:w14="http://schemas.microsoft.com/office/word/2010/wordml">
-              <w:rPr>
-                <w:rFonts w:ascii="Helvetica" w:hAnsi="Helvetica" w:eastAsia="Helvetica" w:cs="Helvetica"/>
-                <w:sz w:val="6"/>
-                <w:szCs w:val="6"/>
-                <w:color w:val="000000"/>
-              </w:rPr>
-              <w:t xml:space="preserve"/>
-            </w:r>
-          </w:p>
-        </w:tc>
-        <w:tc>
-          <w:tcPr>
-            <w:tcBorders/>
-            <w:shd w:val="clear" w:color="auto" w:fill="FFFFFF"/>
-            <w:tcMar>
-              <w:top w:w="0" w:type="dxa"/>
-              <w:bottom w:w="0" w:type="dxa"/>
-              <w:left w:w="0" w:type="dxa"/>
-              <w:right w:w="0" w:type="dxa"/>
-            </w:tcMar>
-            <w:vAlign w:val="center"/>
-          </w:tcPr>
-          <w:p>
-            <w:pPr>
-              <w:jc w:val="center"/>
-              <w:spacing w:after="100" w:before="100" w:line="240"/>
-              <w:ind w:firstLine="0" w:left="100" w:right="100"/>
-            </w:pPr>
-            <w:r xmlns:w="http://schemas.openxmlformats.org/wordprocessingml/2006/main" xmlns:wp="http://schemas.openxmlformats.org/drawingml/2006/wordprocessingDrawing" xmlns:r="http://schemas.openxmlformats.org/officeDocument/2006/relationships" xmlns:w14="http://schemas.microsoft.com/office/word/2010/wordml">
-              <w:rPr>
-                <w:rFonts w:ascii="Helvetica" w:hAnsi="Helvetica" w:eastAsia="Helvetica" w:cs="Helvetica"/>
-                <w:sz w:val="6"/>
-                <w:szCs w:val="6"/>
-                <w:color w:val="000000"/>
-              </w:rPr>
-              <w:t xml:space="preserve"/>
-            </w:r>
-          </w:p>
-        </w:tc>
-      </w:tr>
-      <w:tr>
-        <w:trPr>
-          <w:cantSplit/>
-          <w:trHeight w:val="324" w:hRule="auto"/>
-        </w:trPr>
-        <w:tc>
-          <w:tcPr>
-            <w:tcBorders/>
-            <w:shd w:val="clear" w:color="auto" w:fill="FFFFFF"/>
-            <w:tcMar>
-              <w:top w:w="0" w:type="dxa"/>
-              <w:bottom w:w="0" w:type="dxa"/>
-              <w:left w:w="0" w:type="dxa"/>
-              <w:right w:w="0" w:type="dxa"/>
-            </w:tcMar>
-            <w:vAlign w:val="center"/>
-          </w:tcPr>
-          <w:p>
-            <w:pPr>
-              <w:jc w:val="left"/>
-              <w:spacing w:after="100" w:before="100" w:line="240"/>
-              <w:ind w:firstLine="0" w:left="100" w:right="100"/>
-            </w:pPr>
-            <w:r xmlns:w="http://schemas.openxmlformats.org/wordprocessingml/2006/main" xmlns:wp="http://schemas.openxmlformats.org/drawingml/2006/wordprocessingDrawing" xmlns:r="http://schemas.openxmlformats.org/officeDocument/2006/relationships" xmlns:w14="http://schemas.microsoft.com/office/word/2010/wordml">
-              <w:rPr>
-                <w:rFonts w:ascii="Helvetica" w:hAnsi="Helvetica" w:eastAsia="Helvetica" w:cs="Helvetica"/>
-                <w:sz w:val="6"/>
-                <w:szCs w:val="6"/>
-                <w:color w:val="000000"/>
-              </w:rPr>
-              <w:t xml:space="preserve">NGFI-A transcription factor binding site (CpG site #12)</w:t>
-            </w:r>
-          </w:p>
-        </w:tc>
-        <w:tc>
-          <w:tcPr>
-            <w:tcBorders/>
-            <w:shd w:val="clear" w:color="auto" w:fill="FFFFFF"/>
-            <w:tcMar>
-              <w:top w:w="0" w:type="dxa"/>
-              <w:bottom w:w="0" w:type="dxa"/>
-              <w:left w:w="0" w:type="dxa"/>
-              <w:right w:w="0" w:type="dxa"/>
-            </w:tcMar>
-            <w:vAlign w:val="center"/>
-          </w:tcPr>
-          <w:p>
-            <w:pPr>
-              <w:jc w:val="left"/>
-              <w:spacing w:after="100" w:before="100" w:line="240"/>
-              <w:ind w:firstLine="0" w:left="100" w:right="100"/>
-            </w:pPr>
-            <w:r xmlns:w="http://schemas.openxmlformats.org/wordprocessingml/2006/main" xmlns:wp="http://schemas.openxmlformats.org/drawingml/2006/wordprocessingDrawing" xmlns:r="http://schemas.openxmlformats.org/officeDocument/2006/relationships" xmlns:w14="http://schemas.microsoft.com/office/word/2010/wordml">
-              <w:rPr>
-                <w:rFonts w:ascii="Helvetica" w:hAnsi="Helvetica" w:eastAsia="Helvetica" w:cs="Helvetica"/>
-                <w:sz w:val="6"/>
-                <w:szCs w:val="6"/>
-                <w:color w:val="000000"/>
-              </w:rPr>
-              <w:t xml:space="preserve">CDI expressive language Z-score Year 2</w:t>
-            </w:r>
-          </w:p>
-        </w:tc>
-        <w:tc>
-          <w:tcPr>
-            <w:tcBorders/>
-            <w:shd w:val="clear" w:color="auto" w:fill="FFFFFF"/>
-            <w:tcMar>
-              <w:top w:w="0" w:type="dxa"/>
-              <w:bottom w:w="0" w:type="dxa"/>
-              <w:left w:w="0" w:type="dxa"/>
-              <w:right w:w="0" w:type="dxa"/>
-            </w:tcMar>
-            <w:vAlign w:val="center"/>
-          </w:tcPr>
-          <w:p>
-            <w:pPr>
-              <w:jc w:val="center"/>
-              <w:spacing w:after="100" w:before="100" w:line="240"/>
-              <w:ind w:firstLine="0" w:left="100" w:right="100"/>
-            </w:pPr>
-            <w:r xmlns:w="http://schemas.openxmlformats.org/wordprocessingml/2006/main" xmlns:wp="http://schemas.openxmlformats.org/drawingml/2006/wordprocessingDrawing" xmlns:r="http://schemas.openxmlformats.org/officeDocument/2006/relationships" xmlns:w14="http://schemas.microsoft.com/office/word/2010/wordml">
-              <w:rPr>
-                <w:rFonts w:ascii="Helvetica" w:hAnsi="Helvetica" w:eastAsia="Helvetica" w:cs="Helvetica"/>
-                <w:sz w:val="6"/>
-                <w:szCs w:val="6"/>
-                <w:color w:val="000000"/>
-              </w:rPr>
-              <w:t xml:space="preserve">345</w:t>
-            </w:r>
-          </w:p>
-        </w:tc>
-        <w:tc>
-          <w:tcPr>
-            <w:tcBorders/>
-            <w:shd w:val="clear" w:color="auto" w:fill="FFFFFF"/>
-            <w:tcMar>
-              <w:top w:w="0" w:type="dxa"/>
-              <w:bottom w:w="0" w:type="dxa"/>
-              <w:left w:w="0" w:type="dxa"/>
-              <w:right w:w="0" w:type="dxa"/>
-            </w:tcMar>
-            <w:vAlign w:val="center"/>
-          </w:tcPr>
-          <w:p>
-            <w:pPr>
-              <w:jc w:val="center"/>
-              <w:spacing w:after="100" w:before="100" w:line="240"/>
-              <w:ind w:firstLine="0" w:left="100" w:right="100"/>
-            </w:pPr>
-            <w:r xmlns:w="http://schemas.openxmlformats.org/wordprocessingml/2006/main" xmlns:wp="http://schemas.openxmlformats.org/drawingml/2006/wordprocessingDrawing" xmlns:r="http://schemas.openxmlformats.org/officeDocument/2006/relationships" xmlns:w14="http://schemas.microsoft.com/office/word/2010/wordml">
-              <w:rPr>
-                <w:rFonts w:ascii="Helvetica" w:hAnsi="Helvetica" w:eastAsia="Helvetica" w:cs="Helvetica"/>
-                <w:sz w:val="6"/>
-                <w:szCs w:val="6"/>
-                <w:color w:val="000000"/>
-              </w:rPr>
-              <w:t xml:space="preserve">-4.66</w:t>
-            </w:r>
-          </w:p>
-        </w:tc>
-        <w:tc>
-          <w:tcPr>
-            <w:tcBorders/>
-            <w:shd w:val="clear" w:color="auto" w:fill="FFFFFF"/>
-            <w:tcMar>
-              <w:top w:w="0" w:type="dxa"/>
-              <w:bottom w:w="0" w:type="dxa"/>
-              <w:left w:w="0" w:type="dxa"/>
-              <w:right w:w="0" w:type="dxa"/>
-            </w:tcMar>
-            <w:vAlign w:val="center"/>
-          </w:tcPr>
-          <w:p>
-            <w:pPr>
-              <w:jc w:val="center"/>
-              <w:spacing w:after="100" w:before="100" w:line="240"/>
-              <w:ind w:firstLine="0" w:left="100" w:right="100"/>
-            </w:pPr>
-            <w:r xmlns:w="http://schemas.openxmlformats.org/wordprocessingml/2006/main" xmlns:wp="http://schemas.openxmlformats.org/drawingml/2006/wordprocessingDrawing" xmlns:r="http://schemas.openxmlformats.org/officeDocument/2006/relationships" xmlns:w14="http://schemas.microsoft.com/office/word/2010/wordml">
-              <w:rPr>
-                <w:rFonts w:ascii="Helvetica" w:hAnsi="Helvetica" w:eastAsia="Helvetica" w:cs="Helvetica"/>
-                <w:sz w:val="6"/>
-                <w:szCs w:val="6"/>
-                <w:color w:val="000000"/>
-              </w:rPr>
-              <w:t xml:space="preserve">-4.16</w:t>
-            </w:r>
-          </w:p>
-        </w:tc>
-        <w:tc>
-          <w:tcPr>
-            <w:tcBorders/>
-            <w:shd w:val="clear" w:color="auto" w:fill="FFFFFF"/>
-            <w:tcMar>
-              <w:top w:w="0" w:type="dxa"/>
-              <w:bottom w:w="0" w:type="dxa"/>
-              <w:left w:w="0" w:type="dxa"/>
-              <w:right w:w="0" w:type="dxa"/>
-            </w:tcMar>
-            <w:vAlign w:val="center"/>
-          </w:tcPr>
-          <w:p>
-            <w:pPr>
-              <w:jc w:val="center"/>
-              <w:spacing w:after="100" w:before="100" w:line="240"/>
-              <w:ind w:firstLine="0" w:left="100" w:right="100"/>
-            </w:pPr>
-            <w:r xmlns:w="http://schemas.openxmlformats.org/wordprocessingml/2006/main" xmlns:wp="http://schemas.openxmlformats.org/drawingml/2006/wordprocessingDrawing" xmlns:r="http://schemas.openxmlformats.org/officeDocument/2006/relationships" xmlns:w14="http://schemas.microsoft.com/office/word/2010/wordml">
-              <w:rPr>
-                <w:rFonts w:ascii="Helvetica" w:hAnsi="Helvetica" w:eastAsia="Helvetica" w:cs="Helvetica"/>
-                <w:sz w:val="6"/>
-                <w:szCs w:val="6"/>
-                <w:color w:val="000000"/>
-              </w:rPr>
-              <w:t xml:space="preserve">0.24</w:t>
-            </w:r>
-          </w:p>
-        </w:tc>
-        <w:tc>
-          <w:tcPr>
-            <w:tcBorders/>
-            <w:shd w:val="clear" w:color="auto" w:fill="FFFFFF"/>
-            <w:tcMar>
-              <w:top w:w="0" w:type="dxa"/>
-              <w:bottom w:w="0" w:type="dxa"/>
-              <w:left w:w="0" w:type="dxa"/>
-              <w:right w:w="0" w:type="dxa"/>
-            </w:tcMar>
-            <w:vAlign w:val="center"/>
-          </w:tcPr>
-          <w:p>
-            <w:pPr>
-              <w:jc w:val="center"/>
-              <w:spacing w:after="100" w:before="100" w:line="240"/>
-              <w:ind w:firstLine="0" w:left="100" w:right="100"/>
-            </w:pPr>
-            <w:r xmlns:w="http://schemas.openxmlformats.org/wordprocessingml/2006/main" xmlns:wp="http://schemas.openxmlformats.org/drawingml/2006/wordprocessingDrawing" xmlns:r="http://schemas.openxmlformats.org/officeDocument/2006/relationships" xmlns:w14="http://schemas.microsoft.com/office/word/2010/wordml">
-              <w:rPr>
-                <w:rFonts w:ascii="Helvetica" w:hAnsi="Helvetica" w:eastAsia="Helvetica" w:cs="Helvetica"/>
-                <w:sz w:val="6"/>
-                <w:szCs w:val="6"/>
-                <w:color w:val="000000"/>
-              </w:rPr>
-              <w:t xml:space="preserve">0.22</w:t>
-            </w:r>
-          </w:p>
-        </w:tc>
-        <w:tc>
-          <w:tcPr>
-            <w:tcBorders/>
-            <w:shd w:val="clear" w:color="auto" w:fill="FFFFFF"/>
-            <w:tcMar>
-              <w:top w:w="0" w:type="dxa"/>
-              <w:bottom w:w="0" w:type="dxa"/>
-              <w:left w:w="0" w:type="dxa"/>
-              <w:right w:w="0" w:type="dxa"/>
-            </w:tcMar>
-            <w:vAlign w:val="center"/>
-          </w:tcPr>
-          <w:p>
-            <w:pPr>
-              <w:jc w:val="center"/>
-              <w:spacing w:after="100" w:before="100" w:line="240"/>
-              <w:ind w:firstLine="0" w:left="100" w:right="100"/>
-            </w:pPr>
-            <w:r xmlns:w="http://schemas.openxmlformats.org/wordprocessingml/2006/main" xmlns:wp="http://schemas.openxmlformats.org/drawingml/2006/wordprocessingDrawing" xmlns:r="http://schemas.openxmlformats.org/officeDocument/2006/relationships" xmlns:w14="http://schemas.microsoft.com/office/word/2010/wordml">
-              <w:rPr>
-                <w:rFonts w:ascii="Helvetica" w:hAnsi="Helvetica" w:eastAsia="Helvetica" w:cs="Helvetica"/>
-                <w:sz w:val="6"/>
-                <w:szCs w:val="6"/>
-                <w:color w:val="000000"/>
-              </w:rPr>
-              <w:t xml:space="preserve">-0.03 (-0.13, 0.08)</w:t>
-            </w:r>
-          </w:p>
-        </w:tc>
-        <w:tc>
-          <w:tcPr>
-            <w:tcBorders/>
-            <w:shd w:val="clear" w:color="auto" w:fill="FFFFFF"/>
-            <w:tcMar>
-              <w:top w:w="0" w:type="dxa"/>
-              <w:bottom w:w="0" w:type="dxa"/>
-              <w:left w:w="0" w:type="dxa"/>
-              <w:right w:w="0" w:type="dxa"/>
-            </w:tcMar>
-            <w:vAlign w:val="center"/>
-          </w:tcPr>
-          <w:p>
-            <w:pPr>
-              <w:jc w:val="center"/>
-              <w:spacing w:after="100" w:before="100" w:line="240"/>
-              <w:ind w:firstLine="0" w:left="100" w:right="100"/>
-            </w:pPr>
-            <w:r xmlns:w="http://schemas.openxmlformats.org/wordprocessingml/2006/main" xmlns:wp="http://schemas.openxmlformats.org/drawingml/2006/wordprocessingDrawing" xmlns:r="http://schemas.openxmlformats.org/officeDocument/2006/relationships" xmlns:w14="http://schemas.microsoft.com/office/word/2010/wordml">
-              <w:rPr>
-                <w:rFonts w:ascii="Helvetica" w:hAnsi="Helvetica" w:eastAsia="Helvetica" w:cs="Helvetica"/>
-                <w:sz w:val="6"/>
-                <w:szCs w:val="6"/>
-                <w:color w:val="000000"/>
-              </w:rPr>
-              <w:t xml:space="preserve">0.63</w:t>
-            </w:r>
-          </w:p>
-        </w:tc>
-        <w:tc>
-          <w:tcPr>
-            <w:tcBorders/>
-            <w:shd w:val="clear" w:color="auto" w:fill="FFFFFF"/>
-            <w:tcMar>
-              <w:top w:w="0" w:type="dxa"/>
-              <w:bottom w:w="0" w:type="dxa"/>
-              <w:left w:w="0" w:type="dxa"/>
-              <w:right w:w="0" w:type="dxa"/>
-            </w:tcMar>
-            <w:vAlign w:val="center"/>
-          </w:tcPr>
-          <w:p>
-            <w:pPr>
-              <w:jc w:val="center"/>
-              <w:spacing w:after="100" w:before="100" w:line="240"/>
-              <w:ind w:firstLine="0" w:left="100" w:right="100"/>
-            </w:pPr>
-            <w:r xmlns:w="http://schemas.openxmlformats.org/wordprocessingml/2006/main" xmlns:wp="http://schemas.openxmlformats.org/drawingml/2006/wordprocessingDrawing" xmlns:r="http://schemas.openxmlformats.org/officeDocument/2006/relationships" xmlns:w14="http://schemas.microsoft.com/office/word/2010/wordml">
-              <w:rPr>
-                <w:rFonts w:ascii="Helvetica" w:hAnsi="Helvetica" w:eastAsia="Helvetica" w:cs="Helvetica"/>
-                <w:sz w:val="6"/>
-                <w:szCs w:val="6"/>
-                <w:color w:val="000000"/>
-              </w:rPr>
-              <w:t xml:space="preserve">0.96</w:t>
-            </w:r>
-          </w:p>
-        </w:tc>
-      </w:tr>
-      <w:tr>
-        <w:trPr>
-          <w:cantSplit/>
-          <w:trHeight w:val="323" w:hRule="auto"/>
-        </w:trPr>
-        <w:tc>
-          <w:tcPr>
-            <w:tcBorders>
-              <w:bottom w:val="single" w:sz="8" w:space="0" w:color="000000"/>
-            </w:tcBorders>
-            <w:shd w:val="clear" w:color="auto" w:fill="FFFFFF"/>
-            <w:tcMar>
-              <w:top w:w="0" w:type="dxa"/>
-              <w:bottom w:w="0" w:type="dxa"/>
-              <w:left w:w="0" w:type="dxa"/>
-              <w:right w:w="0" w:type="dxa"/>
-            </w:tcMar>
-            <w:vAlign w:val="center"/>
-          </w:tcPr>
-          <w:p>
-            <w:pPr>
-              <w:jc w:val="left"/>
-              <w:spacing w:after="100" w:before="100" w:line="240"/>
-              <w:ind w:firstLine="0" w:left="100" w:right="100"/>
-            </w:pPr>
-            <w:r xmlns:w="http://schemas.openxmlformats.org/wordprocessingml/2006/main" xmlns:wp="http://schemas.openxmlformats.org/drawingml/2006/wordprocessingDrawing" xmlns:r="http://schemas.openxmlformats.org/officeDocument/2006/relationships" xmlns:w14="http://schemas.microsoft.com/office/word/2010/wordml">
-              <w:rPr>
-                <w:rFonts w:ascii="Helvetica" w:hAnsi="Helvetica" w:eastAsia="Helvetica" w:cs="Helvetica"/>
-                <w:sz w:val="6"/>
-                <w:szCs w:val="6"/>
-                <w:color w:val="000000"/>
-              </w:rPr>
-              <w:t xml:space="preserve"> </w:t>
-            </w:r>
-          </w:p>
-        </w:tc>
-        <w:tc>
-          <w:tcPr>
-            <w:tcBorders>
-              <w:bottom w:val="single" w:sz="8" w:space="0" w:color="000000"/>
-            </w:tcBorders>
-            <w:shd w:val="clear" w:color="auto" w:fill="FFFFFF"/>
-            <w:tcMar>
-              <w:top w:w="0" w:type="dxa"/>
-              <w:bottom w:w="0" w:type="dxa"/>
-              <w:left w:w="0" w:type="dxa"/>
-              <w:right w:w="0" w:type="dxa"/>
-            </w:tcMar>
-            <w:vAlign w:val="center"/>
-          </w:tcPr>
-          <w:p>
-            <w:pPr>
-              <w:jc w:val="left"/>
-              <w:spacing w:after="100" w:before="100" w:line="240"/>
-              <w:ind w:firstLine="0" w:left="100" w:right="100"/>
-            </w:pPr>
-            <w:r xmlns:w="http://schemas.openxmlformats.org/wordprocessingml/2006/main" xmlns:wp="http://schemas.openxmlformats.org/drawingml/2006/wordprocessingDrawing" xmlns:r="http://schemas.openxmlformats.org/officeDocument/2006/relationships" xmlns:w14="http://schemas.microsoft.com/office/word/2010/wordml">
-              <w:rPr>
-                <w:rFonts w:ascii="Helvetica" w:hAnsi="Helvetica" w:eastAsia="Helvetica" w:cs="Helvetica"/>
-                <w:sz w:val="6"/>
-                <w:szCs w:val="6"/>
-                <w:color w:val="000000"/>
-              </w:rPr>
-              <w:t xml:space="preserve">CDI comprehension Z-score Year 2</w:t>
-            </w:r>
-          </w:p>
-        </w:tc>
-        <w:tc>
-          <w:tcPr>
-            <w:tcBorders>
-              <w:bottom w:val="single" w:sz="8" w:space="0" w:color="000000"/>
-            </w:tcBorders>
-            <w:shd w:val="clear" w:color="auto" w:fill="FFFFFF"/>
-            <w:tcMar>
-              <w:top w:w="0" w:type="dxa"/>
-              <w:bottom w:w="0" w:type="dxa"/>
-              <w:left w:w="0" w:type="dxa"/>
-              <w:right w:w="0" w:type="dxa"/>
-            </w:tcMar>
-            <w:vAlign w:val="center"/>
-          </w:tcPr>
-          <w:p>
-            <w:pPr>
-              <w:jc w:val="center"/>
-              <w:spacing w:after="100" w:before="100" w:line="240"/>
-              <w:ind w:firstLine="0" w:left="100" w:right="100"/>
-            </w:pPr>
-            <w:r xmlns:w="http://schemas.openxmlformats.org/wordprocessingml/2006/main" xmlns:wp="http://schemas.openxmlformats.org/drawingml/2006/wordprocessingDrawing" xmlns:r="http://schemas.openxmlformats.org/officeDocument/2006/relationships" xmlns:w14="http://schemas.microsoft.com/office/word/2010/wordml">
-              <w:rPr>
-                <w:rFonts w:ascii="Helvetica" w:hAnsi="Helvetica" w:eastAsia="Helvetica" w:cs="Helvetica"/>
-                <w:sz w:val="6"/>
-                <w:szCs w:val="6"/>
-                <w:color w:val="000000"/>
-              </w:rPr>
-              <w:t xml:space="preserve">342</w:t>
-            </w:r>
-          </w:p>
-        </w:tc>
-        <w:tc>
-          <w:tcPr>
-            <w:tcBorders>
-              <w:bottom w:val="single" w:sz="8" w:space="0" w:color="000000"/>
-            </w:tcBorders>
-            <w:shd w:val="clear" w:color="auto" w:fill="FFFFFF"/>
-            <w:tcMar>
-              <w:top w:w="0" w:type="dxa"/>
-              <w:bottom w:w="0" w:type="dxa"/>
-              <w:left w:w="0" w:type="dxa"/>
-              <w:right w:w="0" w:type="dxa"/>
-            </w:tcMar>
-            <w:vAlign w:val="center"/>
-          </w:tcPr>
-          <w:p>
-            <w:pPr>
-              <w:jc w:val="center"/>
-              <w:spacing w:after="100" w:before="100" w:line="240"/>
-              <w:ind w:firstLine="0" w:left="100" w:right="100"/>
-            </w:pPr>
-            <w:r xmlns:w="http://schemas.openxmlformats.org/wordprocessingml/2006/main" xmlns:wp="http://schemas.openxmlformats.org/drawingml/2006/wordprocessingDrawing" xmlns:r="http://schemas.openxmlformats.org/officeDocument/2006/relationships" xmlns:w14="http://schemas.microsoft.com/office/word/2010/wordml">
-              <w:rPr>
-                <w:rFonts w:ascii="Helvetica" w:hAnsi="Helvetica" w:eastAsia="Helvetica" w:cs="Helvetica"/>
-                <w:sz w:val="6"/>
-                <w:szCs w:val="6"/>
-                <w:color w:val="000000"/>
-              </w:rPr>
-              <w:t xml:space="preserve">-4.66</w:t>
-            </w:r>
-          </w:p>
-        </w:tc>
-        <w:tc>
-          <w:tcPr>
-            <w:tcBorders>
-              <w:bottom w:val="single" w:sz="8" w:space="0" w:color="000000"/>
-            </w:tcBorders>
-            <w:shd w:val="clear" w:color="auto" w:fill="FFFFFF"/>
-            <w:tcMar>
-              <w:top w:w="0" w:type="dxa"/>
-              <w:bottom w:w="0" w:type="dxa"/>
-              <w:left w:w="0" w:type="dxa"/>
-              <w:right w:w="0" w:type="dxa"/>
-            </w:tcMar>
-            <w:vAlign w:val="center"/>
-          </w:tcPr>
-          <w:p>
-            <w:pPr>
-              <w:jc w:val="center"/>
-              <w:spacing w:after="100" w:before="100" w:line="240"/>
-              <w:ind w:firstLine="0" w:left="100" w:right="100"/>
-            </w:pPr>
-            <w:r xmlns:w="http://schemas.openxmlformats.org/wordprocessingml/2006/main" xmlns:wp="http://schemas.openxmlformats.org/drawingml/2006/wordprocessingDrawing" xmlns:r="http://schemas.openxmlformats.org/officeDocument/2006/relationships" xmlns:w14="http://schemas.microsoft.com/office/word/2010/wordml">
-              <w:rPr>
-                <w:rFonts w:ascii="Helvetica" w:hAnsi="Helvetica" w:eastAsia="Helvetica" w:cs="Helvetica"/>
-                <w:sz w:val="6"/>
-                <w:szCs w:val="6"/>
-                <w:color w:val="000000"/>
-              </w:rPr>
-              <w:t xml:space="preserve">-4.16</w:t>
-            </w:r>
-          </w:p>
-        </w:tc>
-        <w:tc>
-          <w:tcPr>
-            <w:tcBorders>
-              <w:bottom w:val="single" w:sz="8" w:space="0" w:color="000000"/>
-            </w:tcBorders>
-            <w:shd w:val="clear" w:color="auto" w:fill="FFFFFF"/>
-            <w:tcMar>
-              <w:top w:w="0" w:type="dxa"/>
-              <w:bottom w:w="0" w:type="dxa"/>
-              <w:left w:w="0" w:type="dxa"/>
-              <w:right w:w="0" w:type="dxa"/>
-            </w:tcMar>
-            <w:vAlign w:val="center"/>
-          </w:tcPr>
-          <w:p>
-            <w:pPr>
-              <w:jc w:val="center"/>
-              <w:spacing w:after="100" w:before="100" w:line="240"/>
-              <w:ind w:firstLine="0" w:left="100" w:right="100"/>
-            </w:pPr>
-            <w:r xmlns:w="http://schemas.openxmlformats.org/wordprocessingml/2006/main" xmlns:wp="http://schemas.openxmlformats.org/drawingml/2006/wordprocessingDrawing" xmlns:r="http://schemas.openxmlformats.org/officeDocument/2006/relationships" xmlns:w14="http://schemas.microsoft.com/office/word/2010/wordml">
-              <w:rPr>
-                <w:rFonts w:ascii="Helvetica" w:hAnsi="Helvetica" w:eastAsia="Helvetica" w:cs="Helvetica"/>
-                <w:sz w:val="6"/>
-                <w:szCs w:val="6"/>
-                <w:color w:val="000000"/>
-              </w:rPr>
-              <w:t xml:space="preserve">-0.09</w:t>
-            </w:r>
-          </w:p>
-        </w:tc>
-        <w:tc>
-          <w:tcPr>
-            <w:tcBorders>
-              <w:bottom w:val="single" w:sz="8" w:space="0" w:color="000000"/>
-            </w:tcBorders>
-            <w:shd w:val="clear" w:color="auto" w:fill="FFFFFF"/>
-            <w:tcMar>
-              <w:top w:w="0" w:type="dxa"/>
-              <w:bottom w:w="0" w:type="dxa"/>
-              <w:left w:w="0" w:type="dxa"/>
-              <w:right w:w="0" w:type="dxa"/>
-            </w:tcMar>
-            <w:vAlign w:val="center"/>
-          </w:tcPr>
-          <w:p>
-            <w:pPr>
-              <w:jc w:val="center"/>
-              <w:spacing w:after="100" w:before="100" w:line="240"/>
-              <w:ind w:firstLine="0" w:left="100" w:right="100"/>
-            </w:pPr>
-            <w:r xmlns:w="http://schemas.openxmlformats.org/wordprocessingml/2006/main" xmlns:wp="http://schemas.openxmlformats.org/drawingml/2006/wordprocessingDrawing" xmlns:r="http://schemas.openxmlformats.org/officeDocument/2006/relationships" xmlns:w14="http://schemas.microsoft.com/office/word/2010/wordml">
-              <w:rPr>
-                <w:rFonts w:ascii="Helvetica" w:hAnsi="Helvetica" w:eastAsia="Helvetica" w:cs="Helvetica"/>
-                <w:sz w:val="6"/>
-                <w:szCs w:val="6"/>
-                <w:color w:val="000000"/>
-              </w:rPr>
-              <w:t xml:space="preserve">-0.12</w:t>
-            </w:r>
-          </w:p>
-        </w:tc>
-        <w:tc>
-          <w:tcPr>
-            <w:tcBorders>
-              <w:bottom w:val="single" w:sz="8" w:space="0" w:color="000000"/>
-            </w:tcBorders>
-            <w:shd w:val="clear" w:color="auto" w:fill="FFFFFF"/>
-            <w:tcMar>
-              <w:top w:w="0" w:type="dxa"/>
-              <w:bottom w:w="0" w:type="dxa"/>
-              <w:left w:w="0" w:type="dxa"/>
-              <w:right w:w="0" w:type="dxa"/>
-            </w:tcMar>
-            <w:vAlign w:val="center"/>
-          </w:tcPr>
-          <w:p>
-            <w:pPr>
-              <w:jc w:val="center"/>
-              <w:spacing w:after="100" w:before="100" w:line="240"/>
-              <w:ind w:firstLine="0" w:left="100" w:right="100"/>
-            </w:pPr>
-            <w:r xmlns:w="http://schemas.openxmlformats.org/wordprocessingml/2006/main" xmlns:wp="http://schemas.openxmlformats.org/drawingml/2006/wordprocessingDrawing" xmlns:r="http://schemas.openxmlformats.org/officeDocument/2006/relationships" xmlns:w14="http://schemas.microsoft.com/office/word/2010/wordml">
-              <w:rPr>
-                <w:rFonts w:ascii="Helvetica" w:hAnsi="Helvetica" w:eastAsia="Helvetica" w:cs="Helvetica"/>
-                <w:sz w:val="6"/>
-                <w:szCs w:val="6"/>
-                <w:color w:val="000000"/>
-              </w:rPr>
-              <w:t xml:space="preserve">-0.03 (-0.15, 0.09)</w:t>
-            </w:r>
-          </w:p>
-        </w:tc>
-        <w:tc>
-          <w:tcPr>
-            <w:tcBorders>
-              <w:bottom w:val="single" w:sz="8" w:space="0" w:color="000000"/>
-            </w:tcBorders>
-            <w:shd w:val="clear" w:color="auto" w:fill="FFFFFF"/>
-            <w:tcMar>
-              <w:top w:w="0" w:type="dxa"/>
-              <w:bottom w:w="0" w:type="dxa"/>
-              <w:left w:w="0" w:type="dxa"/>
-              <w:right w:w="0" w:type="dxa"/>
-            </w:tcMar>
-            <w:vAlign w:val="center"/>
-          </w:tcPr>
-          <w:p>
-            <w:pPr>
-              <w:jc w:val="center"/>
-              <w:spacing w:after="100" w:before="100" w:line="240"/>
-              <w:ind w:firstLine="0" w:left="100" w:right="100"/>
-            </w:pPr>
-            <w:r xmlns:w="http://schemas.openxmlformats.org/wordprocessingml/2006/main" xmlns:wp="http://schemas.openxmlformats.org/drawingml/2006/wordprocessingDrawing" xmlns:r="http://schemas.openxmlformats.org/officeDocument/2006/relationships" xmlns:w14="http://schemas.microsoft.com/office/word/2010/wordml">
-              <w:rPr>
-                <w:rFonts w:ascii="Helvetica" w:hAnsi="Helvetica" w:eastAsia="Helvetica" w:cs="Helvetica"/>
-                <w:sz w:val="6"/>
-                <w:szCs w:val="6"/>
-                <w:color w:val="000000"/>
-              </w:rPr>
-              <w:t xml:space="preserve">0.61</w:t>
-            </w:r>
-          </w:p>
-        </w:tc>
-        <w:tc>
-          <w:tcPr>
-            <w:tcBorders>
-              <w:bottom w:val="single" w:sz="8" w:space="0" w:color="000000"/>
-            </w:tcBorders>
-            <w:shd w:val="clear" w:color="auto" w:fill="FFFFFF"/>
-            <w:tcMar>
-              <w:top w:w="0" w:type="dxa"/>
-              <w:bottom w:w="0" w:type="dxa"/>
-              <w:left w:w="0" w:type="dxa"/>
-              <w:right w:w="0" w:type="dxa"/>
-            </w:tcMar>
-            <w:vAlign w:val="center"/>
-          </w:tcPr>
-          <w:p>
-            <w:pPr>
-              <w:jc w:val="center"/>
-              <w:spacing w:after="100" w:before="100" w:line="240"/>
-              <w:ind w:firstLine="0" w:left="100" w:right="100"/>
-            </w:pPr>
-            <w:r xmlns:w="http://schemas.openxmlformats.org/wordprocessingml/2006/main" xmlns:wp="http://schemas.openxmlformats.org/drawingml/2006/wordprocessingDrawing" xmlns:r="http://schemas.openxmlformats.org/officeDocument/2006/relationships" xmlns:w14="http://schemas.microsoft.com/office/word/2010/wordml">
-              <w:rPr>
-                <w:rFonts w:ascii="Helvetica" w:hAnsi="Helvetica" w:eastAsia="Helvetica" w:cs="Helvetica"/>
-                <w:sz w:val="6"/>
-                <w:szCs w:val="6"/>
                 <w:color w:val="000000"/>
               </w:rPr>
               <w:t xml:space="preserve">0.96</w:t>

</xml_diff>

<commit_message>
Tried fixing table 2 (Hypotheesis 1b) but haven't been able to get it working
</commit_message>
<xml_diff>
--- a/stress-dev-tables.docx
+++ b/stress-dev-tables.docx
@@ -18,7 +18,7 @@
         <w:tblLook w:firstRow="1" w:lastRow="0" w:firstColumn="0" w:lastColumn="0" w:noHBand="0" w:noVBand="1"/>
       </w:tblPr>
       <w:tblGrid>
-        <w:gridCol w:w="1484"/>
+        <w:gridCol w:w="1531"/>
         <w:gridCol w:w="1351"/>
         <w:gridCol w:w="367"/>
         <w:gridCol w:w="667"/>
@@ -63,7 +63,7 @@
                 <w:szCs w:val="6"/>
                 <w:color w:val="000000"/>
               </w:rPr>
-              <w:t xml:space="preserve">F2-isoprostanes and Child Development</w:t>
+              <w:t xml:space="preserve">F2-isoprostanes and Child Development Year 1</w:t>
             </w:r>
           </w:p>
         </w:tc>
@@ -4973,7 +4973,7 @@
         <w:tblLook w:firstRow="1" w:lastRow="0" w:firstColumn="0" w:lastColumn="0" w:noHBand="0" w:noVBand="1"/>
       </w:tblPr>
       <w:tblGrid>
-        <w:gridCol w:w="1694"/>
+        <w:gridCol w:w="1952"/>
         <w:gridCol w:w="591"/>
         <w:gridCol w:w="324"/>
         <w:gridCol w:w="800"/>
@@ -5018,7 +5018,7 @@
                 <w:szCs w:val="8"/>
                 <w:color w:val="000000"/>
               </w:rPr>
-              <w:t xml:space="preserve">F2-isoprostanes and Child Development</w:t>
+              <w:t xml:space="preserve">F2-isoprostanes and Child Development Year 2</w:t>
             </w:r>
           </w:p>
         </w:tc>

</xml_diff>

<commit_message>
Fully functional tables! (Apr 8, 10:45p)
</commit_message>
<xml_diff>
--- a/stress-dev-tables.docx
+++ b/stress-dev-tables.docx
@@ -4973,21 +4973,21 @@
         <w:tblLook w:firstRow="1" w:lastRow="0" w:firstColumn="0" w:lastColumn="0" w:noHBand="0" w:noVBand="1"/>
       </w:tblPr>
       <w:tblGrid>
-        <w:gridCol w:w="1952"/>
-        <w:gridCol w:w="591"/>
-        <w:gridCol w:w="324"/>
-        <w:gridCol w:w="800"/>
-        <w:gridCol w:w="800"/>
-        <w:gridCol w:w="1810"/>
-        <w:gridCol w:w="1596"/>
-        <w:gridCol w:w="982"/>
-        <w:gridCol w:w="538"/>
-        <w:gridCol w:w="1098"/>
+        <w:gridCol w:w="1531"/>
+        <w:gridCol w:w="1351"/>
+        <w:gridCol w:w="367"/>
+        <w:gridCol w:w="667"/>
+        <w:gridCol w:w="667"/>
+        <w:gridCol w:w="1424"/>
+        <w:gridCol w:w="1264"/>
+        <w:gridCol w:w="804"/>
+        <w:gridCol w:w="470"/>
+        <w:gridCol w:w="890"/>
       </w:tblGrid>
       <w:tr>
         <w:trPr>
           <w:cantSplit/>
-          <w:trHeight w:val="342" w:hRule="auto"/>
+          <w:trHeight w:val="323" w:hRule="auto"/>
           <w:tblHeader/>
         </w:trPr>
         <w:tc>
@@ -5014,8 +5014,8 @@
             <w:r xmlns:w="http://schemas.openxmlformats.org/wordprocessingml/2006/main" xmlns:wp="http://schemas.openxmlformats.org/drawingml/2006/wordprocessingDrawing" xmlns:r="http://schemas.openxmlformats.org/officeDocument/2006/relationships" xmlns:w14="http://schemas.microsoft.com/office/word/2010/wordml">
               <w:rPr>
                 <w:rFonts w:ascii="Helvetica" w:hAnsi="Helvetica" w:eastAsia="Helvetica" w:cs="Helvetica"/>
-                <w:sz w:val="8"/>
-                <w:szCs w:val="8"/>
+                <w:sz w:val="6"/>
+                <w:szCs w:val="6"/>
                 <w:color w:val="000000"/>
               </w:rPr>
               <w:t xml:space="preserve">F2-isoprostanes and Child Development Year 2</w:t>
@@ -5046,8 +5046,8 @@
             <w:r xmlns:w="http://schemas.openxmlformats.org/wordprocessingml/2006/main" xmlns:wp="http://schemas.openxmlformats.org/drawingml/2006/wordprocessingDrawing" xmlns:r="http://schemas.openxmlformats.org/officeDocument/2006/relationships" xmlns:w14="http://schemas.microsoft.com/office/word/2010/wordml">
               <w:rPr>
                 <w:rFonts w:ascii="Helvetica" w:hAnsi="Helvetica" w:eastAsia="Helvetica" w:cs="Helvetica"/>
-                <w:sz w:val="8"/>
-                <w:szCs w:val="8"/>
+                <w:sz w:val="6"/>
+                <w:szCs w:val="6"/>
                 <w:color w:val="000000"/>
               </w:rPr>
               <w:t xml:space="preserve">Outcome</w:t>
@@ -5078,8 +5078,8 @@
             <w:r xmlns:w="http://schemas.openxmlformats.org/wordprocessingml/2006/main" xmlns:wp="http://schemas.openxmlformats.org/drawingml/2006/wordprocessingDrawing" xmlns:r="http://schemas.openxmlformats.org/officeDocument/2006/relationships" xmlns:w14="http://schemas.microsoft.com/office/word/2010/wordml">
               <w:rPr>
                 <w:rFonts w:ascii="Helvetica" w:hAnsi="Helvetica" w:eastAsia="Helvetica" w:cs="Helvetica"/>
-                <w:sz w:val="8"/>
-                <w:szCs w:val="8"/>
+                <w:sz w:val="6"/>
+                <w:szCs w:val="6"/>
                 <w:color w:val="000000"/>
               </w:rPr>
               <w:t xml:space="preserve">N</w:t>
@@ -5110,8 +5110,8 @@
             <w:r xmlns:w="http://schemas.openxmlformats.org/wordprocessingml/2006/main" xmlns:wp="http://schemas.openxmlformats.org/drawingml/2006/wordprocessingDrawing" xmlns:r="http://schemas.openxmlformats.org/officeDocument/2006/relationships" xmlns:w14="http://schemas.microsoft.com/office/word/2010/wordml">
               <w:rPr>
                 <w:rFonts w:ascii="Helvetica" w:hAnsi="Helvetica" w:eastAsia="Helvetica" w:cs="Helvetica"/>
-                <w:sz w:val="8"/>
-                <w:szCs w:val="8"/>
+                <w:sz w:val="6"/>
+                <w:szCs w:val="6"/>
                 <w:color w:val="000000"/>
               </w:rPr>
               <w:t xml:space="preserve">25th Percentile</w:t>
@@ -5142,8 +5142,8 @@
             <w:r xmlns:w="http://schemas.openxmlformats.org/wordprocessingml/2006/main" xmlns:wp="http://schemas.openxmlformats.org/drawingml/2006/wordprocessingDrawing" xmlns:r="http://schemas.openxmlformats.org/officeDocument/2006/relationships" xmlns:w14="http://schemas.microsoft.com/office/word/2010/wordml">
               <w:rPr>
                 <w:rFonts w:ascii="Helvetica" w:hAnsi="Helvetica" w:eastAsia="Helvetica" w:cs="Helvetica"/>
-                <w:sz w:val="8"/>
-                <w:szCs w:val="8"/>
+                <w:sz w:val="6"/>
+                <w:szCs w:val="6"/>
                 <w:color w:val="000000"/>
               </w:rPr>
               <w:t xml:space="preserve">75th Percentile</w:t>
@@ -5175,8 +5175,8 @@
             <w:r xmlns:w="http://schemas.openxmlformats.org/wordprocessingml/2006/main" xmlns:wp="http://schemas.openxmlformats.org/drawingml/2006/wordprocessingDrawing" xmlns:r="http://schemas.openxmlformats.org/officeDocument/2006/relationships" xmlns:w14="http://schemas.microsoft.com/office/word/2010/wordml">
               <w:rPr>
                 <w:rFonts w:ascii="Helvetica" w:hAnsi="Helvetica" w:eastAsia="Helvetica" w:cs="Helvetica"/>
-                <w:sz w:val="8"/>
-                <w:szCs w:val="8"/>
+                <w:sz w:val="6"/>
+                <w:szCs w:val="6"/>
                 <w:color w:val="000000"/>
               </w:rPr>
               <w:t xml:space="preserve">Outcome, 75th Percentile v. 25th Percentile</w:t>
@@ -5187,7 +5187,7 @@
       <w:tr>
         <w:trPr>
           <w:cantSplit/>
-          <w:trHeight w:val="341" w:hRule="auto"/>
+          <w:trHeight w:val="323" w:hRule="auto"/>
           <w:tblHeader/>
         </w:trPr>
         <w:tc>
@@ -5214,8 +5214,8 @@
             <w:r xmlns:w="http://schemas.openxmlformats.org/wordprocessingml/2006/main" xmlns:wp="http://schemas.openxmlformats.org/drawingml/2006/wordprocessingDrawing" xmlns:r="http://schemas.openxmlformats.org/officeDocument/2006/relationships" xmlns:w14="http://schemas.microsoft.com/office/word/2010/wordml">
               <w:rPr>
                 <w:rFonts w:ascii="Helvetica" w:hAnsi="Helvetica" w:eastAsia="Helvetica" w:cs="Helvetica"/>
-                <w:sz w:val="8"/>
-                <w:szCs w:val="8"/>
+                <w:sz w:val="6"/>
+                <w:szCs w:val="6"/>
                 <w:color w:val="000000"/>
               </w:rPr>
               <w:t xml:space="preserve"/>
@@ -5246,8 +5246,8 @@
             <w:r xmlns:w="http://schemas.openxmlformats.org/wordprocessingml/2006/main" xmlns:wp="http://schemas.openxmlformats.org/drawingml/2006/wordprocessingDrawing" xmlns:r="http://schemas.openxmlformats.org/officeDocument/2006/relationships" xmlns:w14="http://schemas.microsoft.com/office/word/2010/wordml">
               <w:rPr>
                 <w:rFonts w:ascii="Helvetica" w:hAnsi="Helvetica" w:eastAsia="Helvetica" w:cs="Helvetica"/>
-                <w:sz w:val="8"/>
-                <w:szCs w:val="8"/>
+                <w:sz w:val="6"/>
+                <w:szCs w:val="6"/>
                 <w:color w:val="000000"/>
               </w:rPr>
               <w:t xml:space="preserve"/>
@@ -5278,8 +5278,8 @@
             <w:r xmlns:w="http://schemas.openxmlformats.org/wordprocessingml/2006/main" xmlns:wp="http://schemas.openxmlformats.org/drawingml/2006/wordprocessingDrawing" xmlns:r="http://schemas.openxmlformats.org/officeDocument/2006/relationships" xmlns:w14="http://schemas.microsoft.com/office/word/2010/wordml">
               <w:rPr>
                 <w:rFonts w:ascii="Helvetica" w:hAnsi="Helvetica" w:eastAsia="Helvetica" w:cs="Helvetica"/>
-                <w:sz w:val="8"/>
-                <w:szCs w:val="8"/>
+                <w:sz w:val="6"/>
+                <w:szCs w:val="6"/>
                 <w:color w:val="000000"/>
               </w:rPr>
               <w:t xml:space="preserve"/>
@@ -5310,8 +5310,8 @@
             <w:r xmlns:w="http://schemas.openxmlformats.org/wordprocessingml/2006/main" xmlns:wp="http://schemas.openxmlformats.org/drawingml/2006/wordprocessingDrawing" xmlns:r="http://schemas.openxmlformats.org/officeDocument/2006/relationships" xmlns:w14="http://schemas.microsoft.com/office/word/2010/wordml">
               <w:rPr>
                 <w:rFonts w:ascii="Helvetica" w:hAnsi="Helvetica" w:eastAsia="Helvetica" w:cs="Helvetica"/>
-                <w:sz w:val="8"/>
-                <w:szCs w:val="8"/>
+                <w:sz w:val="6"/>
+                <w:szCs w:val="6"/>
                 <w:color w:val="000000"/>
               </w:rPr>
               <w:t xml:space="preserve"/>
@@ -5342,8 +5342,8 @@
             <w:r xmlns:w="http://schemas.openxmlformats.org/wordprocessingml/2006/main" xmlns:wp="http://schemas.openxmlformats.org/drawingml/2006/wordprocessingDrawing" xmlns:r="http://schemas.openxmlformats.org/officeDocument/2006/relationships" xmlns:w14="http://schemas.microsoft.com/office/word/2010/wordml">
               <w:rPr>
                 <w:rFonts w:ascii="Helvetica" w:hAnsi="Helvetica" w:eastAsia="Helvetica" w:cs="Helvetica"/>
-                <w:sz w:val="8"/>
-                <w:szCs w:val="8"/>
+                <w:sz w:val="6"/>
+                <w:szCs w:val="6"/>
                 <w:color w:val="000000"/>
               </w:rPr>
               <w:t xml:space="preserve"/>
@@ -5375,8 +5375,8 @@
             <w:r xmlns:w="http://schemas.openxmlformats.org/wordprocessingml/2006/main" xmlns:wp="http://schemas.openxmlformats.org/drawingml/2006/wordprocessingDrawing" xmlns:r="http://schemas.openxmlformats.org/officeDocument/2006/relationships" xmlns:w14="http://schemas.microsoft.com/office/word/2010/wordml">
               <w:rPr>
                 <w:rFonts w:ascii="Helvetica" w:hAnsi="Helvetica" w:eastAsia="Helvetica" w:cs="Helvetica"/>
-                <w:sz w:val="8"/>
-                <w:szCs w:val="8"/>
+                <w:sz w:val="6"/>
+                <w:szCs w:val="6"/>
                 <w:color w:val="000000"/>
               </w:rPr>
               <w:t xml:space="preserve">Adjusted</w:t>
@@ -5387,7 +5387,7 @@
       <w:tr>
         <w:trPr>
           <w:cantSplit/>
-          <w:trHeight w:val="342" w:hRule="auto"/>
+          <w:trHeight w:val="323" w:hRule="auto"/>
           <w:tblHeader/>
         </w:trPr>
         <w:tc>
@@ -5414,8 +5414,8 @@
             <w:r xmlns:w="http://schemas.openxmlformats.org/wordprocessingml/2006/main" xmlns:wp="http://schemas.openxmlformats.org/drawingml/2006/wordprocessingDrawing" xmlns:r="http://schemas.openxmlformats.org/officeDocument/2006/relationships" xmlns:w14="http://schemas.microsoft.com/office/word/2010/wordml">
               <w:rPr>
                 <w:rFonts w:ascii="Helvetica" w:hAnsi="Helvetica" w:eastAsia="Helvetica" w:cs="Helvetica"/>
-                <w:sz w:val="8"/>
-                <w:szCs w:val="8"/>
+                <w:sz w:val="6"/>
+                <w:szCs w:val="6"/>
                 <w:color w:val="000000"/>
               </w:rPr>
               <w:t xml:space="preserve"> </w:t>
@@ -5446,8 +5446,8 @@
             <w:r xmlns:w="http://schemas.openxmlformats.org/wordprocessingml/2006/main" xmlns:wp="http://schemas.openxmlformats.org/drawingml/2006/wordprocessingDrawing" xmlns:r="http://schemas.openxmlformats.org/officeDocument/2006/relationships" xmlns:w14="http://schemas.microsoft.com/office/word/2010/wordml">
               <w:rPr>
                 <w:rFonts w:ascii="Helvetica" w:hAnsi="Helvetica" w:eastAsia="Helvetica" w:cs="Helvetica"/>
-                <w:sz w:val="8"/>
-                <w:szCs w:val="8"/>
+                <w:sz w:val="6"/>
+                <w:szCs w:val="6"/>
                 <w:color w:val="000000"/>
               </w:rPr>
               <w:t xml:space="preserve"> </w:t>
@@ -5478,8 +5478,8 @@
             <w:r xmlns:w="http://schemas.openxmlformats.org/wordprocessingml/2006/main" xmlns:wp="http://schemas.openxmlformats.org/drawingml/2006/wordprocessingDrawing" xmlns:r="http://schemas.openxmlformats.org/officeDocument/2006/relationships" xmlns:w14="http://schemas.microsoft.com/office/word/2010/wordml">
               <w:rPr>
                 <w:rFonts w:ascii="Helvetica" w:hAnsi="Helvetica" w:eastAsia="Helvetica" w:cs="Helvetica"/>
-                <w:sz w:val="8"/>
-                <w:szCs w:val="8"/>
+                <w:sz w:val="6"/>
+                <w:szCs w:val="6"/>
                 <w:color w:val="000000"/>
               </w:rPr>
               <w:t xml:space="preserve"> </w:t>
@@ -5510,8 +5510,8 @@
             <w:r xmlns:w="http://schemas.openxmlformats.org/wordprocessingml/2006/main" xmlns:wp="http://schemas.openxmlformats.org/drawingml/2006/wordprocessingDrawing" xmlns:r="http://schemas.openxmlformats.org/officeDocument/2006/relationships" xmlns:w14="http://schemas.microsoft.com/office/word/2010/wordml">
               <w:rPr>
                 <w:rFonts w:ascii="Helvetica" w:hAnsi="Helvetica" w:eastAsia="Helvetica" w:cs="Helvetica"/>
-                <w:sz w:val="8"/>
-                <w:szCs w:val="8"/>
+                <w:sz w:val="6"/>
+                <w:szCs w:val="6"/>
                 <w:color w:val="000000"/>
               </w:rPr>
               <w:t xml:space="preserve"> </w:t>
@@ -5542,8 +5542,8 @@
             <w:r xmlns:w="http://schemas.openxmlformats.org/wordprocessingml/2006/main" xmlns:wp="http://schemas.openxmlformats.org/drawingml/2006/wordprocessingDrawing" xmlns:r="http://schemas.openxmlformats.org/officeDocument/2006/relationships" xmlns:w14="http://schemas.microsoft.com/office/word/2010/wordml">
               <w:rPr>
                 <w:rFonts w:ascii="Helvetica" w:hAnsi="Helvetica" w:eastAsia="Helvetica" w:cs="Helvetica"/>
-                <w:sz w:val="8"/>
-                <w:szCs w:val="8"/>
+                <w:sz w:val="6"/>
+                <w:szCs w:val="6"/>
                 <w:color w:val="000000"/>
               </w:rPr>
               <w:t xml:space="preserve"> </w:t>
@@ -5574,8 +5574,8 @@
             <w:r xmlns:w="http://schemas.openxmlformats.org/wordprocessingml/2006/main" xmlns:wp="http://schemas.openxmlformats.org/drawingml/2006/wordprocessingDrawing" xmlns:r="http://schemas.openxmlformats.org/officeDocument/2006/relationships" xmlns:w14="http://schemas.microsoft.com/office/word/2010/wordml">
               <w:rPr>
                 <w:rFonts w:ascii="Helvetica" w:hAnsi="Helvetica" w:eastAsia="Helvetica" w:cs="Helvetica"/>
-                <w:sz w:val="8"/>
-                <w:szCs w:val="8"/>
+                <w:sz w:val="6"/>
+                <w:szCs w:val="6"/>
                 <w:color w:val="000000"/>
               </w:rPr>
               <w:t xml:space="preserve">Predicted Outcome at 25th Percentile</w:t>
@@ -5606,8 +5606,8 @@
             <w:r xmlns:w="http://schemas.openxmlformats.org/wordprocessingml/2006/main" xmlns:wp="http://schemas.openxmlformats.org/drawingml/2006/wordprocessingDrawing" xmlns:r="http://schemas.openxmlformats.org/officeDocument/2006/relationships" xmlns:w14="http://schemas.microsoft.com/office/word/2010/wordml">
               <w:rPr>
                 <w:rFonts w:ascii="Helvetica" w:hAnsi="Helvetica" w:eastAsia="Helvetica" w:cs="Helvetica"/>
-                <w:sz w:val="8"/>
-                <w:szCs w:val="8"/>
+                <w:sz w:val="6"/>
+                <w:szCs w:val="6"/>
                 <w:color w:val="000000"/>
               </w:rPr>
               <w:t xml:space="preserve">Predicted Outcome at 75th Percentile</w:t>
@@ -5638,8 +5638,8 @@
             <w:r xmlns:w="http://schemas.openxmlformats.org/wordprocessingml/2006/main" xmlns:wp="http://schemas.openxmlformats.org/drawingml/2006/wordprocessingDrawing" xmlns:r="http://schemas.openxmlformats.org/officeDocument/2006/relationships" xmlns:w14="http://schemas.microsoft.com/office/word/2010/wordml">
               <w:rPr>
                 <w:rFonts w:ascii="Helvetica" w:hAnsi="Helvetica" w:eastAsia="Helvetica" w:cs="Helvetica"/>
-                <w:sz w:val="8"/>
-                <w:szCs w:val="8"/>
+                <w:sz w:val="6"/>
+                <w:szCs w:val="6"/>
                 <w:color w:val="000000"/>
               </w:rPr>
               <w:t xml:space="preserve">Coefficient (95% CI)</w:t>
@@ -5670,8 +5670,8 @@
             <w:r xmlns:w="http://schemas.openxmlformats.org/wordprocessingml/2006/main" xmlns:wp="http://schemas.openxmlformats.org/drawingml/2006/wordprocessingDrawing" xmlns:r="http://schemas.openxmlformats.org/officeDocument/2006/relationships" xmlns:w14="http://schemas.microsoft.com/office/word/2010/wordml">
               <w:rPr>
                 <w:rFonts w:ascii="Helvetica" w:hAnsi="Helvetica" w:eastAsia="Helvetica" w:cs="Helvetica"/>
-                <w:sz w:val="8"/>
-                <w:szCs w:val="8"/>
+                <w:sz w:val="6"/>
+                <w:szCs w:val="6"/>
                 <w:color w:val="000000"/>
               </w:rPr>
               <w:t xml:space="preserve">P-value</w:t>
@@ -5702,11 +5702,603 @@
             <w:r xmlns:w="http://schemas.openxmlformats.org/wordprocessingml/2006/main" xmlns:wp="http://schemas.openxmlformats.org/drawingml/2006/wordprocessingDrawing" xmlns:r="http://schemas.openxmlformats.org/officeDocument/2006/relationships" xmlns:w14="http://schemas.microsoft.com/office/word/2010/wordml">
               <w:rPr>
                 <w:rFonts w:ascii="Helvetica" w:hAnsi="Helvetica" w:eastAsia="Helvetica" w:cs="Helvetica"/>
-                <w:sz w:val="8"/>
-                <w:szCs w:val="8"/>
+                <w:sz w:val="6"/>
+                <w:szCs w:val="6"/>
                 <w:color w:val="000000"/>
               </w:rPr>
               <w:t xml:space="preserve">FDR Corrected P-value</w:t>
+            </w:r>
+          </w:p>
+        </w:tc>
+      </w:tr>
+      <w:tr>
+        <w:trPr>
+          <w:cantSplit/>
+          <w:trHeight w:val="324" w:hRule="auto"/>
+        </w:trPr>
+        <w:tc>
+          <w:tcPr>
+            <w:tcBorders/>
+            <w:shd w:val="clear" w:color="auto" w:fill="FFFFFF"/>
+            <w:tcMar>
+              <w:top w:w="0" w:type="dxa"/>
+              <w:bottom w:w="0" w:type="dxa"/>
+              <w:left w:w="0" w:type="dxa"/>
+              <w:right w:w="0" w:type="dxa"/>
+            </w:tcMar>
+            <w:vAlign w:val="center"/>
+          </w:tcPr>
+          <w:p>
+            <w:pPr>
+              <w:jc w:val="left"/>
+              <w:spacing w:after="100" w:before="100" w:line="240"/>
+              <w:ind w:firstLine="0" w:left="100" w:right="100"/>
+            </w:pPr>
+            <w:r xmlns:w="http://schemas.openxmlformats.org/wordprocessingml/2006/main" xmlns:wp="http://schemas.openxmlformats.org/drawingml/2006/wordprocessingDrawing" xmlns:r="http://schemas.openxmlformats.org/officeDocument/2006/relationships" xmlns:w14="http://schemas.microsoft.com/office/word/2010/wordml">
+              <w:rPr>
+                <w:rFonts w:ascii="Helvetica" w:hAnsi="Helvetica" w:eastAsia="Helvetica" w:cs="Helvetica"/>
+                <w:sz w:val="6"/>
+                <w:szCs w:val="6"/>
+                <w:color w:val="000000"/>
+              </w:rPr>
+              <w:t xml:space="preserve">IPF(2a)-III</w:t>
+            </w:r>
+          </w:p>
+        </w:tc>
+        <w:tc>
+          <w:tcPr>
+            <w:tcBorders/>
+            <w:shd w:val="clear" w:color="auto" w:fill="FFFFFF"/>
+            <w:tcMar>
+              <w:top w:w="0" w:type="dxa"/>
+              <w:bottom w:w="0" w:type="dxa"/>
+              <w:left w:w="0" w:type="dxa"/>
+              <w:right w:w="0" w:type="dxa"/>
+            </w:tcMar>
+            <w:vAlign w:val="center"/>
+          </w:tcPr>
+          <w:p>
+            <w:pPr>
+              <w:jc w:val="left"/>
+              <w:spacing w:after="100" w:before="100" w:line="240"/>
+              <w:ind w:firstLine="0" w:left="100" w:right="100"/>
+            </w:pPr>
+            <w:r xmlns:w="http://schemas.openxmlformats.org/wordprocessingml/2006/main" xmlns:wp="http://schemas.openxmlformats.org/drawingml/2006/wordprocessingDrawing" xmlns:r="http://schemas.openxmlformats.org/officeDocument/2006/relationships" xmlns:w14="http://schemas.microsoft.com/office/word/2010/wordml">
+              <w:rPr>
+                <w:rFonts w:ascii="Helvetica" w:hAnsi="Helvetica" w:eastAsia="Helvetica" w:cs="Helvetica"/>
+                <w:sz w:val="6"/>
+                <w:szCs w:val="6"/>
+                <w:color w:val="000000"/>
+              </w:rPr>
+              <w:t xml:space="preserve">CDI expressive language Z-score Year 2</w:t>
+            </w:r>
+          </w:p>
+        </w:tc>
+        <w:tc>
+          <w:tcPr>
+            <w:tcBorders/>
+            <w:shd w:val="clear" w:color="auto" w:fill="FFFFFF"/>
+            <w:tcMar>
+              <w:top w:w="0" w:type="dxa"/>
+              <w:bottom w:w="0" w:type="dxa"/>
+              <w:left w:w="0" w:type="dxa"/>
+              <w:right w:w="0" w:type="dxa"/>
+            </w:tcMar>
+            <w:vAlign w:val="center"/>
+          </w:tcPr>
+          <w:p>
+            <w:pPr>
+              <w:jc w:val="center"/>
+              <w:spacing w:after="100" w:before="100" w:line="240"/>
+              <w:ind w:firstLine="0" w:left="100" w:right="100"/>
+            </w:pPr>
+            <w:r xmlns:w="http://schemas.openxmlformats.org/wordprocessingml/2006/main" xmlns:wp="http://schemas.openxmlformats.org/drawingml/2006/wordprocessingDrawing" xmlns:r="http://schemas.openxmlformats.org/officeDocument/2006/relationships" xmlns:w14="http://schemas.microsoft.com/office/word/2010/wordml">
+              <w:rPr>
+                <w:rFonts w:ascii="Helvetica" w:hAnsi="Helvetica" w:eastAsia="Helvetica" w:cs="Helvetica"/>
+                <w:sz w:val="6"/>
+                <w:szCs w:val="6"/>
+                <w:color w:val="000000"/>
+              </w:rPr>
+              <w:t xml:space="preserve">572</w:t>
+            </w:r>
+          </w:p>
+        </w:tc>
+        <w:tc>
+          <w:tcPr>
+            <w:tcBorders/>
+            <w:shd w:val="clear" w:color="auto" w:fill="FFFFFF"/>
+            <w:tcMar>
+              <w:top w:w="0" w:type="dxa"/>
+              <w:bottom w:w="0" w:type="dxa"/>
+              <w:left w:w="0" w:type="dxa"/>
+              <w:right w:w="0" w:type="dxa"/>
+            </w:tcMar>
+            <w:vAlign w:val="center"/>
+          </w:tcPr>
+          <w:p>
+            <w:pPr>
+              <w:jc w:val="center"/>
+              <w:spacing w:after="100" w:before="100" w:line="240"/>
+              <w:ind w:firstLine="0" w:left="100" w:right="100"/>
+            </w:pPr>
+            <w:r xmlns:w="http://schemas.openxmlformats.org/wordprocessingml/2006/main" xmlns:wp="http://schemas.openxmlformats.org/drawingml/2006/wordprocessingDrawing" xmlns:r="http://schemas.openxmlformats.org/officeDocument/2006/relationships" xmlns:w14="http://schemas.microsoft.com/office/word/2010/wordml">
+              <w:rPr>
+                <w:rFonts w:ascii="Helvetica" w:hAnsi="Helvetica" w:eastAsia="Helvetica" w:cs="Helvetica"/>
+                <w:sz w:val="6"/>
+                <w:szCs w:val="6"/>
+                <w:color w:val="000000"/>
+              </w:rPr>
+              <w:t xml:space="preserve">-0.73</w:t>
+            </w:r>
+          </w:p>
+        </w:tc>
+        <w:tc>
+          <w:tcPr>
+            <w:tcBorders/>
+            <w:shd w:val="clear" w:color="auto" w:fill="FFFFFF"/>
+            <w:tcMar>
+              <w:top w:w="0" w:type="dxa"/>
+              <w:bottom w:w="0" w:type="dxa"/>
+              <w:left w:w="0" w:type="dxa"/>
+              <w:right w:w="0" w:type="dxa"/>
+            </w:tcMar>
+            <w:vAlign w:val="center"/>
+          </w:tcPr>
+          <w:p>
+            <w:pPr>
+              <w:jc w:val="center"/>
+              <w:spacing w:after="100" w:before="100" w:line="240"/>
+              <w:ind w:firstLine="0" w:left="100" w:right="100"/>
+            </w:pPr>
+            <w:r xmlns:w="http://schemas.openxmlformats.org/wordprocessingml/2006/main" xmlns:wp="http://schemas.openxmlformats.org/drawingml/2006/wordprocessingDrawing" xmlns:r="http://schemas.openxmlformats.org/officeDocument/2006/relationships" xmlns:w14="http://schemas.microsoft.com/office/word/2010/wordml">
+              <w:rPr>
+                <w:rFonts w:ascii="Helvetica" w:hAnsi="Helvetica" w:eastAsia="Helvetica" w:cs="Helvetica"/>
+                <w:sz w:val="6"/>
+                <w:szCs w:val="6"/>
+                <w:color w:val="000000"/>
+              </w:rPr>
+              <w:t xml:space="preserve">-0.08</w:t>
+            </w:r>
+          </w:p>
+        </w:tc>
+        <w:tc>
+          <w:tcPr>
+            <w:tcBorders/>
+            <w:shd w:val="clear" w:color="auto" w:fill="FFFFFF"/>
+            <w:tcMar>
+              <w:top w:w="0" w:type="dxa"/>
+              <w:bottom w:w="0" w:type="dxa"/>
+              <w:left w:w="0" w:type="dxa"/>
+              <w:right w:w="0" w:type="dxa"/>
+            </w:tcMar>
+            <w:vAlign w:val="center"/>
+          </w:tcPr>
+          <w:p>
+            <w:pPr>
+              <w:jc w:val="center"/>
+              <w:spacing w:after="100" w:before="100" w:line="240"/>
+              <w:ind w:firstLine="0" w:left="100" w:right="100"/>
+            </w:pPr>
+            <w:r xmlns:w="http://schemas.openxmlformats.org/wordprocessingml/2006/main" xmlns:wp="http://schemas.openxmlformats.org/drawingml/2006/wordprocessingDrawing" xmlns:r="http://schemas.openxmlformats.org/officeDocument/2006/relationships" xmlns:w14="http://schemas.microsoft.com/office/word/2010/wordml">
+              <w:rPr>
+                <w:rFonts w:ascii="Helvetica" w:hAnsi="Helvetica" w:eastAsia="Helvetica" w:cs="Helvetica"/>
+                <w:sz w:val="6"/>
+                <w:szCs w:val="6"/>
+                <w:color w:val="000000"/>
+              </w:rPr>
+              <w:t xml:space="preserve">0.21</w:t>
+            </w:r>
+          </w:p>
+        </w:tc>
+        <w:tc>
+          <w:tcPr>
+            <w:tcBorders/>
+            <w:shd w:val="clear" w:color="auto" w:fill="FFFFFF"/>
+            <w:tcMar>
+              <w:top w:w="0" w:type="dxa"/>
+              <w:bottom w:w="0" w:type="dxa"/>
+              <w:left w:w="0" w:type="dxa"/>
+              <w:right w:w="0" w:type="dxa"/>
+            </w:tcMar>
+            <w:vAlign w:val="center"/>
+          </w:tcPr>
+          <w:p>
+            <w:pPr>
+              <w:jc w:val="center"/>
+              <w:spacing w:after="100" w:before="100" w:line="240"/>
+              <w:ind w:firstLine="0" w:left="100" w:right="100"/>
+            </w:pPr>
+            <w:r xmlns:w="http://schemas.openxmlformats.org/wordprocessingml/2006/main" xmlns:wp="http://schemas.openxmlformats.org/drawingml/2006/wordprocessingDrawing" xmlns:r="http://schemas.openxmlformats.org/officeDocument/2006/relationships" xmlns:w14="http://schemas.microsoft.com/office/word/2010/wordml">
+              <w:rPr>
+                <w:rFonts w:ascii="Helvetica" w:hAnsi="Helvetica" w:eastAsia="Helvetica" w:cs="Helvetica"/>
+                <w:sz w:val="6"/>
+                <w:szCs w:val="6"/>
+                <w:color w:val="000000"/>
+              </w:rPr>
+              <w:t xml:space="preserve">0.27</w:t>
+            </w:r>
+          </w:p>
+        </w:tc>
+        <w:tc>
+          <w:tcPr>
+            <w:tcBorders/>
+            <w:shd w:val="clear" w:color="auto" w:fill="FFFFFF"/>
+            <w:tcMar>
+              <w:top w:w="0" w:type="dxa"/>
+              <w:bottom w:w="0" w:type="dxa"/>
+              <w:left w:w="0" w:type="dxa"/>
+              <w:right w:w="0" w:type="dxa"/>
+            </w:tcMar>
+            <w:vAlign w:val="center"/>
+          </w:tcPr>
+          <w:p>
+            <w:pPr>
+              <w:jc w:val="center"/>
+              <w:spacing w:after="100" w:before="100" w:line="240"/>
+              <w:ind w:firstLine="0" w:left="100" w:right="100"/>
+            </w:pPr>
+            <w:r xmlns:w="http://schemas.openxmlformats.org/wordprocessingml/2006/main" xmlns:wp="http://schemas.openxmlformats.org/drawingml/2006/wordprocessingDrawing" xmlns:r="http://schemas.openxmlformats.org/officeDocument/2006/relationships" xmlns:w14="http://schemas.microsoft.com/office/word/2010/wordml">
+              <w:rPr>
+                <w:rFonts w:ascii="Helvetica" w:hAnsi="Helvetica" w:eastAsia="Helvetica" w:cs="Helvetica"/>
+                <w:sz w:val="6"/>
+                <w:szCs w:val="6"/>
+                <w:color w:val="000000"/>
+              </w:rPr>
+              <w:t xml:space="preserve">0.06 (-0.03, 0.15)</w:t>
+            </w:r>
+          </w:p>
+        </w:tc>
+        <w:tc>
+          <w:tcPr>
+            <w:tcBorders/>
+            <w:shd w:val="clear" w:color="auto" w:fill="FFFFFF"/>
+            <w:tcMar>
+              <w:top w:w="0" w:type="dxa"/>
+              <w:bottom w:w="0" w:type="dxa"/>
+              <w:left w:w="0" w:type="dxa"/>
+              <w:right w:w="0" w:type="dxa"/>
+            </w:tcMar>
+            <w:vAlign w:val="center"/>
+          </w:tcPr>
+          <w:p>
+            <w:pPr>
+              <w:jc w:val="center"/>
+              <w:spacing w:after="100" w:before="100" w:line="240"/>
+              <w:ind w:firstLine="0" w:left="100" w:right="100"/>
+            </w:pPr>
+            <w:r xmlns:w="http://schemas.openxmlformats.org/wordprocessingml/2006/main" xmlns:wp="http://schemas.openxmlformats.org/drawingml/2006/wordprocessingDrawing" xmlns:r="http://schemas.openxmlformats.org/officeDocument/2006/relationships" xmlns:w14="http://schemas.microsoft.com/office/word/2010/wordml">
+              <w:rPr>
+                <w:rFonts w:ascii="Helvetica" w:hAnsi="Helvetica" w:eastAsia="Helvetica" w:cs="Helvetica"/>
+                <w:sz w:val="6"/>
+                <w:szCs w:val="6"/>
+                <w:color w:val="000000"/>
+              </w:rPr>
+              <w:t xml:space="preserve">0.19</w:t>
+            </w:r>
+          </w:p>
+        </w:tc>
+        <w:tc>
+          <w:tcPr>
+            <w:tcBorders/>
+            <w:shd w:val="clear" w:color="auto" w:fill="FFFFFF"/>
+            <w:tcMar>
+              <w:top w:w="0" w:type="dxa"/>
+              <w:bottom w:w="0" w:type="dxa"/>
+              <w:left w:w="0" w:type="dxa"/>
+              <w:right w:w="0" w:type="dxa"/>
+            </w:tcMar>
+            <w:vAlign w:val="center"/>
+          </w:tcPr>
+          <w:p>
+            <w:pPr>
+              <w:jc w:val="center"/>
+              <w:spacing w:after="100" w:before="100" w:line="240"/>
+              <w:ind w:firstLine="0" w:left="100" w:right="100"/>
+            </w:pPr>
+            <w:r xmlns:w="http://schemas.openxmlformats.org/wordprocessingml/2006/main" xmlns:wp="http://schemas.openxmlformats.org/drawingml/2006/wordprocessingDrawing" xmlns:r="http://schemas.openxmlformats.org/officeDocument/2006/relationships" xmlns:w14="http://schemas.microsoft.com/office/word/2010/wordml">
+              <w:rPr>
+                <w:rFonts w:ascii="Helvetica" w:hAnsi="Helvetica" w:eastAsia="Helvetica" w:cs="Helvetica"/>
+                <w:sz w:val="6"/>
+                <w:szCs w:val="6"/>
+                <w:color w:val="000000"/>
+              </w:rPr>
+              <w:t xml:space="preserve">0.74</w:t>
+            </w:r>
+          </w:p>
+        </w:tc>
+      </w:tr>
+      <w:tr>
+        <w:trPr>
+          <w:cantSplit/>
+          <w:trHeight w:val="323" w:hRule="auto"/>
+        </w:trPr>
+        <w:tc>
+          <w:tcPr>
+            <w:tcBorders/>
+            <w:shd w:val="clear" w:color="auto" w:fill="FFFFFF"/>
+            <w:tcMar>
+              <w:top w:w="0" w:type="dxa"/>
+              <w:bottom w:w="0" w:type="dxa"/>
+              <w:left w:w="0" w:type="dxa"/>
+              <w:right w:w="0" w:type="dxa"/>
+            </w:tcMar>
+            <w:vAlign w:val="center"/>
+          </w:tcPr>
+          <w:p>
+            <w:pPr>
+              <w:jc w:val="left"/>
+              <w:spacing w:after="100" w:before="100" w:line="240"/>
+              <w:ind w:firstLine="0" w:left="100" w:right="100"/>
+            </w:pPr>
+            <w:r xmlns:w="http://schemas.openxmlformats.org/wordprocessingml/2006/main" xmlns:wp="http://schemas.openxmlformats.org/drawingml/2006/wordprocessingDrawing" xmlns:r="http://schemas.openxmlformats.org/officeDocument/2006/relationships" xmlns:w14="http://schemas.microsoft.com/office/word/2010/wordml">
+              <w:rPr>
+                <w:rFonts w:ascii="Helvetica" w:hAnsi="Helvetica" w:eastAsia="Helvetica" w:cs="Helvetica"/>
+                <w:sz w:val="6"/>
+                <w:szCs w:val="6"/>
+                <w:color w:val="000000"/>
+              </w:rPr>
+              <w:t xml:space="preserve"> </w:t>
+            </w:r>
+          </w:p>
+        </w:tc>
+        <w:tc>
+          <w:tcPr>
+            <w:tcBorders/>
+            <w:shd w:val="clear" w:color="auto" w:fill="FFFFFF"/>
+            <w:tcMar>
+              <w:top w:w="0" w:type="dxa"/>
+              <w:bottom w:w="0" w:type="dxa"/>
+              <w:left w:w="0" w:type="dxa"/>
+              <w:right w:w="0" w:type="dxa"/>
+            </w:tcMar>
+            <w:vAlign w:val="center"/>
+          </w:tcPr>
+          <w:p>
+            <w:pPr>
+              <w:jc w:val="left"/>
+              <w:spacing w:after="100" w:before="100" w:line="240"/>
+              <w:ind w:firstLine="0" w:left="100" w:right="100"/>
+            </w:pPr>
+            <w:r xmlns:w="http://schemas.openxmlformats.org/wordprocessingml/2006/main" xmlns:wp="http://schemas.openxmlformats.org/drawingml/2006/wordprocessingDrawing" xmlns:r="http://schemas.openxmlformats.org/officeDocument/2006/relationships" xmlns:w14="http://schemas.microsoft.com/office/word/2010/wordml">
+              <w:rPr>
+                <w:rFonts w:ascii="Helvetica" w:hAnsi="Helvetica" w:eastAsia="Helvetica" w:cs="Helvetica"/>
+                <w:sz w:val="6"/>
+                <w:szCs w:val="6"/>
+                <w:color w:val="000000"/>
+              </w:rPr>
+              <w:t xml:space="preserve">CDI comprehension Z-score Year 2</w:t>
+            </w:r>
+          </w:p>
+        </w:tc>
+        <w:tc>
+          <w:tcPr>
+            <w:tcBorders/>
+            <w:shd w:val="clear" w:color="auto" w:fill="FFFFFF"/>
+            <w:tcMar>
+              <w:top w:w="0" w:type="dxa"/>
+              <w:bottom w:w="0" w:type="dxa"/>
+              <w:left w:w="0" w:type="dxa"/>
+              <w:right w:w="0" w:type="dxa"/>
+            </w:tcMar>
+            <w:vAlign w:val="center"/>
+          </w:tcPr>
+          <w:p>
+            <w:pPr>
+              <w:jc w:val="center"/>
+              <w:spacing w:after="100" w:before="100" w:line="240"/>
+              <w:ind w:firstLine="0" w:left="100" w:right="100"/>
+            </w:pPr>
+            <w:r xmlns:w="http://schemas.openxmlformats.org/wordprocessingml/2006/main" xmlns:wp="http://schemas.openxmlformats.org/drawingml/2006/wordprocessingDrawing" xmlns:r="http://schemas.openxmlformats.org/officeDocument/2006/relationships" xmlns:w14="http://schemas.microsoft.com/office/word/2010/wordml">
+              <w:rPr>
+                <w:rFonts w:ascii="Helvetica" w:hAnsi="Helvetica" w:eastAsia="Helvetica" w:cs="Helvetica"/>
+                <w:sz w:val="6"/>
+                <w:szCs w:val="6"/>
+                <w:color w:val="000000"/>
+              </w:rPr>
+              <w:t xml:space="preserve">568</w:t>
+            </w:r>
+          </w:p>
+        </w:tc>
+        <w:tc>
+          <w:tcPr>
+            <w:tcBorders/>
+            <w:shd w:val="clear" w:color="auto" w:fill="FFFFFF"/>
+            <w:tcMar>
+              <w:top w:w="0" w:type="dxa"/>
+              <w:bottom w:w="0" w:type="dxa"/>
+              <w:left w:w="0" w:type="dxa"/>
+              <w:right w:w="0" w:type="dxa"/>
+            </w:tcMar>
+            <w:vAlign w:val="center"/>
+          </w:tcPr>
+          <w:p>
+            <w:pPr>
+              <w:jc w:val="center"/>
+              <w:spacing w:after="100" w:before="100" w:line="240"/>
+              <w:ind w:firstLine="0" w:left="100" w:right="100"/>
+            </w:pPr>
+            <w:r xmlns:w="http://schemas.openxmlformats.org/wordprocessingml/2006/main" xmlns:wp="http://schemas.openxmlformats.org/drawingml/2006/wordprocessingDrawing" xmlns:r="http://schemas.openxmlformats.org/officeDocument/2006/relationships" xmlns:w14="http://schemas.microsoft.com/office/word/2010/wordml">
+              <w:rPr>
+                <w:rFonts w:ascii="Helvetica" w:hAnsi="Helvetica" w:eastAsia="Helvetica" w:cs="Helvetica"/>
+                <w:sz w:val="6"/>
+                <w:szCs w:val="6"/>
+                <w:color w:val="000000"/>
+              </w:rPr>
+              <w:t xml:space="preserve">-0.73</w:t>
+            </w:r>
+          </w:p>
+        </w:tc>
+        <w:tc>
+          <w:tcPr>
+            <w:tcBorders/>
+            <w:shd w:val="clear" w:color="auto" w:fill="FFFFFF"/>
+            <w:tcMar>
+              <w:top w:w="0" w:type="dxa"/>
+              <w:bottom w:w="0" w:type="dxa"/>
+              <w:left w:w="0" w:type="dxa"/>
+              <w:right w:w="0" w:type="dxa"/>
+            </w:tcMar>
+            <w:vAlign w:val="center"/>
+          </w:tcPr>
+          <w:p>
+            <w:pPr>
+              <w:jc w:val="center"/>
+              <w:spacing w:after="100" w:before="100" w:line="240"/>
+              <w:ind w:firstLine="0" w:left="100" w:right="100"/>
+            </w:pPr>
+            <w:r xmlns:w="http://schemas.openxmlformats.org/wordprocessingml/2006/main" xmlns:wp="http://schemas.openxmlformats.org/drawingml/2006/wordprocessingDrawing" xmlns:r="http://schemas.openxmlformats.org/officeDocument/2006/relationships" xmlns:w14="http://schemas.microsoft.com/office/word/2010/wordml">
+              <w:rPr>
+                <w:rFonts w:ascii="Helvetica" w:hAnsi="Helvetica" w:eastAsia="Helvetica" w:cs="Helvetica"/>
+                <w:sz w:val="6"/>
+                <w:szCs w:val="6"/>
+                <w:color w:val="000000"/>
+              </w:rPr>
+              <w:t xml:space="preserve">-0.09</w:t>
+            </w:r>
+          </w:p>
+        </w:tc>
+        <w:tc>
+          <w:tcPr>
+            <w:tcBorders/>
+            <w:shd w:val="clear" w:color="auto" w:fill="FFFFFF"/>
+            <w:tcMar>
+              <w:top w:w="0" w:type="dxa"/>
+              <w:bottom w:w="0" w:type="dxa"/>
+              <w:left w:w="0" w:type="dxa"/>
+              <w:right w:w="0" w:type="dxa"/>
+            </w:tcMar>
+            <w:vAlign w:val="center"/>
+          </w:tcPr>
+          <w:p>
+            <w:pPr>
+              <w:jc w:val="center"/>
+              <w:spacing w:after="100" w:before="100" w:line="240"/>
+              <w:ind w:firstLine="0" w:left="100" w:right="100"/>
+            </w:pPr>
+            <w:r xmlns:w="http://schemas.openxmlformats.org/wordprocessingml/2006/main" xmlns:wp="http://schemas.openxmlformats.org/drawingml/2006/wordprocessingDrawing" xmlns:r="http://schemas.openxmlformats.org/officeDocument/2006/relationships" xmlns:w14="http://schemas.microsoft.com/office/word/2010/wordml">
+              <w:rPr>
+                <w:rFonts w:ascii="Helvetica" w:hAnsi="Helvetica" w:eastAsia="Helvetica" w:cs="Helvetica"/>
+                <w:sz w:val="6"/>
+                <w:szCs w:val="6"/>
+                <w:color w:val="000000"/>
+              </w:rPr>
+              <w:t xml:space="preserve">0.05</w:t>
+            </w:r>
+          </w:p>
+        </w:tc>
+        <w:tc>
+          <w:tcPr>
+            <w:tcBorders/>
+            <w:shd w:val="clear" w:color="auto" w:fill="FFFFFF"/>
+            <w:tcMar>
+              <w:top w:w="0" w:type="dxa"/>
+              <w:bottom w:w="0" w:type="dxa"/>
+              <w:left w:w="0" w:type="dxa"/>
+              <w:right w:w="0" w:type="dxa"/>
+            </w:tcMar>
+            <w:vAlign w:val="center"/>
+          </w:tcPr>
+          <w:p>
+            <w:pPr>
+              <w:jc w:val="center"/>
+              <w:spacing w:after="100" w:before="100" w:line="240"/>
+              <w:ind w:firstLine="0" w:left="100" w:right="100"/>
+            </w:pPr>
+            <w:r xmlns:w="http://schemas.openxmlformats.org/wordprocessingml/2006/main" xmlns:wp="http://schemas.openxmlformats.org/drawingml/2006/wordprocessingDrawing" xmlns:r="http://schemas.openxmlformats.org/officeDocument/2006/relationships" xmlns:w14="http://schemas.microsoft.com/office/word/2010/wordml">
+              <w:rPr>
+                <w:rFonts w:ascii="Helvetica" w:hAnsi="Helvetica" w:eastAsia="Helvetica" w:cs="Helvetica"/>
+                <w:sz w:val="6"/>
+                <w:szCs w:val="6"/>
+                <w:color w:val="000000"/>
+              </w:rPr>
+              <w:t xml:space="preserve">0.12</w:t>
+            </w:r>
+          </w:p>
+        </w:tc>
+        <w:tc>
+          <w:tcPr>
+            <w:tcBorders/>
+            <w:shd w:val="clear" w:color="auto" w:fill="FFFFFF"/>
+            <w:tcMar>
+              <w:top w:w="0" w:type="dxa"/>
+              <w:bottom w:w="0" w:type="dxa"/>
+              <w:left w:w="0" w:type="dxa"/>
+              <w:right w:w="0" w:type="dxa"/>
+            </w:tcMar>
+            <w:vAlign w:val="center"/>
+          </w:tcPr>
+          <w:p>
+            <w:pPr>
+              <w:jc w:val="center"/>
+              <w:spacing w:after="100" w:before="100" w:line="240"/>
+              <w:ind w:firstLine="0" w:left="100" w:right="100"/>
+            </w:pPr>
+            <w:r xmlns:w="http://schemas.openxmlformats.org/wordprocessingml/2006/main" xmlns:wp="http://schemas.openxmlformats.org/drawingml/2006/wordprocessingDrawing" xmlns:r="http://schemas.openxmlformats.org/officeDocument/2006/relationships" xmlns:w14="http://schemas.microsoft.com/office/word/2010/wordml">
+              <w:rPr>
+                <w:rFonts w:ascii="Helvetica" w:hAnsi="Helvetica" w:eastAsia="Helvetica" w:cs="Helvetica"/>
+                <w:sz w:val="6"/>
+                <w:szCs w:val="6"/>
+                <w:color w:val="000000"/>
+              </w:rPr>
+              <w:t xml:space="preserve">0.07 (-0.02, 0.15)</w:t>
+            </w:r>
+          </w:p>
+        </w:tc>
+        <w:tc>
+          <w:tcPr>
+            <w:tcBorders/>
+            <w:shd w:val="clear" w:color="auto" w:fill="FFFFFF"/>
+            <w:tcMar>
+              <w:top w:w="0" w:type="dxa"/>
+              <w:bottom w:w="0" w:type="dxa"/>
+              <w:left w:w="0" w:type="dxa"/>
+              <w:right w:w="0" w:type="dxa"/>
+            </w:tcMar>
+            <w:vAlign w:val="center"/>
+          </w:tcPr>
+          <w:p>
+            <w:pPr>
+              <w:jc w:val="center"/>
+              <w:spacing w:after="100" w:before="100" w:line="240"/>
+              <w:ind w:firstLine="0" w:left="100" w:right="100"/>
+            </w:pPr>
+            <w:r xmlns:w="http://schemas.openxmlformats.org/wordprocessingml/2006/main" xmlns:wp="http://schemas.openxmlformats.org/drawingml/2006/wordprocessingDrawing" xmlns:r="http://schemas.openxmlformats.org/officeDocument/2006/relationships" xmlns:w14="http://schemas.microsoft.com/office/word/2010/wordml">
+              <w:rPr>
+                <w:rFonts w:ascii="Helvetica" w:hAnsi="Helvetica" w:eastAsia="Helvetica" w:cs="Helvetica"/>
+                <w:sz w:val="6"/>
+                <w:szCs w:val="6"/>
+                <w:color w:val="000000"/>
+              </w:rPr>
+              <w:t xml:space="preserve">0.14</w:t>
+            </w:r>
+          </w:p>
+        </w:tc>
+        <w:tc>
+          <w:tcPr>
+            <w:tcBorders/>
+            <w:shd w:val="clear" w:color="auto" w:fill="FFFFFF"/>
+            <w:tcMar>
+              <w:top w:w="0" w:type="dxa"/>
+              <w:bottom w:w="0" w:type="dxa"/>
+              <w:left w:w="0" w:type="dxa"/>
+              <w:right w:w="0" w:type="dxa"/>
+            </w:tcMar>
+            <w:vAlign w:val="center"/>
+          </w:tcPr>
+          <w:p>
+            <w:pPr>
+              <w:jc w:val="center"/>
+              <w:spacing w:after="100" w:before="100" w:line="240"/>
+              <w:ind w:firstLine="0" w:left="100" w:right="100"/>
+            </w:pPr>
+            <w:r xmlns:w="http://schemas.openxmlformats.org/wordprocessingml/2006/main" xmlns:wp="http://schemas.openxmlformats.org/drawingml/2006/wordprocessingDrawing" xmlns:r="http://schemas.openxmlformats.org/officeDocument/2006/relationships" xmlns:w14="http://schemas.microsoft.com/office/word/2010/wordml">
+              <w:rPr>
+                <w:rFonts w:ascii="Helvetica" w:hAnsi="Helvetica" w:eastAsia="Helvetica" w:cs="Helvetica"/>
+                <w:sz w:val="6"/>
+                <w:szCs w:val="6"/>
+                <w:color w:val="000000"/>
+              </w:rPr>
+              <w:t xml:space="preserve">0.74</w:t>
             </w:r>
           </w:p>
         </w:tc>
@@ -5737,8 +6329,8 @@
             <w:r xmlns:w="http://schemas.openxmlformats.org/wordprocessingml/2006/main" xmlns:wp="http://schemas.openxmlformats.org/drawingml/2006/wordprocessingDrawing" xmlns:r="http://schemas.openxmlformats.org/officeDocument/2006/relationships" xmlns:w14="http://schemas.microsoft.com/office/word/2010/wordml">
               <w:rPr>
                 <w:rFonts w:ascii="Helvetica" w:hAnsi="Helvetica" w:eastAsia="Helvetica" w:cs="Helvetica"/>
-                <w:sz w:val="8"/>
-                <w:szCs w:val="8"/>
+                <w:sz w:val="6"/>
+                <w:szCs w:val="6"/>
                 <w:color w:val="000000"/>
               </w:rPr>
               <w:t xml:space="preserve"/>
@@ -5766,8 +6358,8 @@
             <w:r xmlns:w="http://schemas.openxmlformats.org/wordprocessingml/2006/main" xmlns:wp="http://schemas.openxmlformats.org/drawingml/2006/wordprocessingDrawing" xmlns:r="http://schemas.openxmlformats.org/officeDocument/2006/relationships" xmlns:w14="http://schemas.microsoft.com/office/word/2010/wordml">
               <w:rPr>
                 <w:rFonts w:ascii="Helvetica" w:hAnsi="Helvetica" w:eastAsia="Helvetica" w:cs="Helvetica"/>
-                <w:sz w:val="8"/>
-                <w:szCs w:val="8"/>
+                <w:sz w:val="6"/>
+                <w:szCs w:val="6"/>
                 <w:color w:val="000000"/>
               </w:rPr>
               <w:t xml:space="preserve"/>
@@ -5795,8 +6387,8 @@
             <w:r xmlns:w="http://schemas.openxmlformats.org/wordprocessingml/2006/main" xmlns:wp="http://schemas.openxmlformats.org/drawingml/2006/wordprocessingDrawing" xmlns:r="http://schemas.openxmlformats.org/officeDocument/2006/relationships" xmlns:w14="http://schemas.microsoft.com/office/word/2010/wordml">
               <w:rPr>
                 <w:rFonts w:ascii="Helvetica" w:hAnsi="Helvetica" w:eastAsia="Helvetica" w:cs="Helvetica"/>
-                <w:sz w:val="8"/>
-                <w:szCs w:val="8"/>
+                <w:sz w:val="6"/>
+                <w:szCs w:val="6"/>
                 <w:color w:val="000000"/>
               </w:rPr>
               <w:t xml:space="preserve"/>
@@ -5824,8 +6416,8 @@
             <w:r xmlns:w="http://schemas.openxmlformats.org/wordprocessingml/2006/main" xmlns:wp="http://schemas.openxmlformats.org/drawingml/2006/wordprocessingDrawing" xmlns:r="http://schemas.openxmlformats.org/officeDocument/2006/relationships" xmlns:w14="http://schemas.microsoft.com/office/word/2010/wordml">
               <w:rPr>
                 <w:rFonts w:ascii="Helvetica" w:hAnsi="Helvetica" w:eastAsia="Helvetica" w:cs="Helvetica"/>
-                <w:sz w:val="8"/>
-                <w:szCs w:val="8"/>
+                <w:sz w:val="6"/>
+                <w:szCs w:val="6"/>
                 <w:color w:val="000000"/>
               </w:rPr>
               <w:t xml:space="preserve"/>
@@ -5853,8 +6445,8 @@
             <w:r xmlns:w="http://schemas.openxmlformats.org/wordprocessingml/2006/main" xmlns:wp="http://schemas.openxmlformats.org/drawingml/2006/wordprocessingDrawing" xmlns:r="http://schemas.openxmlformats.org/officeDocument/2006/relationships" xmlns:w14="http://schemas.microsoft.com/office/word/2010/wordml">
               <w:rPr>
                 <w:rFonts w:ascii="Helvetica" w:hAnsi="Helvetica" w:eastAsia="Helvetica" w:cs="Helvetica"/>
-                <w:sz w:val="8"/>
-                <w:szCs w:val="8"/>
+                <w:sz w:val="6"/>
+                <w:szCs w:val="6"/>
                 <w:color w:val="000000"/>
               </w:rPr>
               <w:t xml:space="preserve"/>
@@ -5882,8 +6474,8 @@
             <w:r xmlns:w="http://schemas.openxmlformats.org/wordprocessingml/2006/main" xmlns:wp="http://schemas.openxmlformats.org/drawingml/2006/wordprocessingDrawing" xmlns:r="http://schemas.openxmlformats.org/officeDocument/2006/relationships" xmlns:w14="http://schemas.microsoft.com/office/word/2010/wordml">
               <w:rPr>
                 <w:rFonts w:ascii="Helvetica" w:hAnsi="Helvetica" w:eastAsia="Helvetica" w:cs="Helvetica"/>
-                <w:sz w:val="8"/>
-                <w:szCs w:val="8"/>
+                <w:sz w:val="6"/>
+                <w:szCs w:val="6"/>
                 <w:color w:val="000000"/>
               </w:rPr>
               <w:t xml:space="preserve"/>
@@ -5911,8 +6503,8 @@
             <w:r xmlns:w="http://schemas.openxmlformats.org/wordprocessingml/2006/main" xmlns:wp="http://schemas.openxmlformats.org/drawingml/2006/wordprocessingDrawing" xmlns:r="http://schemas.openxmlformats.org/officeDocument/2006/relationships" xmlns:w14="http://schemas.microsoft.com/office/word/2010/wordml">
               <w:rPr>
                 <w:rFonts w:ascii="Helvetica" w:hAnsi="Helvetica" w:eastAsia="Helvetica" w:cs="Helvetica"/>
-                <w:sz w:val="8"/>
-                <w:szCs w:val="8"/>
+                <w:sz w:val="6"/>
+                <w:szCs w:val="6"/>
                 <w:color w:val="000000"/>
               </w:rPr>
               <w:t xml:space="preserve"/>
@@ -5940,8 +6532,8 @@
             <w:r xmlns:w="http://schemas.openxmlformats.org/wordprocessingml/2006/main" xmlns:wp="http://schemas.openxmlformats.org/drawingml/2006/wordprocessingDrawing" xmlns:r="http://schemas.openxmlformats.org/officeDocument/2006/relationships" xmlns:w14="http://schemas.microsoft.com/office/word/2010/wordml">
               <w:rPr>
                 <w:rFonts w:ascii="Helvetica" w:hAnsi="Helvetica" w:eastAsia="Helvetica" w:cs="Helvetica"/>
-                <w:sz w:val="8"/>
-                <w:szCs w:val="8"/>
+                <w:sz w:val="6"/>
+                <w:szCs w:val="6"/>
                 <w:color w:val="000000"/>
               </w:rPr>
               <w:t xml:space="preserve"/>
@@ -5969,8 +6561,8 @@
             <w:r xmlns:w="http://schemas.openxmlformats.org/wordprocessingml/2006/main" xmlns:wp="http://schemas.openxmlformats.org/drawingml/2006/wordprocessingDrawing" xmlns:r="http://schemas.openxmlformats.org/officeDocument/2006/relationships" xmlns:w14="http://schemas.microsoft.com/office/word/2010/wordml">
               <w:rPr>
                 <w:rFonts w:ascii="Helvetica" w:hAnsi="Helvetica" w:eastAsia="Helvetica" w:cs="Helvetica"/>
-                <w:sz w:val="8"/>
-                <w:szCs w:val="8"/>
+                <w:sz w:val="6"/>
+                <w:szCs w:val="6"/>
                 <w:color w:val="000000"/>
               </w:rPr>
               <w:t xml:space="preserve"/>
@@ -5998,11 +6590,603 @@
             <w:r xmlns:w="http://schemas.openxmlformats.org/wordprocessingml/2006/main" xmlns:wp="http://schemas.openxmlformats.org/drawingml/2006/wordprocessingDrawing" xmlns:r="http://schemas.openxmlformats.org/officeDocument/2006/relationships" xmlns:w14="http://schemas.microsoft.com/office/word/2010/wordml">
               <w:rPr>
                 <w:rFonts w:ascii="Helvetica" w:hAnsi="Helvetica" w:eastAsia="Helvetica" w:cs="Helvetica"/>
-                <w:sz w:val="8"/>
-                <w:szCs w:val="8"/>
+                <w:sz w:val="6"/>
+                <w:szCs w:val="6"/>
                 <w:color w:val="000000"/>
               </w:rPr>
               <w:t xml:space="preserve"/>
+            </w:r>
+          </w:p>
+        </w:tc>
+      </w:tr>
+      <w:tr>
+        <w:trPr>
+          <w:cantSplit/>
+          <w:trHeight w:val="324" w:hRule="auto"/>
+        </w:trPr>
+        <w:tc>
+          <w:tcPr>
+            <w:tcBorders/>
+            <w:shd w:val="clear" w:color="auto" w:fill="FFFFFF"/>
+            <w:tcMar>
+              <w:top w:w="0" w:type="dxa"/>
+              <w:bottom w:w="0" w:type="dxa"/>
+              <w:left w:w="0" w:type="dxa"/>
+              <w:right w:w="0" w:type="dxa"/>
+            </w:tcMar>
+            <w:vAlign w:val="center"/>
+          </w:tcPr>
+          <w:p>
+            <w:pPr>
+              <w:jc w:val="left"/>
+              <w:spacing w:after="100" w:before="100" w:line="240"/>
+              <w:ind w:firstLine="0" w:left="100" w:right="100"/>
+            </w:pPr>
+            <w:r xmlns:w="http://schemas.openxmlformats.org/wordprocessingml/2006/main" xmlns:wp="http://schemas.openxmlformats.org/drawingml/2006/wordprocessingDrawing" xmlns:r="http://schemas.openxmlformats.org/officeDocument/2006/relationships" xmlns:w14="http://schemas.microsoft.com/office/word/2010/wordml">
+              <w:rPr>
+                <w:rFonts w:ascii="Helvetica" w:hAnsi="Helvetica" w:eastAsia="Helvetica" w:cs="Helvetica"/>
+                <w:sz w:val="6"/>
+                <w:szCs w:val="6"/>
+                <w:color w:val="000000"/>
+              </w:rPr>
+              <w:t xml:space="preserve">2,3-dinor-iPF(2a)-III</w:t>
+            </w:r>
+          </w:p>
+        </w:tc>
+        <w:tc>
+          <w:tcPr>
+            <w:tcBorders/>
+            <w:shd w:val="clear" w:color="auto" w:fill="FFFFFF"/>
+            <w:tcMar>
+              <w:top w:w="0" w:type="dxa"/>
+              <w:bottom w:w="0" w:type="dxa"/>
+              <w:left w:w="0" w:type="dxa"/>
+              <w:right w:w="0" w:type="dxa"/>
+            </w:tcMar>
+            <w:vAlign w:val="center"/>
+          </w:tcPr>
+          <w:p>
+            <w:pPr>
+              <w:jc w:val="left"/>
+              <w:spacing w:after="100" w:before="100" w:line="240"/>
+              <w:ind w:firstLine="0" w:left="100" w:right="100"/>
+            </w:pPr>
+            <w:r xmlns:w="http://schemas.openxmlformats.org/wordprocessingml/2006/main" xmlns:wp="http://schemas.openxmlformats.org/drawingml/2006/wordprocessingDrawing" xmlns:r="http://schemas.openxmlformats.org/officeDocument/2006/relationships" xmlns:w14="http://schemas.microsoft.com/office/word/2010/wordml">
+              <w:rPr>
+                <w:rFonts w:ascii="Helvetica" w:hAnsi="Helvetica" w:eastAsia="Helvetica" w:cs="Helvetica"/>
+                <w:sz w:val="6"/>
+                <w:szCs w:val="6"/>
+                <w:color w:val="000000"/>
+              </w:rPr>
+              <w:t xml:space="preserve">CDI expressive language Z-score Year 2</w:t>
+            </w:r>
+          </w:p>
+        </w:tc>
+        <w:tc>
+          <w:tcPr>
+            <w:tcBorders/>
+            <w:shd w:val="clear" w:color="auto" w:fill="FFFFFF"/>
+            <w:tcMar>
+              <w:top w:w="0" w:type="dxa"/>
+              <w:bottom w:w="0" w:type="dxa"/>
+              <w:left w:w="0" w:type="dxa"/>
+              <w:right w:w="0" w:type="dxa"/>
+            </w:tcMar>
+            <w:vAlign w:val="center"/>
+          </w:tcPr>
+          <w:p>
+            <w:pPr>
+              <w:jc w:val="center"/>
+              <w:spacing w:after="100" w:before="100" w:line="240"/>
+              <w:ind w:firstLine="0" w:left="100" w:right="100"/>
+            </w:pPr>
+            <w:r xmlns:w="http://schemas.openxmlformats.org/wordprocessingml/2006/main" xmlns:wp="http://schemas.openxmlformats.org/drawingml/2006/wordprocessingDrawing" xmlns:r="http://schemas.openxmlformats.org/officeDocument/2006/relationships" xmlns:w14="http://schemas.microsoft.com/office/word/2010/wordml">
+              <w:rPr>
+                <w:rFonts w:ascii="Helvetica" w:hAnsi="Helvetica" w:eastAsia="Helvetica" w:cs="Helvetica"/>
+                <w:sz w:val="6"/>
+                <w:szCs w:val="6"/>
+                <w:color w:val="000000"/>
+              </w:rPr>
+              <w:t xml:space="preserve">572</w:t>
+            </w:r>
+          </w:p>
+        </w:tc>
+        <w:tc>
+          <w:tcPr>
+            <w:tcBorders/>
+            <w:shd w:val="clear" w:color="auto" w:fill="FFFFFF"/>
+            <w:tcMar>
+              <w:top w:w="0" w:type="dxa"/>
+              <w:bottom w:w="0" w:type="dxa"/>
+              <w:left w:w="0" w:type="dxa"/>
+              <w:right w:w="0" w:type="dxa"/>
+            </w:tcMar>
+            <w:vAlign w:val="center"/>
+          </w:tcPr>
+          <w:p>
+            <w:pPr>
+              <w:jc w:val="center"/>
+              <w:spacing w:after="100" w:before="100" w:line="240"/>
+              <w:ind w:firstLine="0" w:left="100" w:right="100"/>
+            </w:pPr>
+            <w:r xmlns:w="http://schemas.openxmlformats.org/wordprocessingml/2006/main" xmlns:wp="http://schemas.openxmlformats.org/drawingml/2006/wordprocessingDrawing" xmlns:r="http://schemas.openxmlformats.org/officeDocument/2006/relationships" xmlns:w14="http://schemas.microsoft.com/office/word/2010/wordml">
+              <w:rPr>
+                <w:rFonts w:ascii="Helvetica" w:hAnsi="Helvetica" w:eastAsia="Helvetica" w:cs="Helvetica"/>
+                <w:sz w:val="6"/>
+                <w:szCs w:val="6"/>
+                <w:color w:val="000000"/>
+              </w:rPr>
+              <w:t xml:space="preserve">1.54</w:t>
+            </w:r>
+          </w:p>
+        </w:tc>
+        <w:tc>
+          <w:tcPr>
+            <w:tcBorders/>
+            <w:shd w:val="clear" w:color="auto" w:fill="FFFFFF"/>
+            <w:tcMar>
+              <w:top w:w="0" w:type="dxa"/>
+              <w:bottom w:w="0" w:type="dxa"/>
+              <w:left w:w="0" w:type="dxa"/>
+              <w:right w:w="0" w:type="dxa"/>
+            </w:tcMar>
+            <w:vAlign w:val="center"/>
+          </w:tcPr>
+          <w:p>
+            <w:pPr>
+              <w:jc w:val="center"/>
+              <w:spacing w:after="100" w:before="100" w:line="240"/>
+              <w:ind w:firstLine="0" w:left="100" w:right="100"/>
+            </w:pPr>
+            <w:r xmlns:w="http://schemas.openxmlformats.org/wordprocessingml/2006/main" xmlns:wp="http://schemas.openxmlformats.org/drawingml/2006/wordprocessingDrawing" xmlns:r="http://schemas.openxmlformats.org/officeDocument/2006/relationships" xmlns:w14="http://schemas.microsoft.com/office/word/2010/wordml">
+              <w:rPr>
+                <w:rFonts w:ascii="Helvetica" w:hAnsi="Helvetica" w:eastAsia="Helvetica" w:cs="Helvetica"/>
+                <w:sz w:val="6"/>
+                <w:szCs w:val="6"/>
+                <w:color w:val="000000"/>
+              </w:rPr>
+              <w:t xml:space="preserve">1.97</w:t>
+            </w:r>
+          </w:p>
+        </w:tc>
+        <w:tc>
+          <w:tcPr>
+            <w:tcBorders/>
+            <w:shd w:val="clear" w:color="auto" w:fill="FFFFFF"/>
+            <w:tcMar>
+              <w:top w:w="0" w:type="dxa"/>
+              <w:bottom w:w="0" w:type="dxa"/>
+              <w:left w:w="0" w:type="dxa"/>
+              <w:right w:w="0" w:type="dxa"/>
+            </w:tcMar>
+            <w:vAlign w:val="center"/>
+          </w:tcPr>
+          <w:p>
+            <w:pPr>
+              <w:jc w:val="center"/>
+              <w:spacing w:after="100" w:before="100" w:line="240"/>
+              <w:ind w:firstLine="0" w:left="100" w:right="100"/>
+            </w:pPr>
+            <w:r xmlns:w="http://schemas.openxmlformats.org/wordprocessingml/2006/main" xmlns:wp="http://schemas.openxmlformats.org/drawingml/2006/wordprocessingDrawing" xmlns:r="http://schemas.openxmlformats.org/officeDocument/2006/relationships" xmlns:w14="http://schemas.microsoft.com/office/word/2010/wordml">
+              <w:rPr>
+                <w:rFonts w:ascii="Helvetica" w:hAnsi="Helvetica" w:eastAsia="Helvetica" w:cs="Helvetica"/>
+                <w:sz w:val="6"/>
+                <w:szCs w:val="6"/>
+                <w:color w:val="000000"/>
+              </w:rPr>
+              <w:t xml:space="preserve">0.24</w:t>
+            </w:r>
+          </w:p>
+        </w:tc>
+        <w:tc>
+          <w:tcPr>
+            <w:tcBorders/>
+            <w:shd w:val="clear" w:color="auto" w:fill="FFFFFF"/>
+            <w:tcMar>
+              <w:top w:w="0" w:type="dxa"/>
+              <w:bottom w:w="0" w:type="dxa"/>
+              <w:left w:w="0" w:type="dxa"/>
+              <w:right w:w="0" w:type="dxa"/>
+            </w:tcMar>
+            <w:vAlign w:val="center"/>
+          </w:tcPr>
+          <w:p>
+            <w:pPr>
+              <w:jc w:val="center"/>
+              <w:spacing w:after="100" w:before="100" w:line="240"/>
+              <w:ind w:firstLine="0" w:left="100" w:right="100"/>
+            </w:pPr>
+            <w:r xmlns:w="http://schemas.openxmlformats.org/wordprocessingml/2006/main" xmlns:wp="http://schemas.openxmlformats.org/drawingml/2006/wordprocessingDrawing" xmlns:r="http://schemas.openxmlformats.org/officeDocument/2006/relationships" xmlns:w14="http://schemas.microsoft.com/office/word/2010/wordml">
+              <w:rPr>
+                <w:rFonts w:ascii="Helvetica" w:hAnsi="Helvetica" w:eastAsia="Helvetica" w:cs="Helvetica"/>
+                <w:sz w:val="6"/>
+                <w:szCs w:val="6"/>
+                <w:color w:val="000000"/>
+              </w:rPr>
+              <w:t xml:space="preserve">0.21</w:t>
+            </w:r>
+          </w:p>
+        </w:tc>
+        <w:tc>
+          <w:tcPr>
+            <w:tcBorders/>
+            <w:shd w:val="clear" w:color="auto" w:fill="FFFFFF"/>
+            <w:tcMar>
+              <w:top w:w="0" w:type="dxa"/>
+              <w:bottom w:w="0" w:type="dxa"/>
+              <w:left w:w="0" w:type="dxa"/>
+              <w:right w:w="0" w:type="dxa"/>
+            </w:tcMar>
+            <w:vAlign w:val="center"/>
+          </w:tcPr>
+          <w:p>
+            <w:pPr>
+              <w:jc w:val="center"/>
+              <w:spacing w:after="100" w:before="100" w:line="240"/>
+              <w:ind w:firstLine="0" w:left="100" w:right="100"/>
+            </w:pPr>
+            <w:r xmlns:w="http://schemas.openxmlformats.org/wordprocessingml/2006/main" xmlns:wp="http://schemas.openxmlformats.org/drawingml/2006/wordprocessingDrawing" xmlns:r="http://schemas.openxmlformats.org/officeDocument/2006/relationships" xmlns:w14="http://schemas.microsoft.com/office/word/2010/wordml">
+              <w:rPr>
+                <w:rFonts w:ascii="Helvetica" w:hAnsi="Helvetica" w:eastAsia="Helvetica" w:cs="Helvetica"/>
+                <w:sz w:val="6"/>
+                <w:szCs w:val="6"/>
+                <w:color w:val="000000"/>
+              </w:rPr>
+              <w:t xml:space="preserve">-0.03 (-0.16, 0.09)</w:t>
+            </w:r>
+          </w:p>
+        </w:tc>
+        <w:tc>
+          <w:tcPr>
+            <w:tcBorders/>
+            <w:shd w:val="clear" w:color="auto" w:fill="FFFFFF"/>
+            <w:tcMar>
+              <w:top w:w="0" w:type="dxa"/>
+              <w:bottom w:w="0" w:type="dxa"/>
+              <w:left w:w="0" w:type="dxa"/>
+              <w:right w:w="0" w:type="dxa"/>
+            </w:tcMar>
+            <w:vAlign w:val="center"/>
+          </w:tcPr>
+          <w:p>
+            <w:pPr>
+              <w:jc w:val="center"/>
+              <w:spacing w:after="100" w:before="100" w:line="240"/>
+              <w:ind w:firstLine="0" w:left="100" w:right="100"/>
+            </w:pPr>
+            <w:r xmlns:w="http://schemas.openxmlformats.org/wordprocessingml/2006/main" xmlns:wp="http://schemas.openxmlformats.org/drawingml/2006/wordprocessingDrawing" xmlns:r="http://schemas.openxmlformats.org/officeDocument/2006/relationships" xmlns:w14="http://schemas.microsoft.com/office/word/2010/wordml">
+              <w:rPr>
+                <w:rFonts w:ascii="Helvetica" w:hAnsi="Helvetica" w:eastAsia="Helvetica" w:cs="Helvetica"/>
+                <w:sz w:val="6"/>
+                <w:szCs w:val="6"/>
+                <w:color w:val="000000"/>
+              </w:rPr>
+              <w:t xml:space="preserve">0.61</w:t>
+            </w:r>
+          </w:p>
+        </w:tc>
+        <w:tc>
+          <w:tcPr>
+            <w:tcBorders/>
+            <w:shd w:val="clear" w:color="auto" w:fill="FFFFFF"/>
+            <w:tcMar>
+              <w:top w:w="0" w:type="dxa"/>
+              <w:bottom w:w="0" w:type="dxa"/>
+              <w:left w:w="0" w:type="dxa"/>
+              <w:right w:w="0" w:type="dxa"/>
+            </w:tcMar>
+            <w:vAlign w:val="center"/>
+          </w:tcPr>
+          <w:p>
+            <w:pPr>
+              <w:jc w:val="center"/>
+              <w:spacing w:after="100" w:before="100" w:line="240"/>
+              <w:ind w:firstLine="0" w:left="100" w:right="100"/>
+            </w:pPr>
+            <w:r xmlns:w="http://schemas.openxmlformats.org/wordprocessingml/2006/main" xmlns:wp="http://schemas.openxmlformats.org/drawingml/2006/wordprocessingDrawing" xmlns:r="http://schemas.openxmlformats.org/officeDocument/2006/relationships" xmlns:w14="http://schemas.microsoft.com/office/word/2010/wordml">
+              <w:rPr>
+                <w:rFonts w:ascii="Helvetica" w:hAnsi="Helvetica" w:eastAsia="Helvetica" w:cs="Helvetica"/>
+                <w:sz w:val="6"/>
+                <w:szCs w:val="6"/>
+                <w:color w:val="000000"/>
+              </w:rPr>
+              <w:t xml:space="preserve">0.98</w:t>
+            </w:r>
+          </w:p>
+        </w:tc>
+      </w:tr>
+      <w:tr>
+        <w:trPr>
+          <w:cantSplit/>
+          <w:trHeight w:val="323" w:hRule="auto"/>
+        </w:trPr>
+        <w:tc>
+          <w:tcPr>
+            <w:tcBorders/>
+            <w:shd w:val="clear" w:color="auto" w:fill="FFFFFF"/>
+            <w:tcMar>
+              <w:top w:w="0" w:type="dxa"/>
+              <w:bottom w:w="0" w:type="dxa"/>
+              <w:left w:w="0" w:type="dxa"/>
+              <w:right w:w="0" w:type="dxa"/>
+            </w:tcMar>
+            <w:vAlign w:val="center"/>
+          </w:tcPr>
+          <w:p>
+            <w:pPr>
+              <w:jc w:val="left"/>
+              <w:spacing w:after="100" w:before="100" w:line="240"/>
+              <w:ind w:firstLine="0" w:left="100" w:right="100"/>
+            </w:pPr>
+            <w:r xmlns:w="http://schemas.openxmlformats.org/wordprocessingml/2006/main" xmlns:wp="http://schemas.openxmlformats.org/drawingml/2006/wordprocessingDrawing" xmlns:r="http://schemas.openxmlformats.org/officeDocument/2006/relationships" xmlns:w14="http://schemas.microsoft.com/office/word/2010/wordml">
+              <w:rPr>
+                <w:rFonts w:ascii="Helvetica" w:hAnsi="Helvetica" w:eastAsia="Helvetica" w:cs="Helvetica"/>
+                <w:sz w:val="6"/>
+                <w:szCs w:val="6"/>
+                <w:color w:val="000000"/>
+              </w:rPr>
+              <w:t xml:space="preserve"> </w:t>
+            </w:r>
+          </w:p>
+        </w:tc>
+        <w:tc>
+          <w:tcPr>
+            <w:tcBorders/>
+            <w:shd w:val="clear" w:color="auto" w:fill="FFFFFF"/>
+            <w:tcMar>
+              <w:top w:w="0" w:type="dxa"/>
+              <w:bottom w:w="0" w:type="dxa"/>
+              <w:left w:w="0" w:type="dxa"/>
+              <w:right w:w="0" w:type="dxa"/>
+            </w:tcMar>
+            <w:vAlign w:val="center"/>
+          </w:tcPr>
+          <w:p>
+            <w:pPr>
+              <w:jc w:val="left"/>
+              <w:spacing w:after="100" w:before="100" w:line="240"/>
+              <w:ind w:firstLine="0" w:left="100" w:right="100"/>
+            </w:pPr>
+            <w:r xmlns:w="http://schemas.openxmlformats.org/wordprocessingml/2006/main" xmlns:wp="http://schemas.openxmlformats.org/drawingml/2006/wordprocessingDrawing" xmlns:r="http://schemas.openxmlformats.org/officeDocument/2006/relationships" xmlns:w14="http://schemas.microsoft.com/office/word/2010/wordml">
+              <w:rPr>
+                <w:rFonts w:ascii="Helvetica" w:hAnsi="Helvetica" w:eastAsia="Helvetica" w:cs="Helvetica"/>
+                <w:sz w:val="6"/>
+                <w:szCs w:val="6"/>
+                <w:color w:val="000000"/>
+              </w:rPr>
+              <w:t xml:space="preserve">CDI comprehension Z-score Year 2</w:t>
+            </w:r>
+          </w:p>
+        </w:tc>
+        <w:tc>
+          <w:tcPr>
+            <w:tcBorders/>
+            <w:shd w:val="clear" w:color="auto" w:fill="FFFFFF"/>
+            <w:tcMar>
+              <w:top w:w="0" w:type="dxa"/>
+              <w:bottom w:w="0" w:type="dxa"/>
+              <w:left w:w="0" w:type="dxa"/>
+              <w:right w:w="0" w:type="dxa"/>
+            </w:tcMar>
+            <w:vAlign w:val="center"/>
+          </w:tcPr>
+          <w:p>
+            <w:pPr>
+              <w:jc w:val="center"/>
+              <w:spacing w:after="100" w:before="100" w:line="240"/>
+              <w:ind w:firstLine="0" w:left="100" w:right="100"/>
+            </w:pPr>
+            <w:r xmlns:w="http://schemas.openxmlformats.org/wordprocessingml/2006/main" xmlns:wp="http://schemas.openxmlformats.org/drawingml/2006/wordprocessingDrawing" xmlns:r="http://schemas.openxmlformats.org/officeDocument/2006/relationships" xmlns:w14="http://schemas.microsoft.com/office/word/2010/wordml">
+              <w:rPr>
+                <w:rFonts w:ascii="Helvetica" w:hAnsi="Helvetica" w:eastAsia="Helvetica" w:cs="Helvetica"/>
+                <w:sz w:val="6"/>
+                <w:szCs w:val="6"/>
+                <w:color w:val="000000"/>
+              </w:rPr>
+              <w:t xml:space="preserve">568</w:t>
+            </w:r>
+          </w:p>
+        </w:tc>
+        <w:tc>
+          <w:tcPr>
+            <w:tcBorders/>
+            <w:shd w:val="clear" w:color="auto" w:fill="FFFFFF"/>
+            <w:tcMar>
+              <w:top w:w="0" w:type="dxa"/>
+              <w:bottom w:w="0" w:type="dxa"/>
+              <w:left w:w="0" w:type="dxa"/>
+              <w:right w:w="0" w:type="dxa"/>
+            </w:tcMar>
+            <w:vAlign w:val="center"/>
+          </w:tcPr>
+          <w:p>
+            <w:pPr>
+              <w:jc w:val="center"/>
+              <w:spacing w:after="100" w:before="100" w:line="240"/>
+              <w:ind w:firstLine="0" w:left="100" w:right="100"/>
+            </w:pPr>
+            <w:r xmlns:w="http://schemas.openxmlformats.org/wordprocessingml/2006/main" xmlns:wp="http://schemas.openxmlformats.org/drawingml/2006/wordprocessingDrawing" xmlns:r="http://schemas.openxmlformats.org/officeDocument/2006/relationships" xmlns:w14="http://schemas.microsoft.com/office/word/2010/wordml">
+              <w:rPr>
+                <w:rFonts w:ascii="Helvetica" w:hAnsi="Helvetica" w:eastAsia="Helvetica" w:cs="Helvetica"/>
+                <w:sz w:val="6"/>
+                <w:szCs w:val="6"/>
+                <w:color w:val="000000"/>
+              </w:rPr>
+              <w:t xml:space="preserve">1.54</w:t>
+            </w:r>
+          </w:p>
+        </w:tc>
+        <w:tc>
+          <w:tcPr>
+            <w:tcBorders/>
+            <w:shd w:val="clear" w:color="auto" w:fill="FFFFFF"/>
+            <w:tcMar>
+              <w:top w:w="0" w:type="dxa"/>
+              <w:bottom w:w="0" w:type="dxa"/>
+              <w:left w:w="0" w:type="dxa"/>
+              <w:right w:w="0" w:type="dxa"/>
+            </w:tcMar>
+            <w:vAlign w:val="center"/>
+          </w:tcPr>
+          <w:p>
+            <w:pPr>
+              <w:jc w:val="center"/>
+              <w:spacing w:after="100" w:before="100" w:line="240"/>
+              <w:ind w:firstLine="0" w:left="100" w:right="100"/>
+            </w:pPr>
+            <w:r xmlns:w="http://schemas.openxmlformats.org/wordprocessingml/2006/main" xmlns:wp="http://schemas.openxmlformats.org/drawingml/2006/wordprocessingDrawing" xmlns:r="http://schemas.openxmlformats.org/officeDocument/2006/relationships" xmlns:w14="http://schemas.microsoft.com/office/word/2010/wordml">
+              <w:rPr>
+                <w:rFonts w:ascii="Helvetica" w:hAnsi="Helvetica" w:eastAsia="Helvetica" w:cs="Helvetica"/>
+                <w:sz w:val="6"/>
+                <w:szCs w:val="6"/>
+                <w:color w:val="000000"/>
+              </w:rPr>
+              <w:t xml:space="preserve">1.97</w:t>
+            </w:r>
+          </w:p>
+        </w:tc>
+        <w:tc>
+          <w:tcPr>
+            <w:tcBorders/>
+            <w:shd w:val="clear" w:color="auto" w:fill="FFFFFF"/>
+            <w:tcMar>
+              <w:top w:w="0" w:type="dxa"/>
+              <w:bottom w:w="0" w:type="dxa"/>
+              <w:left w:w="0" w:type="dxa"/>
+              <w:right w:w="0" w:type="dxa"/>
+            </w:tcMar>
+            <w:vAlign w:val="center"/>
+          </w:tcPr>
+          <w:p>
+            <w:pPr>
+              <w:jc w:val="center"/>
+              <w:spacing w:after="100" w:before="100" w:line="240"/>
+              <w:ind w:firstLine="0" w:left="100" w:right="100"/>
+            </w:pPr>
+            <w:r xmlns:w="http://schemas.openxmlformats.org/wordprocessingml/2006/main" xmlns:wp="http://schemas.openxmlformats.org/drawingml/2006/wordprocessingDrawing" xmlns:r="http://schemas.openxmlformats.org/officeDocument/2006/relationships" xmlns:w14="http://schemas.microsoft.com/office/word/2010/wordml">
+              <w:rPr>
+                <w:rFonts w:ascii="Helvetica" w:hAnsi="Helvetica" w:eastAsia="Helvetica" w:cs="Helvetica"/>
+                <w:sz w:val="6"/>
+                <w:szCs w:val="6"/>
+                <w:color w:val="000000"/>
+              </w:rPr>
+              <w:t xml:space="preserve">0.04</w:t>
+            </w:r>
+          </w:p>
+        </w:tc>
+        <w:tc>
+          <w:tcPr>
+            <w:tcBorders/>
+            <w:shd w:val="clear" w:color="auto" w:fill="FFFFFF"/>
+            <w:tcMar>
+              <w:top w:w="0" w:type="dxa"/>
+              <w:bottom w:w="0" w:type="dxa"/>
+              <w:left w:w="0" w:type="dxa"/>
+              <w:right w:w="0" w:type="dxa"/>
+            </w:tcMar>
+            <w:vAlign w:val="center"/>
+          </w:tcPr>
+          <w:p>
+            <w:pPr>
+              <w:jc w:val="center"/>
+              <w:spacing w:after="100" w:before="100" w:line="240"/>
+              <w:ind w:firstLine="0" w:left="100" w:right="100"/>
+            </w:pPr>
+            <w:r xmlns:w="http://schemas.openxmlformats.org/wordprocessingml/2006/main" xmlns:wp="http://schemas.openxmlformats.org/drawingml/2006/wordprocessingDrawing" xmlns:r="http://schemas.openxmlformats.org/officeDocument/2006/relationships" xmlns:w14="http://schemas.microsoft.com/office/word/2010/wordml">
+              <w:rPr>
+                <w:rFonts w:ascii="Helvetica" w:hAnsi="Helvetica" w:eastAsia="Helvetica" w:cs="Helvetica"/>
+                <w:sz w:val="6"/>
+                <w:szCs w:val="6"/>
+                <w:color w:val="000000"/>
+              </w:rPr>
+              <w:t xml:space="preserve">0</w:t>
+            </w:r>
+          </w:p>
+        </w:tc>
+        <w:tc>
+          <w:tcPr>
+            <w:tcBorders/>
+            <w:shd w:val="clear" w:color="auto" w:fill="FFFFFF"/>
+            <w:tcMar>
+              <w:top w:w="0" w:type="dxa"/>
+              <w:bottom w:w="0" w:type="dxa"/>
+              <w:left w:w="0" w:type="dxa"/>
+              <w:right w:w="0" w:type="dxa"/>
+            </w:tcMar>
+            <w:vAlign w:val="center"/>
+          </w:tcPr>
+          <w:p>
+            <w:pPr>
+              <w:jc w:val="center"/>
+              <w:spacing w:after="100" w:before="100" w:line="240"/>
+              <w:ind w:firstLine="0" w:left="100" w:right="100"/>
+            </w:pPr>
+            <w:r xmlns:w="http://schemas.openxmlformats.org/wordprocessingml/2006/main" xmlns:wp="http://schemas.openxmlformats.org/drawingml/2006/wordprocessingDrawing" xmlns:r="http://schemas.openxmlformats.org/officeDocument/2006/relationships" xmlns:w14="http://schemas.microsoft.com/office/word/2010/wordml">
+              <w:rPr>
+                <w:rFonts w:ascii="Helvetica" w:hAnsi="Helvetica" w:eastAsia="Helvetica" w:cs="Helvetica"/>
+                <w:sz w:val="6"/>
+                <w:szCs w:val="6"/>
+                <w:color w:val="000000"/>
+              </w:rPr>
+              <w:t xml:space="preserve">-0.05 (-0.16, 0.06)</w:t>
+            </w:r>
+          </w:p>
+        </w:tc>
+        <w:tc>
+          <w:tcPr>
+            <w:tcBorders/>
+            <w:shd w:val="clear" w:color="auto" w:fill="FFFFFF"/>
+            <w:tcMar>
+              <w:top w:w="0" w:type="dxa"/>
+              <w:bottom w:w="0" w:type="dxa"/>
+              <w:left w:w="0" w:type="dxa"/>
+              <w:right w:w="0" w:type="dxa"/>
+            </w:tcMar>
+            <w:vAlign w:val="center"/>
+          </w:tcPr>
+          <w:p>
+            <w:pPr>
+              <w:jc w:val="center"/>
+              <w:spacing w:after="100" w:before="100" w:line="240"/>
+              <w:ind w:firstLine="0" w:left="100" w:right="100"/>
+            </w:pPr>
+            <w:r xmlns:w="http://schemas.openxmlformats.org/wordprocessingml/2006/main" xmlns:wp="http://schemas.openxmlformats.org/drawingml/2006/wordprocessingDrawing" xmlns:r="http://schemas.openxmlformats.org/officeDocument/2006/relationships" xmlns:w14="http://schemas.microsoft.com/office/word/2010/wordml">
+              <w:rPr>
+                <w:rFonts w:ascii="Helvetica" w:hAnsi="Helvetica" w:eastAsia="Helvetica" w:cs="Helvetica"/>
+                <w:sz w:val="6"/>
+                <w:szCs w:val="6"/>
+                <w:color w:val="000000"/>
+              </w:rPr>
+              <w:t xml:space="preserve">0.41</w:t>
+            </w:r>
+          </w:p>
+        </w:tc>
+        <w:tc>
+          <w:tcPr>
+            <w:tcBorders/>
+            <w:shd w:val="clear" w:color="auto" w:fill="FFFFFF"/>
+            <w:tcMar>
+              <w:top w:w="0" w:type="dxa"/>
+              <w:bottom w:w="0" w:type="dxa"/>
+              <w:left w:w="0" w:type="dxa"/>
+              <w:right w:w="0" w:type="dxa"/>
+            </w:tcMar>
+            <w:vAlign w:val="center"/>
+          </w:tcPr>
+          <w:p>
+            <w:pPr>
+              <w:jc w:val="center"/>
+              <w:spacing w:after="100" w:before="100" w:line="240"/>
+              <w:ind w:firstLine="0" w:left="100" w:right="100"/>
+            </w:pPr>
+            <w:r xmlns:w="http://schemas.openxmlformats.org/wordprocessingml/2006/main" xmlns:wp="http://schemas.openxmlformats.org/drawingml/2006/wordprocessingDrawing" xmlns:r="http://schemas.openxmlformats.org/officeDocument/2006/relationships" xmlns:w14="http://schemas.microsoft.com/office/word/2010/wordml">
+              <w:rPr>
+                <w:rFonts w:ascii="Helvetica" w:hAnsi="Helvetica" w:eastAsia="Helvetica" w:cs="Helvetica"/>
+                <w:sz w:val="6"/>
+                <w:szCs w:val="6"/>
+                <w:color w:val="000000"/>
+              </w:rPr>
+              <w:t xml:space="preserve">0.87</w:t>
             </w:r>
           </w:p>
         </w:tc>
@@ -6033,8 +7217,8 @@
             <w:r xmlns:w="http://schemas.openxmlformats.org/wordprocessingml/2006/main" xmlns:wp="http://schemas.openxmlformats.org/drawingml/2006/wordprocessingDrawing" xmlns:r="http://schemas.openxmlformats.org/officeDocument/2006/relationships" xmlns:w14="http://schemas.microsoft.com/office/word/2010/wordml">
               <w:rPr>
                 <w:rFonts w:ascii="Helvetica" w:hAnsi="Helvetica" w:eastAsia="Helvetica" w:cs="Helvetica"/>
-                <w:sz w:val="8"/>
-                <w:szCs w:val="8"/>
+                <w:sz w:val="6"/>
+                <w:szCs w:val="6"/>
                 <w:color w:val="000000"/>
               </w:rPr>
               <w:t xml:space="preserve"/>
@@ -6062,8 +7246,8 @@
             <w:r xmlns:w="http://schemas.openxmlformats.org/wordprocessingml/2006/main" xmlns:wp="http://schemas.openxmlformats.org/drawingml/2006/wordprocessingDrawing" xmlns:r="http://schemas.openxmlformats.org/officeDocument/2006/relationships" xmlns:w14="http://schemas.microsoft.com/office/word/2010/wordml">
               <w:rPr>
                 <w:rFonts w:ascii="Helvetica" w:hAnsi="Helvetica" w:eastAsia="Helvetica" w:cs="Helvetica"/>
-                <w:sz w:val="8"/>
-                <w:szCs w:val="8"/>
+                <w:sz w:val="6"/>
+                <w:szCs w:val="6"/>
                 <w:color w:val="000000"/>
               </w:rPr>
               <w:t xml:space="preserve"/>
@@ -6091,8 +7275,8 @@
             <w:r xmlns:w="http://schemas.openxmlformats.org/wordprocessingml/2006/main" xmlns:wp="http://schemas.openxmlformats.org/drawingml/2006/wordprocessingDrawing" xmlns:r="http://schemas.openxmlformats.org/officeDocument/2006/relationships" xmlns:w14="http://schemas.microsoft.com/office/word/2010/wordml">
               <w:rPr>
                 <w:rFonts w:ascii="Helvetica" w:hAnsi="Helvetica" w:eastAsia="Helvetica" w:cs="Helvetica"/>
-                <w:sz w:val="8"/>
-                <w:szCs w:val="8"/>
+                <w:sz w:val="6"/>
+                <w:szCs w:val="6"/>
                 <w:color w:val="000000"/>
               </w:rPr>
               <w:t xml:space="preserve"/>
@@ -6120,8 +7304,8 @@
             <w:r xmlns:w="http://schemas.openxmlformats.org/wordprocessingml/2006/main" xmlns:wp="http://schemas.openxmlformats.org/drawingml/2006/wordprocessingDrawing" xmlns:r="http://schemas.openxmlformats.org/officeDocument/2006/relationships" xmlns:w14="http://schemas.microsoft.com/office/word/2010/wordml">
               <w:rPr>
                 <w:rFonts w:ascii="Helvetica" w:hAnsi="Helvetica" w:eastAsia="Helvetica" w:cs="Helvetica"/>
-                <w:sz w:val="8"/>
-                <w:szCs w:val="8"/>
+                <w:sz w:val="6"/>
+                <w:szCs w:val="6"/>
                 <w:color w:val="000000"/>
               </w:rPr>
               <w:t xml:space="preserve"/>
@@ -6149,8 +7333,8 @@
             <w:r xmlns:w="http://schemas.openxmlformats.org/wordprocessingml/2006/main" xmlns:wp="http://schemas.openxmlformats.org/drawingml/2006/wordprocessingDrawing" xmlns:r="http://schemas.openxmlformats.org/officeDocument/2006/relationships" xmlns:w14="http://schemas.microsoft.com/office/word/2010/wordml">
               <w:rPr>
                 <w:rFonts w:ascii="Helvetica" w:hAnsi="Helvetica" w:eastAsia="Helvetica" w:cs="Helvetica"/>
-                <w:sz w:val="8"/>
-                <w:szCs w:val="8"/>
+                <w:sz w:val="6"/>
+                <w:szCs w:val="6"/>
                 <w:color w:val="000000"/>
               </w:rPr>
               <w:t xml:space="preserve"/>
@@ -6178,8 +7362,8 @@
             <w:r xmlns:w="http://schemas.openxmlformats.org/wordprocessingml/2006/main" xmlns:wp="http://schemas.openxmlformats.org/drawingml/2006/wordprocessingDrawing" xmlns:r="http://schemas.openxmlformats.org/officeDocument/2006/relationships" xmlns:w14="http://schemas.microsoft.com/office/word/2010/wordml">
               <w:rPr>
                 <w:rFonts w:ascii="Helvetica" w:hAnsi="Helvetica" w:eastAsia="Helvetica" w:cs="Helvetica"/>
-                <w:sz w:val="8"/>
-                <w:szCs w:val="8"/>
+                <w:sz w:val="6"/>
+                <w:szCs w:val="6"/>
                 <w:color w:val="000000"/>
               </w:rPr>
               <w:t xml:space="preserve"/>
@@ -6207,8 +7391,8 @@
             <w:r xmlns:w="http://schemas.openxmlformats.org/wordprocessingml/2006/main" xmlns:wp="http://schemas.openxmlformats.org/drawingml/2006/wordprocessingDrawing" xmlns:r="http://schemas.openxmlformats.org/officeDocument/2006/relationships" xmlns:w14="http://schemas.microsoft.com/office/word/2010/wordml">
               <w:rPr>
                 <w:rFonts w:ascii="Helvetica" w:hAnsi="Helvetica" w:eastAsia="Helvetica" w:cs="Helvetica"/>
-                <w:sz w:val="8"/>
-                <w:szCs w:val="8"/>
+                <w:sz w:val="6"/>
+                <w:szCs w:val="6"/>
                 <w:color w:val="000000"/>
               </w:rPr>
               <w:t xml:space="preserve"/>
@@ -6236,8 +7420,8 @@
             <w:r xmlns:w="http://schemas.openxmlformats.org/wordprocessingml/2006/main" xmlns:wp="http://schemas.openxmlformats.org/drawingml/2006/wordprocessingDrawing" xmlns:r="http://schemas.openxmlformats.org/officeDocument/2006/relationships" xmlns:w14="http://schemas.microsoft.com/office/word/2010/wordml">
               <w:rPr>
                 <w:rFonts w:ascii="Helvetica" w:hAnsi="Helvetica" w:eastAsia="Helvetica" w:cs="Helvetica"/>
-                <w:sz w:val="8"/>
-                <w:szCs w:val="8"/>
+                <w:sz w:val="6"/>
+                <w:szCs w:val="6"/>
                 <w:color w:val="000000"/>
               </w:rPr>
               <w:t xml:space="preserve"/>
@@ -6265,8 +7449,8 @@
             <w:r xmlns:w="http://schemas.openxmlformats.org/wordprocessingml/2006/main" xmlns:wp="http://schemas.openxmlformats.org/drawingml/2006/wordprocessingDrawing" xmlns:r="http://schemas.openxmlformats.org/officeDocument/2006/relationships" xmlns:w14="http://schemas.microsoft.com/office/word/2010/wordml">
               <w:rPr>
                 <w:rFonts w:ascii="Helvetica" w:hAnsi="Helvetica" w:eastAsia="Helvetica" w:cs="Helvetica"/>
-                <w:sz w:val="8"/>
-                <w:szCs w:val="8"/>
+                <w:sz w:val="6"/>
+                <w:szCs w:val="6"/>
                 <w:color w:val="000000"/>
               </w:rPr>
               <w:t xml:space="preserve"/>
@@ -6294,11 +7478,603 @@
             <w:r xmlns:w="http://schemas.openxmlformats.org/wordprocessingml/2006/main" xmlns:wp="http://schemas.openxmlformats.org/drawingml/2006/wordprocessingDrawing" xmlns:r="http://schemas.openxmlformats.org/officeDocument/2006/relationships" xmlns:w14="http://schemas.microsoft.com/office/word/2010/wordml">
               <w:rPr>
                 <w:rFonts w:ascii="Helvetica" w:hAnsi="Helvetica" w:eastAsia="Helvetica" w:cs="Helvetica"/>
-                <w:sz w:val="8"/>
-                <w:szCs w:val="8"/>
+                <w:sz w:val="6"/>
+                <w:szCs w:val="6"/>
                 <w:color w:val="000000"/>
               </w:rPr>
               <w:t xml:space="preserve"/>
+            </w:r>
+          </w:p>
+        </w:tc>
+      </w:tr>
+      <w:tr>
+        <w:trPr>
+          <w:cantSplit/>
+          <w:trHeight w:val="324" w:hRule="auto"/>
+        </w:trPr>
+        <w:tc>
+          <w:tcPr>
+            <w:tcBorders/>
+            <w:shd w:val="clear" w:color="auto" w:fill="FFFFFF"/>
+            <w:tcMar>
+              <w:top w:w="0" w:type="dxa"/>
+              <w:bottom w:w="0" w:type="dxa"/>
+              <w:left w:w="0" w:type="dxa"/>
+              <w:right w:w="0" w:type="dxa"/>
+            </w:tcMar>
+            <w:vAlign w:val="center"/>
+          </w:tcPr>
+          <w:p>
+            <w:pPr>
+              <w:jc w:val="left"/>
+              <w:spacing w:after="100" w:before="100" w:line="240"/>
+              <w:ind w:firstLine="0" w:left="100" w:right="100"/>
+            </w:pPr>
+            <w:r xmlns:w="http://schemas.openxmlformats.org/wordprocessingml/2006/main" xmlns:wp="http://schemas.openxmlformats.org/drawingml/2006/wordprocessingDrawing" xmlns:r="http://schemas.openxmlformats.org/officeDocument/2006/relationships" xmlns:w14="http://schemas.microsoft.com/office/word/2010/wordml">
+              <w:rPr>
+                <w:rFonts w:ascii="Helvetica" w:hAnsi="Helvetica" w:eastAsia="Helvetica" w:cs="Helvetica"/>
+                <w:sz w:val="6"/>
+                <w:szCs w:val="6"/>
+                <w:color w:val="000000"/>
+              </w:rPr>
+              <w:t xml:space="preserve">iPF(2a)-VI</w:t>
+            </w:r>
+          </w:p>
+        </w:tc>
+        <w:tc>
+          <w:tcPr>
+            <w:tcBorders/>
+            <w:shd w:val="clear" w:color="auto" w:fill="FFFFFF"/>
+            <w:tcMar>
+              <w:top w:w="0" w:type="dxa"/>
+              <w:bottom w:w="0" w:type="dxa"/>
+              <w:left w:w="0" w:type="dxa"/>
+              <w:right w:w="0" w:type="dxa"/>
+            </w:tcMar>
+            <w:vAlign w:val="center"/>
+          </w:tcPr>
+          <w:p>
+            <w:pPr>
+              <w:jc w:val="left"/>
+              <w:spacing w:after="100" w:before="100" w:line="240"/>
+              <w:ind w:firstLine="0" w:left="100" w:right="100"/>
+            </w:pPr>
+            <w:r xmlns:w="http://schemas.openxmlformats.org/wordprocessingml/2006/main" xmlns:wp="http://schemas.openxmlformats.org/drawingml/2006/wordprocessingDrawing" xmlns:r="http://schemas.openxmlformats.org/officeDocument/2006/relationships" xmlns:w14="http://schemas.microsoft.com/office/word/2010/wordml">
+              <w:rPr>
+                <w:rFonts w:ascii="Helvetica" w:hAnsi="Helvetica" w:eastAsia="Helvetica" w:cs="Helvetica"/>
+                <w:sz w:val="6"/>
+                <w:szCs w:val="6"/>
+                <w:color w:val="000000"/>
+              </w:rPr>
+              <w:t xml:space="preserve">CDI expressive language Z-score Year 2</w:t>
+            </w:r>
+          </w:p>
+        </w:tc>
+        <w:tc>
+          <w:tcPr>
+            <w:tcBorders/>
+            <w:shd w:val="clear" w:color="auto" w:fill="FFFFFF"/>
+            <w:tcMar>
+              <w:top w:w="0" w:type="dxa"/>
+              <w:bottom w:w="0" w:type="dxa"/>
+              <w:left w:w="0" w:type="dxa"/>
+              <w:right w:w="0" w:type="dxa"/>
+            </w:tcMar>
+            <w:vAlign w:val="center"/>
+          </w:tcPr>
+          <w:p>
+            <w:pPr>
+              <w:jc w:val="center"/>
+              <w:spacing w:after="100" w:before="100" w:line="240"/>
+              <w:ind w:firstLine="0" w:left="100" w:right="100"/>
+            </w:pPr>
+            <w:r xmlns:w="http://schemas.openxmlformats.org/wordprocessingml/2006/main" xmlns:wp="http://schemas.openxmlformats.org/drawingml/2006/wordprocessingDrawing" xmlns:r="http://schemas.openxmlformats.org/officeDocument/2006/relationships" xmlns:w14="http://schemas.microsoft.com/office/word/2010/wordml">
+              <w:rPr>
+                <w:rFonts w:ascii="Helvetica" w:hAnsi="Helvetica" w:eastAsia="Helvetica" w:cs="Helvetica"/>
+                <w:sz w:val="6"/>
+                <w:szCs w:val="6"/>
+                <w:color w:val="000000"/>
+              </w:rPr>
+              <w:t xml:space="preserve">572</w:t>
+            </w:r>
+          </w:p>
+        </w:tc>
+        <w:tc>
+          <w:tcPr>
+            <w:tcBorders/>
+            <w:shd w:val="clear" w:color="auto" w:fill="FFFFFF"/>
+            <w:tcMar>
+              <w:top w:w="0" w:type="dxa"/>
+              <w:bottom w:w="0" w:type="dxa"/>
+              <w:left w:w="0" w:type="dxa"/>
+              <w:right w:w="0" w:type="dxa"/>
+            </w:tcMar>
+            <w:vAlign w:val="center"/>
+          </w:tcPr>
+          <w:p>
+            <w:pPr>
+              <w:jc w:val="center"/>
+              <w:spacing w:after="100" w:before="100" w:line="240"/>
+              <w:ind w:firstLine="0" w:left="100" w:right="100"/>
+            </w:pPr>
+            <w:r xmlns:w="http://schemas.openxmlformats.org/wordprocessingml/2006/main" xmlns:wp="http://schemas.openxmlformats.org/drawingml/2006/wordprocessingDrawing" xmlns:r="http://schemas.openxmlformats.org/officeDocument/2006/relationships" xmlns:w14="http://schemas.microsoft.com/office/word/2010/wordml">
+              <w:rPr>
+                <w:rFonts w:ascii="Helvetica" w:hAnsi="Helvetica" w:eastAsia="Helvetica" w:cs="Helvetica"/>
+                <w:sz w:val="6"/>
+                <w:szCs w:val="6"/>
+                <w:color w:val="000000"/>
+              </w:rPr>
+              <w:t xml:space="preserve">2.3</w:t>
+            </w:r>
+          </w:p>
+        </w:tc>
+        <w:tc>
+          <w:tcPr>
+            <w:tcBorders/>
+            <w:shd w:val="clear" w:color="auto" w:fill="FFFFFF"/>
+            <w:tcMar>
+              <w:top w:w="0" w:type="dxa"/>
+              <w:bottom w:w="0" w:type="dxa"/>
+              <w:left w:w="0" w:type="dxa"/>
+              <w:right w:w="0" w:type="dxa"/>
+            </w:tcMar>
+            <w:vAlign w:val="center"/>
+          </w:tcPr>
+          <w:p>
+            <w:pPr>
+              <w:jc w:val="center"/>
+              <w:spacing w:after="100" w:before="100" w:line="240"/>
+              <w:ind w:firstLine="0" w:left="100" w:right="100"/>
+            </w:pPr>
+            <w:r xmlns:w="http://schemas.openxmlformats.org/wordprocessingml/2006/main" xmlns:wp="http://schemas.openxmlformats.org/drawingml/2006/wordprocessingDrawing" xmlns:r="http://schemas.openxmlformats.org/officeDocument/2006/relationships" xmlns:w14="http://schemas.microsoft.com/office/word/2010/wordml">
+              <w:rPr>
+                <w:rFonts w:ascii="Helvetica" w:hAnsi="Helvetica" w:eastAsia="Helvetica" w:cs="Helvetica"/>
+                <w:sz w:val="6"/>
+                <w:szCs w:val="6"/>
+                <w:color w:val="000000"/>
+              </w:rPr>
+              <w:t xml:space="preserve">2.86</w:t>
+            </w:r>
+          </w:p>
+        </w:tc>
+        <w:tc>
+          <w:tcPr>
+            <w:tcBorders/>
+            <w:shd w:val="clear" w:color="auto" w:fill="FFFFFF"/>
+            <w:tcMar>
+              <w:top w:w="0" w:type="dxa"/>
+              <w:bottom w:w="0" w:type="dxa"/>
+              <w:left w:w="0" w:type="dxa"/>
+              <w:right w:w="0" w:type="dxa"/>
+            </w:tcMar>
+            <w:vAlign w:val="center"/>
+          </w:tcPr>
+          <w:p>
+            <w:pPr>
+              <w:jc w:val="center"/>
+              <w:spacing w:after="100" w:before="100" w:line="240"/>
+              <w:ind w:firstLine="0" w:left="100" w:right="100"/>
+            </w:pPr>
+            <w:r xmlns:w="http://schemas.openxmlformats.org/wordprocessingml/2006/main" xmlns:wp="http://schemas.openxmlformats.org/drawingml/2006/wordprocessingDrawing" xmlns:r="http://schemas.openxmlformats.org/officeDocument/2006/relationships" xmlns:w14="http://schemas.microsoft.com/office/word/2010/wordml">
+              <w:rPr>
+                <w:rFonts w:ascii="Helvetica" w:hAnsi="Helvetica" w:eastAsia="Helvetica" w:cs="Helvetica"/>
+                <w:sz w:val="6"/>
+                <w:szCs w:val="6"/>
+                <w:color w:val="000000"/>
+              </w:rPr>
+              <w:t xml:space="preserve">0.23</w:t>
+            </w:r>
+          </w:p>
+        </w:tc>
+        <w:tc>
+          <w:tcPr>
+            <w:tcBorders/>
+            <w:shd w:val="clear" w:color="auto" w:fill="FFFFFF"/>
+            <w:tcMar>
+              <w:top w:w="0" w:type="dxa"/>
+              <w:bottom w:w="0" w:type="dxa"/>
+              <w:left w:w="0" w:type="dxa"/>
+              <w:right w:w="0" w:type="dxa"/>
+            </w:tcMar>
+            <w:vAlign w:val="center"/>
+          </w:tcPr>
+          <w:p>
+            <w:pPr>
+              <w:jc w:val="center"/>
+              <w:spacing w:after="100" w:before="100" w:line="240"/>
+              <w:ind w:firstLine="0" w:left="100" w:right="100"/>
+            </w:pPr>
+            <w:r xmlns:w="http://schemas.openxmlformats.org/wordprocessingml/2006/main" xmlns:wp="http://schemas.openxmlformats.org/drawingml/2006/wordprocessingDrawing" xmlns:r="http://schemas.openxmlformats.org/officeDocument/2006/relationships" xmlns:w14="http://schemas.microsoft.com/office/word/2010/wordml">
+              <w:rPr>
+                <w:rFonts w:ascii="Helvetica" w:hAnsi="Helvetica" w:eastAsia="Helvetica" w:cs="Helvetica"/>
+                <w:sz w:val="6"/>
+                <w:szCs w:val="6"/>
+                <w:color w:val="000000"/>
+              </w:rPr>
+              <w:t xml:space="preserve">0.18</w:t>
+            </w:r>
+          </w:p>
+        </w:tc>
+        <w:tc>
+          <w:tcPr>
+            <w:tcBorders/>
+            <w:shd w:val="clear" w:color="auto" w:fill="FFFFFF"/>
+            <w:tcMar>
+              <w:top w:w="0" w:type="dxa"/>
+              <w:bottom w:w="0" w:type="dxa"/>
+              <w:left w:w="0" w:type="dxa"/>
+              <w:right w:w="0" w:type="dxa"/>
+            </w:tcMar>
+            <w:vAlign w:val="center"/>
+          </w:tcPr>
+          <w:p>
+            <w:pPr>
+              <w:jc w:val="center"/>
+              <w:spacing w:after="100" w:before="100" w:line="240"/>
+              <w:ind w:firstLine="0" w:left="100" w:right="100"/>
+            </w:pPr>
+            <w:r xmlns:w="http://schemas.openxmlformats.org/wordprocessingml/2006/main" xmlns:wp="http://schemas.openxmlformats.org/drawingml/2006/wordprocessingDrawing" xmlns:r="http://schemas.openxmlformats.org/officeDocument/2006/relationships" xmlns:w14="http://schemas.microsoft.com/office/word/2010/wordml">
+              <w:rPr>
+                <w:rFonts w:ascii="Helvetica" w:hAnsi="Helvetica" w:eastAsia="Helvetica" w:cs="Helvetica"/>
+                <w:sz w:val="6"/>
+                <w:szCs w:val="6"/>
+                <w:color w:val="000000"/>
+              </w:rPr>
+              <w:t xml:space="preserve">-0.05 (-0.15, 0.05)</w:t>
+            </w:r>
+          </w:p>
+        </w:tc>
+        <w:tc>
+          <w:tcPr>
+            <w:tcBorders/>
+            <w:shd w:val="clear" w:color="auto" w:fill="FFFFFF"/>
+            <w:tcMar>
+              <w:top w:w="0" w:type="dxa"/>
+              <w:bottom w:w="0" w:type="dxa"/>
+              <w:left w:w="0" w:type="dxa"/>
+              <w:right w:w="0" w:type="dxa"/>
+            </w:tcMar>
+            <w:vAlign w:val="center"/>
+          </w:tcPr>
+          <w:p>
+            <w:pPr>
+              <w:jc w:val="center"/>
+              <w:spacing w:after="100" w:before="100" w:line="240"/>
+              <w:ind w:firstLine="0" w:left="100" w:right="100"/>
+            </w:pPr>
+            <w:r xmlns:w="http://schemas.openxmlformats.org/wordprocessingml/2006/main" xmlns:wp="http://schemas.openxmlformats.org/drawingml/2006/wordprocessingDrawing" xmlns:r="http://schemas.openxmlformats.org/officeDocument/2006/relationships" xmlns:w14="http://schemas.microsoft.com/office/word/2010/wordml">
+              <w:rPr>
+                <w:rFonts w:ascii="Helvetica" w:hAnsi="Helvetica" w:eastAsia="Helvetica" w:cs="Helvetica"/>
+                <w:sz w:val="6"/>
+                <w:szCs w:val="6"/>
+                <w:color w:val="000000"/>
+              </w:rPr>
+              <w:t xml:space="preserve">0.3</w:t>
+            </w:r>
+          </w:p>
+        </w:tc>
+        <w:tc>
+          <w:tcPr>
+            <w:tcBorders/>
+            <w:shd w:val="clear" w:color="auto" w:fill="FFFFFF"/>
+            <w:tcMar>
+              <w:top w:w="0" w:type="dxa"/>
+              <w:bottom w:w="0" w:type="dxa"/>
+              <w:left w:w="0" w:type="dxa"/>
+              <w:right w:w="0" w:type="dxa"/>
+            </w:tcMar>
+            <w:vAlign w:val="center"/>
+          </w:tcPr>
+          <w:p>
+            <w:pPr>
+              <w:jc w:val="center"/>
+              <w:spacing w:after="100" w:before="100" w:line="240"/>
+              <w:ind w:firstLine="0" w:left="100" w:right="100"/>
+            </w:pPr>
+            <w:r xmlns:w="http://schemas.openxmlformats.org/wordprocessingml/2006/main" xmlns:wp="http://schemas.openxmlformats.org/drawingml/2006/wordprocessingDrawing" xmlns:r="http://schemas.openxmlformats.org/officeDocument/2006/relationships" xmlns:w14="http://schemas.microsoft.com/office/word/2010/wordml">
+              <w:rPr>
+                <w:rFonts w:ascii="Helvetica" w:hAnsi="Helvetica" w:eastAsia="Helvetica" w:cs="Helvetica"/>
+                <w:sz w:val="6"/>
+                <w:szCs w:val="6"/>
+                <w:color w:val="000000"/>
+              </w:rPr>
+              <w:t xml:space="preserve">0.8</w:t>
+            </w:r>
+          </w:p>
+        </w:tc>
+      </w:tr>
+      <w:tr>
+        <w:trPr>
+          <w:cantSplit/>
+          <w:trHeight w:val="323" w:hRule="auto"/>
+        </w:trPr>
+        <w:tc>
+          <w:tcPr>
+            <w:tcBorders/>
+            <w:shd w:val="clear" w:color="auto" w:fill="FFFFFF"/>
+            <w:tcMar>
+              <w:top w:w="0" w:type="dxa"/>
+              <w:bottom w:w="0" w:type="dxa"/>
+              <w:left w:w="0" w:type="dxa"/>
+              <w:right w:w="0" w:type="dxa"/>
+            </w:tcMar>
+            <w:vAlign w:val="center"/>
+          </w:tcPr>
+          <w:p>
+            <w:pPr>
+              <w:jc w:val="left"/>
+              <w:spacing w:after="100" w:before="100" w:line="240"/>
+              <w:ind w:firstLine="0" w:left="100" w:right="100"/>
+            </w:pPr>
+            <w:r xmlns:w="http://schemas.openxmlformats.org/wordprocessingml/2006/main" xmlns:wp="http://schemas.openxmlformats.org/drawingml/2006/wordprocessingDrawing" xmlns:r="http://schemas.openxmlformats.org/officeDocument/2006/relationships" xmlns:w14="http://schemas.microsoft.com/office/word/2010/wordml">
+              <w:rPr>
+                <w:rFonts w:ascii="Helvetica" w:hAnsi="Helvetica" w:eastAsia="Helvetica" w:cs="Helvetica"/>
+                <w:sz w:val="6"/>
+                <w:szCs w:val="6"/>
+                <w:color w:val="000000"/>
+              </w:rPr>
+              <w:t xml:space="preserve"> </w:t>
+            </w:r>
+          </w:p>
+        </w:tc>
+        <w:tc>
+          <w:tcPr>
+            <w:tcBorders/>
+            <w:shd w:val="clear" w:color="auto" w:fill="FFFFFF"/>
+            <w:tcMar>
+              <w:top w:w="0" w:type="dxa"/>
+              <w:bottom w:w="0" w:type="dxa"/>
+              <w:left w:w="0" w:type="dxa"/>
+              <w:right w:w="0" w:type="dxa"/>
+            </w:tcMar>
+            <w:vAlign w:val="center"/>
+          </w:tcPr>
+          <w:p>
+            <w:pPr>
+              <w:jc w:val="left"/>
+              <w:spacing w:after="100" w:before="100" w:line="240"/>
+              <w:ind w:firstLine="0" w:left="100" w:right="100"/>
+            </w:pPr>
+            <w:r xmlns:w="http://schemas.openxmlformats.org/wordprocessingml/2006/main" xmlns:wp="http://schemas.openxmlformats.org/drawingml/2006/wordprocessingDrawing" xmlns:r="http://schemas.openxmlformats.org/officeDocument/2006/relationships" xmlns:w14="http://schemas.microsoft.com/office/word/2010/wordml">
+              <w:rPr>
+                <w:rFonts w:ascii="Helvetica" w:hAnsi="Helvetica" w:eastAsia="Helvetica" w:cs="Helvetica"/>
+                <w:sz w:val="6"/>
+                <w:szCs w:val="6"/>
+                <w:color w:val="000000"/>
+              </w:rPr>
+              <w:t xml:space="preserve">CDI comprehension Z-score Year 2</w:t>
+            </w:r>
+          </w:p>
+        </w:tc>
+        <w:tc>
+          <w:tcPr>
+            <w:tcBorders/>
+            <w:shd w:val="clear" w:color="auto" w:fill="FFFFFF"/>
+            <w:tcMar>
+              <w:top w:w="0" w:type="dxa"/>
+              <w:bottom w:w="0" w:type="dxa"/>
+              <w:left w:w="0" w:type="dxa"/>
+              <w:right w:w="0" w:type="dxa"/>
+            </w:tcMar>
+            <w:vAlign w:val="center"/>
+          </w:tcPr>
+          <w:p>
+            <w:pPr>
+              <w:jc w:val="center"/>
+              <w:spacing w:after="100" w:before="100" w:line="240"/>
+              <w:ind w:firstLine="0" w:left="100" w:right="100"/>
+            </w:pPr>
+            <w:r xmlns:w="http://schemas.openxmlformats.org/wordprocessingml/2006/main" xmlns:wp="http://schemas.openxmlformats.org/drawingml/2006/wordprocessingDrawing" xmlns:r="http://schemas.openxmlformats.org/officeDocument/2006/relationships" xmlns:w14="http://schemas.microsoft.com/office/word/2010/wordml">
+              <w:rPr>
+                <w:rFonts w:ascii="Helvetica" w:hAnsi="Helvetica" w:eastAsia="Helvetica" w:cs="Helvetica"/>
+                <w:sz w:val="6"/>
+                <w:szCs w:val="6"/>
+                <w:color w:val="000000"/>
+              </w:rPr>
+              <w:t xml:space="preserve">568</w:t>
+            </w:r>
+          </w:p>
+        </w:tc>
+        <w:tc>
+          <w:tcPr>
+            <w:tcBorders/>
+            <w:shd w:val="clear" w:color="auto" w:fill="FFFFFF"/>
+            <w:tcMar>
+              <w:top w:w="0" w:type="dxa"/>
+              <w:bottom w:w="0" w:type="dxa"/>
+              <w:left w:w="0" w:type="dxa"/>
+              <w:right w:w="0" w:type="dxa"/>
+            </w:tcMar>
+            <w:vAlign w:val="center"/>
+          </w:tcPr>
+          <w:p>
+            <w:pPr>
+              <w:jc w:val="center"/>
+              <w:spacing w:after="100" w:before="100" w:line="240"/>
+              <w:ind w:firstLine="0" w:left="100" w:right="100"/>
+            </w:pPr>
+            <w:r xmlns:w="http://schemas.openxmlformats.org/wordprocessingml/2006/main" xmlns:wp="http://schemas.openxmlformats.org/drawingml/2006/wordprocessingDrawing" xmlns:r="http://schemas.openxmlformats.org/officeDocument/2006/relationships" xmlns:w14="http://schemas.microsoft.com/office/word/2010/wordml">
+              <w:rPr>
+                <w:rFonts w:ascii="Helvetica" w:hAnsi="Helvetica" w:eastAsia="Helvetica" w:cs="Helvetica"/>
+                <w:sz w:val="6"/>
+                <w:szCs w:val="6"/>
+                <w:color w:val="000000"/>
+              </w:rPr>
+              <w:t xml:space="preserve">2.3</w:t>
+            </w:r>
+          </w:p>
+        </w:tc>
+        <w:tc>
+          <w:tcPr>
+            <w:tcBorders/>
+            <w:shd w:val="clear" w:color="auto" w:fill="FFFFFF"/>
+            <w:tcMar>
+              <w:top w:w="0" w:type="dxa"/>
+              <w:bottom w:w="0" w:type="dxa"/>
+              <w:left w:w="0" w:type="dxa"/>
+              <w:right w:w="0" w:type="dxa"/>
+            </w:tcMar>
+            <w:vAlign w:val="center"/>
+          </w:tcPr>
+          <w:p>
+            <w:pPr>
+              <w:jc w:val="center"/>
+              <w:spacing w:after="100" w:before="100" w:line="240"/>
+              <w:ind w:firstLine="0" w:left="100" w:right="100"/>
+            </w:pPr>
+            <w:r xmlns:w="http://schemas.openxmlformats.org/wordprocessingml/2006/main" xmlns:wp="http://schemas.openxmlformats.org/drawingml/2006/wordprocessingDrawing" xmlns:r="http://schemas.openxmlformats.org/officeDocument/2006/relationships" xmlns:w14="http://schemas.microsoft.com/office/word/2010/wordml">
+              <w:rPr>
+                <w:rFonts w:ascii="Helvetica" w:hAnsi="Helvetica" w:eastAsia="Helvetica" w:cs="Helvetica"/>
+                <w:sz w:val="6"/>
+                <w:szCs w:val="6"/>
+                <w:color w:val="000000"/>
+              </w:rPr>
+              <w:t xml:space="preserve">2.86</w:t>
+            </w:r>
+          </w:p>
+        </w:tc>
+        <w:tc>
+          <w:tcPr>
+            <w:tcBorders/>
+            <w:shd w:val="clear" w:color="auto" w:fill="FFFFFF"/>
+            <w:tcMar>
+              <w:top w:w="0" w:type="dxa"/>
+              <w:bottom w:w="0" w:type="dxa"/>
+              <w:left w:w="0" w:type="dxa"/>
+              <w:right w:w="0" w:type="dxa"/>
+            </w:tcMar>
+            <w:vAlign w:val="center"/>
+          </w:tcPr>
+          <w:p>
+            <w:pPr>
+              <w:jc w:val="center"/>
+              <w:spacing w:after="100" w:before="100" w:line="240"/>
+              <w:ind w:firstLine="0" w:left="100" w:right="100"/>
+            </w:pPr>
+            <w:r xmlns:w="http://schemas.openxmlformats.org/wordprocessingml/2006/main" xmlns:wp="http://schemas.openxmlformats.org/drawingml/2006/wordprocessingDrawing" xmlns:r="http://schemas.openxmlformats.org/officeDocument/2006/relationships" xmlns:w14="http://schemas.microsoft.com/office/word/2010/wordml">
+              <w:rPr>
+                <w:rFonts w:ascii="Helvetica" w:hAnsi="Helvetica" w:eastAsia="Helvetica" w:cs="Helvetica"/>
+                <w:sz w:val="6"/>
+                <w:szCs w:val="6"/>
+                <w:color w:val="000000"/>
+              </w:rPr>
+              <w:t xml:space="preserve">0.02</w:t>
+            </w:r>
+          </w:p>
+        </w:tc>
+        <w:tc>
+          <w:tcPr>
+            <w:tcBorders/>
+            <w:shd w:val="clear" w:color="auto" w:fill="FFFFFF"/>
+            <w:tcMar>
+              <w:top w:w="0" w:type="dxa"/>
+              <w:bottom w:w="0" w:type="dxa"/>
+              <w:left w:w="0" w:type="dxa"/>
+              <w:right w:w="0" w:type="dxa"/>
+            </w:tcMar>
+            <w:vAlign w:val="center"/>
+          </w:tcPr>
+          <w:p>
+            <w:pPr>
+              <w:jc w:val="center"/>
+              <w:spacing w:after="100" w:before="100" w:line="240"/>
+              <w:ind w:firstLine="0" w:left="100" w:right="100"/>
+            </w:pPr>
+            <w:r xmlns:w="http://schemas.openxmlformats.org/wordprocessingml/2006/main" xmlns:wp="http://schemas.openxmlformats.org/drawingml/2006/wordprocessingDrawing" xmlns:r="http://schemas.openxmlformats.org/officeDocument/2006/relationships" xmlns:w14="http://schemas.microsoft.com/office/word/2010/wordml">
+              <w:rPr>
+                <w:rFonts w:ascii="Helvetica" w:hAnsi="Helvetica" w:eastAsia="Helvetica" w:cs="Helvetica"/>
+                <w:sz w:val="6"/>
+                <w:szCs w:val="6"/>
+                <w:color w:val="000000"/>
+              </w:rPr>
+              <w:t xml:space="preserve">0.03</w:t>
+            </w:r>
+          </w:p>
+        </w:tc>
+        <w:tc>
+          <w:tcPr>
+            <w:tcBorders/>
+            <w:shd w:val="clear" w:color="auto" w:fill="FFFFFF"/>
+            <w:tcMar>
+              <w:top w:w="0" w:type="dxa"/>
+              <w:bottom w:w="0" w:type="dxa"/>
+              <w:left w:w="0" w:type="dxa"/>
+              <w:right w:w="0" w:type="dxa"/>
+            </w:tcMar>
+            <w:vAlign w:val="center"/>
+          </w:tcPr>
+          <w:p>
+            <w:pPr>
+              <w:jc w:val="center"/>
+              <w:spacing w:after="100" w:before="100" w:line="240"/>
+              <w:ind w:firstLine="0" w:left="100" w:right="100"/>
+            </w:pPr>
+            <w:r xmlns:w="http://schemas.openxmlformats.org/wordprocessingml/2006/main" xmlns:wp="http://schemas.openxmlformats.org/drawingml/2006/wordprocessingDrawing" xmlns:r="http://schemas.openxmlformats.org/officeDocument/2006/relationships" xmlns:w14="http://schemas.microsoft.com/office/word/2010/wordml">
+              <w:rPr>
+                <w:rFonts w:ascii="Helvetica" w:hAnsi="Helvetica" w:eastAsia="Helvetica" w:cs="Helvetica"/>
+                <w:sz w:val="6"/>
+                <w:szCs w:val="6"/>
+                <w:color w:val="000000"/>
+              </w:rPr>
+              <w:t xml:space="preserve">0.01 (-0.15, 0.17)</w:t>
+            </w:r>
+          </w:p>
+        </w:tc>
+        <w:tc>
+          <w:tcPr>
+            <w:tcBorders/>
+            <w:shd w:val="clear" w:color="auto" w:fill="FFFFFF"/>
+            <w:tcMar>
+              <w:top w:w="0" w:type="dxa"/>
+              <w:bottom w:w="0" w:type="dxa"/>
+              <w:left w:w="0" w:type="dxa"/>
+              <w:right w:w="0" w:type="dxa"/>
+            </w:tcMar>
+            <w:vAlign w:val="center"/>
+          </w:tcPr>
+          <w:p>
+            <w:pPr>
+              <w:jc w:val="center"/>
+              <w:spacing w:after="100" w:before="100" w:line="240"/>
+              <w:ind w:firstLine="0" w:left="100" w:right="100"/>
+            </w:pPr>
+            <w:r xmlns:w="http://schemas.openxmlformats.org/wordprocessingml/2006/main" xmlns:wp="http://schemas.openxmlformats.org/drawingml/2006/wordprocessingDrawing" xmlns:r="http://schemas.openxmlformats.org/officeDocument/2006/relationships" xmlns:w14="http://schemas.microsoft.com/office/word/2010/wordml">
+              <w:rPr>
+                <w:rFonts w:ascii="Helvetica" w:hAnsi="Helvetica" w:eastAsia="Helvetica" w:cs="Helvetica"/>
+                <w:sz w:val="6"/>
+                <w:szCs w:val="6"/>
+                <w:color w:val="000000"/>
+              </w:rPr>
+              <w:t xml:space="preserve">0.91</w:t>
+            </w:r>
+          </w:p>
+        </w:tc>
+        <w:tc>
+          <w:tcPr>
+            <w:tcBorders/>
+            <w:shd w:val="clear" w:color="auto" w:fill="FFFFFF"/>
+            <w:tcMar>
+              <w:top w:w="0" w:type="dxa"/>
+              <w:bottom w:w="0" w:type="dxa"/>
+              <w:left w:w="0" w:type="dxa"/>
+              <w:right w:w="0" w:type="dxa"/>
+            </w:tcMar>
+            <w:vAlign w:val="center"/>
+          </w:tcPr>
+          <w:p>
+            <w:pPr>
+              <w:jc w:val="center"/>
+              <w:spacing w:after="100" w:before="100" w:line="240"/>
+              <w:ind w:firstLine="0" w:left="100" w:right="100"/>
+            </w:pPr>
+            <w:r xmlns:w="http://schemas.openxmlformats.org/wordprocessingml/2006/main" xmlns:wp="http://schemas.openxmlformats.org/drawingml/2006/wordprocessingDrawing" xmlns:r="http://schemas.openxmlformats.org/officeDocument/2006/relationships" xmlns:w14="http://schemas.microsoft.com/office/word/2010/wordml">
+              <w:rPr>
+                <w:rFonts w:ascii="Helvetica" w:hAnsi="Helvetica" w:eastAsia="Helvetica" w:cs="Helvetica"/>
+                <w:sz w:val="6"/>
+                <w:szCs w:val="6"/>
+                <w:color w:val="000000"/>
+              </w:rPr>
+              <w:t xml:space="preserve">0.98</w:t>
             </w:r>
           </w:p>
         </w:tc>
@@ -6329,8 +8105,8 @@
             <w:r xmlns:w="http://schemas.openxmlformats.org/wordprocessingml/2006/main" xmlns:wp="http://schemas.openxmlformats.org/drawingml/2006/wordprocessingDrawing" xmlns:r="http://schemas.openxmlformats.org/officeDocument/2006/relationships" xmlns:w14="http://schemas.microsoft.com/office/word/2010/wordml">
               <w:rPr>
                 <w:rFonts w:ascii="Helvetica" w:hAnsi="Helvetica" w:eastAsia="Helvetica" w:cs="Helvetica"/>
-                <w:sz w:val="8"/>
-                <w:szCs w:val="8"/>
+                <w:sz w:val="6"/>
+                <w:szCs w:val="6"/>
                 <w:color w:val="000000"/>
               </w:rPr>
               <w:t xml:space="preserve"/>
@@ -6358,8 +8134,8 @@
             <w:r xmlns:w="http://schemas.openxmlformats.org/wordprocessingml/2006/main" xmlns:wp="http://schemas.openxmlformats.org/drawingml/2006/wordprocessingDrawing" xmlns:r="http://schemas.openxmlformats.org/officeDocument/2006/relationships" xmlns:w14="http://schemas.microsoft.com/office/word/2010/wordml">
               <w:rPr>
                 <w:rFonts w:ascii="Helvetica" w:hAnsi="Helvetica" w:eastAsia="Helvetica" w:cs="Helvetica"/>
-                <w:sz w:val="8"/>
-                <w:szCs w:val="8"/>
+                <w:sz w:val="6"/>
+                <w:szCs w:val="6"/>
                 <w:color w:val="000000"/>
               </w:rPr>
               <w:t xml:space="preserve"/>
@@ -6387,8 +8163,8 @@
             <w:r xmlns:w="http://schemas.openxmlformats.org/wordprocessingml/2006/main" xmlns:wp="http://schemas.openxmlformats.org/drawingml/2006/wordprocessingDrawing" xmlns:r="http://schemas.openxmlformats.org/officeDocument/2006/relationships" xmlns:w14="http://schemas.microsoft.com/office/word/2010/wordml">
               <w:rPr>
                 <w:rFonts w:ascii="Helvetica" w:hAnsi="Helvetica" w:eastAsia="Helvetica" w:cs="Helvetica"/>
-                <w:sz w:val="8"/>
-                <w:szCs w:val="8"/>
+                <w:sz w:val="6"/>
+                <w:szCs w:val="6"/>
                 <w:color w:val="000000"/>
               </w:rPr>
               <w:t xml:space="preserve"/>
@@ -6416,8 +8192,8 @@
             <w:r xmlns:w="http://schemas.openxmlformats.org/wordprocessingml/2006/main" xmlns:wp="http://schemas.openxmlformats.org/drawingml/2006/wordprocessingDrawing" xmlns:r="http://schemas.openxmlformats.org/officeDocument/2006/relationships" xmlns:w14="http://schemas.microsoft.com/office/word/2010/wordml">
               <w:rPr>
                 <w:rFonts w:ascii="Helvetica" w:hAnsi="Helvetica" w:eastAsia="Helvetica" w:cs="Helvetica"/>
-                <w:sz w:val="8"/>
-                <w:szCs w:val="8"/>
+                <w:sz w:val="6"/>
+                <w:szCs w:val="6"/>
                 <w:color w:val="000000"/>
               </w:rPr>
               <w:t xml:space="preserve"/>
@@ -6445,8 +8221,8 @@
             <w:r xmlns:w="http://schemas.openxmlformats.org/wordprocessingml/2006/main" xmlns:wp="http://schemas.openxmlformats.org/drawingml/2006/wordprocessingDrawing" xmlns:r="http://schemas.openxmlformats.org/officeDocument/2006/relationships" xmlns:w14="http://schemas.microsoft.com/office/word/2010/wordml">
               <w:rPr>
                 <w:rFonts w:ascii="Helvetica" w:hAnsi="Helvetica" w:eastAsia="Helvetica" w:cs="Helvetica"/>
-                <w:sz w:val="8"/>
-                <w:szCs w:val="8"/>
+                <w:sz w:val="6"/>
+                <w:szCs w:val="6"/>
                 <w:color w:val="000000"/>
               </w:rPr>
               <w:t xml:space="preserve"/>
@@ -6474,8 +8250,8 @@
             <w:r xmlns:w="http://schemas.openxmlformats.org/wordprocessingml/2006/main" xmlns:wp="http://schemas.openxmlformats.org/drawingml/2006/wordprocessingDrawing" xmlns:r="http://schemas.openxmlformats.org/officeDocument/2006/relationships" xmlns:w14="http://schemas.microsoft.com/office/word/2010/wordml">
               <w:rPr>
                 <w:rFonts w:ascii="Helvetica" w:hAnsi="Helvetica" w:eastAsia="Helvetica" w:cs="Helvetica"/>
-                <w:sz w:val="8"/>
-                <w:szCs w:val="8"/>
+                <w:sz w:val="6"/>
+                <w:szCs w:val="6"/>
                 <w:color w:val="000000"/>
               </w:rPr>
               <w:t xml:space="preserve"/>
@@ -6503,8 +8279,8 @@
             <w:r xmlns:w="http://schemas.openxmlformats.org/wordprocessingml/2006/main" xmlns:wp="http://schemas.openxmlformats.org/drawingml/2006/wordprocessingDrawing" xmlns:r="http://schemas.openxmlformats.org/officeDocument/2006/relationships" xmlns:w14="http://schemas.microsoft.com/office/word/2010/wordml">
               <w:rPr>
                 <w:rFonts w:ascii="Helvetica" w:hAnsi="Helvetica" w:eastAsia="Helvetica" w:cs="Helvetica"/>
-                <w:sz w:val="8"/>
-                <w:szCs w:val="8"/>
+                <w:sz w:val="6"/>
+                <w:szCs w:val="6"/>
                 <w:color w:val="000000"/>
               </w:rPr>
               <w:t xml:space="preserve"/>
@@ -6532,8 +8308,8 @@
             <w:r xmlns:w="http://schemas.openxmlformats.org/wordprocessingml/2006/main" xmlns:wp="http://schemas.openxmlformats.org/drawingml/2006/wordprocessingDrawing" xmlns:r="http://schemas.openxmlformats.org/officeDocument/2006/relationships" xmlns:w14="http://schemas.microsoft.com/office/word/2010/wordml">
               <w:rPr>
                 <w:rFonts w:ascii="Helvetica" w:hAnsi="Helvetica" w:eastAsia="Helvetica" w:cs="Helvetica"/>
-                <w:sz w:val="8"/>
-                <w:szCs w:val="8"/>
+                <w:sz w:val="6"/>
+                <w:szCs w:val="6"/>
                 <w:color w:val="000000"/>
               </w:rPr>
               <w:t xml:space="preserve"/>
@@ -6561,8 +8337,8 @@
             <w:r xmlns:w="http://schemas.openxmlformats.org/wordprocessingml/2006/main" xmlns:wp="http://schemas.openxmlformats.org/drawingml/2006/wordprocessingDrawing" xmlns:r="http://schemas.openxmlformats.org/officeDocument/2006/relationships" xmlns:w14="http://schemas.microsoft.com/office/word/2010/wordml">
               <w:rPr>
                 <w:rFonts w:ascii="Helvetica" w:hAnsi="Helvetica" w:eastAsia="Helvetica" w:cs="Helvetica"/>
-                <w:sz w:val="8"/>
-                <w:szCs w:val="8"/>
+                <w:sz w:val="6"/>
+                <w:szCs w:val="6"/>
                 <w:color w:val="000000"/>
               </w:rPr>
               <w:t xml:space="preserve"/>
@@ -6590,11 +8366,603 @@
             <w:r xmlns:w="http://schemas.openxmlformats.org/wordprocessingml/2006/main" xmlns:wp="http://schemas.openxmlformats.org/drawingml/2006/wordprocessingDrawing" xmlns:r="http://schemas.openxmlformats.org/officeDocument/2006/relationships" xmlns:w14="http://schemas.microsoft.com/office/word/2010/wordml">
               <w:rPr>
                 <w:rFonts w:ascii="Helvetica" w:hAnsi="Helvetica" w:eastAsia="Helvetica" w:cs="Helvetica"/>
-                <w:sz w:val="8"/>
-                <w:szCs w:val="8"/>
+                <w:sz w:val="6"/>
+                <w:szCs w:val="6"/>
                 <w:color w:val="000000"/>
               </w:rPr>
               <w:t xml:space="preserve"/>
+            </w:r>
+          </w:p>
+        </w:tc>
+      </w:tr>
+      <w:tr>
+        <w:trPr>
+          <w:cantSplit/>
+          <w:trHeight w:val="324" w:hRule="auto"/>
+        </w:trPr>
+        <w:tc>
+          <w:tcPr>
+            <w:tcBorders/>
+            <w:shd w:val="clear" w:color="auto" w:fill="FFFFFF"/>
+            <w:tcMar>
+              <w:top w:w="0" w:type="dxa"/>
+              <w:bottom w:w="0" w:type="dxa"/>
+              <w:left w:w="0" w:type="dxa"/>
+              <w:right w:w="0" w:type="dxa"/>
+            </w:tcMar>
+            <w:vAlign w:val="center"/>
+          </w:tcPr>
+          <w:p>
+            <w:pPr>
+              <w:jc w:val="left"/>
+              <w:spacing w:after="100" w:before="100" w:line="240"/>
+              <w:ind w:firstLine="0" w:left="100" w:right="100"/>
+            </w:pPr>
+            <w:r xmlns:w="http://schemas.openxmlformats.org/wordprocessingml/2006/main" xmlns:wp="http://schemas.openxmlformats.org/drawingml/2006/wordprocessingDrawing" xmlns:r="http://schemas.openxmlformats.org/officeDocument/2006/relationships" xmlns:w14="http://schemas.microsoft.com/office/word/2010/wordml">
+              <w:rPr>
+                <w:rFonts w:ascii="Helvetica" w:hAnsi="Helvetica" w:eastAsia="Helvetica" w:cs="Helvetica"/>
+                <w:sz w:val="6"/>
+                <w:szCs w:val="6"/>
+                <w:color w:val="000000"/>
+              </w:rPr>
+              <w:t xml:space="preserve">8,12-iso-iPF(2a)-VI</w:t>
+            </w:r>
+          </w:p>
+        </w:tc>
+        <w:tc>
+          <w:tcPr>
+            <w:tcBorders/>
+            <w:shd w:val="clear" w:color="auto" w:fill="FFFFFF"/>
+            <w:tcMar>
+              <w:top w:w="0" w:type="dxa"/>
+              <w:bottom w:w="0" w:type="dxa"/>
+              <w:left w:w="0" w:type="dxa"/>
+              <w:right w:w="0" w:type="dxa"/>
+            </w:tcMar>
+            <w:vAlign w:val="center"/>
+          </w:tcPr>
+          <w:p>
+            <w:pPr>
+              <w:jc w:val="left"/>
+              <w:spacing w:after="100" w:before="100" w:line="240"/>
+              <w:ind w:firstLine="0" w:left="100" w:right="100"/>
+            </w:pPr>
+            <w:r xmlns:w="http://schemas.openxmlformats.org/wordprocessingml/2006/main" xmlns:wp="http://schemas.openxmlformats.org/drawingml/2006/wordprocessingDrawing" xmlns:r="http://schemas.openxmlformats.org/officeDocument/2006/relationships" xmlns:w14="http://schemas.microsoft.com/office/word/2010/wordml">
+              <w:rPr>
+                <w:rFonts w:ascii="Helvetica" w:hAnsi="Helvetica" w:eastAsia="Helvetica" w:cs="Helvetica"/>
+                <w:sz w:val="6"/>
+                <w:szCs w:val="6"/>
+                <w:color w:val="000000"/>
+              </w:rPr>
+              <w:t xml:space="preserve">CDI expressive language Z-score Year 2</w:t>
+            </w:r>
+          </w:p>
+        </w:tc>
+        <w:tc>
+          <w:tcPr>
+            <w:tcBorders/>
+            <w:shd w:val="clear" w:color="auto" w:fill="FFFFFF"/>
+            <w:tcMar>
+              <w:top w:w="0" w:type="dxa"/>
+              <w:bottom w:w="0" w:type="dxa"/>
+              <w:left w:w="0" w:type="dxa"/>
+              <w:right w:w="0" w:type="dxa"/>
+            </w:tcMar>
+            <w:vAlign w:val="center"/>
+          </w:tcPr>
+          <w:p>
+            <w:pPr>
+              <w:jc w:val="center"/>
+              <w:spacing w:after="100" w:before="100" w:line="240"/>
+              <w:ind w:firstLine="0" w:left="100" w:right="100"/>
+            </w:pPr>
+            <w:r xmlns:w="http://schemas.openxmlformats.org/wordprocessingml/2006/main" xmlns:wp="http://schemas.openxmlformats.org/drawingml/2006/wordprocessingDrawing" xmlns:r="http://schemas.openxmlformats.org/officeDocument/2006/relationships" xmlns:w14="http://schemas.microsoft.com/office/word/2010/wordml">
+              <w:rPr>
+                <w:rFonts w:ascii="Helvetica" w:hAnsi="Helvetica" w:eastAsia="Helvetica" w:cs="Helvetica"/>
+                <w:sz w:val="6"/>
+                <w:szCs w:val="6"/>
+                <w:color w:val="000000"/>
+              </w:rPr>
+              <w:t xml:space="preserve">572</w:t>
+            </w:r>
+          </w:p>
+        </w:tc>
+        <w:tc>
+          <w:tcPr>
+            <w:tcBorders/>
+            <w:shd w:val="clear" w:color="auto" w:fill="FFFFFF"/>
+            <w:tcMar>
+              <w:top w:w="0" w:type="dxa"/>
+              <w:bottom w:w="0" w:type="dxa"/>
+              <w:left w:w="0" w:type="dxa"/>
+              <w:right w:w="0" w:type="dxa"/>
+            </w:tcMar>
+            <w:vAlign w:val="center"/>
+          </w:tcPr>
+          <w:p>
+            <w:pPr>
+              <w:jc w:val="center"/>
+              <w:spacing w:after="100" w:before="100" w:line="240"/>
+              <w:ind w:firstLine="0" w:left="100" w:right="100"/>
+            </w:pPr>
+            <w:r xmlns:w="http://schemas.openxmlformats.org/wordprocessingml/2006/main" xmlns:wp="http://schemas.openxmlformats.org/drawingml/2006/wordprocessingDrawing" xmlns:r="http://schemas.openxmlformats.org/officeDocument/2006/relationships" xmlns:w14="http://schemas.microsoft.com/office/word/2010/wordml">
+              <w:rPr>
+                <w:rFonts w:ascii="Helvetica" w:hAnsi="Helvetica" w:eastAsia="Helvetica" w:cs="Helvetica"/>
+                <w:sz w:val="6"/>
+                <w:szCs w:val="6"/>
+                <w:color w:val="000000"/>
+              </w:rPr>
+              <w:t xml:space="preserve">2.17</w:t>
+            </w:r>
+          </w:p>
+        </w:tc>
+        <w:tc>
+          <w:tcPr>
+            <w:tcBorders/>
+            <w:shd w:val="clear" w:color="auto" w:fill="FFFFFF"/>
+            <w:tcMar>
+              <w:top w:w="0" w:type="dxa"/>
+              <w:bottom w:w="0" w:type="dxa"/>
+              <w:left w:w="0" w:type="dxa"/>
+              <w:right w:w="0" w:type="dxa"/>
+            </w:tcMar>
+            <w:vAlign w:val="center"/>
+          </w:tcPr>
+          <w:p>
+            <w:pPr>
+              <w:jc w:val="center"/>
+              <w:spacing w:after="100" w:before="100" w:line="240"/>
+              <w:ind w:firstLine="0" w:left="100" w:right="100"/>
+            </w:pPr>
+            <w:r xmlns:w="http://schemas.openxmlformats.org/wordprocessingml/2006/main" xmlns:wp="http://schemas.openxmlformats.org/drawingml/2006/wordprocessingDrawing" xmlns:r="http://schemas.openxmlformats.org/officeDocument/2006/relationships" xmlns:w14="http://schemas.microsoft.com/office/word/2010/wordml">
+              <w:rPr>
+                <w:rFonts w:ascii="Helvetica" w:hAnsi="Helvetica" w:eastAsia="Helvetica" w:cs="Helvetica"/>
+                <w:sz w:val="6"/>
+                <w:szCs w:val="6"/>
+                <w:color w:val="000000"/>
+              </w:rPr>
+              <w:t xml:space="preserve">2.91</w:t>
+            </w:r>
+          </w:p>
+        </w:tc>
+        <w:tc>
+          <w:tcPr>
+            <w:tcBorders/>
+            <w:shd w:val="clear" w:color="auto" w:fill="FFFFFF"/>
+            <w:tcMar>
+              <w:top w:w="0" w:type="dxa"/>
+              <w:bottom w:w="0" w:type="dxa"/>
+              <w:left w:w="0" w:type="dxa"/>
+              <w:right w:w="0" w:type="dxa"/>
+            </w:tcMar>
+            <w:vAlign w:val="center"/>
+          </w:tcPr>
+          <w:p>
+            <w:pPr>
+              <w:jc w:val="center"/>
+              <w:spacing w:after="100" w:before="100" w:line="240"/>
+              <w:ind w:firstLine="0" w:left="100" w:right="100"/>
+            </w:pPr>
+            <w:r xmlns:w="http://schemas.openxmlformats.org/wordprocessingml/2006/main" xmlns:wp="http://schemas.openxmlformats.org/drawingml/2006/wordprocessingDrawing" xmlns:r="http://schemas.openxmlformats.org/officeDocument/2006/relationships" xmlns:w14="http://schemas.microsoft.com/office/word/2010/wordml">
+              <w:rPr>
+                <w:rFonts w:ascii="Helvetica" w:hAnsi="Helvetica" w:eastAsia="Helvetica" w:cs="Helvetica"/>
+                <w:sz w:val="6"/>
+                <w:szCs w:val="6"/>
+                <w:color w:val="000000"/>
+              </w:rPr>
+              <w:t xml:space="preserve">0.21</w:t>
+            </w:r>
+          </w:p>
+        </w:tc>
+        <w:tc>
+          <w:tcPr>
+            <w:tcBorders/>
+            <w:shd w:val="clear" w:color="auto" w:fill="FFFFFF"/>
+            <w:tcMar>
+              <w:top w:w="0" w:type="dxa"/>
+              <w:bottom w:w="0" w:type="dxa"/>
+              <w:left w:w="0" w:type="dxa"/>
+              <w:right w:w="0" w:type="dxa"/>
+            </w:tcMar>
+            <w:vAlign w:val="center"/>
+          </w:tcPr>
+          <w:p>
+            <w:pPr>
+              <w:jc w:val="center"/>
+              <w:spacing w:after="100" w:before="100" w:line="240"/>
+              <w:ind w:firstLine="0" w:left="100" w:right="100"/>
+            </w:pPr>
+            <w:r xmlns:w="http://schemas.openxmlformats.org/wordprocessingml/2006/main" xmlns:wp="http://schemas.openxmlformats.org/drawingml/2006/wordprocessingDrawing" xmlns:r="http://schemas.openxmlformats.org/officeDocument/2006/relationships" xmlns:w14="http://schemas.microsoft.com/office/word/2010/wordml">
+              <w:rPr>
+                <w:rFonts w:ascii="Helvetica" w:hAnsi="Helvetica" w:eastAsia="Helvetica" w:cs="Helvetica"/>
+                <w:sz w:val="6"/>
+                <w:szCs w:val="6"/>
+                <w:color w:val="000000"/>
+              </w:rPr>
+              <w:t xml:space="preserve">0.21</w:t>
+            </w:r>
+          </w:p>
+        </w:tc>
+        <w:tc>
+          <w:tcPr>
+            <w:tcBorders/>
+            <w:shd w:val="clear" w:color="auto" w:fill="FFFFFF"/>
+            <w:tcMar>
+              <w:top w:w="0" w:type="dxa"/>
+              <w:bottom w:w="0" w:type="dxa"/>
+              <w:left w:w="0" w:type="dxa"/>
+              <w:right w:w="0" w:type="dxa"/>
+            </w:tcMar>
+            <w:vAlign w:val="center"/>
+          </w:tcPr>
+          <w:p>
+            <w:pPr>
+              <w:jc w:val="center"/>
+              <w:spacing w:after="100" w:before="100" w:line="240"/>
+              <w:ind w:firstLine="0" w:left="100" w:right="100"/>
+            </w:pPr>
+            <w:r xmlns:w="http://schemas.openxmlformats.org/wordprocessingml/2006/main" xmlns:wp="http://schemas.openxmlformats.org/drawingml/2006/wordprocessingDrawing" xmlns:r="http://schemas.openxmlformats.org/officeDocument/2006/relationships" xmlns:w14="http://schemas.microsoft.com/office/word/2010/wordml">
+              <w:rPr>
+                <w:rFonts w:ascii="Helvetica" w:hAnsi="Helvetica" w:eastAsia="Helvetica" w:cs="Helvetica"/>
+                <w:sz w:val="6"/>
+                <w:szCs w:val="6"/>
+                <w:color w:val="000000"/>
+              </w:rPr>
+              <w:t xml:space="preserve">0.01 (-0.15, 0.17)</w:t>
+            </w:r>
+          </w:p>
+        </w:tc>
+        <w:tc>
+          <w:tcPr>
+            <w:tcBorders/>
+            <w:shd w:val="clear" w:color="auto" w:fill="FFFFFF"/>
+            <w:tcMar>
+              <w:top w:w="0" w:type="dxa"/>
+              <w:bottom w:w="0" w:type="dxa"/>
+              <w:left w:w="0" w:type="dxa"/>
+              <w:right w:w="0" w:type="dxa"/>
+            </w:tcMar>
+            <w:vAlign w:val="center"/>
+          </w:tcPr>
+          <w:p>
+            <w:pPr>
+              <w:jc w:val="center"/>
+              <w:spacing w:after="100" w:before="100" w:line="240"/>
+              <w:ind w:firstLine="0" w:left="100" w:right="100"/>
+            </w:pPr>
+            <w:r xmlns:w="http://schemas.openxmlformats.org/wordprocessingml/2006/main" xmlns:wp="http://schemas.openxmlformats.org/drawingml/2006/wordprocessingDrawing" xmlns:r="http://schemas.openxmlformats.org/officeDocument/2006/relationships" xmlns:w14="http://schemas.microsoft.com/office/word/2010/wordml">
+              <w:rPr>
+                <w:rFonts w:ascii="Helvetica" w:hAnsi="Helvetica" w:eastAsia="Helvetica" w:cs="Helvetica"/>
+                <w:sz w:val="6"/>
+                <w:szCs w:val="6"/>
+                <w:color w:val="000000"/>
+              </w:rPr>
+              <w:t xml:space="preserve">0.92</w:t>
+            </w:r>
+          </w:p>
+        </w:tc>
+        <w:tc>
+          <w:tcPr>
+            <w:tcBorders/>
+            <w:shd w:val="clear" w:color="auto" w:fill="FFFFFF"/>
+            <w:tcMar>
+              <w:top w:w="0" w:type="dxa"/>
+              <w:bottom w:w="0" w:type="dxa"/>
+              <w:left w:w="0" w:type="dxa"/>
+              <w:right w:w="0" w:type="dxa"/>
+            </w:tcMar>
+            <w:vAlign w:val="center"/>
+          </w:tcPr>
+          <w:p>
+            <w:pPr>
+              <w:jc w:val="center"/>
+              <w:spacing w:after="100" w:before="100" w:line="240"/>
+              <w:ind w:firstLine="0" w:left="100" w:right="100"/>
+            </w:pPr>
+            <w:r xmlns:w="http://schemas.openxmlformats.org/wordprocessingml/2006/main" xmlns:wp="http://schemas.openxmlformats.org/drawingml/2006/wordprocessingDrawing" xmlns:r="http://schemas.openxmlformats.org/officeDocument/2006/relationships" xmlns:w14="http://schemas.microsoft.com/office/word/2010/wordml">
+              <w:rPr>
+                <w:rFonts w:ascii="Helvetica" w:hAnsi="Helvetica" w:eastAsia="Helvetica" w:cs="Helvetica"/>
+                <w:sz w:val="6"/>
+                <w:szCs w:val="6"/>
+                <w:color w:val="000000"/>
+              </w:rPr>
+              <w:t xml:space="preserve">0.98</w:t>
+            </w:r>
+          </w:p>
+        </w:tc>
+      </w:tr>
+      <w:tr>
+        <w:trPr>
+          <w:cantSplit/>
+          <w:trHeight w:val="323" w:hRule="auto"/>
+        </w:trPr>
+        <w:tc>
+          <w:tcPr>
+            <w:tcBorders/>
+            <w:shd w:val="clear" w:color="auto" w:fill="FFFFFF"/>
+            <w:tcMar>
+              <w:top w:w="0" w:type="dxa"/>
+              <w:bottom w:w="0" w:type="dxa"/>
+              <w:left w:w="0" w:type="dxa"/>
+              <w:right w:w="0" w:type="dxa"/>
+            </w:tcMar>
+            <w:vAlign w:val="center"/>
+          </w:tcPr>
+          <w:p>
+            <w:pPr>
+              <w:jc w:val="left"/>
+              <w:spacing w:after="100" w:before="100" w:line="240"/>
+              <w:ind w:firstLine="0" w:left="100" w:right="100"/>
+            </w:pPr>
+            <w:r xmlns:w="http://schemas.openxmlformats.org/wordprocessingml/2006/main" xmlns:wp="http://schemas.openxmlformats.org/drawingml/2006/wordprocessingDrawing" xmlns:r="http://schemas.openxmlformats.org/officeDocument/2006/relationships" xmlns:w14="http://schemas.microsoft.com/office/word/2010/wordml">
+              <w:rPr>
+                <w:rFonts w:ascii="Helvetica" w:hAnsi="Helvetica" w:eastAsia="Helvetica" w:cs="Helvetica"/>
+                <w:sz w:val="6"/>
+                <w:szCs w:val="6"/>
+                <w:color w:val="000000"/>
+              </w:rPr>
+              <w:t xml:space="preserve"> </w:t>
+            </w:r>
+          </w:p>
+        </w:tc>
+        <w:tc>
+          <w:tcPr>
+            <w:tcBorders/>
+            <w:shd w:val="clear" w:color="auto" w:fill="FFFFFF"/>
+            <w:tcMar>
+              <w:top w:w="0" w:type="dxa"/>
+              <w:bottom w:w="0" w:type="dxa"/>
+              <w:left w:w="0" w:type="dxa"/>
+              <w:right w:w="0" w:type="dxa"/>
+            </w:tcMar>
+            <w:vAlign w:val="center"/>
+          </w:tcPr>
+          <w:p>
+            <w:pPr>
+              <w:jc w:val="left"/>
+              <w:spacing w:after="100" w:before="100" w:line="240"/>
+              <w:ind w:firstLine="0" w:left="100" w:right="100"/>
+            </w:pPr>
+            <w:r xmlns:w="http://schemas.openxmlformats.org/wordprocessingml/2006/main" xmlns:wp="http://schemas.openxmlformats.org/drawingml/2006/wordprocessingDrawing" xmlns:r="http://schemas.openxmlformats.org/officeDocument/2006/relationships" xmlns:w14="http://schemas.microsoft.com/office/word/2010/wordml">
+              <w:rPr>
+                <w:rFonts w:ascii="Helvetica" w:hAnsi="Helvetica" w:eastAsia="Helvetica" w:cs="Helvetica"/>
+                <w:sz w:val="6"/>
+                <w:szCs w:val="6"/>
+                <w:color w:val="000000"/>
+              </w:rPr>
+              <w:t xml:space="preserve">CDI comprehension Z-score Year 2</w:t>
+            </w:r>
+          </w:p>
+        </w:tc>
+        <w:tc>
+          <w:tcPr>
+            <w:tcBorders/>
+            <w:shd w:val="clear" w:color="auto" w:fill="FFFFFF"/>
+            <w:tcMar>
+              <w:top w:w="0" w:type="dxa"/>
+              <w:bottom w:w="0" w:type="dxa"/>
+              <w:left w:w="0" w:type="dxa"/>
+              <w:right w:w="0" w:type="dxa"/>
+            </w:tcMar>
+            <w:vAlign w:val="center"/>
+          </w:tcPr>
+          <w:p>
+            <w:pPr>
+              <w:jc w:val="center"/>
+              <w:spacing w:after="100" w:before="100" w:line="240"/>
+              <w:ind w:firstLine="0" w:left="100" w:right="100"/>
+            </w:pPr>
+            <w:r xmlns:w="http://schemas.openxmlformats.org/wordprocessingml/2006/main" xmlns:wp="http://schemas.openxmlformats.org/drawingml/2006/wordprocessingDrawing" xmlns:r="http://schemas.openxmlformats.org/officeDocument/2006/relationships" xmlns:w14="http://schemas.microsoft.com/office/word/2010/wordml">
+              <w:rPr>
+                <w:rFonts w:ascii="Helvetica" w:hAnsi="Helvetica" w:eastAsia="Helvetica" w:cs="Helvetica"/>
+                <w:sz w:val="6"/>
+                <w:szCs w:val="6"/>
+                <w:color w:val="000000"/>
+              </w:rPr>
+              <w:t xml:space="preserve">568</w:t>
+            </w:r>
+          </w:p>
+        </w:tc>
+        <w:tc>
+          <w:tcPr>
+            <w:tcBorders/>
+            <w:shd w:val="clear" w:color="auto" w:fill="FFFFFF"/>
+            <w:tcMar>
+              <w:top w:w="0" w:type="dxa"/>
+              <w:bottom w:w="0" w:type="dxa"/>
+              <w:left w:w="0" w:type="dxa"/>
+              <w:right w:w="0" w:type="dxa"/>
+            </w:tcMar>
+            <w:vAlign w:val="center"/>
+          </w:tcPr>
+          <w:p>
+            <w:pPr>
+              <w:jc w:val="center"/>
+              <w:spacing w:after="100" w:before="100" w:line="240"/>
+              <w:ind w:firstLine="0" w:left="100" w:right="100"/>
+            </w:pPr>
+            <w:r xmlns:w="http://schemas.openxmlformats.org/wordprocessingml/2006/main" xmlns:wp="http://schemas.openxmlformats.org/drawingml/2006/wordprocessingDrawing" xmlns:r="http://schemas.openxmlformats.org/officeDocument/2006/relationships" xmlns:w14="http://schemas.microsoft.com/office/word/2010/wordml">
+              <w:rPr>
+                <w:rFonts w:ascii="Helvetica" w:hAnsi="Helvetica" w:eastAsia="Helvetica" w:cs="Helvetica"/>
+                <w:sz w:val="6"/>
+                <w:szCs w:val="6"/>
+                <w:color w:val="000000"/>
+              </w:rPr>
+              <w:t xml:space="preserve">2.18</w:t>
+            </w:r>
+          </w:p>
+        </w:tc>
+        <w:tc>
+          <w:tcPr>
+            <w:tcBorders/>
+            <w:shd w:val="clear" w:color="auto" w:fill="FFFFFF"/>
+            <w:tcMar>
+              <w:top w:w="0" w:type="dxa"/>
+              <w:bottom w:w="0" w:type="dxa"/>
+              <w:left w:w="0" w:type="dxa"/>
+              <w:right w:w="0" w:type="dxa"/>
+            </w:tcMar>
+            <w:vAlign w:val="center"/>
+          </w:tcPr>
+          <w:p>
+            <w:pPr>
+              <w:jc w:val="center"/>
+              <w:spacing w:after="100" w:before="100" w:line="240"/>
+              <w:ind w:firstLine="0" w:left="100" w:right="100"/>
+            </w:pPr>
+            <w:r xmlns:w="http://schemas.openxmlformats.org/wordprocessingml/2006/main" xmlns:wp="http://schemas.openxmlformats.org/drawingml/2006/wordprocessingDrawing" xmlns:r="http://schemas.openxmlformats.org/officeDocument/2006/relationships" xmlns:w14="http://schemas.microsoft.com/office/word/2010/wordml">
+              <w:rPr>
+                <w:rFonts w:ascii="Helvetica" w:hAnsi="Helvetica" w:eastAsia="Helvetica" w:cs="Helvetica"/>
+                <w:sz w:val="6"/>
+                <w:szCs w:val="6"/>
+                <w:color w:val="000000"/>
+              </w:rPr>
+              <w:t xml:space="preserve">2.91</w:t>
+            </w:r>
+          </w:p>
+        </w:tc>
+        <w:tc>
+          <w:tcPr>
+            <w:tcBorders/>
+            <w:shd w:val="clear" w:color="auto" w:fill="FFFFFF"/>
+            <w:tcMar>
+              <w:top w:w="0" w:type="dxa"/>
+              <w:bottom w:w="0" w:type="dxa"/>
+              <w:left w:w="0" w:type="dxa"/>
+              <w:right w:w="0" w:type="dxa"/>
+            </w:tcMar>
+            <w:vAlign w:val="center"/>
+          </w:tcPr>
+          <w:p>
+            <w:pPr>
+              <w:jc w:val="center"/>
+              <w:spacing w:after="100" w:before="100" w:line="240"/>
+              <w:ind w:firstLine="0" w:left="100" w:right="100"/>
+            </w:pPr>
+            <w:r xmlns:w="http://schemas.openxmlformats.org/wordprocessingml/2006/main" xmlns:wp="http://schemas.openxmlformats.org/drawingml/2006/wordprocessingDrawing" xmlns:r="http://schemas.openxmlformats.org/officeDocument/2006/relationships" xmlns:w14="http://schemas.microsoft.com/office/word/2010/wordml">
+              <w:rPr>
+                <w:rFonts w:ascii="Helvetica" w:hAnsi="Helvetica" w:eastAsia="Helvetica" w:cs="Helvetica"/>
+                <w:sz w:val="6"/>
+                <w:szCs w:val="6"/>
+                <w:color w:val="000000"/>
+              </w:rPr>
+              <w:t xml:space="preserve">0.04</w:t>
+            </w:r>
+          </w:p>
+        </w:tc>
+        <w:tc>
+          <w:tcPr>
+            <w:tcBorders/>
+            <w:shd w:val="clear" w:color="auto" w:fill="FFFFFF"/>
+            <w:tcMar>
+              <w:top w:w="0" w:type="dxa"/>
+              <w:bottom w:w="0" w:type="dxa"/>
+              <w:left w:w="0" w:type="dxa"/>
+              <w:right w:w="0" w:type="dxa"/>
+            </w:tcMar>
+            <w:vAlign w:val="center"/>
+          </w:tcPr>
+          <w:p>
+            <w:pPr>
+              <w:jc w:val="center"/>
+              <w:spacing w:after="100" w:before="100" w:line="240"/>
+              <w:ind w:firstLine="0" w:left="100" w:right="100"/>
+            </w:pPr>
+            <w:r xmlns:w="http://schemas.openxmlformats.org/wordprocessingml/2006/main" xmlns:wp="http://schemas.openxmlformats.org/drawingml/2006/wordprocessingDrawing" xmlns:r="http://schemas.openxmlformats.org/officeDocument/2006/relationships" xmlns:w14="http://schemas.microsoft.com/office/word/2010/wordml">
+              <w:rPr>
+                <w:rFonts w:ascii="Helvetica" w:hAnsi="Helvetica" w:eastAsia="Helvetica" w:cs="Helvetica"/>
+                <w:sz w:val="6"/>
+                <w:szCs w:val="6"/>
+                <w:color w:val="000000"/>
+              </w:rPr>
+              <w:t xml:space="preserve">0.13</w:t>
+            </w:r>
+          </w:p>
+        </w:tc>
+        <w:tc>
+          <w:tcPr>
+            <w:tcBorders/>
+            <w:shd w:val="clear" w:color="auto" w:fill="FFFFFF"/>
+            <w:tcMar>
+              <w:top w:w="0" w:type="dxa"/>
+              <w:bottom w:w="0" w:type="dxa"/>
+              <w:left w:w="0" w:type="dxa"/>
+              <w:right w:w="0" w:type="dxa"/>
+            </w:tcMar>
+            <w:vAlign w:val="center"/>
+          </w:tcPr>
+          <w:p>
+            <w:pPr>
+              <w:jc w:val="center"/>
+              <w:spacing w:after="100" w:before="100" w:line="240"/>
+              <w:ind w:firstLine="0" w:left="100" w:right="100"/>
+            </w:pPr>
+            <w:r xmlns:w="http://schemas.openxmlformats.org/wordprocessingml/2006/main" xmlns:wp="http://schemas.openxmlformats.org/drawingml/2006/wordprocessingDrawing" xmlns:r="http://schemas.openxmlformats.org/officeDocument/2006/relationships" xmlns:w14="http://schemas.microsoft.com/office/word/2010/wordml">
+              <w:rPr>
+                <w:rFonts w:ascii="Helvetica" w:hAnsi="Helvetica" w:eastAsia="Helvetica" w:cs="Helvetica"/>
+                <w:sz w:val="6"/>
+                <w:szCs w:val="6"/>
+                <w:color w:val="000000"/>
+              </w:rPr>
+              <w:t xml:space="preserve">0.09 (-0.01, 0.2)</w:t>
+            </w:r>
+          </w:p>
+        </w:tc>
+        <w:tc>
+          <w:tcPr>
+            <w:tcBorders/>
+            <w:shd w:val="clear" w:color="auto" w:fill="FFFFFF"/>
+            <w:tcMar>
+              <w:top w:w="0" w:type="dxa"/>
+              <w:bottom w:w="0" w:type="dxa"/>
+              <w:left w:w="0" w:type="dxa"/>
+              <w:right w:w="0" w:type="dxa"/>
+            </w:tcMar>
+            <w:vAlign w:val="center"/>
+          </w:tcPr>
+          <w:p>
+            <w:pPr>
+              <w:jc w:val="center"/>
+              <w:spacing w:after="100" w:before="100" w:line="240"/>
+              <w:ind w:firstLine="0" w:left="100" w:right="100"/>
+            </w:pPr>
+            <w:r xmlns:w="http://schemas.openxmlformats.org/wordprocessingml/2006/main" xmlns:wp="http://schemas.openxmlformats.org/drawingml/2006/wordprocessingDrawing" xmlns:r="http://schemas.openxmlformats.org/officeDocument/2006/relationships" xmlns:w14="http://schemas.microsoft.com/office/word/2010/wordml">
+              <w:rPr>
+                <w:rFonts w:ascii="Helvetica" w:hAnsi="Helvetica" w:eastAsia="Helvetica" w:cs="Helvetica"/>
+                <w:sz w:val="6"/>
+                <w:szCs w:val="6"/>
+                <w:color w:val="000000"/>
+              </w:rPr>
+              <w:t xml:space="preserve">0.07</w:t>
+            </w:r>
+          </w:p>
+        </w:tc>
+        <w:tc>
+          <w:tcPr>
+            <w:tcBorders/>
+            <w:shd w:val="clear" w:color="auto" w:fill="FFFFFF"/>
+            <w:tcMar>
+              <w:top w:w="0" w:type="dxa"/>
+              <w:bottom w:w="0" w:type="dxa"/>
+              <w:left w:w="0" w:type="dxa"/>
+              <w:right w:w="0" w:type="dxa"/>
+            </w:tcMar>
+            <w:vAlign w:val="center"/>
+          </w:tcPr>
+          <w:p>
+            <w:pPr>
+              <w:jc w:val="center"/>
+              <w:spacing w:after="100" w:before="100" w:line="240"/>
+              <w:ind w:firstLine="0" w:left="100" w:right="100"/>
+            </w:pPr>
+            <w:r xmlns:w="http://schemas.openxmlformats.org/wordprocessingml/2006/main" xmlns:wp="http://schemas.openxmlformats.org/drawingml/2006/wordprocessingDrawing" xmlns:r="http://schemas.openxmlformats.org/officeDocument/2006/relationships" xmlns:w14="http://schemas.microsoft.com/office/word/2010/wordml">
+              <w:rPr>
+                <w:rFonts w:ascii="Helvetica" w:hAnsi="Helvetica" w:eastAsia="Helvetica" w:cs="Helvetica"/>
+                <w:sz w:val="6"/>
+                <w:szCs w:val="6"/>
+                <w:color w:val="000000"/>
+              </w:rPr>
+              <w:t xml:space="preserve">0.59</w:t>
             </w:r>
           </w:p>
         </w:tc>
@@ -6606,6 +8974,598 @@
         </w:trPr>
         <w:tc>
           <w:tcPr>
+            <w:tcBorders/>
+            <w:shd w:val="clear" w:color="auto" w:fill="FFFFFF"/>
+            <w:tcMar>
+              <w:top w:w="0" w:type="dxa"/>
+              <w:bottom w:w="0" w:type="dxa"/>
+              <w:left w:w="0" w:type="dxa"/>
+              <w:right w:w="0" w:type="dxa"/>
+            </w:tcMar>
+            <w:vAlign w:val="center"/>
+          </w:tcPr>
+          <w:p>
+            <w:pPr>
+              <w:jc w:val="left"/>
+              <w:spacing w:after="100" w:before="100" w:line="240"/>
+              <w:ind w:firstLine="0" w:left="100" w:right="100"/>
+            </w:pPr>
+            <w:r xmlns:w="http://schemas.openxmlformats.org/wordprocessingml/2006/main" xmlns:wp="http://schemas.openxmlformats.org/drawingml/2006/wordprocessingDrawing" xmlns:r="http://schemas.openxmlformats.org/officeDocument/2006/relationships" xmlns:w14="http://schemas.microsoft.com/office/word/2010/wordml">
+              <w:rPr>
+                <w:rFonts w:ascii="Helvetica" w:hAnsi="Helvetica" w:eastAsia="Helvetica" w:cs="Helvetica"/>
+                <w:sz w:val="6"/>
+                <w:szCs w:val="6"/>
+                <w:color w:val="000000"/>
+              </w:rPr>
+              <w:t xml:space="preserve"/>
+            </w:r>
+          </w:p>
+        </w:tc>
+        <w:tc>
+          <w:tcPr>
+            <w:tcBorders/>
+            <w:shd w:val="clear" w:color="auto" w:fill="FFFFFF"/>
+            <w:tcMar>
+              <w:top w:w="0" w:type="dxa"/>
+              <w:bottom w:w="0" w:type="dxa"/>
+              <w:left w:w="0" w:type="dxa"/>
+              <w:right w:w="0" w:type="dxa"/>
+            </w:tcMar>
+            <w:vAlign w:val="center"/>
+          </w:tcPr>
+          <w:p>
+            <w:pPr>
+              <w:jc w:val="left"/>
+              <w:spacing w:after="100" w:before="100" w:line="240"/>
+              <w:ind w:firstLine="0" w:left="100" w:right="100"/>
+            </w:pPr>
+            <w:r xmlns:w="http://schemas.openxmlformats.org/wordprocessingml/2006/main" xmlns:wp="http://schemas.openxmlformats.org/drawingml/2006/wordprocessingDrawing" xmlns:r="http://schemas.openxmlformats.org/officeDocument/2006/relationships" xmlns:w14="http://schemas.microsoft.com/office/word/2010/wordml">
+              <w:rPr>
+                <w:rFonts w:ascii="Helvetica" w:hAnsi="Helvetica" w:eastAsia="Helvetica" w:cs="Helvetica"/>
+                <w:sz w:val="6"/>
+                <w:szCs w:val="6"/>
+                <w:color w:val="000000"/>
+              </w:rPr>
+              <w:t xml:space="preserve"/>
+            </w:r>
+          </w:p>
+        </w:tc>
+        <w:tc>
+          <w:tcPr>
+            <w:tcBorders/>
+            <w:shd w:val="clear" w:color="auto" w:fill="FFFFFF"/>
+            <w:tcMar>
+              <w:top w:w="0" w:type="dxa"/>
+              <w:bottom w:w="0" w:type="dxa"/>
+              <w:left w:w="0" w:type="dxa"/>
+              <w:right w:w="0" w:type="dxa"/>
+            </w:tcMar>
+            <w:vAlign w:val="center"/>
+          </w:tcPr>
+          <w:p>
+            <w:pPr>
+              <w:jc w:val="center"/>
+              <w:spacing w:after="100" w:before="100" w:line="240"/>
+              <w:ind w:firstLine="0" w:left="100" w:right="100"/>
+            </w:pPr>
+            <w:r xmlns:w="http://schemas.openxmlformats.org/wordprocessingml/2006/main" xmlns:wp="http://schemas.openxmlformats.org/drawingml/2006/wordprocessingDrawing" xmlns:r="http://schemas.openxmlformats.org/officeDocument/2006/relationships" xmlns:w14="http://schemas.microsoft.com/office/word/2010/wordml">
+              <w:rPr>
+                <w:rFonts w:ascii="Helvetica" w:hAnsi="Helvetica" w:eastAsia="Helvetica" w:cs="Helvetica"/>
+                <w:sz w:val="6"/>
+                <w:szCs w:val="6"/>
+                <w:color w:val="000000"/>
+              </w:rPr>
+              <w:t xml:space="preserve"/>
+            </w:r>
+          </w:p>
+        </w:tc>
+        <w:tc>
+          <w:tcPr>
+            <w:tcBorders/>
+            <w:shd w:val="clear" w:color="auto" w:fill="FFFFFF"/>
+            <w:tcMar>
+              <w:top w:w="0" w:type="dxa"/>
+              <w:bottom w:w="0" w:type="dxa"/>
+              <w:left w:w="0" w:type="dxa"/>
+              <w:right w:w="0" w:type="dxa"/>
+            </w:tcMar>
+            <w:vAlign w:val="center"/>
+          </w:tcPr>
+          <w:p>
+            <w:pPr>
+              <w:jc w:val="center"/>
+              <w:spacing w:after="100" w:before="100" w:line="240"/>
+              <w:ind w:firstLine="0" w:left="100" w:right="100"/>
+            </w:pPr>
+            <w:r xmlns:w="http://schemas.openxmlformats.org/wordprocessingml/2006/main" xmlns:wp="http://schemas.openxmlformats.org/drawingml/2006/wordprocessingDrawing" xmlns:r="http://schemas.openxmlformats.org/officeDocument/2006/relationships" xmlns:w14="http://schemas.microsoft.com/office/word/2010/wordml">
+              <w:rPr>
+                <w:rFonts w:ascii="Helvetica" w:hAnsi="Helvetica" w:eastAsia="Helvetica" w:cs="Helvetica"/>
+                <w:sz w:val="6"/>
+                <w:szCs w:val="6"/>
+                <w:color w:val="000000"/>
+              </w:rPr>
+              <w:t xml:space="preserve"/>
+            </w:r>
+          </w:p>
+        </w:tc>
+        <w:tc>
+          <w:tcPr>
+            <w:tcBorders/>
+            <w:shd w:val="clear" w:color="auto" w:fill="FFFFFF"/>
+            <w:tcMar>
+              <w:top w:w="0" w:type="dxa"/>
+              <w:bottom w:w="0" w:type="dxa"/>
+              <w:left w:w="0" w:type="dxa"/>
+              <w:right w:w="0" w:type="dxa"/>
+            </w:tcMar>
+            <w:vAlign w:val="center"/>
+          </w:tcPr>
+          <w:p>
+            <w:pPr>
+              <w:jc w:val="center"/>
+              <w:spacing w:after="100" w:before="100" w:line="240"/>
+              <w:ind w:firstLine="0" w:left="100" w:right="100"/>
+            </w:pPr>
+            <w:r xmlns:w="http://schemas.openxmlformats.org/wordprocessingml/2006/main" xmlns:wp="http://schemas.openxmlformats.org/drawingml/2006/wordprocessingDrawing" xmlns:r="http://schemas.openxmlformats.org/officeDocument/2006/relationships" xmlns:w14="http://schemas.microsoft.com/office/word/2010/wordml">
+              <w:rPr>
+                <w:rFonts w:ascii="Helvetica" w:hAnsi="Helvetica" w:eastAsia="Helvetica" w:cs="Helvetica"/>
+                <w:sz w:val="6"/>
+                <w:szCs w:val="6"/>
+                <w:color w:val="000000"/>
+              </w:rPr>
+              <w:t xml:space="preserve"/>
+            </w:r>
+          </w:p>
+        </w:tc>
+        <w:tc>
+          <w:tcPr>
+            <w:tcBorders/>
+            <w:shd w:val="clear" w:color="auto" w:fill="FFFFFF"/>
+            <w:tcMar>
+              <w:top w:w="0" w:type="dxa"/>
+              <w:bottom w:w="0" w:type="dxa"/>
+              <w:left w:w="0" w:type="dxa"/>
+              <w:right w:w="0" w:type="dxa"/>
+            </w:tcMar>
+            <w:vAlign w:val="center"/>
+          </w:tcPr>
+          <w:p>
+            <w:pPr>
+              <w:jc w:val="center"/>
+              <w:spacing w:after="100" w:before="100" w:line="240"/>
+              <w:ind w:firstLine="0" w:left="100" w:right="100"/>
+            </w:pPr>
+            <w:r xmlns:w="http://schemas.openxmlformats.org/wordprocessingml/2006/main" xmlns:wp="http://schemas.openxmlformats.org/drawingml/2006/wordprocessingDrawing" xmlns:r="http://schemas.openxmlformats.org/officeDocument/2006/relationships" xmlns:w14="http://schemas.microsoft.com/office/word/2010/wordml">
+              <w:rPr>
+                <w:rFonts w:ascii="Helvetica" w:hAnsi="Helvetica" w:eastAsia="Helvetica" w:cs="Helvetica"/>
+                <w:sz w:val="6"/>
+                <w:szCs w:val="6"/>
+                <w:color w:val="000000"/>
+              </w:rPr>
+              <w:t xml:space="preserve"/>
+            </w:r>
+          </w:p>
+        </w:tc>
+        <w:tc>
+          <w:tcPr>
+            <w:tcBorders/>
+            <w:shd w:val="clear" w:color="auto" w:fill="FFFFFF"/>
+            <w:tcMar>
+              <w:top w:w="0" w:type="dxa"/>
+              <w:bottom w:w="0" w:type="dxa"/>
+              <w:left w:w="0" w:type="dxa"/>
+              <w:right w:w="0" w:type="dxa"/>
+            </w:tcMar>
+            <w:vAlign w:val="center"/>
+          </w:tcPr>
+          <w:p>
+            <w:pPr>
+              <w:jc w:val="center"/>
+              <w:spacing w:after="100" w:before="100" w:line="240"/>
+              <w:ind w:firstLine="0" w:left="100" w:right="100"/>
+            </w:pPr>
+            <w:r xmlns:w="http://schemas.openxmlformats.org/wordprocessingml/2006/main" xmlns:wp="http://schemas.openxmlformats.org/drawingml/2006/wordprocessingDrawing" xmlns:r="http://schemas.openxmlformats.org/officeDocument/2006/relationships" xmlns:w14="http://schemas.microsoft.com/office/word/2010/wordml">
+              <w:rPr>
+                <w:rFonts w:ascii="Helvetica" w:hAnsi="Helvetica" w:eastAsia="Helvetica" w:cs="Helvetica"/>
+                <w:sz w:val="6"/>
+                <w:szCs w:val="6"/>
+                <w:color w:val="000000"/>
+              </w:rPr>
+              <w:t xml:space="preserve"/>
+            </w:r>
+          </w:p>
+        </w:tc>
+        <w:tc>
+          <w:tcPr>
+            <w:tcBorders/>
+            <w:shd w:val="clear" w:color="auto" w:fill="FFFFFF"/>
+            <w:tcMar>
+              <w:top w:w="0" w:type="dxa"/>
+              <w:bottom w:w="0" w:type="dxa"/>
+              <w:left w:w="0" w:type="dxa"/>
+              <w:right w:w="0" w:type="dxa"/>
+            </w:tcMar>
+            <w:vAlign w:val="center"/>
+          </w:tcPr>
+          <w:p>
+            <w:pPr>
+              <w:jc w:val="center"/>
+              <w:spacing w:after="100" w:before="100" w:line="240"/>
+              <w:ind w:firstLine="0" w:left="100" w:right="100"/>
+            </w:pPr>
+            <w:r xmlns:w="http://schemas.openxmlformats.org/wordprocessingml/2006/main" xmlns:wp="http://schemas.openxmlformats.org/drawingml/2006/wordprocessingDrawing" xmlns:r="http://schemas.openxmlformats.org/officeDocument/2006/relationships" xmlns:w14="http://schemas.microsoft.com/office/word/2010/wordml">
+              <w:rPr>
+                <w:rFonts w:ascii="Helvetica" w:hAnsi="Helvetica" w:eastAsia="Helvetica" w:cs="Helvetica"/>
+                <w:sz w:val="6"/>
+                <w:szCs w:val="6"/>
+                <w:color w:val="000000"/>
+              </w:rPr>
+              <w:t xml:space="preserve"/>
+            </w:r>
+          </w:p>
+        </w:tc>
+        <w:tc>
+          <w:tcPr>
+            <w:tcBorders/>
+            <w:shd w:val="clear" w:color="auto" w:fill="FFFFFF"/>
+            <w:tcMar>
+              <w:top w:w="0" w:type="dxa"/>
+              <w:bottom w:w="0" w:type="dxa"/>
+              <w:left w:w="0" w:type="dxa"/>
+              <w:right w:w="0" w:type="dxa"/>
+            </w:tcMar>
+            <w:vAlign w:val="center"/>
+          </w:tcPr>
+          <w:p>
+            <w:pPr>
+              <w:jc w:val="center"/>
+              <w:spacing w:after="100" w:before="100" w:line="240"/>
+              <w:ind w:firstLine="0" w:left="100" w:right="100"/>
+            </w:pPr>
+            <w:r xmlns:w="http://schemas.openxmlformats.org/wordprocessingml/2006/main" xmlns:wp="http://schemas.openxmlformats.org/drawingml/2006/wordprocessingDrawing" xmlns:r="http://schemas.openxmlformats.org/officeDocument/2006/relationships" xmlns:w14="http://schemas.microsoft.com/office/word/2010/wordml">
+              <w:rPr>
+                <w:rFonts w:ascii="Helvetica" w:hAnsi="Helvetica" w:eastAsia="Helvetica" w:cs="Helvetica"/>
+                <w:sz w:val="6"/>
+                <w:szCs w:val="6"/>
+                <w:color w:val="000000"/>
+              </w:rPr>
+              <w:t xml:space="preserve"/>
+            </w:r>
+          </w:p>
+        </w:tc>
+        <w:tc>
+          <w:tcPr>
+            <w:tcBorders/>
+            <w:shd w:val="clear" w:color="auto" w:fill="FFFFFF"/>
+            <w:tcMar>
+              <w:top w:w="0" w:type="dxa"/>
+              <w:bottom w:w="0" w:type="dxa"/>
+              <w:left w:w="0" w:type="dxa"/>
+              <w:right w:w="0" w:type="dxa"/>
+            </w:tcMar>
+            <w:vAlign w:val="center"/>
+          </w:tcPr>
+          <w:p>
+            <w:pPr>
+              <w:jc w:val="center"/>
+              <w:spacing w:after="100" w:before="100" w:line="240"/>
+              <w:ind w:firstLine="0" w:left="100" w:right="100"/>
+            </w:pPr>
+            <w:r xmlns:w="http://schemas.openxmlformats.org/wordprocessingml/2006/main" xmlns:wp="http://schemas.openxmlformats.org/drawingml/2006/wordprocessingDrawing" xmlns:r="http://schemas.openxmlformats.org/officeDocument/2006/relationships" xmlns:w14="http://schemas.microsoft.com/office/word/2010/wordml">
+              <w:rPr>
+                <w:rFonts w:ascii="Helvetica" w:hAnsi="Helvetica" w:eastAsia="Helvetica" w:cs="Helvetica"/>
+                <w:sz w:val="6"/>
+                <w:szCs w:val="6"/>
+                <w:color w:val="000000"/>
+              </w:rPr>
+              <w:t xml:space="preserve"/>
+            </w:r>
+          </w:p>
+        </w:tc>
+      </w:tr>
+      <w:tr>
+        <w:trPr>
+          <w:cantSplit/>
+          <w:trHeight w:val="324" w:hRule="auto"/>
+        </w:trPr>
+        <w:tc>
+          <w:tcPr>
+            <w:tcBorders/>
+            <w:shd w:val="clear" w:color="auto" w:fill="FFFFFF"/>
+            <w:tcMar>
+              <w:top w:w="0" w:type="dxa"/>
+              <w:bottom w:w="0" w:type="dxa"/>
+              <w:left w:w="0" w:type="dxa"/>
+              <w:right w:w="0" w:type="dxa"/>
+            </w:tcMar>
+            <w:vAlign w:val="center"/>
+          </w:tcPr>
+          <w:p>
+            <w:pPr>
+              <w:jc w:val="left"/>
+              <w:spacing w:after="100" w:before="100" w:line="240"/>
+              <w:ind w:firstLine="0" w:left="100" w:right="100"/>
+            </w:pPr>
+            <w:r xmlns:w="http://schemas.openxmlformats.org/wordprocessingml/2006/main" xmlns:wp="http://schemas.openxmlformats.org/drawingml/2006/wordprocessingDrawing" xmlns:r="http://schemas.openxmlformats.org/officeDocument/2006/relationships" xmlns:w14="http://schemas.microsoft.com/office/word/2010/wordml">
+              <w:rPr>
+                <w:rFonts w:ascii="Helvetica" w:hAnsi="Helvetica" w:eastAsia="Helvetica" w:cs="Helvetica"/>
+                <w:sz w:val="6"/>
+                <w:szCs w:val="6"/>
+                <w:color w:val="000000"/>
+              </w:rPr>
+              <w:t xml:space="preserve">Combined urinary oxidative stress biomarkers</w:t>
+            </w:r>
+          </w:p>
+        </w:tc>
+        <w:tc>
+          <w:tcPr>
+            <w:tcBorders/>
+            <w:shd w:val="clear" w:color="auto" w:fill="FFFFFF"/>
+            <w:tcMar>
+              <w:top w:w="0" w:type="dxa"/>
+              <w:bottom w:w="0" w:type="dxa"/>
+              <w:left w:w="0" w:type="dxa"/>
+              <w:right w:w="0" w:type="dxa"/>
+            </w:tcMar>
+            <w:vAlign w:val="center"/>
+          </w:tcPr>
+          <w:p>
+            <w:pPr>
+              <w:jc w:val="left"/>
+              <w:spacing w:after="100" w:before="100" w:line="240"/>
+              <w:ind w:firstLine="0" w:left="100" w:right="100"/>
+            </w:pPr>
+            <w:r xmlns:w="http://schemas.openxmlformats.org/wordprocessingml/2006/main" xmlns:wp="http://schemas.openxmlformats.org/drawingml/2006/wordprocessingDrawing" xmlns:r="http://schemas.openxmlformats.org/officeDocument/2006/relationships" xmlns:w14="http://schemas.microsoft.com/office/word/2010/wordml">
+              <w:rPr>
+                <w:rFonts w:ascii="Helvetica" w:hAnsi="Helvetica" w:eastAsia="Helvetica" w:cs="Helvetica"/>
+                <w:sz w:val="6"/>
+                <w:szCs w:val="6"/>
+                <w:color w:val="000000"/>
+              </w:rPr>
+              <w:t xml:space="preserve">CDI expressive language Z-score Year 2</w:t>
+            </w:r>
+          </w:p>
+        </w:tc>
+        <w:tc>
+          <w:tcPr>
+            <w:tcBorders/>
+            <w:shd w:val="clear" w:color="auto" w:fill="FFFFFF"/>
+            <w:tcMar>
+              <w:top w:w="0" w:type="dxa"/>
+              <w:bottom w:w="0" w:type="dxa"/>
+              <w:left w:w="0" w:type="dxa"/>
+              <w:right w:w="0" w:type="dxa"/>
+            </w:tcMar>
+            <w:vAlign w:val="center"/>
+          </w:tcPr>
+          <w:p>
+            <w:pPr>
+              <w:jc w:val="center"/>
+              <w:spacing w:after="100" w:before="100" w:line="240"/>
+              <w:ind w:firstLine="0" w:left="100" w:right="100"/>
+            </w:pPr>
+            <w:r xmlns:w="http://schemas.openxmlformats.org/wordprocessingml/2006/main" xmlns:wp="http://schemas.openxmlformats.org/drawingml/2006/wordprocessingDrawing" xmlns:r="http://schemas.openxmlformats.org/officeDocument/2006/relationships" xmlns:w14="http://schemas.microsoft.com/office/word/2010/wordml">
+              <w:rPr>
+                <w:rFonts w:ascii="Helvetica" w:hAnsi="Helvetica" w:eastAsia="Helvetica" w:cs="Helvetica"/>
+                <w:sz w:val="6"/>
+                <w:szCs w:val="6"/>
+                <w:color w:val="000000"/>
+              </w:rPr>
+              <w:t xml:space="preserve">572</w:t>
+            </w:r>
+          </w:p>
+        </w:tc>
+        <w:tc>
+          <w:tcPr>
+            <w:tcBorders/>
+            <w:shd w:val="clear" w:color="auto" w:fill="FFFFFF"/>
+            <w:tcMar>
+              <w:top w:w="0" w:type="dxa"/>
+              <w:bottom w:w="0" w:type="dxa"/>
+              <w:left w:w="0" w:type="dxa"/>
+              <w:right w:w="0" w:type="dxa"/>
+            </w:tcMar>
+            <w:vAlign w:val="center"/>
+          </w:tcPr>
+          <w:p>
+            <w:pPr>
+              <w:jc w:val="center"/>
+              <w:spacing w:after="100" w:before="100" w:line="240"/>
+              <w:ind w:firstLine="0" w:left="100" w:right="100"/>
+            </w:pPr>
+            <w:r xmlns:w="http://schemas.openxmlformats.org/wordprocessingml/2006/main" xmlns:wp="http://schemas.openxmlformats.org/drawingml/2006/wordprocessingDrawing" xmlns:r="http://schemas.openxmlformats.org/officeDocument/2006/relationships" xmlns:w14="http://schemas.microsoft.com/office/word/2010/wordml">
+              <w:rPr>
+                <w:rFonts w:ascii="Helvetica" w:hAnsi="Helvetica" w:eastAsia="Helvetica" w:cs="Helvetica"/>
+                <w:sz w:val="6"/>
+                <w:szCs w:val="6"/>
+                <w:color w:val="000000"/>
+              </w:rPr>
+              <w:t xml:space="preserve">2.48</w:t>
+            </w:r>
+          </w:p>
+        </w:tc>
+        <w:tc>
+          <w:tcPr>
+            <w:tcBorders/>
+            <w:shd w:val="clear" w:color="auto" w:fill="FFFFFF"/>
+            <w:tcMar>
+              <w:top w:w="0" w:type="dxa"/>
+              <w:bottom w:w="0" w:type="dxa"/>
+              <w:left w:w="0" w:type="dxa"/>
+              <w:right w:w="0" w:type="dxa"/>
+            </w:tcMar>
+            <w:vAlign w:val="center"/>
+          </w:tcPr>
+          <w:p>
+            <w:pPr>
+              <w:jc w:val="center"/>
+              <w:spacing w:after="100" w:before="100" w:line="240"/>
+              <w:ind w:firstLine="0" w:left="100" w:right="100"/>
+            </w:pPr>
+            <w:r xmlns:w="http://schemas.openxmlformats.org/wordprocessingml/2006/main" xmlns:wp="http://schemas.openxmlformats.org/drawingml/2006/wordprocessingDrawing" xmlns:r="http://schemas.openxmlformats.org/officeDocument/2006/relationships" xmlns:w14="http://schemas.microsoft.com/office/word/2010/wordml">
+              <w:rPr>
+                <w:rFonts w:ascii="Helvetica" w:hAnsi="Helvetica" w:eastAsia="Helvetica" w:cs="Helvetica"/>
+                <w:sz w:val="6"/>
+                <w:szCs w:val="6"/>
+                <w:color w:val="000000"/>
+              </w:rPr>
+              <w:t xml:space="preserve">3.53</w:t>
+            </w:r>
+          </w:p>
+        </w:tc>
+        <w:tc>
+          <w:tcPr>
+            <w:tcBorders/>
+            <w:shd w:val="clear" w:color="auto" w:fill="FFFFFF"/>
+            <w:tcMar>
+              <w:top w:w="0" w:type="dxa"/>
+              <w:bottom w:w="0" w:type="dxa"/>
+              <w:left w:w="0" w:type="dxa"/>
+              <w:right w:w="0" w:type="dxa"/>
+            </w:tcMar>
+            <w:vAlign w:val="center"/>
+          </w:tcPr>
+          <w:p>
+            <w:pPr>
+              <w:jc w:val="center"/>
+              <w:spacing w:after="100" w:before="100" w:line="240"/>
+              <w:ind w:firstLine="0" w:left="100" w:right="100"/>
+            </w:pPr>
+            <w:r xmlns:w="http://schemas.openxmlformats.org/wordprocessingml/2006/main" xmlns:wp="http://schemas.openxmlformats.org/drawingml/2006/wordprocessingDrawing" xmlns:r="http://schemas.openxmlformats.org/officeDocument/2006/relationships" xmlns:w14="http://schemas.microsoft.com/office/word/2010/wordml">
+              <w:rPr>
+                <w:rFonts w:ascii="Helvetica" w:hAnsi="Helvetica" w:eastAsia="Helvetica" w:cs="Helvetica"/>
+                <w:sz w:val="6"/>
+                <w:szCs w:val="6"/>
+                <w:color w:val="000000"/>
+              </w:rPr>
+              <w:t xml:space="preserve">0.2</w:t>
+            </w:r>
+          </w:p>
+        </w:tc>
+        <w:tc>
+          <w:tcPr>
+            <w:tcBorders/>
+            <w:shd w:val="clear" w:color="auto" w:fill="FFFFFF"/>
+            <w:tcMar>
+              <w:top w:w="0" w:type="dxa"/>
+              <w:bottom w:w="0" w:type="dxa"/>
+              <w:left w:w="0" w:type="dxa"/>
+              <w:right w:w="0" w:type="dxa"/>
+            </w:tcMar>
+            <w:vAlign w:val="center"/>
+          </w:tcPr>
+          <w:p>
+            <w:pPr>
+              <w:jc w:val="center"/>
+              <w:spacing w:after="100" w:before="100" w:line="240"/>
+              <w:ind w:firstLine="0" w:left="100" w:right="100"/>
+            </w:pPr>
+            <w:r xmlns:w="http://schemas.openxmlformats.org/wordprocessingml/2006/main" xmlns:wp="http://schemas.openxmlformats.org/drawingml/2006/wordprocessingDrawing" xmlns:r="http://schemas.openxmlformats.org/officeDocument/2006/relationships" xmlns:w14="http://schemas.microsoft.com/office/word/2010/wordml">
+              <w:rPr>
+                <w:rFonts w:ascii="Helvetica" w:hAnsi="Helvetica" w:eastAsia="Helvetica" w:cs="Helvetica"/>
+                <w:sz w:val="6"/>
+                <w:szCs w:val="6"/>
+                <w:color w:val="000000"/>
+              </w:rPr>
+              <w:t xml:space="preserve">0.25</w:t>
+            </w:r>
+          </w:p>
+        </w:tc>
+        <w:tc>
+          <w:tcPr>
+            <w:tcBorders/>
+            <w:shd w:val="clear" w:color="auto" w:fill="FFFFFF"/>
+            <w:tcMar>
+              <w:top w:w="0" w:type="dxa"/>
+              <w:bottom w:w="0" w:type="dxa"/>
+              <w:left w:w="0" w:type="dxa"/>
+              <w:right w:w="0" w:type="dxa"/>
+            </w:tcMar>
+            <w:vAlign w:val="center"/>
+          </w:tcPr>
+          <w:p>
+            <w:pPr>
+              <w:jc w:val="center"/>
+              <w:spacing w:after="100" w:before="100" w:line="240"/>
+              <w:ind w:firstLine="0" w:left="100" w:right="100"/>
+            </w:pPr>
+            <w:r xmlns:w="http://schemas.openxmlformats.org/wordprocessingml/2006/main" xmlns:wp="http://schemas.openxmlformats.org/drawingml/2006/wordprocessingDrawing" xmlns:r="http://schemas.openxmlformats.org/officeDocument/2006/relationships" xmlns:w14="http://schemas.microsoft.com/office/word/2010/wordml">
+              <w:rPr>
+                <w:rFonts w:ascii="Helvetica" w:hAnsi="Helvetica" w:eastAsia="Helvetica" w:cs="Helvetica"/>
+                <w:sz w:val="6"/>
+                <w:szCs w:val="6"/>
+                <w:color w:val="000000"/>
+              </w:rPr>
+              <w:t xml:space="preserve">0.04 (-0.06, 0.14)</w:t>
+            </w:r>
+          </w:p>
+        </w:tc>
+        <w:tc>
+          <w:tcPr>
+            <w:tcBorders/>
+            <w:shd w:val="clear" w:color="auto" w:fill="FFFFFF"/>
+            <w:tcMar>
+              <w:top w:w="0" w:type="dxa"/>
+              <w:bottom w:w="0" w:type="dxa"/>
+              <w:left w:w="0" w:type="dxa"/>
+              <w:right w:w="0" w:type="dxa"/>
+            </w:tcMar>
+            <w:vAlign w:val="center"/>
+          </w:tcPr>
+          <w:p>
+            <w:pPr>
+              <w:jc w:val="center"/>
+              <w:spacing w:after="100" w:before="100" w:line="240"/>
+              <w:ind w:firstLine="0" w:left="100" w:right="100"/>
+            </w:pPr>
+            <w:r xmlns:w="http://schemas.openxmlformats.org/wordprocessingml/2006/main" xmlns:wp="http://schemas.openxmlformats.org/drawingml/2006/wordprocessingDrawing" xmlns:r="http://schemas.openxmlformats.org/officeDocument/2006/relationships" xmlns:w14="http://schemas.microsoft.com/office/word/2010/wordml">
+              <w:rPr>
+                <w:rFonts w:ascii="Helvetica" w:hAnsi="Helvetica" w:eastAsia="Helvetica" w:cs="Helvetica"/>
+                <w:sz w:val="6"/>
+                <w:szCs w:val="6"/>
+                <w:color w:val="000000"/>
+              </w:rPr>
+              <w:t xml:space="preserve">0.45</w:t>
+            </w:r>
+          </w:p>
+        </w:tc>
+        <w:tc>
+          <w:tcPr>
+            <w:tcBorders/>
+            <w:shd w:val="clear" w:color="auto" w:fill="FFFFFF"/>
+            <w:tcMar>
+              <w:top w:w="0" w:type="dxa"/>
+              <w:bottom w:w="0" w:type="dxa"/>
+              <w:left w:w="0" w:type="dxa"/>
+              <w:right w:w="0" w:type="dxa"/>
+            </w:tcMar>
+            <w:vAlign w:val="center"/>
+          </w:tcPr>
+          <w:p>
+            <w:pPr>
+              <w:jc w:val="center"/>
+              <w:spacing w:after="100" w:before="100" w:line="240"/>
+              <w:ind w:firstLine="0" w:left="100" w:right="100"/>
+            </w:pPr>
+            <w:r xmlns:w="http://schemas.openxmlformats.org/wordprocessingml/2006/main" xmlns:wp="http://schemas.openxmlformats.org/drawingml/2006/wordprocessingDrawing" xmlns:r="http://schemas.openxmlformats.org/officeDocument/2006/relationships" xmlns:w14="http://schemas.microsoft.com/office/word/2010/wordml">
+              <w:rPr>
+                <w:rFonts w:ascii="Helvetica" w:hAnsi="Helvetica" w:eastAsia="Helvetica" w:cs="Helvetica"/>
+                <w:sz w:val="6"/>
+                <w:szCs w:val="6"/>
+                <w:color w:val="000000"/>
+              </w:rPr>
+              <w:t xml:space="preserve">0.87</w:t>
+            </w:r>
+          </w:p>
+        </w:tc>
+      </w:tr>
+      <w:tr>
+        <w:trPr>
+          <w:cantSplit/>
+          <w:trHeight w:val="323" w:hRule="auto"/>
+        </w:trPr>
+        <w:tc>
+          <w:tcPr>
             <w:tcBorders>
               <w:bottom w:val="single" w:sz="8" w:space="0" w:color="000000"/>
             </w:tcBorders>
@@ -6627,11 +9587,11 @@
             <w:r xmlns:w="http://schemas.openxmlformats.org/wordprocessingml/2006/main" xmlns:wp="http://schemas.openxmlformats.org/drawingml/2006/wordprocessingDrawing" xmlns:r="http://schemas.openxmlformats.org/officeDocument/2006/relationships" xmlns:w14="http://schemas.microsoft.com/office/word/2010/wordml">
               <w:rPr>
                 <w:rFonts w:ascii="Helvetica" w:hAnsi="Helvetica" w:eastAsia="Helvetica" w:cs="Helvetica"/>
-                <w:sz w:val="8"/>
-                <w:szCs w:val="8"/>
-                <w:color w:val="000000"/>
-              </w:rPr>
-              <w:t xml:space="preserve"/>
+                <w:sz w:val="6"/>
+                <w:szCs w:val="6"/>
+                <w:color w:val="000000"/>
+              </w:rPr>
+              <w:t xml:space="preserve"> </w:t>
             </w:r>
           </w:p>
         </w:tc>
@@ -6658,11 +9618,11 @@
             <w:r xmlns:w="http://schemas.openxmlformats.org/wordprocessingml/2006/main" xmlns:wp="http://schemas.openxmlformats.org/drawingml/2006/wordprocessingDrawing" xmlns:r="http://schemas.openxmlformats.org/officeDocument/2006/relationships" xmlns:w14="http://schemas.microsoft.com/office/word/2010/wordml">
               <w:rPr>
                 <w:rFonts w:ascii="Helvetica" w:hAnsi="Helvetica" w:eastAsia="Helvetica" w:cs="Helvetica"/>
-                <w:sz w:val="8"/>
-                <w:szCs w:val="8"/>
-                <w:color w:val="000000"/>
-              </w:rPr>
-              <w:t xml:space="preserve"/>
+                <w:sz w:val="6"/>
+                <w:szCs w:val="6"/>
+                <w:color w:val="000000"/>
+              </w:rPr>
+              <w:t xml:space="preserve">CDI comprehension Z-score Year 2</w:t>
             </w:r>
           </w:p>
         </w:tc>
@@ -6689,11 +9649,11 @@
             <w:r xmlns:w="http://schemas.openxmlformats.org/wordprocessingml/2006/main" xmlns:wp="http://schemas.openxmlformats.org/drawingml/2006/wordprocessingDrawing" xmlns:r="http://schemas.openxmlformats.org/officeDocument/2006/relationships" xmlns:w14="http://schemas.microsoft.com/office/word/2010/wordml">
               <w:rPr>
                 <w:rFonts w:ascii="Helvetica" w:hAnsi="Helvetica" w:eastAsia="Helvetica" w:cs="Helvetica"/>
-                <w:sz w:val="8"/>
-                <w:szCs w:val="8"/>
-                <w:color w:val="000000"/>
-              </w:rPr>
-              <w:t xml:space="preserve"/>
+                <w:sz w:val="6"/>
+                <w:szCs w:val="6"/>
+                <w:color w:val="000000"/>
+              </w:rPr>
+              <w:t xml:space="preserve">568</w:t>
             </w:r>
           </w:p>
         </w:tc>
@@ -6720,11 +9680,11 @@
             <w:r xmlns:w="http://schemas.openxmlformats.org/wordprocessingml/2006/main" xmlns:wp="http://schemas.openxmlformats.org/drawingml/2006/wordprocessingDrawing" xmlns:r="http://schemas.openxmlformats.org/officeDocument/2006/relationships" xmlns:w14="http://schemas.microsoft.com/office/word/2010/wordml">
               <w:rPr>
                 <w:rFonts w:ascii="Helvetica" w:hAnsi="Helvetica" w:eastAsia="Helvetica" w:cs="Helvetica"/>
-                <w:sz w:val="8"/>
-                <w:szCs w:val="8"/>
-                <w:color w:val="000000"/>
-              </w:rPr>
-              <w:t xml:space="preserve"/>
+                <w:sz w:val="6"/>
+                <w:szCs w:val="6"/>
+                <w:color w:val="000000"/>
+              </w:rPr>
+              <w:t xml:space="preserve">2.49</w:t>
             </w:r>
           </w:p>
         </w:tc>
@@ -6751,11 +9711,11 @@
             <w:r xmlns:w="http://schemas.openxmlformats.org/wordprocessingml/2006/main" xmlns:wp="http://schemas.openxmlformats.org/drawingml/2006/wordprocessingDrawing" xmlns:r="http://schemas.openxmlformats.org/officeDocument/2006/relationships" xmlns:w14="http://schemas.microsoft.com/office/word/2010/wordml">
               <w:rPr>
                 <w:rFonts w:ascii="Helvetica" w:hAnsi="Helvetica" w:eastAsia="Helvetica" w:cs="Helvetica"/>
-                <w:sz w:val="8"/>
-                <w:szCs w:val="8"/>
-                <w:color w:val="000000"/>
-              </w:rPr>
-              <w:t xml:space="preserve"/>
+                <w:sz w:val="6"/>
+                <w:szCs w:val="6"/>
+                <w:color w:val="000000"/>
+              </w:rPr>
+              <w:t xml:space="preserve">3.53</w:t>
             </w:r>
           </w:p>
         </w:tc>
@@ -6782,11 +9742,11 @@
             <w:r xmlns:w="http://schemas.openxmlformats.org/wordprocessingml/2006/main" xmlns:wp="http://schemas.openxmlformats.org/drawingml/2006/wordprocessingDrawing" xmlns:r="http://schemas.openxmlformats.org/officeDocument/2006/relationships" xmlns:w14="http://schemas.microsoft.com/office/word/2010/wordml">
               <w:rPr>
                 <w:rFonts w:ascii="Helvetica" w:hAnsi="Helvetica" w:eastAsia="Helvetica" w:cs="Helvetica"/>
-                <w:sz w:val="8"/>
-                <w:szCs w:val="8"/>
-                <w:color w:val="000000"/>
-              </w:rPr>
-              <w:t xml:space="preserve"/>
+                <w:sz w:val="6"/>
+                <w:szCs w:val="6"/>
+                <w:color w:val="000000"/>
+              </w:rPr>
+              <w:t xml:space="preserve">0.04</w:t>
             </w:r>
           </w:p>
         </w:tc>
@@ -6813,11 +9773,11 @@
             <w:r xmlns:w="http://schemas.openxmlformats.org/wordprocessingml/2006/main" xmlns:wp="http://schemas.openxmlformats.org/drawingml/2006/wordprocessingDrawing" xmlns:r="http://schemas.openxmlformats.org/officeDocument/2006/relationships" xmlns:w14="http://schemas.microsoft.com/office/word/2010/wordml">
               <w:rPr>
                 <w:rFonts w:ascii="Helvetica" w:hAnsi="Helvetica" w:eastAsia="Helvetica" w:cs="Helvetica"/>
-                <w:sz w:val="8"/>
-                <w:szCs w:val="8"/>
-                <w:color w:val="000000"/>
-              </w:rPr>
-              <w:t xml:space="preserve"/>
+                <w:sz w:val="6"/>
+                <w:szCs w:val="6"/>
+                <w:color w:val="000000"/>
+              </w:rPr>
+              <w:t xml:space="preserve">0.1</w:t>
             </w:r>
           </w:p>
         </w:tc>
@@ -6844,11 +9804,11 @@
             <w:r xmlns:w="http://schemas.openxmlformats.org/wordprocessingml/2006/main" xmlns:wp="http://schemas.openxmlformats.org/drawingml/2006/wordprocessingDrawing" xmlns:r="http://schemas.openxmlformats.org/officeDocument/2006/relationships" xmlns:w14="http://schemas.microsoft.com/office/word/2010/wordml">
               <w:rPr>
                 <w:rFonts w:ascii="Helvetica" w:hAnsi="Helvetica" w:eastAsia="Helvetica" w:cs="Helvetica"/>
-                <w:sz w:val="8"/>
-                <w:szCs w:val="8"/>
-                <w:color w:val="000000"/>
-              </w:rPr>
-              <w:t xml:space="preserve"/>
+                <w:sz w:val="6"/>
+                <w:szCs w:val="6"/>
+                <w:color w:val="000000"/>
+              </w:rPr>
+              <w:t xml:space="preserve">0.06 (-0.04, 0.17)</w:t>
             </w:r>
           </w:p>
         </w:tc>
@@ -6875,11 +9835,11 @@
             <w:r xmlns:w="http://schemas.openxmlformats.org/wordprocessingml/2006/main" xmlns:wp="http://schemas.openxmlformats.org/drawingml/2006/wordprocessingDrawing" xmlns:r="http://schemas.openxmlformats.org/officeDocument/2006/relationships" xmlns:w14="http://schemas.microsoft.com/office/word/2010/wordml">
               <w:rPr>
                 <w:rFonts w:ascii="Helvetica" w:hAnsi="Helvetica" w:eastAsia="Helvetica" w:cs="Helvetica"/>
-                <w:sz w:val="8"/>
-                <w:szCs w:val="8"/>
-                <w:color w:val="000000"/>
-              </w:rPr>
-              <w:t xml:space="preserve"/>
+                <w:sz w:val="6"/>
+                <w:szCs w:val="6"/>
+                <w:color w:val="000000"/>
+              </w:rPr>
+              <w:t xml:space="preserve">0.24</w:t>
             </w:r>
           </w:p>
         </w:tc>
@@ -6906,11 +9866,11 @@
             <w:r xmlns:w="http://schemas.openxmlformats.org/wordprocessingml/2006/main" xmlns:wp="http://schemas.openxmlformats.org/drawingml/2006/wordprocessingDrawing" xmlns:r="http://schemas.openxmlformats.org/officeDocument/2006/relationships" xmlns:w14="http://schemas.microsoft.com/office/word/2010/wordml">
               <w:rPr>
                 <w:rFonts w:ascii="Helvetica" w:hAnsi="Helvetica" w:eastAsia="Helvetica" w:cs="Helvetica"/>
-                <w:sz w:val="8"/>
-                <w:szCs w:val="8"/>
-                <w:color w:val="000000"/>
-              </w:rPr>
-              <w:t xml:space="preserve"/>
+                <w:sz w:val="6"/>
+                <w:szCs w:val="6"/>
+                <w:color w:val="000000"/>
+              </w:rPr>
+              <w:t xml:space="preserve">0.74</w:t>
             </w:r>
           </w:p>
         </w:tc>

</xml_diff>

<commit_message>
Now all the tables appear (Apr 8, 10:50p)
</commit_message>
<xml_diff>
--- a/stress-dev-tables.docx
+++ b/stress-dev-tables.docx
@@ -18002,6 +18002,2297 @@
                 <w:rFonts w:ascii="Helvetica" w:hAnsi="Helvetica" w:eastAsia="Helvetica" w:cs="Helvetica"/>
                 <w:sz w:val="8"/>
                 <w:szCs w:val="8"/>
+                <w:color w:val="000000"/>
+              </w:rPr>
+              <w:t xml:space="preserve">0.96</w:t>
+            </w:r>
+          </w:p>
+        </w:tc>
+      </w:tr>
+      <w:tr>
+        <w:trPr>
+          <w:cantSplit/>
+          <w:trHeight w:val="360" w:hRule="auto"/>
+        </w:trPr>
+        <w:tc>
+          <w:tcPr>
+            <w:gridSpan w:val="10"/>
+            <w:tcBorders/>
+            <w:shd w:val="clear" w:color="auto" w:fill="FFFFFF"/>
+            <w:tcMar>
+              <w:top w:w="0" w:type="dxa"/>
+              <w:bottom w:w="0" w:type="dxa"/>
+              <w:left w:w="0" w:type="dxa"/>
+              <w:right w:w="0" w:type="dxa"/>
+            </w:tcMar>
+            <w:vAlign w:val="center"/>
+          </w:tcPr>
+          <w:p>
+            <w:pPr>
+              <w:jc w:val="left"/>
+              <w:spacing w:after="100" w:before="100" w:line="240"/>
+              <w:ind w:firstLine="0" w:left="100" w:right="100"/>
+            </w:pPr>
+            <w:r xmlns:w="http://schemas.openxmlformats.org/wordprocessingml/2006/main" xmlns:wp="http://schemas.openxmlformats.org/drawingml/2006/wordprocessingDrawing" xmlns:r="http://schemas.openxmlformats.org/officeDocument/2006/relationships" xmlns:w14="http://schemas.microsoft.com/office/word/2010/wordml">
+              <w:rPr>
+                <w:rFonts w:ascii="Helvetica" w:hAnsi="Helvetica" w:eastAsia="Helvetica" w:cs="Helvetica"/>
+                <w:sz w:val="22"/>
+                <w:szCs w:val="22"/>
+                <w:color w:val="000000"/>
+              </w:rPr>
+              <w:t xml:space="preserve">N, 25th Percentile, and 75th Percentile are from the adjusted analyses</w:t>
+            </w:r>
+          </w:p>
+        </w:tc>
+      </w:tr>
+    </w:tbl>
+    <w:p xmlns:w="http://schemas.openxmlformats.org/wordprocessingml/2006/main" xmlns:wp="http://schemas.openxmlformats.org/drawingml/2006/wordprocessingDrawing" xmlns:r="http://schemas.openxmlformats.org/officeDocument/2006/relationships" xmlns:w14="http://schemas.microsoft.com/office/word/2010/wordml">
+      <w:pPr>
+        <w:pStyle w:val="Titre2"/>
+      </w:pPr>
+      <w:r>
+        <w:t xml:space="preserve">Table 5</w:t>
+      </w:r>
+    </w:p>
+    <w:tbl xmlns:w="http://schemas.openxmlformats.org/wordprocessingml/2006/main" xmlns:r="http://schemas.openxmlformats.org/officeDocument/2006/relationships" xmlns:w14="http://schemas.microsoft.com/office/word/2010/wordml" xmlns:wp="http://schemas.openxmlformats.org/drawingml/2006/wordprocessingDrawing" xmlns:a="http://schemas.openxmlformats.org/drawingml/2006/main" xmlns:pic="http://schemas.openxmlformats.org/drawingml/2006/picture">
+      <w:tblPr>
+        NA"/&gt;
+        <w:tblLayout w:type="fixed"/>
+        <w:jc w:val="center"/>
+        <w:tblLook w:firstRow="1" w:lastRow="0" w:firstColumn="0" w:lastColumn="0" w:noHBand="0" w:noVBand="1"/>
+      </w:tblPr>
+      <w:tblGrid>
+        <w:gridCol w:w="1847"/>
+        <w:gridCol w:w="1351"/>
+        <w:gridCol w:w="367"/>
+        <w:gridCol w:w="667"/>
+        <w:gridCol w:w="667"/>
+        <w:gridCol w:w="1424"/>
+        <w:gridCol w:w="1264"/>
+        <w:gridCol w:w="804"/>
+        <w:gridCol w:w="470"/>
+        <w:gridCol w:w="890"/>
+      </w:tblGrid>
+      <w:tr>
+        <w:trPr>
+          <w:cantSplit/>
+          <w:trHeight w:val="324" w:hRule="auto"/>
+          <w:tblHeader/>
+        </w:trPr>
+        <w:tc>
+          <w:tcPr>
+            <w:tcBorders>
+              <w:bottom w:val="single" w:sz="8" w:space="0" w:color="000000"/>
+              <w:top w:val="single" w:sz="8" w:space="0" w:color="000000"/>
+            </w:tcBorders>
+            <w:shd w:val="clear" w:color="auto" w:fill="FFFFFF"/>
+            <w:tcMar>
+              <w:top w:w="0" w:type="dxa"/>
+              <w:bottom w:w="0" w:type="dxa"/>
+              <w:left w:w="0" w:type="dxa"/>
+              <w:right w:w="0" w:type="dxa"/>
+            </w:tcMar>
+            <w:vAlign w:val="center"/>
+          </w:tcPr>
+          <w:p>
+            <w:pPr>
+              <w:jc w:val="left"/>
+              <w:spacing w:after="100" w:before="100" w:line="240"/>
+              <w:ind w:firstLine="0" w:left="100" w:right="100"/>
+            </w:pPr>
+            <w:r xmlns:w="http://schemas.openxmlformats.org/wordprocessingml/2006/main" xmlns:wp="http://schemas.openxmlformats.org/drawingml/2006/wordprocessingDrawing" xmlns:r="http://schemas.openxmlformats.org/officeDocument/2006/relationships" xmlns:w14="http://schemas.microsoft.com/office/word/2010/wordml">
+              <w:rPr>
+                <w:rFonts w:ascii="Helvetica" w:hAnsi="Helvetica" w:eastAsia="Helvetica" w:cs="Helvetica"/>
+                <w:sz w:val="6"/>
+                <w:szCs w:val="6"/>
+                <w:color w:val="000000"/>
+              </w:rPr>
+              <w:t xml:space="preserve">Glucocorticoid receptor methylation and Child Development</w:t>
+            </w:r>
+          </w:p>
+        </w:tc>
+        <w:tc>
+          <w:tcPr>
+            <w:tcBorders>
+              <w:bottom w:val="single" w:sz="8" w:space="0" w:color="000000"/>
+              <w:top w:val="single" w:sz="8" w:space="0" w:color="000000"/>
+            </w:tcBorders>
+            <w:shd w:val="clear" w:color="auto" w:fill="FFFFFF"/>
+            <w:tcMar>
+              <w:top w:w="0" w:type="dxa"/>
+              <w:bottom w:w="0" w:type="dxa"/>
+              <w:left w:w="0" w:type="dxa"/>
+              <w:right w:w="0" w:type="dxa"/>
+            </w:tcMar>
+            <w:vAlign w:val="center"/>
+          </w:tcPr>
+          <w:p>
+            <w:pPr>
+              <w:jc w:val="left"/>
+              <w:spacing w:after="100" w:before="100" w:line="240"/>
+              <w:ind w:firstLine="0" w:left="100" w:right="100"/>
+            </w:pPr>
+            <w:r xmlns:w="http://schemas.openxmlformats.org/wordprocessingml/2006/main" xmlns:wp="http://schemas.openxmlformats.org/drawingml/2006/wordprocessingDrawing" xmlns:r="http://schemas.openxmlformats.org/officeDocument/2006/relationships" xmlns:w14="http://schemas.microsoft.com/office/word/2010/wordml">
+              <w:rPr>
+                <w:rFonts w:ascii="Helvetica" w:hAnsi="Helvetica" w:eastAsia="Helvetica" w:cs="Helvetica"/>
+                <w:sz w:val="6"/>
+                <w:szCs w:val="6"/>
+                <w:color w:val="000000"/>
+              </w:rPr>
+              <w:t xml:space="preserve">Outcome</w:t>
+            </w:r>
+          </w:p>
+        </w:tc>
+        <w:tc>
+          <w:tcPr>
+            <w:tcBorders>
+              <w:bottom w:val="single" w:sz="8" w:space="0" w:color="000000"/>
+              <w:top w:val="single" w:sz="8" w:space="0" w:color="000000"/>
+            </w:tcBorders>
+            <w:shd w:val="clear" w:color="auto" w:fill="FFFFFF"/>
+            <w:tcMar>
+              <w:top w:w="0" w:type="dxa"/>
+              <w:bottom w:w="0" w:type="dxa"/>
+              <w:left w:w="0" w:type="dxa"/>
+              <w:right w:w="0" w:type="dxa"/>
+            </w:tcMar>
+            <w:vAlign w:val="center"/>
+          </w:tcPr>
+          <w:p>
+            <w:pPr>
+              <w:jc w:val="center"/>
+              <w:spacing w:after="100" w:before="100" w:line="240"/>
+              <w:ind w:firstLine="0" w:left="100" w:right="100"/>
+            </w:pPr>
+            <w:r xmlns:w="http://schemas.openxmlformats.org/wordprocessingml/2006/main" xmlns:wp="http://schemas.openxmlformats.org/drawingml/2006/wordprocessingDrawing" xmlns:r="http://schemas.openxmlformats.org/officeDocument/2006/relationships" xmlns:w14="http://schemas.microsoft.com/office/word/2010/wordml">
+              <w:rPr>
+                <w:rFonts w:ascii="Helvetica" w:hAnsi="Helvetica" w:eastAsia="Helvetica" w:cs="Helvetica"/>
+                <w:sz w:val="6"/>
+                <w:szCs w:val="6"/>
+                <w:color w:val="000000"/>
+              </w:rPr>
+              <w:t xml:space="preserve">N</w:t>
+            </w:r>
+          </w:p>
+        </w:tc>
+        <w:tc>
+          <w:tcPr>
+            <w:tcBorders>
+              <w:bottom w:val="single" w:sz="8" w:space="0" w:color="000000"/>
+              <w:top w:val="single" w:sz="8" w:space="0" w:color="000000"/>
+            </w:tcBorders>
+            <w:shd w:val="clear" w:color="auto" w:fill="FFFFFF"/>
+            <w:tcMar>
+              <w:top w:w="0" w:type="dxa"/>
+              <w:bottom w:w="0" w:type="dxa"/>
+              <w:left w:w="0" w:type="dxa"/>
+              <w:right w:w="0" w:type="dxa"/>
+            </w:tcMar>
+            <w:vAlign w:val="center"/>
+          </w:tcPr>
+          <w:p>
+            <w:pPr>
+              <w:jc w:val="center"/>
+              <w:spacing w:after="100" w:before="100" w:line="240"/>
+              <w:ind w:firstLine="0" w:left="100" w:right="100"/>
+            </w:pPr>
+            <w:r xmlns:w="http://schemas.openxmlformats.org/wordprocessingml/2006/main" xmlns:wp="http://schemas.openxmlformats.org/drawingml/2006/wordprocessingDrawing" xmlns:r="http://schemas.openxmlformats.org/officeDocument/2006/relationships" xmlns:w14="http://schemas.microsoft.com/office/word/2010/wordml">
+              <w:rPr>
+                <w:rFonts w:ascii="Helvetica" w:hAnsi="Helvetica" w:eastAsia="Helvetica" w:cs="Helvetica"/>
+                <w:sz w:val="6"/>
+                <w:szCs w:val="6"/>
+                <w:color w:val="000000"/>
+              </w:rPr>
+              <w:t xml:space="preserve">25th Percentile</w:t>
+            </w:r>
+          </w:p>
+        </w:tc>
+        <w:tc>
+          <w:tcPr>
+            <w:tcBorders>
+              <w:bottom w:val="single" w:sz="8" w:space="0" w:color="000000"/>
+              <w:top w:val="single" w:sz="8" w:space="0" w:color="000000"/>
+            </w:tcBorders>
+            <w:shd w:val="clear" w:color="auto" w:fill="FFFFFF"/>
+            <w:tcMar>
+              <w:top w:w="0" w:type="dxa"/>
+              <w:bottom w:w="0" w:type="dxa"/>
+              <w:left w:w="0" w:type="dxa"/>
+              <w:right w:w="0" w:type="dxa"/>
+            </w:tcMar>
+            <w:vAlign w:val="center"/>
+          </w:tcPr>
+          <w:p>
+            <w:pPr>
+              <w:jc w:val="center"/>
+              <w:spacing w:after="100" w:before="100" w:line="240"/>
+              <w:ind w:firstLine="0" w:left="100" w:right="100"/>
+            </w:pPr>
+            <w:r xmlns:w="http://schemas.openxmlformats.org/wordprocessingml/2006/main" xmlns:wp="http://schemas.openxmlformats.org/drawingml/2006/wordprocessingDrawing" xmlns:r="http://schemas.openxmlformats.org/officeDocument/2006/relationships" xmlns:w14="http://schemas.microsoft.com/office/word/2010/wordml">
+              <w:rPr>
+                <w:rFonts w:ascii="Helvetica" w:hAnsi="Helvetica" w:eastAsia="Helvetica" w:cs="Helvetica"/>
+                <w:sz w:val="6"/>
+                <w:szCs w:val="6"/>
+                <w:color w:val="000000"/>
+              </w:rPr>
+              <w:t xml:space="preserve">75th Percentile</w:t>
+            </w:r>
+          </w:p>
+        </w:tc>
+        <w:tc>
+          <w:tcPr>
+            <w:gridSpan w:val="5"/>
+            <w:tcBorders>
+              <w:bottom w:val="single" w:sz="8" w:space="0" w:color="000000"/>
+              <w:top w:val="single" w:sz="8" w:space="0" w:color="000000"/>
+            </w:tcBorders>
+            <w:shd w:val="clear" w:color="auto" w:fill="FFFFFF"/>
+            <w:tcMar>
+              <w:top w:w="0" w:type="dxa"/>
+              <w:bottom w:w="0" w:type="dxa"/>
+              <w:left w:w="0" w:type="dxa"/>
+              <w:right w:w="0" w:type="dxa"/>
+            </w:tcMar>
+            <w:vAlign w:val="center"/>
+          </w:tcPr>
+          <w:p>
+            <w:pPr>
+              <w:jc w:val="center"/>
+              <w:spacing w:after="100" w:before="100" w:line="240"/>
+              <w:ind w:firstLine="0" w:left="100" w:right="100"/>
+            </w:pPr>
+            <w:r xmlns:w="http://schemas.openxmlformats.org/wordprocessingml/2006/main" xmlns:wp="http://schemas.openxmlformats.org/drawingml/2006/wordprocessingDrawing" xmlns:r="http://schemas.openxmlformats.org/officeDocument/2006/relationships" xmlns:w14="http://schemas.microsoft.com/office/word/2010/wordml">
+              <w:rPr>
+                <w:rFonts w:ascii="Helvetica" w:hAnsi="Helvetica" w:eastAsia="Helvetica" w:cs="Helvetica"/>
+                <w:sz w:val="6"/>
+                <w:szCs w:val="6"/>
+                <w:color w:val="000000"/>
+              </w:rPr>
+              <w:t xml:space="preserve">Outcome, 75th Percentile v. 25th Percentile</w:t>
+            </w:r>
+          </w:p>
+        </w:tc>
+      </w:tr>
+      <w:tr>
+        <w:trPr>
+          <w:cantSplit/>
+          <w:trHeight w:val="323" w:hRule="auto"/>
+          <w:tblHeader/>
+        </w:trPr>
+        <w:tc>
+          <w:tcPr>
+            <w:tcBorders>
+              <w:bottom w:val="single" w:sz="8" w:space="0" w:color="000000"/>
+              <w:top w:val="single" w:sz="8" w:space="0" w:color="000000"/>
+            </w:tcBorders>
+            <w:shd w:val="clear" w:color="auto" w:fill="FFFFFF"/>
+            <w:tcMar>
+              <w:top w:w="0" w:type="dxa"/>
+              <w:bottom w:w="0" w:type="dxa"/>
+              <w:left w:w="0" w:type="dxa"/>
+              <w:right w:w="0" w:type="dxa"/>
+            </w:tcMar>
+            <w:vAlign w:val="center"/>
+          </w:tcPr>
+          <w:p>
+            <w:pPr>
+              <w:jc w:val="left"/>
+              <w:spacing w:after="100" w:before="100" w:line="240"/>
+              <w:ind w:firstLine="0" w:left="100" w:right="100"/>
+            </w:pPr>
+            <w:r xmlns:w="http://schemas.openxmlformats.org/wordprocessingml/2006/main" xmlns:wp="http://schemas.openxmlformats.org/drawingml/2006/wordprocessingDrawing" xmlns:r="http://schemas.openxmlformats.org/officeDocument/2006/relationships" xmlns:w14="http://schemas.microsoft.com/office/word/2010/wordml">
+              <w:rPr>
+                <w:rFonts w:ascii="Helvetica" w:hAnsi="Helvetica" w:eastAsia="Helvetica" w:cs="Helvetica"/>
+                <w:sz w:val="6"/>
+                <w:szCs w:val="6"/>
+                <w:color w:val="000000"/>
+              </w:rPr>
+              <w:t xml:space="preserve"/>
+            </w:r>
+          </w:p>
+        </w:tc>
+        <w:tc>
+          <w:tcPr>
+            <w:tcBorders>
+              <w:bottom w:val="single" w:sz="8" w:space="0" w:color="000000"/>
+              <w:top w:val="single" w:sz="8" w:space="0" w:color="000000"/>
+            </w:tcBorders>
+            <w:shd w:val="clear" w:color="auto" w:fill="FFFFFF"/>
+            <w:tcMar>
+              <w:top w:w="0" w:type="dxa"/>
+              <w:bottom w:w="0" w:type="dxa"/>
+              <w:left w:w="0" w:type="dxa"/>
+              <w:right w:w="0" w:type="dxa"/>
+            </w:tcMar>
+            <w:vAlign w:val="center"/>
+          </w:tcPr>
+          <w:p>
+            <w:pPr>
+              <w:jc w:val="left"/>
+              <w:spacing w:after="100" w:before="100" w:line="240"/>
+              <w:ind w:firstLine="0" w:left="100" w:right="100"/>
+            </w:pPr>
+            <w:r xmlns:w="http://schemas.openxmlformats.org/wordprocessingml/2006/main" xmlns:wp="http://schemas.openxmlformats.org/drawingml/2006/wordprocessingDrawing" xmlns:r="http://schemas.openxmlformats.org/officeDocument/2006/relationships" xmlns:w14="http://schemas.microsoft.com/office/word/2010/wordml">
+              <w:rPr>
+                <w:rFonts w:ascii="Helvetica" w:hAnsi="Helvetica" w:eastAsia="Helvetica" w:cs="Helvetica"/>
+                <w:sz w:val="6"/>
+                <w:szCs w:val="6"/>
+                <w:color w:val="000000"/>
+              </w:rPr>
+              <w:t xml:space="preserve"/>
+            </w:r>
+          </w:p>
+        </w:tc>
+        <w:tc>
+          <w:tcPr>
+            <w:tcBorders>
+              <w:bottom w:val="single" w:sz="8" w:space="0" w:color="000000"/>
+              <w:top w:val="single" w:sz="8" w:space="0" w:color="000000"/>
+            </w:tcBorders>
+            <w:shd w:val="clear" w:color="auto" w:fill="FFFFFF"/>
+            <w:tcMar>
+              <w:top w:w="0" w:type="dxa"/>
+              <w:bottom w:w="0" w:type="dxa"/>
+              <w:left w:w="0" w:type="dxa"/>
+              <w:right w:w="0" w:type="dxa"/>
+            </w:tcMar>
+            <w:vAlign w:val="center"/>
+          </w:tcPr>
+          <w:p>
+            <w:pPr>
+              <w:jc w:val="center"/>
+              <w:spacing w:after="100" w:before="100" w:line="240"/>
+              <w:ind w:firstLine="0" w:left="100" w:right="100"/>
+            </w:pPr>
+            <w:r xmlns:w="http://schemas.openxmlformats.org/wordprocessingml/2006/main" xmlns:wp="http://schemas.openxmlformats.org/drawingml/2006/wordprocessingDrawing" xmlns:r="http://schemas.openxmlformats.org/officeDocument/2006/relationships" xmlns:w14="http://schemas.microsoft.com/office/word/2010/wordml">
+              <w:rPr>
+                <w:rFonts w:ascii="Helvetica" w:hAnsi="Helvetica" w:eastAsia="Helvetica" w:cs="Helvetica"/>
+                <w:sz w:val="6"/>
+                <w:szCs w:val="6"/>
+                <w:color w:val="000000"/>
+              </w:rPr>
+              <w:t xml:space="preserve"/>
+            </w:r>
+          </w:p>
+        </w:tc>
+        <w:tc>
+          <w:tcPr>
+            <w:tcBorders>
+              <w:bottom w:val="single" w:sz="8" w:space="0" w:color="000000"/>
+              <w:top w:val="single" w:sz="8" w:space="0" w:color="000000"/>
+            </w:tcBorders>
+            <w:shd w:val="clear" w:color="auto" w:fill="FFFFFF"/>
+            <w:tcMar>
+              <w:top w:w="0" w:type="dxa"/>
+              <w:bottom w:w="0" w:type="dxa"/>
+              <w:left w:w="0" w:type="dxa"/>
+              <w:right w:w="0" w:type="dxa"/>
+            </w:tcMar>
+            <w:vAlign w:val="center"/>
+          </w:tcPr>
+          <w:p>
+            <w:pPr>
+              <w:jc w:val="center"/>
+              <w:spacing w:after="100" w:before="100" w:line="240"/>
+              <w:ind w:firstLine="0" w:left="100" w:right="100"/>
+            </w:pPr>
+            <w:r xmlns:w="http://schemas.openxmlformats.org/wordprocessingml/2006/main" xmlns:wp="http://schemas.openxmlformats.org/drawingml/2006/wordprocessingDrawing" xmlns:r="http://schemas.openxmlformats.org/officeDocument/2006/relationships" xmlns:w14="http://schemas.microsoft.com/office/word/2010/wordml">
+              <w:rPr>
+                <w:rFonts w:ascii="Helvetica" w:hAnsi="Helvetica" w:eastAsia="Helvetica" w:cs="Helvetica"/>
+                <w:sz w:val="6"/>
+                <w:szCs w:val="6"/>
+                <w:color w:val="000000"/>
+              </w:rPr>
+              <w:t xml:space="preserve"/>
+            </w:r>
+          </w:p>
+        </w:tc>
+        <w:tc>
+          <w:tcPr>
+            <w:tcBorders>
+              <w:bottom w:val="single" w:sz="8" w:space="0" w:color="000000"/>
+              <w:top w:val="single" w:sz="8" w:space="0" w:color="000000"/>
+            </w:tcBorders>
+            <w:shd w:val="clear" w:color="auto" w:fill="FFFFFF"/>
+            <w:tcMar>
+              <w:top w:w="0" w:type="dxa"/>
+              <w:bottom w:w="0" w:type="dxa"/>
+              <w:left w:w="0" w:type="dxa"/>
+              <w:right w:w="0" w:type="dxa"/>
+            </w:tcMar>
+            <w:vAlign w:val="center"/>
+          </w:tcPr>
+          <w:p>
+            <w:pPr>
+              <w:jc w:val="center"/>
+              <w:spacing w:after="100" w:before="100" w:line="240"/>
+              <w:ind w:firstLine="0" w:left="100" w:right="100"/>
+            </w:pPr>
+            <w:r xmlns:w="http://schemas.openxmlformats.org/wordprocessingml/2006/main" xmlns:wp="http://schemas.openxmlformats.org/drawingml/2006/wordprocessingDrawing" xmlns:r="http://schemas.openxmlformats.org/officeDocument/2006/relationships" xmlns:w14="http://schemas.microsoft.com/office/word/2010/wordml">
+              <w:rPr>
+                <w:rFonts w:ascii="Helvetica" w:hAnsi="Helvetica" w:eastAsia="Helvetica" w:cs="Helvetica"/>
+                <w:sz w:val="6"/>
+                <w:szCs w:val="6"/>
+                <w:color w:val="000000"/>
+              </w:rPr>
+              <w:t xml:space="preserve"/>
+            </w:r>
+          </w:p>
+        </w:tc>
+        <w:tc>
+          <w:tcPr>
+            <w:gridSpan w:val="5"/>
+            <w:tcBorders>
+              <w:bottom w:val="single" w:sz="8" w:space="0" w:color="000000"/>
+              <w:top w:val="single" w:sz="8" w:space="0" w:color="000000"/>
+            </w:tcBorders>
+            <w:shd w:val="clear" w:color="auto" w:fill="FFFFFF"/>
+            <w:tcMar>
+              <w:top w:w="0" w:type="dxa"/>
+              <w:bottom w:w="0" w:type="dxa"/>
+              <w:left w:w="0" w:type="dxa"/>
+              <w:right w:w="0" w:type="dxa"/>
+            </w:tcMar>
+            <w:vAlign w:val="center"/>
+          </w:tcPr>
+          <w:p>
+            <w:pPr>
+              <w:jc w:val="center"/>
+              <w:spacing w:after="100" w:before="100" w:line="240"/>
+              <w:ind w:firstLine="0" w:left="100" w:right="100"/>
+            </w:pPr>
+            <w:r xmlns:w="http://schemas.openxmlformats.org/wordprocessingml/2006/main" xmlns:wp="http://schemas.openxmlformats.org/drawingml/2006/wordprocessingDrawing" xmlns:r="http://schemas.openxmlformats.org/officeDocument/2006/relationships" xmlns:w14="http://schemas.microsoft.com/office/word/2010/wordml">
+              <w:rPr>
+                <w:rFonts w:ascii="Helvetica" w:hAnsi="Helvetica" w:eastAsia="Helvetica" w:cs="Helvetica"/>
+                <w:sz w:val="6"/>
+                <w:szCs w:val="6"/>
+                <w:color w:val="000000"/>
+              </w:rPr>
+              <w:t xml:space="preserve">Adjusted</w:t>
+            </w:r>
+          </w:p>
+        </w:tc>
+      </w:tr>
+      <w:tr>
+        <w:trPr>
+          <w:cantSplit/>
+          <w:trHeight w:val="323" w:hRule="auto"/>
+          <w:tblHeader/>
+        </w:trPr>
+        <w:tc>
+          <w:tcPr>
+            <w:tcBorders>
+              <w:bottom w:val="single" w:sz="8" w:space="0" w:color="000000"/>
+              <w:top w:val="single" w:sz="8" w:space="0" w:color="000000"/>
+            </w:tcBorders>
+            <w:shd w:val="clear" w:color="auto" w:fill="FFFFFF"/>
+            <w:tcMar>
+              <w:top w:w="0" w:type="dxa"/>
+              <w:bottom w:w="0" w:type="dxa"/>
+              <w:left w:w="0" w:type="dxa"/>
+              <w:right w:w="0" w:type="dxa"/>
+            </w:tcMar>
+            <w:vAlign w:val="center"/>
+          </w:tcPr>
+          <w:p>
+            <w:pPr>
+              <w:jc w:val="left"/>
+              <w:spacing w:after="100" w:before="100" w:line="240"/>
+              <w:ind w:firstLine="0" w:left="100" w:right="100"/>
+            </w:pPr>
+            <w:r xmlns:w="http://schemas.openxmlformats.org/wordprocessingml/2006/main" xmlns:wp="http://schemas.openxmlformats.org/drawingml/2006/wordprocessingDrawing" xmlns:r="http://schemas.openxmlformats.org/officeDocument/2006/relationships" xmlns:w14="http://schemas.microsoft.com/office/word/2010/wordml">
+              <w:rPr>
+                <w:rFonts w:ascii="Helvetica" w:hAnsi="Helvetica" w:eastAsia="Helvetica" w:cs="Helvetica"/>
+                <w:sz w:val="6"/>
+                <w:szCs w:val="6"/>
+                <w:color w:val="000000"/>
+              </w:rPr>
+              <w:t xml:space="preserve"> </w:t>
+            </w:r>
+          </w:p>
+        </w:tc>
+        <w:tc>
+          <w:tcPr>
+            <w:tcBorders>
+              <w:bottom w:val="single" w:sz="8" w:space="0" w:color="000000"/>
+              <w:top w:val="single" w:sz="8" w:space="0" w:color="000000"/>
+            </w:tcBorders>
+            <w:shd w:val="clear" w:color="auto" w:fill="FFFFFF"/>
+            <w:tcMar>
+              <w:top w:w="0" w:type="dxa"/>
+              <w:bottom w:w="0" w:type="dxa"/>
+              <w:left w:w="0" w:type="dxa"/>
+              <w:right w:w="0" w:type="dxa"/>
+            </w:tcMar>
+            <w:vAlign w:val="center"/>
+          </w:tcPr>
+          <w:p>
+            <w:pPr>
+              <w:jc w:val="left"/>
+              <w:spacing w:after="100" w:before="100" w:line="240"/>
+              <w:ind w:firstLine="0" w:left="100" w:right="100"/>
+            </w:pPr>
+            <w:r xmlns:w="http://schemas.openxmlformats.org/wordprocessingml/2006/main" xmlns:wp="http://schemas.openxmlformats.org/drawingml/2006/wordprocessingDrawing" xmlns:r="http://schemas.openxmlformats.org/officeDocument/2006/relationships" xmlns:w14="http://schemas.microsoft.com/office/word/2010/wordml">
+              <w:rPr>
+                <w:rFonts w:ascii="Helvetica" w:hAnsi="Helvetica" w:eastAsia="Helvetica" w:cs="Helvetica"/>
+                <w:sz w:val="6"/>
+                <w:szCs w:val="6"/>
+                <w:color w:val="000000"/>
+              </w:rPr>
+              <w:t xml:space="preserve"> </w:t>
+            </w:r>
+          </w:p>
+        </w:tc>
+        <w:tc>
+          <w:tcPr>
+            <w:tcBorders>
+              <w:bottom w:val="single" w:sz="8" w:space="0" w:color="000000"/>
+              <w:top w:val="single" w:sz="8" w:space="0" w:color="000000"/>
+            </w:tcBorders>
+            <w:shd w:val="clear" w:color="auto" w:fill="FFFFFF"/>
+            <w:tcMar>
+              <w:top w:w="0" w:type="dxa"/>
+              <w:bottom w:w="0" w:type="dxa"/>
+              <w:left w:w="0" w:type="dxa"/>
+              <w:right w:w="0" w:type="dxa"/>
+            </w:tcMar>
+            <w:vAlign w:val="center"/>
+          </w:tcPr>
+          <w:p>
+            <w:pPr>
+              <w:jc w:val="center"/>
+              <w:spacing w:after="100" w:before="100" w:line="240"/>
+              <w:ind w:firstLine="0" w:left="100" w:right="100"/>
+            </w:pPr>
+            <w:r xmlns:w="http://schemas.openxmlformats.org/wordprocessingml/2006/main" xmlns:wp="http://schemas.openxmlformats.org/drawingml/2006/wordprocessingDrawing" xmlns:r="http://schemas.openxmlformats.org/officeDocument/2006/relationships" xmlns:w14="http://schemas.microsoft.com/office/word/2010/wordml">
+              <w:rPr>
+                <w:rFonts w:ascii="Helvetica" w:hAnsi="Helvetica" w:eastAsia="Helvetica" w:cs="Helvetica"/>
+                <w:sz w:val="6"/>
+                <w:szCs w:val="6"/>
+                <w:color w:val="000000"/>
+              </w:rPr>
+              <w:t xml:space="preserve"> </w:t>
+            </w:r>
+          </w:p>
+        </w:tc>
+        <w:tc>
+          <w:tcPr>
+            <w:tcBorders>
+              <w:bottom w:val="single" w:sz="8" w:space="0" w:color="000000"/>
+              <w:top w:val="single" w:sz="8" w:space="0" w:color="000000"/>
+            </w:tcBorders>
+            <w:shd w:val="clear" w:color="auto" w:fill="FFFFFF"/>
+            <w:tcMar>
+              <w:top w:w="0" w:type="dxa"/>
+              <w:bottom w:w="0" w:type="dxa"/>
+              <w:left w:w="0" w:type="dxa"/>
+              <w:right w:w="0" w:type="dxa"/>
+            </w:tcMar>
+            <w:vAlign w:val="center"/>
+          </w:tcPr>
+          <w:p>
+            <w:pPr>
+              <w:jc w:val="center"/>
+              <w:spacing w:after="100" w:before="100" w:line="240"/>
+              <w:ind w:firstLine="0" w:left="100" w:right="100"/>
+            </w:pPr>
+            <w:r xmlns:w="http://schemas.openxmlformats.org/wordprocessingml/2006/main" xmlns:wp="http://schemas.openxmlformats.org/drawingml/2006/wordprocessingDrawing" xmlns:r="http://schemas.openxmlformats.org/officeDocument/2006/relationships" xmlns:w14="http://schemas.microsoft.com/office/word/2010/wordml">
+              <w:rPr>
+                <w:rFonts w:ascii="Helvetica" w:hAnsi="Helvetica" w:eastAsia="Helvetica" w:cs="Helvetica"/>
+                <w:sz w:val="6"/>
+                <w:szCs w:val="6"/>
+                <w:color w:val="000000"/>
+              </w:rPr>
+              <w:t xml:space="preserve"> </w:t>
+            </w:r>
+          </w:p>
+        </w:tc>
+        <w:tc>
+          <w:tcPr>
+            <w:tcBorders>
+              <w:bottom w:val="single" w:sz="8" w:space="0" w:color="000000"/>
+              <w:top w:val="single" w:sz="8" w:space="0" w:color="000000"/>
+            </w:tcBorders>
+            <w:shd w:val="clear" w:color="auto" w:fill="FFFFFF"/>
+            <w:tcMar>
+              <w:top w:w="0" w:type="dxa"/>
+              <w:bottom w:w="0" w:type="dxa"/>
+              <w:left w:w="0" w:type="dxa"/>
+              <w:right w:w="0" w:type="dxa"/>
+            </w:tcMar>
+            <w:vAlign w:val="center"/>
+          </w:tcPr>
+          <w:p>
+            <w:pPr>
+              <w:jc w:val="center"/>
+              <w:spacing w:after="100" w:before="100" w:line="240"/>
+              <w:ind w:firstLine="0" w:left="100" w:right="100"/>
+            </w:pPr>
+            <w:r xmlns:w="http://schemas.openxmlformats.org/wordprocessingml/2006/main" xmlns:wp="http://schemas.openxmlformats.org/drawingml/2006/wordprocessingDrawing" xmlns:r="http://schemas.openxmlformats.org/officeDocument/2006/relationships" xmlns:w14="http://schemas.microsoft.com/office/word/2010/wordml">
+              <w:rPr>
+                <w:rFonts w:ascii="Helvetica" w:hAnsi="Helvetica" w:eastAsia="Helvetica" w:cs="Helvetica"/>
+                <w:sz w:val="6"/>
+                <w:szCs w:val="6"/>
+                <w:color w:val="000000"/>
+              </w:rPr>
+              <w:t xml:space="preserve"> </w:t>
+            </w:r>
+          </w:p>
+        </w:tc>
+        <w:tc>
+          <w:tcPr>
+            <w:tcBorders>
+              <w:bottom w:val="single" w:sz="8" w:space="0" w:color="000000"/>
+              <w:top w:val="single" w:sz="8" w:space="0" w:color="000000"/>
+            </w:tcBorders>
+            <w:shd w:val="clear" w:color="auto" w:fill="FFFFFF"/>
+            <w:tcMar>
+              <w:top w:w="0" w:type="dxa"/>
+              <w:bottom w:w="0" w:type="dxa"/>
+              <w:left w:w="0" w:type="dxa"/>
+              <w:right w:w="0" w:type="dxa"/>
+            </w:tcMar>
+            <w:vAlign w:val="center"/>
+          </w:tcPr>
+          <w:p>
+            <w:pPr>
+              <w:jc w:val="center"/>
+              <w:spacing w:after="100" w:before="100" w:line="240"/>
+              <w:ind w:firstLine="0" w:left="100" w:right="100"/>
+            </w:pPr>
+            <w:r xmlns:w="http://schemas.openxmlformats.org/wordprocessingml/2006/main" xmlns:wp="http://schemas.openxmlformats.org/drawingml/2006/wordprocessingDrawing" xmlns:r="http://schemas.openxmlformats.org/officeDocument/2006/relationships" xmlns:w14="http://schemas.microsoft.com/office/word/2010/wordml">
+              <w:rPr>
+                <w:rFonts w:ascii="Helvetica" w:hAnsi="Helvetica" w:eastAsia="Helvetica" w:cs="Helvetica"/>
+                <w:sz w:val="6"/>
+                <w:szCs w:val="6"/>
+                <w:color w:val="000000"/>
+              </w:rPr>
+              <w:t xml:space="preserve">Predicted Outcome at 25th Percentile</w:t>
+            </w:r>
+          </w:p>
+        </w:tc>
+        <w:tc>
+          <w:tcPr>
+            <w:tcBorders>
+              <w:bottom w:val="single" w:sz="8" w:space="0" w:color="000000"/>
+              <w:top w:val="single" w:sz="8" w:space="0" w:color="000000"/>
+            </w:tcBorders>
+            <w:shd w:val="clear" w:color="auto" w:fill="FFFFFF"/>
+            <w:tcMar>
+              <w:top w:w="0" w:type="dxa"/>
+              <w:bottom w:w="0" w:type="dxa"/>
+              <w:left w:w="0" w:type="dxa"/>
+              <w:right w:w="0" w:type="dxa"/>
+            </w:tcMar>
+            <w:vAlign w:val="center"/>
+          </w:tcPr>
+          <w:p>
+            <w:pPr>
+              <w:jc w:val="center"/>
+              <w:spacing w:after="100" w:before="100" w:line="240"/>
+              <w:ind w:firstLine="0" w:left="100" w:right="100"/>
+            </w:pPr>
+            <w:r xmlns:w="http://schemas.openxmlformats.org/wordprocessingml/2006/main" xmlns:wp="http://schemas.openxmlformats.org/drawingml/2006/wordprocessingDrawing" xmlns:r="http://schemas.openxmlformats.org/officeDocument/2006/relationships" xmlns:w14="http://schemas.microsoft.com/office/word/2010/wordml">
+              <w:rPr>
+                <w:rFonts w:ascii="Helvetica" w:hAnsi="Helvetica" w:eastAsia="Helvetica" w:cs="Helvetica"/>
+                <w:sz w:val="6"/>
+                <w:szCs w:val="6"/>
+                <w:color w:val="000000"/>
+              </w:rPr>
+              <w:t xml:space="preserve">Predicted Outcome at 75th Percentile</w:t>
+            </w:r>
+          </w:p>
+        </w:tc>
+        <w:tc>
+          <w:tcPr>
+            <w:tcBorders>
+              <w:bottom w:val="single" w:sz="8" w:space="0" w:color="000000"/>
+              <w:top w:val="single" w:sz="8" w:space="0" w:color="000000"/>
+            </w:tcBorders>
+            <w:shd w:val="clear" w:color="auto" w:fill="FFFFFF"/>
+            <w:tcMar>
+              <w:top w:w="0" w:type="dxa"/>
+              <w:bottom w:w="0" w:type="dxa"/>
+              <w:left w:w="0" w:type="dxa"/>
+              <w:right w:w="0" w:type="dxa"/>
+            </w:tcMar>
+            <w:vAlign w:val="center"/>
+          </w:tcPr>
+          <w:p>
+            <w:pPr>
+              <w:jc w:val="center"/>
+              <w:spacing w:after="100" w:before="100" w:line="240"/>
+              <w:ind w:firstLine="0" w:left="100" w:right="100"/>
+            </w:pPr>
+            <w:r xmlns:w="http://schemas.openxmlformats.org/wordprocessingml/2006/main" xmlns:wp="http://schemas.openxmlformats.org/drawingml/2006/wordprocessingDrawing" xmlns:r="http://schemas.openxmlformats.org/officeDocument/2006/relationships" xmlns:w14="http://schemas.microsoft.com/office/word/2010/wordml">
+              <w:rPr>
+                <w:rFonts w:ascii="Helvetica" w:hAnsi="Helvetica" w:eastAsia="Helvetica" w:cs="Helvetica"/>
+                <w:sz w:val="6"/>
+                <w:szCs w:val="6"/>
+                <w:color w:val="000000"/>
+              </w:rPr>
+              <w:t xml:space="preserve">Coefficient (95% CI)</w:t>
+            </w:r>
+          </w:p>
+        </w:tc>
+        <w:tc>
+          <w:tcPr>
+            <w:tcBorders>
+              <w:bottom w:val="single" w:sz="8" w:space="0" w:color="000000"/>
+              <w:top w:val="single" w:sz="8" w:space="0" w:color="000000"/>
+            </w:tcBorders>
+            <w:shd w:val="clear" w:color="auto" w:fill="FFFFFF"/>
+            <w:tcMar>
+              <w:top w:w="0" w:type="dxa"/>
+              <w:bottom w:w="0" w:type="dxa"/>
+              <w:left w:w="0" w:type="dxa"/>
+              <w:right w:w="0" w:type="dxa"/>
+            </w:tcMar>
+            <w:vAlign w:val="center"/>
+          </w:tcPr>
+          <w:p>
+            <w:pPr>
+              <w:jc w:val="center"/>
+              <w:spacing w:after="100" w:before="100" w:line="240"/>
+              <w:ind w:firstLine="0" w:left="100" w:right="100"/>
+            </w:pPr>
+            <w:r xmlns:w="http://schemas.openxmlformats.org/wordprocessingml/2006/main" xmlns:wp="http://schemas.openxmlformats.org/drawingml/2006/wordprocessingDrawing" xmlns:r="http://schemas.openxmlformats.org/officeDocument/2006/relationships" xmlns:w14="http://schemas.microsoft.com/office/word/2010/wordml">
+              <w:rPr>
+                <w:rFonts w:ascii="Helvetica" w:hAnsi="Helvetica" w:eastAsia="Helvetica" w:cs="Helvetica"/>
+                <w:sz w:val="6"/>
+                <w:szCs w:val="6"/>
+                <w:color w:val="000000"/>
+              </w:rPr>
+              <w:t xml:space="preserve">P-value</w:t>
+            </w:r>
+          </w:p>
+        </w:tc>
+        <w:tc>
+          <w:tcPr>
+            <w:tcBorders>
+              <w:bottom w:val="single" w:sz="8" w:space="0" w:color="000000"/>
+              <w:top w:val="single" w:sz="8" w:space="0" w:color="000000"/>
+            </w:tcBorders>
+            <w:shd w:val="clear" w:color="auto" w:fill="FFFFFF"/>
+            <w:tcMar>
+              <w:top w:w="0" w:type="dxa"/>
+              <w:bottom w:w="0" w:type="dxa"/>
+              <w:left w:w="0" w:type="dxa"/>
+              <w:right w:w="0" w:type="dxa"/>
+            </w:tcMar>
+            <w:vAlign w:val="center"/>
+          </w:tcPr>
+          <w:p>
+            <w:pPr>
+              <w:jc w:val="center"/>
+              <w:spacing w:after="100" w:before="100" w:line="240"/>
+              <w:ind w:firstLine="0" w:left="100" w:right="100"/>
+            </w:pPr>
+            <w:r xmlns:w="http://schemas.openxmlformats.org/wordprocessingml/2006/main" xmlns:wp="http://schemas.openxmlformats.org/drawingml/2006/wordprocessingDrawing" xmlns:r="http://schemas.openxmlformats.org/officeDocument/2006/relationships" xmlns:w14="http://schemas.microsoft.com/office/word/2010/wordml">
+              <w:rPr>
+                <w:rFonts w:ascii="Helvetica" w:hAnsi="Helvetica" w:eastAsia="Helvetica" w:cs="Helvetica"/>
+                <w:sz w:val="6"/>
+                <w:szCs w:val="6"/>
+                <w:color w:val="000000"/>
+              </w:rPr>
+              <w:t xml:space="preserve">FDR Corrected P-value</w:t>
+            </w:r>
+          </w:p>
+        </w:tc>
+      </w:tr>
+      <w:tr>
+        <w:trPr>
+          <w:cantSplit/>
+          <w:trHeight w:val="324" w:hRule="auto"/>
+        </w:trPr>
+        <w:tc>
+          <w:tcPr>
+            <w:tcBorders/>
+            <w:shd w:val="clear" w:color="auto" w:fill="FFFFFF"/>
+            <w:tcMar>
+              <w:top w:w="0" w:type="dxa"/>
+              <w:bottom w:w="0" w:type="dxa"/>
+              <w:left w:w="0" w:type="dxa"/>
+              <w:right w:w="0" w:type="dxa"/>
+            </w:tcMar>
+            <w:vAlign w:val="center"/>
+          </w:tcPr>
+          <w:p>
+            <w:pPr>
+              <w:jc w:val="left"/>
+              <w:spacing w:after="100" w:before="100" w:line="240"/>
+              <w:ind w:firstLine="0" w:left="100" w:right="100"/>
+            </w:pPr>
+            <w:r xmlns:w="http://schemas.openxmlformats.org/wordprocessingml/2006/main" xmlns:wp="http://schemas.openxmlformats.org/drawingml/2006/wordprocessingDrawing" xmlns:r="http://schemas.openxmlformats.org/officeDocument/2006/relationships" xmlns:w14="http://schemas.microsoft.com/office/word/2010/wordml">
+              <w:rPr>
+                <w:rFonts w:ascii="Helvetica" w:hAnsi="Helvetica" w:eastAsia="Helvetica" w:cs="Helvetica"/>
+                <w:sz w:val="6"/>
+                <w:szCs w:val="6"/>
+                <w:color w:val="000000"/>
+              </w:rPr>
+              <w:t xml:space="preserve">Entire promoter region (39 assayed CpG sites)</w:t>
+            </w:r>
+          </w:p>
+        </w:tc>
+        <w:tc>
+          <w:tcPr>
+            <w:tcBorders/>
+            <w:shd w:val="clear" w:color="auto" w:fill="FFFFFF"/>
+            <w:tcMar>
+              <w:top w:w="0" w:type="dxa"/>
+              <w:bottom w:w="0" w:type="dxa"/>
+              <w:left w:w="0" w:type="dxa"/>
+              <w:right w:w="0" w:type="dxa"/>
+            </w:tcMar>
+            <w:vAlign w:val="center"/>
+          </w:tcPr>
+          <w:p>
+            <w:pPr>
+              <w:jc w:val="left"/>
+              <w:spacing w:after="100" w:before="100" w:line="240"/>
+              <w:ind w:firstLine="0" w:left="100" w:right="100"/>
+            </w:pPr>
+            <w:r xmlns:w="http://schemas.openxmlformats.org/wordprocessingml/2006/main" xmlns:wp="http://schemas.openxmlformats.org/drawingml/2006/wordprocessingDrawing" xmlns:r="http://schemas.openxmlformats.org/officeDocument/2006/relationships" xmlns:w14="http://schemas.microsoft.com/office/word/2010/wordml">
+              <w:rPr>
+                <w:rFonts w:ascii="Helvetica" w:hAnsi="Helvetica" w:eastAsia="Helvetica" w:cs="Helvetica"/>
+                <w:sz w:val="6"/>
+                <w:szCs w:val="6"/>
+                <w:color w:val="000000"/>
+              </w:rPr>
+              <w:t xml:space="preserve">CDI expressive language Z-score Year 2</w:t>
+            </w:r>
+          </w:p>
+        </w:tc>
+        <w:tc>
+          <w:tcPr>
+            <w:tcBorders/>
+            <w:shd w:val="clear" w:color="auto" w:fill="FFFFFF"/>
+            <w:tcMar>
+              <w:top w:w="0" w:type="dxa"/>
+              <w:bottom w:w="0" w:type="dxa"/>
+              <w:left w:w="0" w:type="dxa"/>
+              <w:right w:w="0" w:type="dxa"/>
+            </w:tcMar>
+            <w:vAlign w:val="center"/>
+          </w:tcPr>
+          <w:p>
+            <w:pPr>
+              <w:jc w:val="center"/>
+              <w:spacing w:after="100" w:before="100" w:line="240"/>
+              <w:ind w:firstLine="0" w:left="100" w:right="100"/>
+            </w:pPr>
+            <w:r xmlns:w="http://schemas.openxmlformats.org/wordprocessingml/2006/main" xmlns:wp="http://schemas.openxmlformats.org/drawingml/2006/wordprocessingDrawing" xmlns:r="http://schemas.openxmlformats.org/officeDocument/2006/relationships" xmlns:w14="http://schemas.microsoft.com/office/word/2010/wordml">
+              <w:rPr>
+                <w:rFonts w:ascii="Helvetica" w:hAnsi="Helvetica" w:eastAsia="Helvetica" w:cs="Helvetica"/>
+                <w:sz w:val="6"/>
+                <w:szCs w:val="6"/>
+                <w:color w:val="000000"/>
+              </w:rPr>
+              <w:t xml:space="preserve">607</w:t>
+            </w:r>
+          </w:p>
+        </w:tc>
+        <w:tc>
+          <w:tcPr>
+            <w:tcBorders/>
+            <w:shd w:val="clear" w:color="auto" w:fill="FFFFFF"/>
+            <w:tcMar>
+              <w:top w:w="0" w:type="dxa"/>
+              <w:bottom w:w="0" w:type="dxa"/>
+              <w:left w:w="0" w:type="dxa"/>
+              <w:right w:w="0" w:type="dxa"/>
+            </w:tcMar>
+            <w:vAlign w:val="center"/>
+          </w:tcPr>
+          <w:p>
+            <w:pPr>
+              <w:jc w:val="center"/>
+              <w:spacing w:after="100" w:before="100" w:line="240"/>
+              <w:ind w:firstLine="0" w:left="100" w:right="100"/>
+            </w:pPr>
+            <w:r xmlns:w="http://schemas.openxmlformats.org/wordprocessingml/2006/main" xmlns:wp="http://schemas.openxmlformats.org/drawingml/2006/wordprocessingDrawing" xmlns:r="http://schemas.openxmlformats.org/officeDocument/2006/relationships" xmlns:w14="http://schemas.microsoft.com/office/word/2010/wordml">
+              <w:rPr>
+                <w:rFonts w:ascii="Helvetica" w:hAnsi="Helvetica" w:eastAsia="Helvetica" w:cs="Helvetica"/>
+                <w:sz w:val="6"/>
+                <w:szCs w:val="6"/>
+                <w:color w:val="000000"/>
+              </w:rPr>
+              <w:t xml:space="preserve">0.22</w:t>
+            </w:r>
+          </w:p>
+        </w:tc>
+        <w:tc>
+          <w:tcPr>
+            <w:tcBorders/>
+            <w:shd w:val="clear" w:color="auto" w:fill="FFFFFF"/>
+            <w:tcMar>
+              <w:top w:w="0" w:type="dxa"/>
+              <w:bottom w:w="0" w:type="dxa"/>
+              <w:left w:w="0" w:type="dxa"/>
+              <w:right w:w="0" w:type="dxa"/>
+            </w:tcMar>
+            <w:vAlign w:val="center"/>
+          </w:tcPr>
+          <w:p>
+            <w:pPr>
+              <w:jc w:val="center"/>
+              <w:spacing w:after="100" w:before="100" w:line="240"/>
+              <w:ind w:firstLine="0" w:left="100" w:right="100"/>
+            </w:pPr>
+            <w:r xmlns:w="http://schemas.openxmlformats.org/wordprocessingml/2006/main" xmlns:wp="http://schemas.openxmlformats.org/drawingml/2006/wordprocessingDrawing" xmlns:r="http://schemas.openxmlformats.org/officeDocument/2006/relationships" xmlns:w14="http://schemas.microsoft.com/office/word/2010/wordml">
+              <w:rPr>
+                <w:rFonts w:ascii="Helvetica" w:hAnsi="Helvetica" w:eastAsia="Helvetica" w:cs="Helvetica"/>
+                <w:sz w:val="6"/>
+                <w:szCs w:val="6"/>
+                <w:color w:val="000000"/>
+              </w:rPr>
+              <w:t xml:space="preserve">0.49</w:t>
+            </w:r>
+          </w:p>
+        </w:tc>
+        <w:tc>
+          <w:tcPr>
+            <w:tcBorders/>
+            <w:shd w:val="clear" w:color="auto" w:fill="FFFFFF"/>
+            <w:tcMar>
+              <w:top w:w="0" w:type="dxa"/>
+              <w:bottom w:w="0" w:type="dxa"/>
+              <w:left w:w="0" w:type="dxa"/>
+              <w:right w:w="0" w:type="dxa"/>
+            </w:tcMar>
+            <w:vAlign w:val="center"/>
+          </w:tcPr>
+          <w:p>
+            <w:pPr>
+              <w:jc w:val="center"/>
+              <w:spacing w:after="100" w:before="100" w:line="240"/>
+              <w:ind w:firstLine="0" w:left="100" w:right="100"/>
+            </w:pPr>
+            <w:r xmlns:w="http://schemas.openxmlformats.org/wordprocessingml/2006/main" xmlns:wp="http://schemas.openxmlformats.org/drawingml/2006/wordprocessingDrawing" xmlns:r="http://schemas.openxmlformats.org/officeDocument/2006/relationships" xmlns:w14="http://schemas.microsoft.com/office/word/2010/wordml">
+              <w:rPr>
+                <w:rFonts w:ascii="Helvetica" w:hAnsi="Helvetica" w:eastAsia="Helvetica" w:cs="Helvetica"/>
+                <w:sz w:val="6"/>
+                <w:szCs w:val="6"/>
+                <w:color w:val="000000"/>
+              </w:rPr>
+              <w:t xml:space="preserve">0.16</w:t>
+            </w:r>
+          </w:p>
+        </w:tc>
+        <w:tc>
+          <w:tcPr>
+            <w:tcBorders/>
+            <w:shd w:val="clear" w:color="auto" w:fill="FFFFFF"/>
+            <w:tcMar>
+              <w:top w:w="0" w:type="dxa"/>
+              <w:bottom w:w="0" w:type="dxa"/>
+              <w:left w:w="0" w:type="dxa"/>
+              <w:right w:w="0" w:type="dxa"/>
+            </w:tcMar>
+            <w:vAlign w:val="center"/>
+          </w:tcPr>
+          <w:p>
+            <w:pPr>
+              <w:jc w:val="center"/>
+              <w:spacing w:after="100" w:before="100" w:line="240"/>
+              <w:ind w:firstLine="0" w:left="100" w:right="100"/>
+            </w:pPr>
+            <w:r xmlns:w="http://schemas.openxmlformats.org/wordprocessingml/2006/main" xmlns:wp="http://schemas.openxmlformats.org/drawingml/2006/wordprocessingDrawing" xmlns:r="http://schemas.openxmlformats.org/officeDocument/2006/relationships" xmlns:w14="http://schemas.microsoft.com/office/word/2010/wordml">
+              <w:rPr>
+                <w:rFonts w:ascii="Helvetica" w:hAnsi="Helvetica" w:eastAsia="Helvetica" w:cs="Helvetica"/>
+                <w:sz w:val="6"/>
+                <w:szCs w:val="6"/>
+                <w:color w:val="000000"/>
+              </w:rPr>
+              <w:t xml:space="preserve">0.04</w:t>
+            </w:r>
+          </w:p>
+        </w:tc>
+        <w:tc>
+          <w:tcPr>
+            <w:tcBorders/>
+            <w:shd w:val="clear" w:color="auto" w:fill="FFFFFF"/>
+            <w:tcMar>
+              <w:top w:w="0" w:type="dxa"/>
+              <w:bottom w:w="0" w:type="dxa"/>
+              <w:left w:w="0" w:type="dxa"/>
+              <w:right w:w="0" w:type="dxa"/>
+            </w:tcMar>
+            <w:vAlign w:val="center"/>
+          </w:tcPr>
+          <w:p>
+            <w:pPr>
+              <w:jc w:val="center"/>
+              <w:spacing w:after="100" w:before="100" w:line="240"/>
+              <w:ind w:firstLine="0" w:left="100" w:right="100"/>
+            </w:pPr>
+            <w:r xmlns:w="http://schemas.openxmlformats.org/wordprocessingml/2006/main" xmlns:wp="http://schemas.openxmlformats.org/drawingml/2006/wordprocessingDrawing" xmlns:r="http://schemas.openxmlformats.org/officeDocument/2006/relationships" xmlns:w14="http://schemas.microsoft.com/office/word/2010/wordml">
+              <w:rPr>
+                <w:rFonts w:ascii="Helvetica" w:hAnsi="Helvetica" w:eastAsia="Helvetica" w:cs="Helvetica"/>
+                <w:sz w:val="6"/>
+                <w:szCs w:val="6"/>
+                <w:color w:val="000000"/>
+              </w:rPr>
+              <w:t xml:space="preserve">-0.12 (-0.33, 0.08)</w:t>
+            </w:r>
+          </w:p>
+        </w:tc>
+        <w:tc>
+          <w:tcPr>
+            <w:tcBorders/>
+            <w:shd w:val="clear" w:color="auto" w:fill="FFFFFF"/>
+            <w:tcMar>
+              <w:top w:w="0" w:type="dxa"/>
+              <w:bottom w:w="0" w:type="dxa"/>
+              <w:left w:w="0" w:type="dxa"/>
+              <w:right w:w="0" w:type="dxa"/>
+            </w:tcMar>
+            <w:vAlign w:val="center"/>
+          </w:tcPr>
+          <w:p>
+            <w:pPr>
+              <w:jc w:val="center"/>
+              <w:spacing w:after="100" w:before="100" w:line="240"/>
+              <w:ind w:firstLine="0" w:left="100" w:right="100"/>
+            </w:pPr>
+            <w:r xmlns:w="http://schemas.openxmlformats.org/wordprocessingml/2006/main" xmlns:wp="http://schemas.openxmlformats.org/drawingml/2006/wordprocessingDrawing" xmlns:r="http://schemas.openxmlformats.org/officeDocument/2006/relationships" xmlns:w14="http://schemas.microsoft.com/office/word/2010/wordml">
+              <w:rPr>
+                <w:rFonts w:ascii="Helvetica" w:hAnsi="Helvetica" w:eastAsia="Helvetica" w:cs="Helvetica"/>
+                <w:sz w:val="6"/>
+                <w:szCs w:val="6"/>
+                <w:color w:val="000000"/>
+              </w:rPr>
+              <w:t xml:space="preserve">0.24</w:t>
+            </w:r>
+          </w:p>
+        </w:tc>
+        <w:tc>
+          <w:tcPr>
+            <w:tcBorders/>
+            <w:shd w:val="clear" w:color="auto" w:fill="FFFFFF"/>
+            <w:tcMar>
+              <w:top w:w="0" w:type="dxa"/>
+              <w:bottom w:w="0" w:type="dxa"/>
+              <w:left w:w="0" w:type="dxa"/>
+              <w:right w:w="0" w:type="dxa"/>
+            </w:tcMar>
+            <w:vAlign w:val="center"/>
+          </w:tcPr>
+          <w:p>
+            <w:pPr>
+              <w:jc w:val="center"/>
+              <w:spacing w:after="100" w:before="100" w:line="240"/>
+              <w:ind w:firstLine="0" w:left="100" w:right="100"/>
+            </w:pPr>
+            <w:r xmlns:w="http://schemas.openxmlformats.org/wordprocessingml/2006/main" xmlns:wp="http://schemas.openxmlformats.org/drawingml/2006/wordprocessingDrawing" xmlns:r="http://schemas.openxmlformats.org/officeDocument/2006/relationships" xmlns:w14="http://schemas.microsoft.com/office/word/2010/wordml">
+              <w:rPr>
+                <w:rFonts w:ascii="Helvetica" w:hAnsi="Helvetica" w:eastAsia="Helvetica" w:cs="Helvetica"/>
+                <w:sz w:val="6"/>
+                <w:szCs w:val="6"/>
+                <w:color w:val="000000"/>
+              </w:rPr>
+              <w:t xml:space="preserve">0.96</w:t>
+            </w:r>
+          </w:p>
+        </w:tc>
+      </w:tr>
+      <w:tr>
+        <w:trPr>
+          <w:cantSplit/>
+          <w:trHeight w:val="323" w:hRule="auto"/>
+        </w:trPr>
+        <w:tc>
+          <w:tcPr>
+            <w:tcBorders/>
+            <w:shd w:val="clear" w:color="auto" w:fill="FFFFFF"/>
+            <w:tcMar>
+              <w:top w:w="0" w:type="dxa"/>
+              <w:bottom w:w="0" w:type="dxa"/>
+              <w:left w:w="0" w:type="dxa"/>
+              <w:right w:w="0" w:type="dxa"/>
+            </w:tcMar>
+            <w:vAlign w:val="center"/>
+          </w:tcPr>
+          <w:p>
+            <w:pPr>
+              <w:jc w:val="left"/>
+              <w:spacing w:after="100" w:before="100" w:line="240"/>
+              <w:ind w:firstLine="0" w:left="100" w:right="100"/>
+            </w:pPr>
+            <w:r xmlns:w="http://schemas.openxmlformats.org/wordprocessingml/2006/main" xmlns:wp="http://schemas.openxmlformats.org/drawingml/2006/wordprocessingDrawing" xmlns:r="http://schemas.openxmlformats.org/officeDocument/2006/relationships" xmlns:w14="http://schemas.microsoft.com/office/word/2010/wordml">
+              <w:rPr>
+                <w:rFonts w:ascii="Helvetica" w:hAnsi="Helvetica" w:eastAsia="Helvetica" w:cs="Helvetica"/>
+                <w:sz w:val="6"/>
+                <w:szCs w:val="6"/>
+                <w:color w:val="000000"/>
+              </w:rPr>
+              <w:t xml:space="preserve"> </w:t>
+            </w:r>
+          </w:p>
+        </w:tc>
+        <w:tc>
+          <w:tcPr>
+            <w:tcBorders/>
+            <w:shd w:val="clear" w:color="auto" w:fill="FFFFFF"/>
+            <w:tcMar>
+              <w:top w:w="0" w:type="dxa"/>
+              <w:bottom w:w="0" w:type="dxa"/>
+              <w:left w:w="0" w:type="dxa"/>
+              <w:right w:w="0" w:type="dxa"/>
+            </w:tcMar>
+            <w:vAlign w:val="center"/>
+          </w:tcPr>
+          <w:p>
+            <w:pPr>
+              <w:jc w:val="left"/>
+              <w:spacing w:after="100" w:before="100" w:line="240"/>
+              <w:ind w:firstLine="0" w:left="100" w:right="100"/>
+            </w:pPr>
+            <w:r xmlns:w="http://schemas.openxmlformats.org/wordprocessingml/2006/main" xmlns:wp="http://schemas.openxmlformats.org/drawingml/2006/wordprocessingDrawing" xmlns:r="http://schemas.openxmlformats.org/officeDocument/2006/relationships" xmlns:w14="http://schemas.microsoft.com/office/word/2010/wordml">
+              <w:rPr>
+                <w:rFonts w:ascii="Helvetica" w:hAnsi="Helvetica" w:eastAsia="Helvetica" w:cs="Helvetica"/>
+                <w:sz w:val="6"/>
+                <w:szCs w:val="6"/>
+                <w:color w:val="000000"/>
+              </w:rPr>
+              <w:t xml:space="preserve">CDI comprehension Z-score Year 2</w:t>
+            </w:r>
+          </w:p>
+        </w:tc>
+        <w:tc>
+          <w:tcPr>
+            <w:tcBorders/>
+            <w:shd w:val="clear" w:color="auto" w:fill="FFFFFF"/>
+            <w:tcMar>
+              <w:top w:w="0" w:type="dxa"/>
+              <w:bottom w:w="0" w:type="dxa"/>
+              <w:left w:w="0" w:type="dxa"/>
+              <w:right w:w="0" w:type="dxa"/>
+            </w:tcMar>
+            <w:vAlign w:val="center"/>
+          </w:tcPr>
+          <w:p>
+            <w:pPr>
+              <w:jc w:val="center"/>
+              <w:spacing w:after="100" w:before="100" w:line="240"/>
+              <w:ind w:firstLine="0" w:left="100" w:right="100"/>
+            </w:pPr>
+            <w:r xmlns:w="http://schemas.openxmlformats.org/wordprocessingml/2006/main" xmlns:wp="http://schemas.openxmlformats.org/drawingml/2006/wordprocessingDrawing" xmlns:r="http://schemas.openxmlformats.org/officeDocument/2006/relationships" xmlns:w14="http://schemas.microsoft.com/office/word/2010/wordml">
+              <w:rPr>
+                <w:rFonts w:ascii="Helvetica" w:hAnsi="Helvetica" w:eastAsia="Helvetica" w:cs="Helvetica"/>
+                <w:sz w:val="6"/>
+                <w:szCs w:val="6"/>
+                <w:color w:val="000000"/>
+              </w:rPr>
+              <w:t xml:space="preserve">603</w:t>
+            </w:r>
+          </w:p>
+        </w:tc>
+        <w:tc>
+          <w:tcPr>
+            <w:tcBorders/>
+            <w:shd w:val="clear" w:color="auto" w:fill="FFFFFF"/>
+            <w:tcMar>
+              <w:top w:w="0" w:type="dxa"/>
+              <w:bottom w:w="0" w:type="dxa"/>
+              <w:left w:w="0" w:type="dxa"/>
+              <w:right w:w="0" w:type="dxa"/>
+            </w:tcMar>
+            <w:vAlign w:val="center"/>
+          </w:tcPr>
+          <w:p>
+            <w:pPr>
+              <w:jc w:val="center"/>
+              <w:spacing w:after="100" w:before="100" w:line="240"/>
+              <w:ind w:firstLine="0" w:left="100" w:right="100"/>
+            </w:pPr>
+            <w:r xmlns:w="http://schemas.openxmlformats.org/wordprocessingml/2006/main" xmlns:wp="http://schemas.openxmlformats.org/drawingml/2006/wordprocessingDrawing" xmlns:r="http://schemas.openxmlformats.org/officeDocument/2006/relationships" xmlns:w14="http://schemas.microsoft.com/office/word/2010/wordml">
+              <w:rPr>
+                <w:rFonts w:ascii="Helvetica" w:hAnsi="Helvetica" w:eastAsia="Helvetica" w:cs="Helvetica"/>
+                <w:sz w:val="6"/>
+                <w:szCs w:val="6"/>
+                <w:color w:val="000000"/>
+              </w:rPr>
+              <w:t xml:space="preserve">0.22</w:t>
+            </w:r>
+          </w:p>
+        </w:tc>
+        <w:tc>
+          <w:tcPr>
+            <w:tcBorders/>
+            <w:shd w:val="clear" w:color="auto" w:fill="FFFFFF"/>
+            <w:tcMar>
+              <w:top w:w="0" w:type="dxa"/>
+              <w:bottom w:w="0" w:type="dxa"/>
+              <w:left w:w="0" w:type="dxa"/>
+              <w:right w:w="0" w:type="dxa"/>
+            </w:tcMar>
+            <w:vAlign w:val="center"/>
+          </w:tcPr>
+          <w:p>
+            <w:pPr>
+              <w:jc w:val="center"/>
+              <w:spacing w:after="100" w:before="100" w:line="240"/>
+              <w:ind w:firstLine="0" w:left="100" w:right="100"/>
+            </w:pPr>
+            <w:r xmlns:w="http://schemas.openxmlformats.org/wordprocessingml/2006/main" xmlns:wp="http://schemas.openxmlformats.org/drawingml/2006/wordprocessingDrawing" xmlns:r="http://schemas.openxmlformats.org/officeDocument/2006/relationships" xmlns:w14="http://schemas.microsoft.com/office/word/2010/wordml">
+              <w:rPr>
+                <w:rFonts w:ascii="Helvetica" w:hAnsi="Helvetica" w:eastAsia="Helvetica" w:cs="Helvetica"/>
+                <w:sz w:val="6"/>
+                <w:szCs w:val="6"/>
+                <w:color w:val="000000"/>
+              </w:rPr>
+              <w:t xml:space="preserve">0.49</w:t>
+            </w:r>
+          </w:p>
+        </w:tc>
+        <w:tc>
+          <w:tcPr>
+            <w:tcBorders/>
+            <w:shd w:val="clear" w:color="auto" w:fill="FFFFFF"/>
+            <w:tcMar>
+              <w:top w:w="0" w:type="dxa"/>
+              <w:bottom w:w="0" w:type="dxa"/>
+              <w:left w:w="0" w:type="dxa"/>
+              <w:right w:w="0" w:type="dxa"/>
+            </w:tcMar>
+            <w:vAlign w:val="center"/>
+          </w:tcPr>
+          <w:p>
+            <w:pPr>
+              <w:jc w:val="center"/>
+              <w:spacing w:after="100" w:before="100" w:line="240"/>
+              <w:ind w:firstLine="0" w:left="100" w:right="100"/>
+            </w:pPr>
+            <w:r xmlns:w="http://schemas.openxmlformats.org/wordprocessingml/2006/main" xmlns:wp="http://schemas.openxmlformats.org/drawingml/2006/wordprocessingDrawing" xmlns:r="http://schemas.openxmlformats.org/officeDocument/2006/relationships" xmlns:w14="http://schemas.microsoft.com/office/word/2010/wordml">
+              <w:rPr>
+                <w:rFonts w:ascii="Helvetica" w:hAnsi="Helvetica" w:eastAsia="Helvetica" w:cs="Helvetica"/>
+                <w:sz w:val="6"/>
+                <w:szCs w:val="6"/>
+                <w:color w:val="000000"/>
+              </w:rPr>
+              <w:t xml:space="preserve">-0.03</w:t>
+            </w:r>
+          </w:p>
+        </w:tc>
+        <w:tc>
+          <w:tcPr>
+            <w:tcBorders/>
+            <w:shd w:val="clear" w:color="auto" w:fill="FFFFFF"/>
+            <w:tcMar>
+              <w:top w:w="0" w:type="dxa"/>
+              <w:bottom w:w="0" w:type="dxa"/>
+              <w:left w:w="0" w:type="dxa"/>
+              <w:right w:w="0" w:type="dxa"/>
+            </w:tcMar>
+            <w:vAlign w:val="center"/>
+          </w:tcPr>
+          <w:p>
+            <w:pPr>
+              <w:jc w:val="center"/>
+              <w:spacing w:after="100" w:before="100" w:line="240"/>
+              <w:ind w:firstLine="0" w:left="100" w:right="100"/>
+            </w:pPr>
+            <w:r xmlns:w="http://schemas.openxmlformats.org/wordprocessingml/2006/main" xmlns:wp="http://schemas.openxmlformats.org/drawingml/2006/wordprocessingDrawing" xmlns:r="http://schemas.openxmlformats.org/officeDocument/2006/relationships" xmlns:w14="http://schemas.microsoft.com/office/word/2010/wordml">
+              <w:rPr>
+                <w:rFonts w:ascii="Helvetica" w:hAnsi="Helvetica" w:eastAsia="Helvetica" w:cs="Helvetica"/>
+                <w:sz w:val="6"/>
+                <w:szCs w:val="6"/>
+                <w:color w:val="000000"/>
+              </w:rPr>
+              <w:t xml:space="preserve">-0.07</w:t>
+            </w:r>
+          </w:p>
+        </w:tc>
+        <w:tc>
+          <w:tcPr>
+            <w:tcBorders/>
+            <w:shd w:val="clear" w:color="auto" w:fill="FFFFFF"/>
+            <w:tcMar>
+              <w:top w:w="0" w:type="dxa"/>
+              <w:bottom w:w="0" w:type="dxa"/>
+              <w:left w:w="0" w:type="dxa"/>
+              <w:right w:w="0" w:type="dxa"/>
+            </w:tcMar>
+            <w:vAlign w:val="center"/>
+          </w:tcPr>
+          <w:p>
+            <w:pPr>
+              <w:jc w:val="center"/>
+              <w:spacing w:after="100" w:before="100" w:line="240"/>
+              <w:ind w:firstLine="0" w:left="100" w:right="100"/>
+            </w:pPr>
+            <w:r xmlns:w="http://schemas.openxmlformats.org/wordprocessingml/2006/main" xmlns:wp="http://schemas.openxmlformats.org/drawingml/2006/wordprocessingDrawing" xmlns:r="http://schemas.openxmlformats.org/officeDocument/2006/relationships" xmlns:w14="http://schemas.microsoft.com/office/word/2010/wordml">
+              <w:rPr>
+                <w:rFonts w:ascii="Helvetica" w:hAnsi="Helvetica" w:eastAsia="Helvetica" w:cs="Helvetica"/>
+                <w:sz w:val="6"/>
+                <w:szCs w:val="6"/>
+                <w:color w:val="000000"/>
+              </w:rPr>
+              <w:t xml:space="preserve">-0.04 (-0.26, 0.18)</w:t>
+            </w:r>
+          </w:p>
+        </w:tc>
+        <w:tc>
+          <w:tcPr>
+            <w:tcBorders/>
+            <w:shd w:val="clear" w:color="auto" w:fill="FFFFFF"/>
+            <w:tcMar>
+              <w:top w:w="0" w:type="dxa"/>
+              <w:bottom w:w="0" w:type="dxa"/>
+              <w:left w:w="0" w:type="dxa"/>
+              <w:right w:w="0" w:type="dxa"/>
+            </w:tcMar>
+            <w:vAlign w:val="center"/>
+          </w:tcPr>
+          <w:p>
+            <w:pPr>
+              <w:jc w:val="center"/>
+              <w:spacing w:after="100" w:before="100" w:line="240"/>
+              <w:ind w:firstLine="0" w:left="100" w:right="100"/>
+            </w:pPr>
+            <w:r xmlns:w="http://schemas.openxmlformats.org/wordprocessingml/2006/main" xmlns:wp="http://schemas.openxmlformats.org/drawingml/2006/wordprocessingDrawing" xmlns:r="http://schemas.openxmlformats.org/officeDocument/2006/relationships" xmlns:w14="http://schemas.microsoft.com/office/word/2010/wordml">
+              <w:rPr>
+                <w:rFonts w:ascii="Helvetica" w:hAnsi="Helvetica" w:eastAsia="Helvetica" w:cs="Helvetica"/>
+                <w:sz w:val="6"/>
+                <w:szCs w:val="6"/>
+                <w:color w:val="000000"/>
+              </w:rPr>
+              <w:t xml:space="preserve">0.74</w:t>
+            </w:r>
+          </w:p>
+        </w:tc>
+        <w:tc>
+          <w:tcPr>
+            <w:tcBorders/>
+            <w:shd w:val="clear" w:color="auto" w:fill="FFFFFF"/>
+            <w:tcMar>
+              <w:top w:w="0" w:type="dxa"/>
+              <w:bottom w:w="0" w:type="dxa"/>
+              <w:left w:w="0" w:type="dxa"/>
+              <w:right w:w="0" w:type="dxa"/>
+            </w:tcMar>
+            <w:vAlign w:val="center"/>
+          </w:tcPr>
+          <w:p>
+            <w:pPr>
+              <w:jc w:val="center"/>
+              <w:spacing w:after="100" w:before="100" w:line="240"/>
+              <w:ind w:firstLine="0" w:left="100" w:right="100"/>
+            </w:pPr>
+            <w:r xmlns:w="http://schemas.openxmlformats.org/wordprocessingml/2006/main" xmlns:wp="http://schemas.openxmlformats.org/drawingml/2006/wordprocessingDrawing" xmlns:r="http://schemas.openxmlformats.org/officeDocument/2006/relationships" xmlns:w14="http://schemas.microsoft.com/office/word/2010/wordml">
+              <w:rPr>
+                <w:rFonts w:ascii="Helvetica" w:hAnsi="Helvetica" w:eastAsia="Helvetica" w:cs="Helvetica"/>
+                <w:sz w:val="6"/>
+                <w:szCs w:val="6"/>
+                <w:color w:val="000000"/>
+              </w:rPr>
+              <w:t xml:space="preserve">0.96</w:t>
+            </w:r>
+          </w:p>
+        </w:tc>
+      </w:tr>
+      <w:tr>
+        <w:trPr>
+          <w:cantSplit/>
+          <w:trHeight w:val="267" w:hRule="auto"/>
+        </w:trPr>
+        <w:tc>
+          <w:tcPr>
+            <w:tcBorders/>
+            <w:shd w:val="clear" w:color="auto" w:fill="FFFFFF"/>
+            <w:tcMar>
+              <w:top w:w="0" w:type="dxa"/>
+              <w:bottom w:w="0" w:type="dxa"/>
+              <w:left w:w="0" w:type="dxa"/>
+              <w:right w:w="0" w:type="dxa"/>
+            </w:tcMar>
+            <w:vAlign w:val="center"/>
+          </w:tcPr>
+          <w:p>
+            <w:pPr>
+              <w:jc w:val="left"/>
+              <w:spacing w:after="100" w:before="100" w:line="240"/>
+              <w:ind w:firstLine="0" w:left="100" w:right="100"/>
+            </w:pPr>
+            <w:r xmlns:w="http://schemas.openxmlformats.org/wordprocessingml/2006/main" xmlns:wp="http://schemas.openxmlformats.org/drawingml/2006/wordprocessingDrawing" xmlns:r="http://schemas.openxmlformats.org/officeDocument/2006/relationships" xmlns:w14="http://schemas.microsoft.com/office/word/2010/wordml">
+              <w:rPr>
+                <w:rFonts w:ascii="Helvetica" w:hAnsi="Helvetica" w:eastAsia="Helvetica" w:cs="Helvetica"/>
+                <w:sz w:val="6"/>
+                <w:szCs w:val="6"/>
+                <w:color w:val="000000"/>
+              </w:rPr>
+              <w:t xml:space="preserve"/>
+            </w:r>
+          </w:p>
+        </w:tc>
+        <w:tc>
+          <w:tcPr>
+            <w:tcBorders/>
+            <w:shd w:val="clear" w:color="auto" w:fill="FFFFFF"/>
+            <w:tcMar>
+              <w:top w:w="0" w:type="dxa"/>
+              <w:bottom w:w="0" w:type="dxa"/>
+              <w:left w:w="0" w:type="dxa"/>
+              <w:right w:w="0" w:type="dxa"/>
+            </w:tcMar>
+            <w:vAlign w:val="center"/>
+          </w:tcPr>
+          <w:p>
+            <w:pPr>
+              <w:jc w:val="left"/>
+              <w:spacing w:after="100" w:before="100" w:line="240"/>
+              <w:ind w:firstLine="0" w:left="100" w:right="100"/>
+            </w:pPr>
+            <w:r xmlns:w="http://schemas.openxmlformats.org/wordprocessingml/2006/main" xmlns:wp="http://schemas.openxmlformats.org/drawingml/2006/wordprocessingDrawing" xmlns:r="http://schemas.openxmlformats.org/officeDocument/2006/relationships" xmlns:w14="http://schemas.microsoft.com/office/word/2010/wordml">
+              <w:rPr>
+                <w:rFonts w:ascii="Helvetica" w:hAnsi="Helvetica" w:eastAsia="Helvetica" w:cs="Helvetica"/>
+                <w:sz w:val="6"/>
+                <w:szCs w:val="6"/>
+                <w:color w:val="000000"/>
+              </w:rPr>
+              <w:t xml:space="preserve"/>
+            </w:r>
+          </w:p>
+        </w:tc>
+        <w:tc>
+          <w:tcPr>
+            <w:tcBorders/>
+            <w:shd w:val="clear" w:color="auto" w:fill="FFFFFF"/>
+            <w:tcMar>
+              <w:top w:w="0" w:type="dxa"/>
+              <w:bottom w:w="0" w:type="dxa"/>
+              <w:left w:w="0" w:type="dxa"/>
+              <w:right w:w="0" w:type="dxa"/>
+            </w:tcMar>
+            <w:vAlign w:val="center"/>
+          </w:tcPr>
+          <w:p>
+            <w:pPr>
+              <w:jc w:val="center"/>
+              <w:spacing w:after="100" w:before="100" w:line="240"/>
+              <w:ind w:firstLine="0" w:left="100" w:right="100"/>
+            </w:pPr>
+            <w:r xmlns:w="http://schemas.openxmlformats.org/wordprocessingml/2006/main" xmlns:wp="http://schemas.openxmlformats.org/drawingml/2006/wordprocessingDrawing" xmlns:r="http://schemas.openxmlformats.org/officeDocument/2006/relationships" xmlns:w14="http://schemas.microsoft.com/office/word/2010/wordml">
+              <w:rPr>
+                <w:rFonts w:ascii="Helvetica" w:hAnsi="Helvetica" w:eastAsia="Helvetica" w:cs="Helvetica"/>
+                <w:sz w:val="6"/>
+                <w:szCs w:val="6"/>
+                <w:color w:val="000000"/>
+              </w:rPr>
+              <w:t xml:space="preserve"/>
+            </w:r>
+          </w:p>
+        </w:tc>
+        <w:tc>
+          <w:tcPr>
+            <w:tcBorders/>
+            <w:shd w:val="clear" w:color="auto" w:fill="FFFFFF"/>
+            <w:tcMar>
+              <w:top w:w="0" w:type="dxa"/>
+              <w:bottom w:w="0" w:type="dxa"/>
+              <w:left w:w="0" w:type="dxa"/>
+              <w:right w:w="0" w:type="dxa"/>
+            </w:tcMar>
+            <w:vAlign w:val="center"/>
+          </w:tcPr>
+          <w:p>
+            <w:pPr>
+              <w:jc w:val="center"/>
+              <w:spacing w:after="100" w:before="100" w:line="240"/>
+              <w:ind w:firstLine="0" w:left="100" w:right="100"/>
+            </w:pPr>
+            <w:r xmlns:w="http://schemas.openxmlformats.org/wordprocessingml/2006/main" xmlns:wp="http://schemas.openxmlformats.org/drawingml/2006/wordprocessingDrawing" xmlns:r="http://schemas.openxmlformats.org/officeDocument/2006/relationships" xmlns:w14="http://schemas.microsoft.com/office/word/2010/wordml">
+              <w:rPr>
+                <w:rFonts w:ascii="Helvetica" w:hAnsi="Helvetica" w:eastAsia="Helvetica" w:cs="Helvetica"/>
+                <w:sz w:val="6"/>
+                <w:szCs w:val="6"/>
+                <w:color w:val="000000"/>
+              </w:rPr>
+              <w:t xml:space="preserve"/>
+            </w:r>
+          </w:p>
+        </w:tc>
+        <w:tc>
+          <w:tcPr>
+            <w:tcBorders/>
+            <w:shd w:val="clear" w:color="auto" w:fill="FFFFFF"/>
+            <w:tcMar>
+              <w:top w:w="0" w:type="dxa"/>
+              <w:bottom w:w="0" w:type="dxa"/>
+              <w:left w:w="0" w:type="dxa"/>
+              <w:right w:w="0" w:type="dxa"/>
+            </w:tcMar>
+            <w:vAlign w:val="center"/>
+          </w:tcPr>
+          <w:p>
+            <w:pPr>
+              <w:jc w:val="center"/>
+              <w:spacing w:after="100" w:before="100" w:line="240"/>
+              <w:ind w:firstLine="0" w:left="100" w:right="100"/>
+            </w:pPr>
+            <w:r xmlns:w="http://schemas.openxmlformats.org/wordprocessingml/2006/main" xmlns:wp="http://schemas.openxmlformats.org/drawingml/2006/wordprocessingDrawing" xmlns:r="http://schemas.openxmlformats.org/officeDocument/2006/relationships" xmlns:w14="http://schemas.microsoft.com/office/word/2010/wordml">
+              <w:rPr>
+                <w:rFonts w:ascii="Helvetica" w:hAnsi="Helvetica" w:eastAsia="Helvetica" w:cs="Helvetica"/>
+                <w:sz w:val="6"/>
+                <w:szCs w:val="6"/>
+                <w:color w:val="000000"/>
+              </w:rPr>
+              <w:t xml:space="preserve"/>
+            </w:r>
+          </w:p>
+        </w:tc>
+        <w:tc>
+          <w:tcPr>
+            <w:tcBorders/>
+            <w:shd w:val="clear" w:color="auto" w:fill="FFFFFF"/>
+            <w:tcMar>
+              <w:top w:w="0" w:type="dxa"/>
+              <w:bottom w:w="0" w:type="dxa"/>
+              <w:left w:w="0" w:type="dxa"/>
+              <w:right w:w="0" w:type="dxa"/>
+            </w:tcMar>
+            <w:vAlign w:val="center"/>
+          </w:tcPr>
+          <w:p>
+            <w:pPr>
+              <w:jc w:val="center"/>
+              <w:spacing w:after="100" w:before="100" w:line="240"/>
+              <w:ind w:firstLine="0" w:left="100" w:right="100"/>
+            </w:pPr>
+            <w:r xmlns:w="http://schemas.openxmlformats.org/wordprocessingml/2006/main" xmlns:wp="http://schemas.openxmlformats.org/drawingml/2006/wordprocessingDrawing" xmlns:r="http://schemas.openxmlformats.org/officeDocument/2006/relationships" xmlns:w14="http://schemas.microsoft.com/office/word/2010/wordml">
+              <w:rPr>
+                <w:rFonts w:ascii="Helvetica" w:hAnsi="Helvetica" w:eastAsia="Helvetica" w:cs="Helvetica"/>
+                <w:sz w:val="6"/>
+                <w:szCs w:val="6"/>
+                <w:color w:val="000000"/>
+              </w:rPr>
+              <w:t xml:space="preserve"/>
+            </w:r>
+          </w:p>
+        </w:tc>
+        <w:tc>
+          <w:tcPr>
+            <w:tcBorders/>
+            <w:shd w:val="clear" w:color="auto" w:fill="FFFFFF"/>
+            <w:tcMar>
+              <w:top w:w="0" w:type="dxa"/>
+              <w:bottom w:w="0" w:type="dxa"/>
+              <w:left w:w="0" w:type="dxa"/>
+              <w:right w:w="0" w:type="dxa"/>
+            </w:tcMar>
+            <w:vAlign w:val="center"/>
+          </w:tcPr>
+          <w:p>
+            <w:pPr>
+              <w:jc w:val="center"/>
+              <w:spacing w:after="100" w:before="100" w:line="240"/>
+              <w:ind w:firstLine="0" w:left="100" w:right="100"/>
+            </w:pPr>
+            <w:r xmlns:w="http://schemas.openxmlformats.org/wordprocessingml/2006/main" xmlns:wp="http://schemas.openxmlformats.org/drawingml/2006/wordprocessingDrawing" xmlns:r="http://schemas.openxmlformats.org/officeDocument/2006/relationships" xmlns:w14="http://schemas.microsoft.com/office/word/2010/wordml">
+              <w:rPr>
+                <w:rFonts w:ascii="Helvetica" w:hAnsi="Helvetica" w:eastAsia="Helvetica" w:cs="Helvetica"/>
+                <w:sz w:val="6"/>
+                <w:szCs w:val="6"/>
+                <w:color w:val="000000"/>
+              </w:rPr>
+              <w:t xml:space="preserve"/>
+            </w:r>
+          </w:p>
+        </w:tc>
+        <w:tc>
+          <w:tcPr>
+            <w:tcBorders/>
+            <w:shd w:val="clear" w:color="auto" w:fill="FFFFFF"/>
+            <w:tcMar>
+              <w:top w:w="0" w:type="dxa"/>
+              <w:bottom w:w="0" w:type="dxa"/>
+              <w:left w:w="0" w:type="dxa"/>
+              <w:right w:w="0" w:type="dxa"/>
+            </w:tcMar>
+            <w:vAlign w:val="center"/>
+          </w:tcPr>
+          <w:p>
+            <w:pPr>
+              <w:jc w:val="center"/>
+              <w:spacing w:after="100" w:before="100" w:line="240"/>
+              <w:ind w:firstLine="0" w:left="100" w:right="100"/>
+            </w:pPr>
+            <w:r xmlns:w="http://schemas.openxmlformats.org/wordprocessingml/2006/main" xmlns:wp="http://schemas.openxmlformats.org/drawingml/2006/wordprocessingDrawing" xmlns:r="http://schemas.openxmlformats.org/officeDocument/2006/relationships" xmlns:w14="http://schemas.microsoft.com/office/word/2010/wordml">
+              <w:rPr>
+                <w:rFonts w:ascii="Helvetica" w:hAnsi="Helvetica" w:eastAsia="Helvetica" w:cs="Helvetica"/>
+                <w:sz w:val="6"/>
+                <w:szCs w:val="6"/>
+                <w:color w:val="000000"/>
+              </w:rPr>
+              <w:t xml:space="preserve"/>
+            </w:r>
+          </w:p>
+        </w:tc>
+        <w:tc>
+          <w:tcPr>
+            <w:tcBorders/>
+            <w:shd w:val="clear" w:color="auto" w:fill="FFFFFF"/>
+            <w:tcMar>
+              <w:top w:w="0" w:type="dxa"/>
+              <w:bottom w:w="0" w:type="dxa"/>
+              <w:left w:w="0" w:type="dxa"/>
+              <w:right w:w="0" w:type="dxa"/>
+            </w:tcMar>
+            <w:vAlign w:val="center"/>
+          </w:tcPr>
+          <w:p>
+            <w:pPr>
+              <w:jc w:val="center"/>
+              <w:spacing w:after="100" w:before="100" w:line="240"/>
+              <w:ind w:firstLine="0" w:left="100" w:right="100"/>
+            </w:pPr>
+            <w:r xmlns:w="http://schemas.openxmlformats.org/wordprocessingml/2006/main" xmlns:wp="http://schemas.openxmlformats.org/drawingml/2006/wordprocessingDrawing" xmlns:r="http://schemas.openxmlformats.org/officeDocument/2006/relationships" xmlns:w14="http://schemas.microsoft.com/office/word/2010/wordml">
+              <w:rPr>
+                <w:rFonts w:ascii="Helvetica" w:hAnsi="Helvetica" w:eastAsia="Helvetica" w:cs="Helvetica"/>
+                <w:sz w:val="6"/>
+                <w:szCs w:val="6"/>
+                <w:color w:val="000000"/>
+              </w:rPr>
+              <w:t xml:space="preserve"/>
+            </w:r>
+          </w:p>
+        </w:tc>
+        <w:tc>
+          <w:tcPr>
+            <w:tcBorders/>
+            <w:shd w:val="clear" w:color="auto" w:fill="FFFFFF"/>
+            <w:tcMar>
+              <w:top w:w="0" w:type="dxa"/>
+              <w:bottom w:w="0" w:type="dxa"/>
+              <w:left w:w="0" w:type="dxa"/>
+              <w:right w:w="0" w:type="dxa"/>
+            </w:tcMar>
+            <w:vAlign w:val="center"/>
+          </w:tcPr>
+          <w:p>
+            <w:pPr>
+              <w:jc w:val="center"/>
+              <w:spacing w:after="100" w:before="100" w:line="240"/>
+              <w:ind w:firstLine="0" w:left="100" w:right="100"/>
+            </w:pPr>
+            <w:r xmlns:w="http://schemas.openxmlformats.org/wordprocessingml/2006/main" xmlns:wp="http://schemas.openxmlformats.org/drawingml/2006/wordprocessingDrawing" xmlns:r="http://schemas.openxmlformats.org/officeDocument/2006/relationships" xmlns:w14="http://schemas.microsoft.com/office/word/2010/wordml">
+              <w:rPr>
+                <w:rFonts w:ascii="Helvetica" w:hAnsi="Helvetica" w:eastAsia="Helvetica" w:cs="Helvetica"/>
+                <w:sz w:val="6"/>
+                <w:szCs w:val="6"/>
+                <w:color w:val="000000"/>
+              </w:rPr>
+              <w:t xml:space="preserve"/>
+            </w:r>
+          </w:p>
+        </w:tc>
+      </w:tr>
+      <w:tr>
+        <w:trPr>
+          <w:cantSplit/>
+          <w:trHeight w:val="324" w:hRule="auto"/>
+        </w:trPr>
+        <w:tc>
+          <w:tcPr>
+            <w:tcBorders/>
+            <w:shd w:val="clear" w:color="auto" w:fill="FFFFFF"/>
+            <w:tcMar>
+              <w:top w:w="0" w:type="dxa"/>
+              <w:bottom w:w="0" w:type="dxa"/>
+              <w:left w:w="0" w:type="dxa"/>
+              <w:right w:w="0" w:type="dxa"/>
+            </w:tcMar>
+            <w:vAlign w:val="center"/>
+          </w:tcPr>
+          <w:p>
+            <w:pPr>
+              <w:jc w:val="left"/>
+              <w:spacing w:after="100" w:before="100" w:line="240"/>
+              <w:ind w:firstLine="0" w:left="100" w:right="100"/>
+            </w:pPr>
+            <w:r xmlns:w="http://schemas.openxmlformats.org/wordprocessingml/2006/main" xmlns:wp="http://schemas.openxmlformats.org/drawingml/2006/wordprocessingDrawing" xmlns:r="http://schemas.openxmlformats.org/officeDocument/2006/relationships" xmlns:w14="http://schemas.microsoft.com/office/word/2010/wordml">
+              <w:rPr>
+                <w:rFonts w:ascii="Helvetica" w:hAnsi="Helvetica" w:eastAsia="Helvetica" w:cs="Helvetica"/>
+                <w:sz w:val="6"/>
+                <w:szCs w:val="6"/>
+                <w:color w:val="000000"/>
+              </w:rPr>
+              <w:t xml:space="preserve">NGFI-A transcription factor binding site (CpG site #12)</w:t>
+            </w:r>
+          </w:p>
+        </w:tc>
+        <w:tc>
+          <w:tcPr>
+            <w:tcBorders/>
+            <w:shd w:val="clear" w:color="auto" w:fill="FFFFFF"/>
+            <w:tcMar>
+              <w:top w:w="0" w:type="dxa"/>
+              <w:bottom w:w="0" w:type="dxa"/>
+              <w:left w:w="0" w:type="dxa"/>
+              <w:right w:w="0" w:type="dxa"/>
+            </w:tcMar>
+            <w:vAlign w:val="center"/>
+          </w:tcPr>
+          <w:p>
+            <w:pPr>
+              <w:jc w:val="left"/>
+              <w:spacing w:after="100" w:before="100" w:line="240"/>
+              <w:ind w:firstLine="0" w:left="100" w:right="100"/>
+            </w:pPr>
+            <w:r xmlns:w="http://schemas.openxmlformats.org/wordprocessingml/2006/main" xmlns:wp="http://schemas.openxmlformats.org/drawingml/2006/wordprocessingDrawing" xmlns:r="http://schemas.openxmlformats.org/officeDocument/2006/relationships" xmlns:w14="http://schemas.microsoft.com/office/word/2010/wordml">
+              <w:rPr>
+                <w:rFonts w:ascii="Helvetica" w:hAnsi="Helvetica" w:eastAsia="Helvetica" w:cs="Helvetica"/>
+                <w:sz w:val="6"/>
+                <w:szCs w:val="6"/>
+                <w:color w:val="000000"/>
+              </w:rPr>
+              <w:t xml:space="preserve">CDI expressive language Z-score Year 2</w:t>
+            </w:r>
+          </w:p>
+        </w:tc>
+        <w:tc>
+          <w:tcPr>
+            <w:tcBorders/>
+            <w:shd w:val="clear" w:color="auto" w:fill="FFFFFF"/>
+            <w:tcMar>
+              <w:top w:w="0" w:type="dxa"/>
+              <w:bottom w:w="0" w:type="dxa"/>
+              <w:left w:w="0" w:type="dxa"/>
+              <w:right w:w="0" w:type="dxa"/>
+            </w:tcMar>
+            <w:vAlign w:val="center"/>
+          </w:tcPr>
+          <w:p>
+            <w:pPr>
+              <w:jc w:val="center"/>
+              <w:spacing w:after="100" w:before="100" w:line="240"/>
+              <w:ind w:firstLine="0" w:left="100" w:right="100"/>
+            </w:pPr>
+            <w:r xmlns:w="http://schemas.openxmlformats.org/wordprocessingml/2006/main" xmlns:wp="http://schemas.openxmlformats.org/drawingml/2006/wordprocessingDrawing" xmlns:r="http://schemas.openxmlformats.org/officeDocument/2006/relationships" xmlns:w14="http://schemas.microsoft.com/office/word/2010/wordml">
+              <w:rPr>
+                <w:rFonts w:ascii="Helvetica" w:hAnsi="Helvetica" w:eastAsia="Helvetica" w:cs="Helvetica"/>
+                <w:sz w:val="6"/>
+                <w:szCs w:val="6"/>
+                <w:color w:val="000000"/>
+              </w:rPr>
+              <w:t xml:space="preserve">345</w:t>
+            </w:r>
+          </w:p>
+        </w:tc>
+        <w:tc>
+          <w:tcPr>
+            <w:tcBorders/>
+            <w:shd w:val="clear" w:color="auto" w:fill="FFFFFF"/>
+            <w:tcMar>
+              <w:top w:w="0" w:type="dxa"/>
+              <w:bottom w:w="0" w:type="dxa"/>
+              <w:left w:w="0" w:type="dxa"/>
+              <w:right w:w="0" w:type="dxa"/>
+            </w:tcMar>
+            <w:vAlign w:val="center"/>
+          </w:tcPr>
+          <w:p>
+            <w:pPr>
+              <w:jc w:val="center"/>
+              <w:spacing w:after="100" w:before="100" w:line="240"/>
+              <w:ind w:firstLine="0" w:left="100" w:right="100"/>
+            </w:pPr>
+            <w:r xmlns:w="http://schemas.openxmlformats.org/wordprocessingml/2006/main" xmlns:wp="http://schemas.openxmlformats.org/drawingml/2006/wordprocessingDrawing" xmlns:r="http://schemas.openxmlformats.org/officeDocument/2006/relationships" xmlns:w14="http://schemas.microsoft.com/office/word/2010/wordml">
+              <w:rPr>
+                <w:rFonts w:ascii="Helvetica" w:hAnsi="Helvetica" w:eastAsia="Helvetica" w:cs="Helvetica"/>
+                <w:sz w:val="6"/>
+                <w:szCs w:val="6"/>
+                <w:color w:val="000000"/>
+              </w:rPr>
+              <w:t xml:space="preserve">-4.66</w:t>
+            </w:r>
+          </w:p>
+        </w:tc>
+        <w:tc>
+          <w:tcPr>
+            <w:tcBorders/>
+            <w:shd w:val="clear" w:color="auto" w:fill="FFFFFF"/>
+            <w:tcMar>
+              <w:top w:w="0" w:type="dxa"/>
+              <w:bottom w:w="0" w:type="dxa"/>
+              <w:left w:w="0" w:type="dxa"/>
+              <w:right w:w="0" w:type="dxa"/>
+            </w:tcMar>
+            <w:vAlign w:val="center"/>
+          </w:tcPr>
+          <w:p>
+            <w:pPr>
+              <w:jc w:val="center"/>
+              <w:spacing w:after="100" w:before="100" w:line="240"/>
+              <w:ind w:firstLine="0" w:left="100" w:right="100"/>
+            </w:pPr>
+            <w:r xmlns:w="http://schemas.openxmlformats.org/wordprocessingml/2006/main" xmlns:wp="http://schemas.openxmlformats.org/drawingml/2006/wordprocessingDrawing" xmlns:r="http://schemas.openxmlformats.org/officeDocument/2006/relationships" xmlns:w14="http://schemas.microsoft.com/office/word/2010/wordml">
+              <w:rPr>
+                <w:rFonts w:ascii="Helvetica" w:hAnsi="Helvetica" w:eastAsia="Helvetica" w:cs="Helvetica"/>
+                <w:sz w:val="6"/>
+                <w:szCs w:val="6"/>
+                <w:color w:val="000000"/>
+              </w:rPr>
+              <w:t xml:space="preserve">-4.16</w:t>
+            </w:r>
+          </w:p>
+        </w:tc>
+        <w:tc>
+          <w:tcPr>
+            <w:tcBorders/>
+            <w:shd w:val="clear" w:color="auto" w:fill="FFFFFF"/>
+            <w:tcMar>
+              <w:top w:w="0" w:type="dxa"/>
+              <w:bottom w:w="0" w:type="dxa"/>
+              <w:left w:w="0" w:type="dxa"/>
+              <w:right w:w="0" w:type="dxa"/>
+            </w:tcMar>
+            <w:vAlign w:val="center"/>
+          </w:tcPr>
+          <w:p>
+            <w:pPr>
+              <w:jc w:val="center"/>
+              <w:spacing w:after="100" w:before="100" w:line="240"/>
+              <w:ind w:firstLine="0" w:left="100" w:right="100"/>
+            </w:pPr>
+            <w:r xmlns:w="http://schemas.openxmlformats.org/wordprocessingml/2006/main" xmlns:wp="http://schemas.openxmlformats.org/drawingml/2006/wordprocessingDrawing" xmlns:r="http://schemas.openxmlformats.org/officeDocument/2006/relationships" xmlns:w14="http://schemas.microsoft.com/office/word/2010/wordml">
+              <w:rPr>
+                <w:rFonts w:ascii="Helvetica" w:hAnsi="Helvetica" w:eastAsia="Helvetica" w:cs="Helvetica"/>
+                <w:sz w:val="6"/>
+                <w:szCs w:val="6"/>
+                <w:color w:val="000000"/>
+              </w:rPr>
+              <w:t xml:space="preserve">0.24</w:t>
+            </w:r>
+          </w:p>
+        </w:tc>
+        <w:tc>
+          <w:tcPr>
+            <w:tcBorders/>
+            <w:shd w:val="clear" w:color="auto" w:fill="FFFFFF"/>
+            <w:tcMar>
+              <w:top w:w="0" w:type="dxa"/>
+              <w:bottom w:w="0" w:type="dxa"/>
+              <w:left w:w="0" w:type="dxa"/>
+              <w:right w:w="0" w:type="dxa"/>
+            </w:tcMar>
+            <w:vAlign w:val="center"/>
+          </w:tcPr>
+          <w:p>
+            <w:pPr>
+              <w:jc w:val="center"/>
+              <w:spacing w:after="100" w:before="100" w:line="240"/>
+              <w:ind w:firstLine="0" w:left="100" w:right="100"/>
+            </w:pPr>
+            <w:r xmlns:w="http://schemas.openxmlformats.org/wordprocessingml/2006/main" xmlns:wp="http://schemas.openxmlformats.org/drawingml/2006/wordprocessingDrawing" xmlns:r="http://schemas.openxmlformats.org/officeDocument/2006/relationships" xmlns:w14="http://schemas.microsoft.com/office/word/2010/wordml">
+              <w:rPr>
+                <w:rFonts w:ascii="Helvetica" w:hAnsi="Helvetica" w:eastAsia="Helvetica" w:cs="Helvetica"/>
+                <w:sz w:val="6"/>
+                <w:szCs w:val="6"/>
+                <w:color w:val="000000"/>
+              </w:rPr>
+              <w:t xml:space="preserve">0.22</w:t>
+            </w:r>
+          </w:p>
+        </w:tc>
+        <w:tc>
+          <w:tcPr>
+            <w:tcBorders/>
+            <w:shd w:val="clear" w:color="auto" w:fill="FFFFFF"/>
+            <w:tcMar>
+              <w:top w:w="0" w:type="dxa"/>
+              <w:bottom w:w="0" w:type="dxa"/>
+              <w:left w:w="0" w:type="dxa"/>
+              <w:right w:w="0" w:type="dxa"/>
+            </w:tcMar>
+            <w:vAlign w:val="center"/>
+          </w:tcPr>
+          <w:p>
+            <w:pPr>
+              <w:jc w:val="center"/>
+              <w:spacing w:after="100" w:before="100" w:line="240"/>
+              <w:ind w:firstLine="0" w:left="100" w:right="100"/>
+            </w:pPr>
+            <w:r xmlns:w="http://schemas.openxmlformats.org/wordprocessingml/2006/main" xmlns:wp="http://schemas.openxmlformats.org/drawingml/2006/wordprocessingDrawing" xmlns:r="http://schemas.openxmlformats.org/officeDocument/2006/relationships" xmlns:w14="http://schemas.microsoft.com/office/word/2010/wordml">
+              <w:rPr>
+                <w:rFonts w:ascii="Helvetica" w:hAnsi="Helvetica" w:eastAsia="Helvetica" w:cs="Helvetica"/>
+                <w:sz w:val="6"/>
+                <w:szCs w:val="6"/>
+                <w:color w:val="000000"/>
+              </w:rPr>
+              <w:t xml:space="preserve">-0.03 (-0.13, 0.08)</w:t>
+            </w:r>
+          </w:p>
+        </w:tc>
+        <w:tc>
+          <w:tcPr>
+            <w:tcBorders/>
+            <w:shd w:val="clear" w:color="auto" w:fill="FFFFFF"/>
+            <w:tcMar>
+              <w:top w:w="0" w:type="dxa"/>
+              <w:bottom w:w="0" w:type="dxa"/>
+              <w:left w:w="0" w:type="dxa"/>
+              <w:right w:w="0" w:type="dxa"/>
+            </w:tcMar>
+            <w:vAlign w:val="center"/>
+          </w:tcPr>
+          <w:p>
+            <w:pPr>
+              <w:jc w:val="center"/>
+              <w:spacing w:after="100" w:before="100" w:line="240"/>
+              <w:ind w:firstLine="0" w:left="100" w:right="100"/>
+            </w:pPr>
+            <w:r xmlns:w="http://schemas.openxmlformats.org/wordprocessingml/2006/main" xmlns:wp="http://schemas.openxmlformats.org/drawingml/2006/wordprocessingDrawing" xmlns:r="http://schemas.openxmlformats.org/officeDocument/2006/relationships" xmlns:w14="http://schemas.microsoft.com/office/word/2010/wordml">
+              <w:rPr>
+                <w:rFonts w:ascii="Helvetica" w:hAnsi="Helvetica" w:eastAsia="Helvetica" w:cs="Helvetica"/>
+                <w:sz w:val="6"/>
+                <w:szCs w:val="6"/>
+                <w:color w:val="000000"/>
+              </w:rPr>
+              <w:t xml:space="preserve">0.63</w:t>
+            </w:r>
+          </w:p>
+        </w:tc>
+        <w:tc>
+          <w:tcPr>
+            <w:tcBorders/>
+            <w:shd w:val="clear" w:color="auto" w:fill="FFFFFF"/>
+            <w:tcMar>
+              <w:top w:w="0" w:type="dxa"/>
+              <w:bottom w:w="0" w:type="dxa"/>
+              <w:left w:w="0" w:type="dxa"/>
+              <w:right w:w="0" w:type="dxa"/>
+            </w:tcMar>
+            <w:vAlign w:val="center"/>
+          </w:tcPr>
+          <w:p>
+            <w:pPr>
+              <w:jc w:val="center"/>
+              <w:spacing w:after="100" w:before="100" w:line="240"/>
+              <w:ind w:firstLine="0" w:left="100" w:right="100"/>
+            </w:pPr>
+            <w:r xmlns:w="http://schemas.openxmlformats.org/wordprocessingml/2006/main" xmlns:wp="http://schemas.openxmlformats.org/drawingml/2006/wordprocessingDrawing" xmlns:r="http://schemas.openxmlformats.org/officeDocument/2006/relationships" xmlns:w14="http://schemas.microsoft.com/office/word/2010/wordml">
+              <w:rPr>
+                <w:rFonts w:ascii="Helvetica" w:hAnsi="Helvetica" w:eastAsia="Helvetica" w:cs="Helvetica"/>
+                <w:sz w:val="6"/>
+                <w:szCs w:val="6"/>
+                <w:color w:val="000000"/>
+              </w:rPr>
+              <w:t xml:space="preserve">0.96</w:t>
+            </w:r>
+          </w:p>
+        </w:tc>
+      </w:tr>
+      <w:tr>
+        <w:trPr>
+          <w:cantSplit/>
+          <w:trHeight w:val="323" w:hRule="auto"/>
+        </w:trPr>
+        <w:tc>
+          <w:tcPr>
+            <w:tcBorders>
+              <w:bottom w:val="single" w:sz="8" w:space="0" w:color="000000"/>
+            </w:tcBorders>
+            <w:shd w:val="clear" w:color="auto" w:fill="FFFFFF"/>
+            <w:tcMar>
+              <w:top w:w="0" w:type="dxa"/>
+              <w:bottom w:w="0" w:type="dxa"/>
+              <w:left w:w="0" w:type="dxa"/>
+              <w:right w:w="0" w:type="dxa"/>
+            </w:tcMar>
+            <w:vAlign w:val="center"/>
+          </w:tcPr>
+          <w:p>
+            <w:pPr>
+              <w:jc w:val="left"/>
+              <w:spacing w:after="100" w:before="100" w:line="240"/>
+              <w:ind w:firstLine="0" w:left="100" w:right="100"/>
+            </w:pPr>
+            <w:r xmlns:w="http://schemas.openxmlformats.org/wordprocessingml/2006/main" xmlns:wp="http://schemas.openxmlformats.org/drawingml/2006/wordprocessingDrawing" xmlns:r="http://schemas.openxmlformats.org/officeDocument/2006/relationships" xmlns:w14="http://schemas.microsoft.com/office/word/2010/wordml">
+              <w:rPr>
+                <w:rFonts w:ascii="Helvetica" w:hAnsi="Helvetica" w:eastAsia="Helvetica" w:cs="Helvetica"/>
+                <w:sz w:val="6"/>
+                <w:szCs w:val="6"/>
+                <w:color w:val="000000"/>
+              </w:rPr>
+              <w:t xml:space="preserve"> </w:t>
+            </w:r>
+          </w:p>
+        </w:tc>
+        <w:tc>
+          <w:tcPr>
+            <w:tcBorders>
+              <w:bottom w:val="single" w:sz="8" w:space="0" w:color="000000"/>
+            </w:tcBorders>
+            <w:shd w:val="clear" w:color="auto" w:fill="FFFFFF"/>
+            <w:tcMar>
+              <w:top w:w="0" w:type="dxa"/>
+              <w:bottom w:w="0" w:type="dxa"/>
+              <w:left w:w="0" w:type="dxa"/>
+              <w:right w:w="0" w:type="dxa"/>
+            </w:tcMar>
+            <w:vAlign w:val="center"/>
+          </w:tcPr>
+          <w:p>
+            <w:pPr>
+              <w:jc w:val="left"/>
+              <w:spacing w:after="100" w:before="100" w:line="240"/>
+              <w:ind w:firstLine="0" w:left="100" w:right="100"/>
+            </w:pPr>
+            <w:r xmlns:w="http://schemas.openxmlformats.org/wordprocessingml/2006/main" xmlns:wp="http://schemas.openxmlformats.org/drawingml/2006/wordprocessingDrawing" xmlns:r="http://schemas.openxmlformats.org/officeDocument/2006/relationships" xmlns:w14="http://schemas.microsoft.com/office/word/2010/wordml">
+              <w:rPr>
+                <w:rFonts w:ascii="Helvetica" w:hAnsi="Helvetica" w:eastAsia="Helvetica" w:cs="Helvetica"/>
+                <w:sz w:val="6"/>
+                <w:szCs w:val="6"/>
+                <w:color w:val="000000"/>
+              </w:rPr>
+              <w:t xml:space="preserve">CDI comprehension Z-score Year 2</w:t>
+            </w:r>
+          </w:p>
+        </w:tc>
+        <w:tc>
+          <w:tcPr>
+            <w:tcBorders>
+              <w:bottom w:val="single" w:sz="8" w:space="0" w:color="000000"/>
+            </w:tcBorders>
+            <w:shd w:val="clear" w:color="auto" w:fill="FFFFFF"/>
+            <w:tcMar>
+              <w:top w:w="0" w:type="dxa"/>
+              <w:bottom w:w="0" w:type="dxa"/>
+              <w:left w:w="0" w:type="dxa"/>
+              <w:right w:w="0" w:type="dxa"/>
+            </w:tcMar>
+            <w:vAlign w:val="center"/>
+          </w:tcPr>
+          <w:p>
+            <w:pPr>
+              <w:jc w:val="center"/>
+              <w:spacing w:after="100" w:before="100" w:line="240"/>
+              <w:ind w:firstLine="0" w:left="100" w:right="100"/>
+            </w:pPr>
+            <w:r xmlns:w="http://schemas.openxmlformats.org/wordprocessingml/2006/main" xmlns:wp="http://schemas.openxmlformats.org/drawingml/2006/wordprocessingDrawing" xmlns:r="http://schemas.openxmlformats.org/officeDocument/2006/relationships" xmlns:w14="http://schemas.microsoft.com/office/word/2010/wordml">
+              <w:rPr>
+                <w:rFonts w:ascii="Helvetica" w:hAnsi="Helvetica" w:eastAsia="Helvetica" w:cs="Helvetica"/>
+                <w:sz w:val="6"/>
+                <w:szCs w:val="6"/>
+                <w:color w:val="000000"/>
+              </w:rPr>
+              <w:t xml:space="preserve">342</w:t>
+            </w:r>
+          </w:p>
+        </w:tc>
+        <w:tc>
+          <w:tcPr>
+            <w:tcBorders>
+              <w:bottom w:val="single" w:sz="8" w:space="0" w:color="000000"/>
+            </w:tcBorders>
+            <w:shd w:val="clear" w:color="auto" w:fill="FFFFFF"/>
+            <w:tcMar>
+              <w:top w:w="0" w:type="dxa"/>
+              <w:bottom w:w="0" w:type="dxa"/>
+              <w:left w:w="0" w:type="dxa"/>
+              <w:right w:w="0" w:type="dxa"/>
+            </w:tcMar>
+            <w:vAlign w:val="center"/>
+          </w:tcPr>
+          <w:p>
+            <w:pPr>
+              <w:jc w:val="center"/>
+              <w:spacing w:after="100" w:before="100" w:line="240"/>
+              <w:ind w:firstLine="0" w:left="100" w:right="100"/>
+            </w:pPr>
+            <w:r xmlns:w="http://schemas.openxmlformats.org/wordprocessingml/2006/main" xmlns:wp="http://schemas.openxmlformats.org/drawingml/2006/wordprocessingDrawing" xmlns:r="http://schemas.openxmlformats.org/officeDocument/2006/relationships" xmlns:w14="http://schemas.microsoft.com/office/word/2010/wordml">
+              <w:rPr>
+                <w:rFonts w:ascii="Helvetica" w:hAnsi="Helvetica" w:eastAsia="Helvetica" w:cs="Helvetica"/>
+                <w:sz w:val="6"/>
+                <w:szCs w:val="6"/>
+                <w:color w:val="000000"/>
+              </w:rPr>
+              <w:t xml:space="preserve">-4.66</w:t>
+            </w:r>
+          </w:p>
+        </w:tc>
+        <w:tc>
+          <w:tcPr>
+            <w:tcBorders>
+              <w:bottom w:val="single" w:sz="8" w:space="0" w:color="000000"/>
+            </w:tcBorders>
+            <w:shd w:val="clear" w:color="auto" w:fill="FFFFFF"/>
+            <w:tcMar>
+              <w:top w:w="0" w:type="dxa"/>
+              <w:bottom w:w="0" w:type="dxa"/>
+              <w:left w:w="0" w:type="dxa"/>
+              <w:right w:w="0" w:type="dxa"/>
+            </w:tcMar>
+            <w:vAlign w:val="center"/>
+          </w:tcPr>
+          <w:p>
+            <w:pPr>
+              <w:jc w:val="center"/>
+              <w:spacing w:after="100" w:before="100" w:line="240"/>
+              <w:ind w:firstLine="0" w:left="100" w:right="100"/>
+            </w:pPr>
+            <w:r xmlns:w="http://schemas.openxmlformats.org/wordprocessingml/2006/main" xmlns:wp="http://schemas.openxmlformats.org/drawingml/2006/wordprocessingDrawing" xmlns:r="http://schemas.openxmlformats.org/officeDocument/2006/relationships" xmlns:w14="http://schemas.microsoft.com/office/word/2010/wordml">
+              <w:rPr>
+                <w:rFonts w:ascii="Helvetica" w:hAnsi="Helvetica" w:eastAsia="Helvetica" w:cs="Helvetica"/>
+                <w:sz w:val="6"/>
+                <w:szCs w:val="6"/>
+                <w:color w:val="000000"/>
+              </w:rPr>
+              <w:t xml:space="preserve">-4.16</w:t>
+            </w:r>
+          </w:p>
+        </w:tc>
+        <w:tc>
+          <w:tcPr>
+            <w:tcBorders>
+              <w:bottom w:val="single" w:sz="8" w:space="0" w:color="000000"/>
+            </w:tcBorders>
+            <w:shd w:val="clear" w:color="auto" w:fill="FFFFFF"/>
+            <w:tcMar>
+              <w:top w:w="0" w:type="dxa"/>
+              <w:bottom w:w="0" w:type="dxa"/>
+              <w:left w:w="0" w:type="dxa"/>
+              <w:right w:w="0" w:type="dxa"/>
+            </w:tcMar>
+            <w:vAlign w:val="center"/>
+          </w:tcPr>
+          <w:p>
+            <w:pPr>
+              <w:jc w:val="center"/>
+              <w:spacing w:after="100" w:before="100" w:line="240"/>
+              <w:ind w:firstLine="0" w:left="100" w:right="100"/>
+            </w:pPr>
+            <w:r xmlns:w="http://schemas.openxmlformats.org/wordprocessingml/2006/main" xmlns:wp="http://schemas.openxmlformats.org/drawingml/2006/wordprocessingDrawing" xmlns:r="http://schemas.openxmlformats.org/officeDocument/2006/relationships" xmlns:w14="http://schemas.microsoft.com/office/word/2010/wordml">
+              <w:rPr>
+                <w:rFonts w:ascii="Helvetica" w:hAnsi="Helvetica" w:eastAsia="Helvetica" w:cs="Helvetica"/>
+                <w:sz w:val="6"/>
+                <w:szCs w:val="6"/>
+                <w:color w:val="000000"/>
+              </w:rPr>
+              <w:t xml:space="preserve">-0.09</w:t>
+            </w:r>
+          </w:p>
+        </w:tc>
+        <w:tc>
+          <w:tcPr>
+            <w:tcBorders>
+              <w:bottom w:val="single" w:sz="8" w:space="0" w:color="000000"/>
+            </w:tcBorders>
+            <w:shd w:val="clear" w:color="auto" w:fill="FFFFFF"/>
+            <w:tcMar>
+              <w:top w:w="0" w:type="dxa"/>
+              <w:bottom w:w="0" w:type="dxa"/>
+              <w:left w:w="0" w:type="dxa"/>
+              <w:right w:w="0" w:type="dxa"/>
+            </w:tcMar>
+            <w:vAlign w:val="center"/>
+          </w:tcPr>
+          <w:p>
+            <w:pPr>
+              <w:jc w:val="center"/>
+              <w:spacing w:after="100" w:before="100" w:line="240"/>
+              <w:ind w:firstLine="0" w:left="100" w:right="100"/>
+            </w:pPr>
+            <w:r xmlns:w="http://schemas.openxmlformats.org/wordprocessingml/2006/main" xmlns:wp="http://schemas.openxmlformats.org/drawingml/2006/wordprocessingDrawing" xmlns:r="http://schemas.openxmlformats.org/officeDocument/2006/relationships" xmlns:w14="http://schemas.microsoft.com/office/word/2010/wordml">
+              <w:rPr>
+                <w:rFonts w:ascii="Helvetica" w:hAnsi="Helvetica" w:eastAsia="Helvetica" w:cs="Helvetica"/>
+                <w:sz w:val="6"/>
+                <w:szCs w:val="6"/>
+                <w:color w:val="000000"/>
+              </w:rPr>
+              <w:t xml:space="preserve">-0.12</w:t>
+            </w:r>
+          </w:p>
+        </w:tc>
+        <w:tc>
+          <w:tcPr>
+            <w:tcBorders>
+              <w:bottom w:val="single" w:sz="8" w:space="0" w:color="000000"/>
+            </w:tcBorders>
+            <w:shd w:val="clear" w:color="auto" w:fill="FFFFFF"/>
+            <w:tcMar>
+              <w:top w:w="0" w:type="dxa"/>
+              <w:bottom w:w="0" w:type="dxa"/>
+              <w:left w:w="0" w:type="dxa"/>
+              <w:right w:w="0" w:type="dxa"/>
+            </w:tcMar>
+            <w:vAlign w:val="center"/>
+          </w:tcPr>
+          <w:p>
+            <w:pPr>
+              <w:jc w:val="center"/>
+              <w:spacing w:after="100" w:before="100" w:line="240"/>
+              <w:ind w:firstLine="0" w:left="100" w:right="100"/>
+            </w:pPr>
+            <w:r xmlns:w="http://schemas.openxmlformats.org/wordprocessingml/2006/main" xmlns:wp="http://schemas.openxmlformats.org/drawingml/2006/wordprocessingDrawing" xmlns:r="http://schemas.openxmlformats.org/officeDocument/2006/relationships" xmlns:w14="http://schemas.microsoft.com/office/word/2010/wordml">
+              <w:rPr>
+                <w:rFonts w:ascii="Helvetica" w:hAnsi="Helvetica" w:eastAsia="Helvetica" w:cs="Helvetica"/>
+                <w:sz w:val="6"/>
+                <w:szCs w:val="6"/>
+                <w:color w:val="000000"/>
+              </w:rPr>
+              <w:t xml:space="preserve">-0.03 (-0.15, 0.09)</w:t>
+            </w:r>
+          </w:p>
+        </w:tc>
+        <w:tc>
+          <w:tcPr>
+            <w:tcBorders>
+              <w:bottom w:val="single" w:sz="8" w:space="0" w:color="000000"/>
+            </w:tcBorders>
+            <w:shd w:val="clear" w:color="auto" w:fill="FFFFFF"/>
+            <w:tcMar>
+              <w:top w:w="0" w:type="dxa"/>
+              <w:bottom w:w="0" w:type="dxa"/>
+              <w:left w:w="0" w:type="dxa"/>
+              <w:right w:w="0" w:type="dxa"/>
+            </w:tcMar>
+            <w:vAlign w:val="center"/>
+          </w:tcPr>
+          <w:p>
+            <w:pPr>
+              <w:jc w:val="center"/>
+              <w:spacing w:after="100" w:before="100" w:line="240"/>
+              <w:ind w:firstLine="0" w:left="100" w:right="100"/>
+            </w:pPr>
+            <w:r xmlns:w="http://schemas.openxmlformats.org/wordprocessingml/2006/main" xmlns:wp="http://schemas.openxmlformats.org/drawingml/2006/wordprocessingDrawing" xmlns:r="http://schemas.openxmlformats.org/officeDocument/2006/relationships" xmlns:w14="http://schemas.microsoft.com/office/word/2010/wordml">
+              <w:rPr>
+                <w:rFonts w:ascii="Helvetica" w:hAnsi="Helvetica" w:eastAsia="Helvetica" w:cs="Helvetica"/>
+                <w:sz w:val="6"/>
+                <w:szCs w:val="6"/>
+                <w:color w:val="000000"/>
+              </w:rPr>
+              <w:t xml:space="preserve">0.61</w:t>
+            </w:r>
+          </w:p>
+        </w:tc>
+        <w:tc>
+          <w:tcPr>
+            <w:tcBorders>
+              <w:bottom w:val="single" w:sz="8" w:space="0" w:color="000000"/>
+            </w:tcBorders>
+            <w:shd w:val="clear" w:color="auto" w:fill="FFFFFF"/>
+            <w:tcMar>
+              <w:top w:w="0" w:type="dxa"/>
+              <w:bottom w:w="0" w:type="dxa"/>
+              <w:left w:w="0" w:type="dxa"/>
+              <w:right w:w="0" w:type="dxa"/>
+            </w:tcMar>
+            <w:vAlign w:val="center"/>
+          </w:tcPr>
+          <w:p>
+            <w:pPr>
+              <w:jc w:val="center"/>
+              <w:spacing w:after="100" w:before="100" w:line="240"/>
+              <w:ind w:firstLine="0" w:left="100" w:right="100"/>
+            </w:pPr>
+            <w:r xmlns:w="http://schemas.openxmlformats.org/wordprocessingml/2006/main" xmlns:wp="http://schemas.openxmlformats.org/drawingml/2006/wordprocessingDrawing" xmlns:r="http://schemas.openxmlformats.org/officeDocument/2006/relationships" xmlns:w14="http://schemas.microsoft.com/office/word/2010/wordml">
+              <w:rPr>
+                <w:rFonts w:ascii="Helvetica" w:hAnsi="Helvetica" w:eastAsia="Helvetica" w:cs="Helvetica"/>
+                <w:sz w:val="6"/>
+                <w:szCs w:val="6"/>
                 <w:color w:val="000000"/>
               </w:rPr>
               <w:t xml:space="preserve">0.96</w:t>

</xml_diff>

<commit_message>
wed apr 28, 2021
</commit_message>
<xml_diff>
--- a/stress-dev-tables.docx
+++ b/stress-dev-tables.docx
@@ -17328,7 +17328,7 @@
         <w:tblLook w:firstRow="1" w:lastRow="0" w:firstColumn="0" w:lastColumn="0" w:noHBand="0" w:noVBand="1"/>
       </w:tblPr>
       <w:tblGrid>
-        <w:gridCol w:w="1597"/>
+        <w:gridCol w:w="1627"/>
         <w:gridCol w:w="1351"/>
         <w:gridCol w:w="367"/>
         <w:gridCol w:w="667"/>
@@ -17373,7 +17373,7 @@
                 <w:szCs w:val="6"/>
                 <w:color w:val="000000"/>
               </w:rPr>
-              <w:t xml:space="preserve">Salivary Stress Biomarker and Child Development</w:t>
+              <w:t xml:space="preserve">Salivary Stress Biomarkers and Child Development</w:t>
             </w:r>
           </w:p>
         </w:tc>

</xml_diff>